<commit_message>
Utlima version del informe final del 2do sprint
</commit_message>
<xml_diff>
--- a/Proyecto final/SprintsDevelopment/Branch 02/DocumentosAEntregar/PrimerEntregaSprint2.docx
+++ b/Proyecto final/SprintsDevelopment/Branch 02/DocumentosAEntregar/PrimerEntregaSprint2.docx
@@ -4,27 +4,27 @@
   <w:body>
     <w:sdt>
       <w:sdtPr>
+        <w:rPr>
+          <w:rFonts w:asciiTheme="majorHAnsi" w:eastAsiaTheme="majorEastAsia" w:hAnsiTheme="majorHAnsi" w:cstheme="majorBidi"/>
+          <w:b/>
+          <w:bCs/>
+          <w:color w:val="365F91" w:themeColor="accent1" w:themeShade="BF"/>
+          <w:sz w:val="28"/>
+          <w:szCs w:val="28"/>
+        </w:rPr>
         <w:id w:val="-534195082"/>
         <w:docPartObj>
           <w:docPartGallery w:val="Cover Pages"/>
           <w:docPartUnique/>
         </w:docPartObj>
       </w:sdtPr>
-      <w:sdtEndPr>
-        <w:rPr>
-          <w:rFonts w:asciiTheme="majorHAnsi" w:eastAsiaTheme="majorEastAsia" w:hAnsiTheme="majorHAnsi" w:cstheme="majorBidi"/>
-          <w:b/>
-          <w:bCs/>
-          <w:color w:val="365F91" w:themeColor="accent1" w:themeShade="BF"/>
-          <w:sz w:val="28"/>
-          <w:szCs w:val="28"/>
-        </w:rPr>
-      </w:sdtEndPr>
+      <w:sdtEndPr/>
       <w:sdtContent>
         <w:p>
           <w:r>
             <w:rPr>
               <w:noProof/>
+              <w:lang w:eastAsia="es-AR"/>
             </w:rPr>
             <mc:AlternateContent>
               <mc:Choice Requires="wpg">
@@ -895,12 +895,10 @@
                                     </w:rPr>
                                     <w:alias w:val="Compañía"/>
                                     <w:id w:val="1196812727"/>
-                                    <w:placeholder>
-                                      <w:docPart w:val="5F8B710110C1422DB0DF6CF644FCE333"/>
-                                    </w:placeholder>
                                     <w:dataBinding w:prefixMappings="xmlns:ns0='http://schemas.openxmlformats.org/officeDocument/2006/extended-properties'" w:xpath="/ns0:Properties[1]/ns0:Company[1]" w:storeItemID="{6668398D-A668-4E3E-A5EB-62B293D839F1}"/>
                                     <w:text/>
                                   </w:sdtPr>
+                                  <w:sdtEndPr/>
                                   <w:sdtContent>
                                     <w:p>
                                       <w:pPr>
@@ -1002,6 +1000,7 @@
                                       <w:calendar w:val="gregorian"/>
                                     </w:date>
                                   </w:sdtPr>
+                                  <w:sdtEndPr/>
                                   <w:sdtContent>
                                     <w:p>
                                       <w:pPr>
@@ -1083,6 +1082,7 @@
                                     <w:dataBinding w:prefixMappings="xmlns:ns0='http://schemas.openxmlformats.org/package/2006/metadata/core-properties' xmlns:ns1='http://purl.org/dc/elements/1.1/'" w:xpath="/ns0:coreProperties[1]/ns1:title[1]" w:storeItemID="{6C3C8BC8-F283-45AE-878A-BAB7291924A1}"/>
                                     <w:text/>
                                   </w:sdtPr>
+                                  <w:sdtEndPr/>
                                   <w:sdtContent>
                                     <w:p>
                                       <w:pPr>
@@ -1094,6 +1094,7 @@
                                           <w:color w:val="1F497D" w:themeColor="text2"/>
                                           <w:sz w:val="96"/>
                                           <w:szCs w:val="72"/>
+                                          <w:lang w:val="en-US"/>
                                         </w:rPr>
                                       </w:pPr>
                                       <w:r>
@@ -1103,6 +1104,7 @@
                                           <w:color w:val="1F497D" w:themeColor="text2"/>
                                           <w:sz w:val="96"/>
                                           <w:szCs w:val="72"/>
+                                          <w:lang w:val="en-US"/>
                                         </w:rPr>
                                         <w:t>Optical Marketing Sprint 2</w:t>
                                       </w:r>
@@ -1117,12 +1119,14 @@
                                       <w:color w:val="4F81BD" w:themeColor="accent1"/>
                                       <w:sz w:val="40"/>
                                       <w:szCs w:val="40"/>
+                                      <w:lang w:val="en-US"/>
                                     </w:rPr>
                                     <w:alias w:val="Subtítulo"/>
                                     <w:id w:val="-1024170735"/>
                                     <w:dataBinding w:prefixMappings="xmlns:ns0='http://schemas.openxmlformats.org/package/2006/metadata/core-properties' xmlns:ns1='http://purl.org/dc/elements/1.1/'" w:xpath="/ns0:coreProperties[1]/ns1:subject[1]" w:storeItemID="{6C3C8BC8-F283-45AE-878A-BAB7291924A1}"/>
                                     <w:text/>
                                   </w:sdtPr>
+                                  <w:sdtEndPr/>
                                   <w:sdtContent>
                                     <w:p>
                                       <w:pPr>
@@ -1132,6 +1136,7 @@
                                           <w:color w:val="4F81BD" w:themeColor="accent1"/>
                                           <w:sz w:val="40"/>
                                           <w:szCs w:val="40"/>
+                                          <w:lang w:val="en-US"/>
                                         </w:rPr>
                                       </w:pPr>
                                       <w:r>
@@ -1141,6 +1146,7 @@
                                           <w:color w:val="4F81BD" w:themeColor="accent1"/>
                                           <w:sz w:val="40"/>
                                           <w:szCs w:val="40"/>
+                                          <w:lang w:val="en-US"/>
                                         </w:rPr>
                                         <w:t>Proyecto Final</w:t>
                                       </w:r>
@@ -1315,12 +1321,10 @@
                               </w:rPr>
                               <w:alias w:val="Compañía"/>
                               <w:id w:val="1196812727"/>
-                              <w:placeholder>
-                                <w:docPart w:val="5F8B710110C1422DB0DF6CF644FCE333"/>
-                              </w:placeholder>
                               <w:dataBinding w:prefixMappings="xmlns:ns0='http://schemas.openxmlformats.org/officeDocument/2006/extended-properties'" w:xpath="/ns0:Properties[1]/ns0:Company[1]" w:storeItemID="{6668398D-A668-4E3E-A5EB-62B293D839F1}"/>
                               <w:text/>
                             </w:sdtPr>
+                            <w:sdtEndPr/>
                             <w:sdtContent>
                               <w:p>
                                 <w:pPr>
@@ -1383,6 +1387,7 @@
                                 <w:calendar w:val="gregorian"/>
                               </w:date>
                             </w:sdtPr>
+                            <w:sdtEndPr/>
                             <w:sdtContent>
                               <w:p>
                                 <w:pPr>
@@ -1425,6 +1430,7 @@
                               <w:dataBinding w:prefixMappings="xmlns:ns0='http://schemas.openxmlformats.org/package/2006/metadata/core-properties' xmlns:ns1='http://purl.org/dc/elements/1.1/'" w:xpath="/ns0:coreProperties[1]/ns1:title[1]" w:storeItemID="{6C3C8BC8-F283-45AE-878A-BAB7291924A1}"/>
                               <w:text/>
                             </w:sdtPr>
+                            <w:sdtEndPr/>
                             <w:sdtContent>
                               <w:p>
                                 <w:pPr>
@@ -1436,6 +1442,7 @@
                                     <w:color w:val="1F497D" w:themeColor="text2"/>
                                     <w:sz w:val="96"/>
                                     <w:szCs w:val="72"/>
+                                    <w:lang w:val="en-US"/>
                                   </w:rPr>
                                 </w:pPr>
                                 <w:r>
@@ -1445,6 +1452,7 @@
                                     <w:color w:val="1F497D" w:themeColor="text2"/>
                                     <w:sz w:val="96"/>
                                     <w:szCs w:val="72"/>
+                                    <w:lang w:val="en-US"/>
                                   </w:rPr>
                                   <w:t>Optical Marketing Sprint 2</w:t>
                                 </w:r>
@@ -1459,12 +1467,14 @@
                                 <w:color w:val="4F81BD" w:themeColor="accent1"/>
                                 <w:sz w:val="40"/>
                                 <w:szCs w:val="40"/>
+                                <w:lang w:val="en-US"/>
                               </w:rPr>
                               <w:alias w:val="Subtítulo"/>
                               <w:id w:val="-1024170735"/>
                               <w:dataBinding w:prefixMappings="xmlns:ns0='http://schemas.openxmlformats.org/package/2006/metadata/core-properties' xmlns:ns1='http://purl.org/dc/elements/1.1/'" w:xpath="/ns0:coreProperties[1]/ns1:subject[1]" w:storeItemID="{6C3C8BC8-F283-45AE-878A-BAB7291924A1}"/>
                               <w:text/>
                             </w:sdtPr>
+                            <w:sdtEndPr/>
                             <w:sdtContent>
                               <w:p>
                                 <w:pPr>
@@ -1474,6 +1484,7 @@
                                     <w:color w:val="4F81BD" w:themeColor="accent1"/>
                                     <w:sz w:val="40"/>
                                     <w:szCs w:val="40"/>
+                                    <w:lang w:val="en-US"/>
                                   </w:rPr>
                                 </w:pPr>
                                 <w:r>
@@ -1483,6 +1494,7 @@
                                     <w:color w:val="4F81BD" w:themeColor="accent1"/>
                                     <w:sz w:val="40"/>
                                     <w:szCs w:val="40"/>
+                                    <w:lang w:val="en-US"/>
                                   </w:rPr>
                                   <w:t>Proyecto Final</w:t>
                                 </w:r>
@@ -1612,7 +1624,13 @@
         <w:sdt>
           <w:sdtPr>
             <w:rPr>
-              <w:lang w:val="es-ES"/>
+              <w:rFonts w:asciiTheme="minorHAnsi" w:eastAsiaTheme="minorHAnsi" w:hAnsiTheme="minorHAnsi" w:cstheme="minorBidi"/>
+              <w:b w:val="0"/>
+              <w:bCs w:val="0"/>
+              <w:color w:val="auto"/>
+              <w:sz w:val="22"/>
+              <w:szCs w:val="22"/>
+              <w:lang w:val="es-ES" w:eastAsia="en-US"/>
             </w:rPr>
             <w:id w:val="1420674952"/>
             <w:docPartObj>
@@ -1620,15 +1638,7 @@
               <w:docPartUnique/>
             </w:docPartObj>
           </w:sdtPr>
-          <w:sdtEndPr>
-            <w:rPr>
-              <w:rFonts w:asciiTheme="minorHAnsi" w:eastAsiaTheme="minorHAnsi" w:hAnsiTheme="minorHAnsi" w:cstheme="minorBidi"/>
-              <w:color w:val="auto"/>
-              <w:sz w:val="22"/>
-              <w:szCs w:val="22"/>
-              <w:lang w:eastAsia="en-US"/>
-            </w:rPr>
-          </w:sdtEndPr>
+          <w:sdtEndPr/>
           <w:sdtContent>
             <w:p>
               <w:pPr>
@@ -2387,14 +2397,7 @@
               <w:sz w:val="28"/>
               <w:szCs w:val="28"/>
             </w:rPr>
-            <w:t>Gestionar el almacenamiento de captura de imágenes</w:t>
-          </w:r>
-          <w:r>
-            <w:rPr>
-              <w:sz w:val="28"/>
-              <w:szCs w:val="28"/>
-            </w:rPr>
-            <w:t xml:space="preserve">. </w:t>
+            <w:t xml:space="preserve">Gestionar el almacenamiento de captura de imágenes. </w:t>
           </w:r>
         </w:p>
         <w:p>
@@ -2414,28 +2417,7 @@
               <w:sz w:val="28"/>
               <w:szCs w:val="28"/>
             </w:rPr>
-            <w:t>D</w:t>
-          </w:r>
-          <w:r>
-            <w:rPr>
-              <w:sz w:val="28"/>
-              <w:szCs w:val="28"/>
-            </w:rPr>
-            <w:t>efinir una interfaz de administración de la plataforma</w:t>
-          </w:r>
-          <w:r>
-            <w:rPr>
-              <w:sz w:val="28"/>
-              <w:szCs w:val="28"/>
-            </w:rPr>
-            <w:t>.</w:t>
-          </w:r>
-          <w:r>
-            <w:rPr>
-              <w:sz w:val="28"/>
-              <w:szCs w:val="28"/>
-            </w:rPr>
-            <w:t xml:space="preserve"> </w:t>
+            <w:t xml:space="preserve">Definir una interfaz de administración de la plataforma. </w:t>
           </w:r>
         </w:p>
         <w:p>
@@ -2451,14 +2433,7 @@
               <w:sz w:val="28"/>
               <w:szCs w:val="28"/>
             </w:rPr>
-            <w:t>R</w:t>
-          </w:r>
-          <w:r>
-            <w:rPr>
-              <w:sz w:val="28"/>
-              <w:szCs w:val="28"/>
-            </w:rPr>
-            <w:t>ealizar pruebas de “Human Computer Interaction”.</w:t>
+            <w:t>Realizar pruebas de “Human Computer Interaction”.</w:t>
           </w:r>
         </w:p>
         <w:p>
@@ -2915,7 +2890,7 @@
               <w:cnfStyle w:val="000000000000" w:firstRow="0" w:lastRow="0" w:firstColumn="0" w:lastColumn="0" w:oddVBand="0" w:evenVBand="0" w:oddHBand="0" w:evenHBand="0" w:firstRowFirstColumn="0" w:firstRowLastColumn="0" w:lastRowFirstColumn="0" w:lastRowLastColumn="0"/>
             </w:pPr>
             <w:r>
-              <w:t>20</w:t>
+              <w:t>25</w:t>
             </w:r>
           </w:p>
         </w:tc>
@@ -3168,7 +3143,10 @@
               <w:cnfStyle w:val="000000100000" w:firstRow="0" w:lastRow="0" w:firstColumn="0" w:lastColumn="0" w:oddVBand="0" w:evenVBand="0" w:oddHBand="1" w:evenHBand="0" w:firstRowFirstColumn="0" w:firstRowLastColumn="0" w:lastRowFirstColumn="0" w:lastRowLastColumn="0"/>
             </w:pPr>
             <w:r>
-              <w:t>70</w:t>
+              <w:t>9</w:t>
+            </w:r>
+            <w:r>
+              <w:t>0</w:t>
             </w:r>
           </w:p>
         </w:tc>
@@ -3183,7 +3161,7 @@
               <w:cnfStyle w:val="000000100000" w:firstRow="0" w:lastRow="0" w:firstColumn="0" w:lastColumn="0" w:oddVBand="0" w:evenVBand="0" w:oddHBand="1" w:evenHBand="0" w:firstRowFirstColumn="0" w:firstRowLastColumn="0" w:lastRowFirstColumn="0" w:lastRowLastColumn="0"/>
             </w:pPr>
             <w:r>
-              <w:t>90</w:t>
+              <w:t>80</w:t>
             </w:r>
           </w:p>
         </w:tc>
@@ -3229,7 +3207,10 @@
               <w:cnfStyle w:val="000000000000" w:firstRow="0" w:lastRow="0" w:firstColumn="0" w:lastColumn="0" w:oddVBand="0" w:evenVBand="0" w:oddHBand="0" w:evenHBand="0" w:firstRowFirstColumn="0" w:firstRowLastColumn="0" w:lastRowFirstColumn="0" w:lastRowLastColumn="0"/>
             </w:pPr>
             <w:r>
-              <w:t>20</w:t>
+              <w:t>2</w:t>
+            </w:r>
+            <w:r>
+              <w:t>7</w:t>
             </w:r>
           </w:p>
         </w:tc>
@@ -3244,7 +3225,7 @@
               <w:cnfStyle w:val="000000000000" w:firstRow="0" w:lastRow="0" w:firstColumn="0" w:lastColumn="0" w:oddVBand="0" w:evenVBand="0" w:oddHBand="0" w:evenHBand="0" w:firstRowFirstColumn="0" w:firstRowLastColumn="0" w:lastRowFirstColumn="0" w:lastRowLastColumn="0"/>
             </w:pPr>
             <w:r>
-              <w:t>20</w:t>
+              <w:t>85</w:t>
             </w:r>
           </w:p>
         </w:tc>
@@ -3293,10 +3274,8 @@
               <w:cnfStyle w:val="000000100000" w:firstRow="0" w:lastRow="0" w:firstColumn="0" w:lastColumn="0" w:oddVBand="0" w:evenVBand="0" w:oddHBand="1" w:evenHBand="0" w:firstRowFirstColumn="0" w:firstRowLastColumn="0" w:lastRowFirstColumn="0" w:lastRowLastColumn="0"/>
             </w:pPr>
             <w:r>
-              <w:t>25</w:t>
-            </w:r>
-            <w:bookmarkStart w:id="6" w:name="_GoBack"/>
-            <w:bookmarkEnd w:id="6"/>
+              <w:t>30</w:t>
+            </w:r>
           </w:p>
         </w:tc>
         <w:tc>
@@ -3310,7 +3289,7 @@
               <w:cnfStyle w:val="000000100000" w:firstRow="0" w:lastRow="0" w:firstColumn="0" w:lastColumn="0" w:oddVBand="0" w:evenVBand="0" w:oddHBand="1" w:evenHBand="0" w:firstRowFirstColumn="0" w:firstRowLastColumn="0" w:lastRowFirstColumn="0" w:lastRowLastColumn="0"/>
             </w:pPr>
             <w:r>
-              <w:t>35</w:t>
+              <w:t>100</w:t>
             </w:r>
           </w:p>
         </w:tc>
@@ -3320,472 +3299,3410 @@
       <w:pPr>
         <w:pStyle w:val="Ttulo1"/>
       </w:pPr>
-      <w:bookmarkStart w:id="7" w:name="_Toc332052013"/>
+      <w:bookmarkStart w:id="6" w:name="_Toc332052013"/>
       <w:r>
         <w:lastRenderedPageBreak/>
         <w:t>Detalle de User Stories</w:t>
+      </w:r>
+      <w:bookmarkEnd w:id="6"/>
+    </w:p>
+    <w:p/>
+    <w:p>
+      <w:pPr>
+        <w:pStyle w:val="Ttulo4"/>
+      </w:pPr>
+      <w:r>
+        <w:t>User Story: Desarrollar un módulo de almacenamiento de imágenes en base de datos</w:t>
+      </w:r>
+      <w:r>
+        <w:t>.</w:t>
+      </w:r>
+      <w:r>
+        <w:t xml:space="preserve"> </w:t>
+      </w:r>
+    </w:p>
+    <w:p/>
+    <w:p>
+      <w:r>
+        <w:rPr>
+          <w:b/>
+        </w:rPr>
+        <w:t>ID:</w:t>
+      </w:r>
+      <w:r>
+        <w:t xml:space="preserve"> S-02001</w:t>
+      </w:r>
+    </w:p>
+    <w:p>
+      <w:r>
+        <w:rPr>
+          <w:b/>
+        </w:rPr>
+        <w:t>Nombre:</w:t>
+      </w:r>
+      <w:r>
+        <w:t xml:space="preserve"> Desarrollar un módulo de almacenamiento de imágenes en base de datos.</w:t>
+      </w:r>
+    </w:p>
+    <w:p>
+      <w:r>
+        <w:rPr>
+          <w:b/>
+        </w:rPr>
+        <w:t xml:space="preserve">Objetivo: </w:t>
+      </w:r>
+      <w:r>
+        <w:t>Desarrollar un módulo que permita realizar la compresión y descompresión de imágenes, mini</w:t>
+      </w:r>
+      <w:r>
+        <w:t xml:space="preserve">mizando </w:t>
+      </w:r>
+      <w:r>
+        <w:t>la p</w:t>
+      </w:r>
+      <w:r>
+        <w:t xml:space="preserve">érdida de calidad y </w:t>
+      </w:r>
+      <w:r>
+        <w:t>realiza</w:t>
+      </w:r>
+      <w:r>
+        <w:t xml:space="preserve">r </w:t>
+      </w:r>
+      <w:r>
+        <w:t>las pruebas necesarias</w:t>
+      </w:r>
+      <w:r>
+        <w:t>. Representar además, el modelo de objetos de su estructura y su correspondiente modelo de base de datos, e implementarlo.</w:t>
+      </w:r>
+    </w:p>
+    <w:p>
+      <w:r>
+        <w:rPr>
+          <w:b/>
+        </w:rPr>
+        <w:t xml:space="preserve">Cumplimiento del objetivo: </w:t>
+      </w:r>
+      <w:r>
+        <w:t>E</w:t>
+      </w:r>
+      <w:r>
+        <w:t>l objetivo fue cumplido prácticament</w:t>
+      </w:r>
+      <w:r>
+        <w:t xml:space="preserve">e de forma exitosa y a término. </w:t>
+      </w:r>
+      <w:r>
+        <w:t xml:space="preserve">El módulo está </w:t>
+      </w:r>
+      <w:r>
+        <w:t>d</w:t>
+      </w:r>
+      <w:r>
+        <w:t>esarroll</w:t>
+      </w:r>
+      <w:r>
+        <w:t>ad</w:t>
+      </w:r>
+      <w:r>
+        <w:t xml:space="preserve">o con pruebas de compresión y descompresión </w:t>
+      </w:r>
+      <w:r>
+        <w:t>exitosas</w:t>
+      </w:r>
+      <w:r>
+        <w:t xml:space="preserve">. </w:t>
+      </w:r>
+      <w:r>
+        <w:t>Los</w:t>
+      </w:r>
+      <w:r>
+        <w:t xml:space="preserve"> modelo</w:t>
+      </w:r>
+      <w:r>
+        <w:t xml:space="preserve">s de objetos y </w:t>
+      </w:r>
+      <w:r>
+        <w:t xml:space="preserve">base de datos están prácticamente listos. </w:t>
+      </w:r>
+      <w:r>
+        <w:t xml:space="preserve">Se mejoró también el módulo de captura. </w:t>
+      </w:r>
+      <w:r>
+        <w:t xml:space="preserve">Lo que resta es </w:t>
+      </w:r>
+      <w:r>
+        <w:t>l</w:t>
+      </w:r>
+      <w:r>
+        <w:t>a implementaci</w:t>
+      </w:r>
+      <w:r>
+        <w:t>ón.</w:t>
+      </w:r>
+    </w:p>
+    <w:p>
+      <w:pPr>
+        <w:rPr>
+          <w:b/>
+        </w:rPr>
+      </w:pPr>
+      <w:r>
+        <w:rPr>
+          <w:b/>
+        </w:rPr>
+        <w:t>Desarrollo</w:t>
+      </w:r>
+      <w:r>
+        <w:rPr>
+          <w:b/>
+        </w:rPr>
+        <w:t xml:space="preserve">: </w:t>
+      </w:r>
+      <w:r>
+        <w:t xml:space="preserve">Se utilizó la </w:t>
+      </w:r>
+      <w:r>
+        <w:rPr>
+          <w:rFonts w:cs="Calibri"/>
+          <w:sz w:val="20"/>
+          <w:szCs w:val="20"/>
+          <w:lang w:eastAsia="es-AR"/>
+        </w:rPr>
+        <w:t xml:space="preserve">librería de </w:t>
+      </w:r>
+      <w:proofErr w:type="spellStart"/>
+      <w:r>
+        <w:rPr>
+          <w:rFonts w:cs="Calibri"/>
+          <w:sz w:val="20"/>
+          <w:szCs w:val="20"/>
+          <w:lang w:eastAsia="es-AR"/>
+        </w:rPr>
+        <w:t>OpenCV</w:t>
+      </w:r>
+      <w:proofErr w:type="spellEnd"/>
+      <w:r>
+        <w:rPr>
+          <w:rFonts w:cs="Calibri"/>
+          <w:sz w:val="20"/>
+          <w:szCs w:val="20"/>
+          <w:lang w:eastAsia="es-AR"/>
+        </w:rPr>
+        <w:t xml:space="preserve"> y C++</w:t>
+      </w:r>
+      <w:r>
+        <w:rPr>
+          <w:rFonts w:cs="Calibri"/>
+          <w:sz w:val="20"/>
+          <w:szCs w:val="20"/>
+          <w:lang w:eastAsia="es-AR"/>
+        </w:rPr>
+        <w:t>,</w:t>
+      </w:r>
+      <w:r>
+        <w:rPr>
+          <w:rFonts w:cs="Calibri"/>
+          <w:sz w:val="20"/>
+          <w:szCs w:val="20"/>
+          <w:lang w:eastAsia="es-AR"/>
+        </w:rPr>
+        <w:t xml:space="preserve"> el módulo de compresión y descompresión de imágenes</w:t>
+      </w:r>
+      <w:r>
+        <w:rPr>
+          <w:rFonts w:cs="Calibri"/>
+          <w:sz w:val="20"/>
+          <w:szCs w:val="20"/>
+          <w:lang w:eastAsia="es-AR"/>
+        </w:rPr>
+        <w:t>.</w:t>
+      </w:r>
+      <w:r>
+        <w:rPr>
+          <w:rFonts w:cs="Calibri"/>
+          <w:sz w:val="20"/>
+          <w:szCs w:val="20"/>
+          <w:lang w:eastAsia="es-AR"/>
+        </w:rPr>
+        <w:t xml:space="preserve"> </w:t>
+      </w:r>
+    </w:p>
+    <w:p>
+      <w:pPr>
+        <w:rPr>
+          <w:b/>
+        </w:rPr>
+      </w:pPr>
+      <w:r>
+        <w:rPr>
+          <w:b/>
+        </w:rPr>
+        <w:t xml:space="preserve">Documentos generados:    </w:t>
+      </w:r>
+      <w:r>
+        <w:t>Diagrama de clases</w:t>
+      </w:r>
+    </w:p>
+    <w:p>
+      <w:pPr>
+        <w:rPr>
+          <w:b/>
+        </w:rPr>
+      </w:pPr>
+      <w:r>
+        <w:rPr>
+          <w:b/>
+        </w:rPr>
+        <w:t>Pruebas realizadas:</w:t>
+      </w:r>
+    </w:p>
+    <w:p>
+      <w:pPr>
+        <w:pStyle w:val="Prrafodelista"/>
+        <w:numPr>
+          <w:ilvl w:val="0"/>
+          <w:numId w:val="2"/>
+        </w:numPr>
+        <w:rPr>
+          <w:rFonts w:cs="Calibri"/>
+          <w:sz w:val="20"/>
+          <w:szCs w:val="20"/>
+          <w:lang w:eastAsia="es-AR"/>
+        </w:rPr>
+      </w:pPr>
+      <w:r>
+        <w:rPr>
+          <w:rFonts w:cs="Calibri"/>
+          <w:sz w:val="20"/>
+          <w:szCs w:val="20"/>
+          <w:lang w:eastAsia="es-AR"/>
+        </w:rPr>
+        <w:t>Prueba</w:t>
+      </w:r>
+      <w:r>
+        <w:rPr>
+          <w:rFonts w:cs="Calibri"/>
+          <w:sz w:val="20"/>
+          <w:szCs w:val="20"/>
+          <w:lang w:eastAsia="es-AR"/>
+        </w:rPr>
+        <w:t xml:space="preserve"> exitosa</w:t>
+      </w:r>
+      <w:r>
+        <w:rPr>
+          <w:rFonts w:cs="Calibri"/>
+          <w:sz w:val="20"/>
+          <w:szCs w:val="20"/>
+          <w:lang w:eastAsia="es-AR"/>
+        </w:rPr>
+        <w:t xml:space="preserve"> de com</w:t>
+      </w:r>
+      <w:r>
+        <w:rPr>
+          <w:rFonts w:cs="Calibri"/>
+          <w:sz w:val="20"/>
+          <w:szCs w:val="20"/>
+          <w:lang w:eastAsia="es-AR"/>
+        </w:rPr>
+        <w:t xml:space="preserve">presión de imágenes con </w:t>
+      </w:r>
+      <w:proofErr w:type="spellStart"/>
+      <w:r>
+        <w:rPr>
+          <w:rFonts w:cs="Calibri"/>
+          <w:sz w:val="20"/>
+          <w:szCs w:val="20"/>
+          <w:lang w:eastAsia="es-AR"/>
+        </w:rPr>
+        <w:t>OpenCV</w:t>
+      </w:r>
+      <w:proofErr w:type="spellEnd"/>
+      <w:r>
+        <w:rPr>
+          <w:rFonts w:cs="Calibri"/>
+          <w:sz w:val="20"/>
+          <w:szCs w:val="20"/>
+          <w:lang w:eastAsia="es-AR"/>
+        </w:rPr>
+        <w:t>.</w:t>
+      </w:r>
+    </w:p>
+    <w:p>
+      <w:pPr>
+        <w:pStyle w:val="Prrafodelista"/>
+        <w:numPr>
+          <w:ilvl w:val="0"/>
+          <w:numId w:val="2"/>
+        </w:numPr>
+        <w:rPr>
+          <w:rFonts w:cs="Calibri"/>
+          <w:sz w:val="20"/>
+          <w:szCs w:val="20"/>
+          <w:lang w:eastAsia="es-AR"/>
+        </w:rPr>
+      </w:pPr>
+      <w:r>
+        <w:rPr>
+          <w:sz w:val="20"/>
+          <w:szCs w:val="20"/>
+          <w:lang w:eastAsia="es-AR"/>
+        </w:rPr>
+        <w:t>Prueba</w:t>
+      </w:r>
+      <w:r>
+        <w:rPr>
+          <w:sz w:val="20"/>
+          <w:szCs w:val="20"/>
+          <w:lang w:eastAsia="es-AR"/>
+        </w:rPr>
+        <w:t xml:space="preserve"> exitosa </w:t>
+      </w:r>
+      <w:r>
+        <w:rPr>
+          <w:sz w:val="20"/>
+          <w:szCs w:val="20"/>
+          <w:lang w:eastAsia="es-AR"/>
+        </w:rPr>
+        <w:t>de descompresión de im</w:t>
+      </w:r>
+      <w:r>
+        <w:rPr>
+          <w:sz w:val="20"/>
+          <w:szCs w:val="20"/>
+          <w:lang w:eastAsia="es-AR"/>
+        </w:rPr>
+        <w:t xml:space="preserve">ágenes con </w:t>
+      </w:r>
+      <w:proofErr w:type="spellStart"/>
+      <w:r>
+        <w:rPr>
+          <w:sz w:val="20"/>
+          <w:szCs w:val="20"/>
+          <w:lang w:eastAsia="es-AR"/>
+        </w:rPr>
+        <w:t>OpenCV</w:t>
+      </w:r>
+      <w:proofErr w:type="spellEnd"/>
+      <w:r>
+        <w:rPr>
+          <w:sz w:val="20"/>
+          <w:szCs w:val="20"/>
+          <w:lang w:eastAsia="es-AR"/>
+        </w:rPr>
+        <w:t>.</w:t>
+      </w:r>
+    </w:p>
+    <w:p>
+      <w:pPr>
+        <w:rPr>
+          <w:b/>
+        </w:rPr>
+      </w:pPr>
+    </w:p>
+    <w:p>
+      <w:pPr>
+        <w:rPr>
+          <w:b/>
+        </w:rPr>
+      </w:pPr>
+      <w:r>
+        <w:rPr>
+          <w:b/>
+        </w:rPr>
+        <w:br w:type="page"/>
+      </w:r>
+    </w:p>
+    <w:p>
+      <w:pPr>
+        <w:pStyle w:val="Ttulo4"/>
+      </w:pPr>
+      <w:r>
+        <w:lastRenderedPageBreak/>
+        <w:t>User Story: Realizar pruebas de almacenamiento de imágenes en la base de datos.</w:t>
+      </w:r>
+    </w:p>
+    <w:p>
+      <w:pPr>
+        <w:rPr>
+          <w:b/>
+        </w:rPr>
+      </w:pPr>
+    </w:p>
+    <w:p>
+      <w:r>
+        <w:rPr>
+          <w:b/>
+        </w:rPr>
+        <w:t xml:space="preserve">ID: </w:t>
+      </w:r>
+      <w:r>
+        <w:t>S-02002</w:t>
+      </w:r>
+    </w:p>
+    <w:p>
+      <w:r>
+        <w:rPr>
+          <w:b/>
+        </w:rPr>
+        <w:t xml:space="preserve">Nombre: </w:t>
+      </w:r>
+      <w:r>
+        <w:t>Realizar pruebas de almacenamiento de imágenes en la base de datos.</w:t>
+      </w:r>
+    </w:p>
+    <w:p>
+      <w:pPr>
+        <w:rPr>
+          <w:rFonts w:cs="Calibri"/>
+          <w:sz w:val="20"/>
+          <w:szCs w:val="20"/>
+          <w:lang w:eastAsia="es-AR"/>
+        </w:rPr>
+      </w:pPr>
+      <w:r>
+        <w:rPr>
+          <w:b/>
+        </w:rPr>
+        <w:t xml:space="preserve">Objetivo: </w:t>
+      </w:r>
+      <w:r>
+        <w:rPr>
+          <w:rFonts w:cs="Calibri"/>
+          <w:sz w:val="20"/>
+          <w:szCs w:val="20"/>
+          <w:lang w:eastAsia="es-AR"/>
+        </w:rPr>
+        <w:t xml:space="preserve">Realizar un set de pruebas que </w:t>
+      </w:r>
+      <w:r>
+        <w:rPr>
+          <w:rFonts w:cs="Calibri"/>
+          <w:sz w:val="20"/>
+          <w:szCs w:val="20"/>
+          <w:lang w:eastAsia="es-AR"/>
+        </w:rPr>
+        <w:t>evalúen</w:t>
+      </w:r>
+      <w:r>
+        <w:rPr>
+          <w:rFonts w:cs="Calibri"/>
+          <w:sz w:val="20"/>
+          <w:szCs w:val="20"/>
+          <w:lang w:eastAsia="es-AR"/>
+        </w:rPr>
+        <w:t xml:space="preserve"> la consistencia e integración de las capturas realizadas por la </w:t>
+      </w:r>
+      <w:proofErr w:type="spellStart"/>
+      <w:r>
+        <w:rPr>
+          <w:rFonts w:cs="Calibri"/>
+          <w:sz w:val="20"/>
+          <w:szCs w:val="20"/>
+          <w:lang w:eastAsia="es-AR"/>
+        </w:rPr>
+        <w:t>Kinect</w:t>
+      </w:r>
+      <w:proofErr w:type="spellEnd"/>
+      <w:r>
+        <w:rPr>
+          <w:rFonts w:cs="Calibri"/>
+          <w:sz w:val="20"/>
+          <w:szCs w:val="20"/>
+          <w:lang w:eastAsia="es-AR"/>
+        </w:rPr>
+        <w:t xml:space="preserve"> y su correspondiente almacenamiento en la base de datos</w:t>
+      </w:r>
+      <w:r>
+        <w:rPr>
+          <w:rFonts w:cs="Calibri"/>
+          <w:sz w:val="20"/>
+          <w:szCs w:val="20"/>
+          <w:lang w:eastAsia="es-AR"/>
+        </w:rPr>
+        <w:t>.</w:t>
+      </w:r>
+    </w:p>
+    <w:p>
+      <w:pPr>
+        <w:rPr>
+          <w:rFonts w:cs="Calibri"/>
+          <w:sz w:val="20"/>
+          <w:szCs w:val="20"/>
+          <w:lang w:eastAsia="es-AR"/>
+        </w:rPr>
+      </w:pPr>
+      <w:r>
+        <w:rPr>
+          <w:b/>
+        </w:rPr>
+        <w:t>Cumplimiento del objetivo:</w:t>
+      </w:r>
+      <w:r>
+        <w:rPr>
+          <w:b/>
+        </w:rPr>
+        <w:t xml:space="preserve"> </w:t>
+      </w:r>
+      <w:r>
+        <w:t>E</w:t>
+      </w:r>
+      <w:r>
+        <w:rPr>
+          <w:rFonts w:cs="Calibri"/>
+          <w:sz w:val="20"/>
+          <w:szCs w:val="20"/>
+          <w:lang w:eastAsia="es-AR"/>
+        </w:rPr>
+        <w:t>l</w:t>
+      </w:r>
+      <w:r>
+        <w:rPr>
+          <w:rFonts w:cs="Calibri"/>
+          <w:sz w:val="20"/>
+          <w:szCs w:val="20"/>
+          <w:lang w:eastAsia="es-AR"/>
+        </w:rPr>
+        <w:t xml:space="preserve"> objetivo</w:t>
+      </w:r>
+      <w:r>
+        <w:rPr>
+          <w:rFonts w:cs="Calibri"/>
+          <w:sz w:val="20"/>
+          <w:szCs w:val="20"/>
+          <w:lang w:eastAsia="es-AR"/>
+        </w:rPr>
+        <w:t xml:space="preserve"> no</w:t>
+      </w:r>
+      <w:r>
+        <w:rPr>
+          <w:rFonts w:cs="Calibri"/>
+          <w:sz w:val="20"/>
+          <w:szCs w:val="20"/>
+          <w:lang w:eastAsia="es-AR"/>
+        </w:rPr>
+        <w:t xml:space="preserve"> fue </w:t>
+      </w:r>
+      <w:r>
+        <w:rPr>
+          <w:rFonts w:cs="Calibri"/>
+          <w:sz w:val="20"/>
+          <w:szCs w:val="20"/>
+          <w:lang w:eastAsia="es-AR"/>
+        </w:rPr>
+        <w:t>completado aún</w:t>
+      </w:r>
+      <w:r>
+        <w:rPr>
+          <w:rFonts w:cs="Calibri"/>
+          <w:sz w:val="20"/>
+          <w:szCs w:val="20"/>
+          <w:lang w:eastAsia="es-AR"/>
+        </w:rPr>
+        <w:t xml:space="preserve">. </w:t>
+      </w:r>
+      <w:r>
+        <w:rPr>
+          <w:rFonts w:cs="Calibri"/>
+          <w:sz w:val="20"/>
+          <w:szCs w:val="20"/>
+          <w:lang w:eastAsia="es-AR"/>
+        </w:rPr>
+        <w:t xml:space="preserve">Se realizaron pruebas de almacenamiento de imágenes comprimidas y luego descomprimidas. La compresión de imágenes no es </w:t>
+      </w:r>
+      <w:r>
+        <w:rPr>
+          <w:rFonts w:cs="Calibri"/>
+          <w:sz w:val="20"/>
+          <w:szCs w:val="20"/>
+          <w:lang w:eastAsia="es-AR"/>
+        </w:rPr>
+        <w:t>factible p</w:t>
+      </w:r>
+      <w:r>
+        <w:rPr>
+          <w:rFonts w:cs="Calibri"/>
+          <w:sz w:val="20"/>
+          <w:szCs w:val="20"/>
+          <w:lang w:eastAsia="es-AR"/>
+        </w:rPr>
+        <w:t>ara el almacenamiento la base de datos. Lo conveniente es realizar el almacenamiento de las rutas de las imágenes</w:t>
+      </w:r>
+      <w:r>
+        <w:rPr>
+          <w:rFonts w:cs="Calibri"/>
+          <w:sz w:val="20"/>
+          <w:szCs w:val="20"/>
+          <w:lang w:eastAsia="es-AR"/>
+        </w:rPr>
+        <w:t xml:space="preserve"> en la base de datos, y las mismas</w:t>
+      </w:r>
+      <w:r>
+        <w:rPr>
+          <w:rFonts w:cs="Calibri"/>
+          <w:sz w:val="20"/>
+          <w:szCs w:val="20"/>
+          <w:lang w:eastAsia="es-AR"/>
+        </w:rPr>
+        <w:t xml:space="preserve"> en el sistema de archivos.</w:t>
+      </w:r>
+    </w:p>
+    <w:p>
+      <w:pPr>
+        <w:rPr>
+          <w:b/>
+        </w:rPr>
+      </w:pPr>
+      <w:r>
+        <w:rPr>
+          <w:b/>
+        </w:rPr>
+        <w:t xml:space="preserve">Desarrollo involucrado: </w:t>
+      </w:r>
+      <w:r>
+        <w:rPr>
+          <w:rFonts w:cs="Calibri"/>
+          <w:sz w:val="20"/>
+          <w:szCs w:val="20"/>
+          <w:lang w:eastAsia="es-AR"/>
+        </w:rPr>
+        <w:t>Pruebas</w:t>
+      </w:r>
+      <w:r>
+        <w:rPr>
+          <w:rFonts w:cs="Calibri"/>
+          <w:sz w:val="20"/>
+          <w:szCs w:val="20"/>
+          <w:lang w:eastAsia="es-AR"/>
+        </w:rPr>
+        <w:t xml:space="preserve"> de almacenamiento en MSSQL Server 2008</w:t>
+      </w:r>
+      <w:r>
+        <w:rPr>
+          <w:rFonts w:cs="Calibri"/>
+          <w:sz w:val="20"/>
+          <w:szCs w:val="20"/>
+          <w:lang w:eastAsia="es-AR"/>
+        </w:rPr>
+        <w:t>.</w:t>
+      </w:r>
+    </w:p>
+    <w:p>
+      <w:pPr>
+        <w:rPr>
+          <w:b/>
+        </w:rPr>
+      </w:pPr>
+      <w:r>
+        <w:rPr>
+          <w:b/>
+        </w:rPr>
+        <w:t xml:space="preserve">Documentos generados: </w:t>
+      </w:r>
+      <w:r>
+        <w:rPr>
+          <w:rFonts w:cs="Calibri"/>
+          <w:sz w:val="20"/>
+          <w:szCs w:val="20"/>
+          <w:lang w:eastAsia="es-AR"/>
+        </w:rPr>
+        <w:t>Modelo de base de datos de captura y almacenamiento de imágenes comprimidas.</w:t>
+      </w:r>
+    </w:p>
+    <w:p>
+      <w:pPr>
+        <w:rPr>
+          <w:b/>
+        </w:rPr>
+      </w:pPr>
+      <w:r>
+        <w:rPr>
+          <w:b/>
+        </w:rPr>
+        <w:t>Pruebas realizadas:</w:t>
+      </w:r>
+    </w:p>
+    <w:p>
+      <w:pPr>
+        <w:pStyle w:val="Prrafodelista"/>
+        <w:numPr>
+          <w:ilvl w:val="0"/>
+          <w:numId w:val="3"/>
+        </w:numPr>
+      </w:pPr>
+      <w:r>
+        <w:t>P</w:t>
+      </w:r>
+      <w:r>
+        <w:t>rueba</w:t>
+      </w:r>
+      <w:r>
+        <w:t xml:space="preserve"> insatisfactoria</w:t>
+      </w:r>
+      <w:r>
+        <w:t xml:space="preserve"> de almacenar una imagen comprimida.</w:t>
+      </w:r>
+    </w:p>
+    <w:p>
+      <w:pPr>
+        <w:pStyle w:val="Prrafodelista"/>
+        <w:numPr>
+          <w:ilvl w:val="0"/>
+          <w:numId w:val="3"/>
+        </w:numPr>
+      </w:pPr>
+      <w:r>
+        <w:t xml:space="preserve">Prueba </w:t>
+      </w:r>
+      <w:r>
+        <w:t xml:space="preserve">exitosa de almacenar las rutas de las imágenes </w:t>
+      </w:r>
+      <w:r>
+        <w:t xml:space="preserve">y </w:t>
+      </w:r>
+      <w:r>
+        <w:t xml:space="preserve">guardado de las mismas </w:t>
+      </w:r>
+      <w:r>
+        <w:t>en</w:t>
+      </w:r>
+      <w:r>
+        <w:t xml:space="preserve"> el sistema de archivos.</w:t>
+      </w:r>
+    </w:p>
+    <w:p>
+      <w:pPr>
+        <w:rPr>
+          <w:b/>
+        </w:rPr>
+      </w:pPr>
+    </w:p>
+    <w:p>
+      <w:pPr>
+        <w:rPr>
+          <w:b/>
+        </w:rPr>
+      </w:pPr>
+      <w:r>
+        <w:rPr>
+          <w:b/>
+        </w:rPr>
+        <w:br w:type="page"/>
+      </w:r>
+    </w:p>
+    <w:p>
+      <w:pPr>
+        <w:pStyle w:val="Ttulo4"/>
+      </w:pPr>
+      <w:r>
+        <w:lastRenderedPageBreak/>
+        <w:t>User Story: Investigar sobre Human Computer Interaction para sistemas de interacción óptica</w:t>
+      </w:r>
+      <w:r>
+        <w:t>.</w:t>
+      </w:r>
+    </w:p>
+    <w:p/>
+    <w:p>
+      <w:r>
+        <w:rPr>
+          <w:b/>
+        </w:rPr>
+        <w:t xml:space="preserve">ID: </w:t>
+      </w:r>
+      <w:r>
+        <w:t>S-02003</w:t>
+      </w:r>
+    </w:p>
+    <w:p>
+      <w:r>
+        <w:rPr>
+          <w:b/>
+        </w:rPr>
+        <w:t xml:space="preserve">Nombre: </w:t>
+      </w:r>
+      <w:r>
+        <w:t>Investigar sobre Human Computer Interaction</w:t>
+      </w:r>
+      <w:r>
+        <w:t xml:space="preserve"> (HCI)</w:t>
+      </w:r>
+      <w:r>
+        <w:t xml:space="preserve"> para sistemas de interacción óptica.</w:t>
+      </w:r>
+    </w:p>
+    <w:p>
+      <w:r>
+        <w:rPr>
+          <w:b/>
+        </w:rPr>
+        <w:t xml:space="preserve">Objetivo: </w:t>
+      </w:r>
+      <w:r>
+        <w:t>Investigar acerca de las herramientas de software disponibles en el mercado para interactuar con sistemas de interacción óptica.</w:t>
+      </w:r>
+      <w:r>
+        <w:t xml:space="preserve"> </w:t>
+      </w:r>
+      <w:r>
+        <w:rPr>
+          <w:rFonts w:cs="Calibri"/>
+          <w:sz w:val="20"/>
+          <w:szCs w:val="20"/>
+          <w:lang w:eastAsia="es-AR"/>
+        </w:rPr>
+        <w:t xml:space="preserve">Conocer las </w:t>
+      </w:r>
+      <w:r>
+        <w:rPr>
+          <w:rFonts w:cs="Calibri"/>
+          <w:sz w:val="20"/>
+          <w:szCs w:val="20"/>
+          <w:lang w:eastAsia="es-AR"/>
+        </w:rPr>
+        <w:t xml:space="preserve">funciones principales de </w:t>
+      </w:r>
+      <w:proofErr w:type="spellStart"/>
+      <w:r>
+        <w:rPr>
+          <w:rFonts w:cs="Calibri"/>
+          <w:sz w:val="20"/>
+          <w:szCs w:val="20"/>
+          <w:lang w:eastAsia="es-AR"/>
+        </w:rPr>
+        <w:t>Kinect</w:t>
+      </w:r>
+      <w:proofErr w:type="spellEnd"/>
+      <w:r>
+        <w:rPr>
+          <w:rFonts w:cs="Calibri"/>
+          <w:sz w:val="20"/>
+          <w:szCs w:val="20"/>
+          <w:lang w:eastAsia="es-AR"/>
+        </w:rPr>
+        <w:t xml:space="preserve">. </w:t>
+      </w:r>
+      <w:r>
+        <w:t>Investigar los beneficios de WPF y Microsoft Blend como complemento a las tecnologías de HCI. Obtener documentación útil.</w:t>
+      </w:r>
+    </w:p>
+    <w:p>
+      <w:r>
+        <w:rPr>
+          <w:b/>
+        </w:rPr>
+        <w:t xml:space="preserve">Cumplimiento del objetivo: </w:t>
+      </w:r>
+      <w:r>
+        <w:rPr>
+          <w:rFonts w:cs="Calibri"/>
+          <w:sz w:val="20"/>
+          <w:szCs w:val="20"/>
+          <w:lang w:eastAsia="es-AR"/>
+        </w:rPr>
+        <w:t>El objetivo fue prácticamente cumplido</w:t>
+      </w:r>
+      <w:r>
+        <w:rPr>
+          <w:rFonts w:cs="Calibri"/>
+          <w:sz w:val="20"/>
+          <w:szCs w:val="20"/>
+          <w:lang w:eastAsia="es-AR"/>
+        </w:rPr>
+        <w:t xml:space="preserve">. </w:t>
+      </w:r>
+      <w:r>
+        <w:rPr>
+          <w:rFonts w:cs="Calibri"/>
+          <w:sz w:val="20"/>
+          <w:szCs w:val="20"/>
+          <w:lang w:eastAsia="es-AR"/>
+        </w:rPr>
+        <w:t>Se realizó</w:t>
+      </w:r>
+      <w:r>
+        <w:rPr>
+          <w:rFonts w:cs="Calibri"/>
+          <w:sz w:val="20"/>
+          <w:szCs w:val="20"/>
+          <w:lang w:eastAsia="es-AR"/>
+        </w:rPr>
+        <w:t xml:space="preserve"> un diagrama de clases inicial del módulo interacción</w:t>
+      </w:r>
+      <w:r>
+        <w:rPr>
+          <w:rFonts w:cs="Calibri"/>
+          <w:sz w:val="20"/>
+          <w:szCs w:val="20"/>
+          <w:lang w:eastAsia="es-AR"/>
+        </w:rPr>
+        <w:t>.</w:t>
+      </w:r>
+    </w:p>
+    <w:p>
+      <w:pPr>
+        <w:rPr>
+          <w:b/>
+        </w:rPr>
+      </w:pPr>
+      <w:r>
+        <w:rPr>
+          <w:b/>
+        </w:rPr>
+        <w:t xml:space="preserve">Desarrollo involucrado: </w:t>
+      </w:r>
+      <w:r>
+        <w:t>D</w:t>
+      </w:r>
+      <w:r>
+        <w:rPr>
+          <w:rFonts w:cs="Calibri"/>
+          <w:sz w:val="20"/>
+          <w:szCs w:val="20"/>
+          <w:lang w:eastAsia="es-AR"/>
+        </w:rPr>
+        <w:t>iagrama</w:t>
+      </w:r>
+      <w:r>
+        <w:rPr>
+          <w:rFonts w:cs="Calibri"/>
+          <w:sz w:val="20"/>
+          <w:szCs w:val="20"/>
+          <w:lang w:eastAsia="es-AR"/>
+        </w:rPr>
+        <w:t xml:space="preserve"> de clases </w:t>
+      </w:r>
+      <w:r>
+        <w:rPr>
+          <w:rFonts w:cs="Calibri"/>
+          <w:sz w:val="20"/>
+          <w:szCs w:val="20"/>
+          <w:lang w:eastAsia="es-AR"/>
+        </w:rPr>
+        <w:t>del módulo de captura</w:t>
+      </w:r>
+      <w:r>
+        <w:rPr>
+          <w:rFonts w:cs="Calibri"/>
+          <w:sz w:val="20"/>
+          <w:szCs w:val="20"/>
+          <w:lang w:eastAsia="es-AR"/>
+        </w:rPr>
+        <w:t>. I</w:t>
+      </w:r>
+      <w:r>
+        <w:rPr>
+          <w:rFonts w:cs="Calibri"/>
+          <w:sz w:val="20"/>
+          <w:szCs w:val="20"/>
+          <w:lang w:eastAsia="es-AR"/>
+        </w:rPr>
+        <w:t xml:space="preserve">mplementación de </w:t>
+      </w:r>
+      <w:r>
+        <w:rPr>
+          <w:rFonts w:cs="Calibri"/>
+          <w:sz w:val="20"/>
+          <w:szCs w:val="20"/>
+          <w:lang w:eastAsia="es-AR"/>
+        </w:rPr>
+        <w:t>código</w:t>
+      </w:r>
+      <w:r>
+        <w:rPr>
+          <w:rFonts w:cs="Calibri"/>
+          <w:sz w:val="20"/>
+          <w:szCs w:val="20"/>
+          <w:lang w:eastAsia="es-AR"/>
+        </w:rPr>
+        <w:t xml:space="preserve"> en WPF, C# y C/C++</w:t>
+      </w:r>
+      <w:r>
+        <w:rPr>
+          <w:rFonts w:cs="Calibri"/>
+          <w:sz w:val="20"/>
+          <w:szCs w:val="20"/>
+          <w:lang w:eastAsia="es-AR"/>
+        </w:rPr>
+        <w:t>.</w:t>
+      </w:r>
+    </w:p>
+    <w:p>
+      <w:pPr>
+        <w:rPr>
+          <w:b/>
+        </w:rPr>
+      </w:pPr>
+      <w:r>
+        <w:rPr>
+          <w:b/>
+        </w:rPr>
+        <w:t>Breve descripción de lo investigado:</w:t>
+      </w:r>
+    </w:p>
+    <w:p>
+      <w:r>
+        <w:rPr>
+          <w:b/>
+        </w:rPr>
+        <w:t>Documentos generados</w:t>
+      </w:r>
+      <w:r>
+        <w:rPr>
+          <w:b/>
+        </w:rPr>
+        <w:t>:</w:t>
+      </w:r>
+      <w:r>
+        <w:t xml:space="preserve"> Diagramas</w:t>
+      </w:r>
+      <w:r>
+        <w:t xml:space="preserve"> de clases del módulo de </w:t>
+      </w:r>
+      <w:r>
+        <w:t>Interacción.</w:t>
+      </w:r>
+    </w:p>
+    <w:p>
+      <w:pPr>
+        <w:rPr>
+          <w:b/>
+        </w:rPr>
+      </w:pPr>
+      <w:r>
+        <w:rPr>
+          <w:b/>
+        </w:rPr>
+        <w:t>Pruebas realizadas:</w:t>
+      </w:r>
+    </w:p>
+    <w:p>
+      <w:pPr>
+        <w:pStyle w:val="Prrafodelista"/>
+        <w:numPr>
+          <w:ilvl w:val="0"/>
+          <w:numId w:val="5"/>
+        </w:numPr>
+        <w:rPr>
+          <w:rFonts w:cs="Calibri"/>
+          <w:sz w:val="20"/>
+          <w:szCs w:val="20"/>
+          <w:lang w:eastAsia="es-AR"/>
+        </w:rPr>
+      </w:pPr>
+      <w:r>
+        <w:rPr>
+          <w:rFonts w:cs="Calibri"/>
+          <w:sz w:val="20"/>
+          <w:szCs w:val="20"/>
+          <w:lang w:eastAsia="es-AR"/>
+        </w:rPr>
+        <w:t>Pruebas realizadas en Windows exitosamente</w:t>
+      </w:r>
+      <w:r>
+        <w:rPr>
+          <w:rFonts w:cs="Calibri"/>
+          <w:sz w:val="20"/>
+          <w:szCs w:val="20"/>
+          <w:lang w:eastAsia="es-AR"/>
+        </w:rPr>
+        <w:t>.</w:t>
+      </w:r>
+    </w:p>
+    <w:p>
+      <w:pPr>
+        <w:pStyle w:val="Prrafodelista"/>
+        <w:numPr>
+          <w:ilvl w:val="2"/>
+          <w:numId w:val="5"/>
+        </w:numPr>
+        <w:rPr>
+          <w:rFonts w:cs="Calibri"/>
+          <w:sz w:val="20"/>
+          <w:szCs w:val="20"/>
+          <w:lang w:eastAsia="es-AR"/>
+        </w:rPr>
+      </w:pPr>
+      <w:r>
+        <w:rPr>
+          <w:rFonts w:cs="Calibri"/>
+          <w:sz w:val="20"/>
+          <w:szCs w:val="20"/>
+          <w:lang w:eastAsia="es-AR"/>
+        </w:rPr>
+        <w:t>Prueba de Juego inicial: éxito.</w:t>
+      </w:r>
+    </w:p>
+    <w:p>
+      <w:pPr>
+        <w:pStyle w:val="Prrafodelista"/>
+        <w:numPr>
+          <w:ilvl w:val="2"/>
+          <w:numId w:val="5"/>
+        </w:numPr>
+        <w:rPr>
+          <w:rFonts w:cs="Calibri"/>
+          <w:sz w:val="20"/>
+          <w:szCs w:val="20"/>
+          <w:lang w:eastAsia="es-AR"/>
+        </w:rPr>
+      </w:pPr>
+      <w:r>
+        <w:rPr>
+          <w:rFonts w:cs="Calibri"/>
+          <w:sz w:val="20"/>
+          <w:szCs w:val="20"/>
+          <w:lang w:eastAsia="es-AR"/>
+        </w:rPr>
+        <w:t>Prueba de reconocimiento de cabeza y torso: éxito.</w:t>
+      </w:r>
+    </w:p>
+    <w:p>
+      <w:pPr>
+        <w:pStyle w:val="Prrafodelista"/>
+        <w:numPr>
+          <w:ilvl w:val="2"/>
+          <w:numId w:val="5"/>
+        </w:numPr>
+        <w:rPr>
+          <w:rFonts w:cs="Calibri"/>
+          <w:sz w:val="20"/>
+          <w:szCs w:val="20"/>
+          <w:lang w:eastAsia="es-AR"/>
+        </w:rPr>
+      </w:pPr>
+      <w:r>
+        <w:rPr>
+          <w:rFonts w:cs="Calibri"/>
+          <w:sz w:val="20"/>
+          <w:szCs w:val="20"/>
+          <w:lang w:eastAsia="es-AR"/>
+        </w:rPr>
+        <w:t>Prueba de reconocimiento de piernas: éxito.</w:t>
+      </w:r>
+    </w:p>
+    <w:p>
+      <w:pPr>
+        <w:pStyle w:val="Prrafodelista"/>
+        <w:numPr>
+          <w:ilvl w:val="2"/>
+          <w:numId w:val="5"/>
+        </w:numPr>
+        <w:rPr>
+          <w:rFonts w:cs="Calibri"/>
+          <w:sz w:val="20"/>
+          <w:szCs w:val="20"/>
+          <w:lang w:eastAsia="es-AR"/>
+        </w:rPr>
+      </w:pPr>
+      <w:r>
+        <w:rPr>
+          <w:rFonts w:cs="Calibri"/>
+          <w:sz w:val="20"/>
+          <w:szCs w:val="20"/>
+          <w:lang w:eastAsia="es-AR"/>
+        </w:rPr>
+        <w:t>Prueba de reconocimiento de profundidad: éxito.</w:t>
+      </w:r>
+    </w:p>
+    <w:p>
+      <w:pPr>
+        <w:pStyle w:val="Prrafodelista"/>
+        <w:numPr>
+          <w:ilvl w:val="2"/>
+          <w:numId w:val="5"/>
+        </w:numPr>
+        <w:rPr>
+          <w:rFonts w:cs="Calibri"/>
+          <w:sz w:val="20"/>
+          <w:szCs w:val="20"/>
+          <w:lang w:eastAsia="es-AR"/>
+        </w:rPr>
+      </w:pPr>
+      <w:r>
+        <w:rPr>
+          <w:rFonts w:cs="Calibri"/>
+          <w:sz w:val="20"/>
+          <w:szCs w:val="20"/>
+          <w:lang w:eastAsia="es-AR"/>
+        </w:rPr>
+        <w:t>Pruebas de reconocimiento del esqueleto humano completo: éxito.</w:t>
+      </w:r>
+    </w:p>
+    <w:p>
+      <w:pPr>
+        <w:pStyle w:val="Prrafodelista"/>
+        <w:numPr>
+          <w:ilvl w:val="2"/>
+          <w:numId w:val="5"/>
+        </w:numPr>
+        <w:rPr>
+          <w:rFonts w:cs="Calibri"/>
+          <w:sz w:val="20"/>
+          <w:szCs w:val="20"/>
+          <w:lang w:eastAsia="es-AR"/>
+        </w:rPr>
+      </w:pPr>
+      <w:r>
+        <w:rPr>
+          <w:rFonts w:cs="Calibri"/>
+          <w:sz w:val="20"/>
+          <w:szCs w:val="20"/>
+          <w:lang w:eastAsia="es-AR"/>
+        </w:rPr>
+        <w:t>Pruebas de integración con WPF: éxito.</w:t>
+      </w:r>
+    </w:p>
+    <w:p>
+      <w:pPr>
+        <w:rPr>
+          <w:rFonts w:cs="Calibri"/>
+          <w:sz w:val="20"/>
+          <w:szCs w:val="20"/>
+          <w:lang w:eastAsia="es-AR"/>
+        </w:rPr>
+      </w:pPr>
+      <w:r>
+        <w:rPr>
+          <w:rFonts w:cs="Calibri"/>
+          <w:sz w:val="20"/>
+          <w:szCs w:val="20"/>
+          <w:lang w:eastAsia="es-AR"/>
+        </w:rPr>
+        <w:t>Las pruebas realizadas generan integración con el producto y añaden nuevas funcionalidades.</w:t>
+      </w:r>
+    </w:p>
+    <w:p>
+      <w:pPr>
+        <w:rPr>
+          <w:rFonts w:cs="Calibri"/>
+          <w:b/>
+          <w:sz w:val="20"/>
+          <w:szCs w:val="20"/>
+          <w:lang w:eastAsia="es-AR"/>
+        </w:rPr>
+      </w:pPr>
+      <w:r>
+        <w:rPr>
+          <w:rFonts w:cs="Calibri"/>
+          <w:b/>
+          <w:sz w:val="20"/>
+          <w:szCs w:val="20"/>
+          <w:lang w:eastAsia="es-AR"/>
+        </w:rPr>
+        <w:t xml:space="preserve">Funcionalidades añadidas: </w:t>
+      </w:r>
+    </w:p>
+    <w:p>
+      <w:pPr>
+        <w:pStyle w:val="Prrafodelista"/>
+        <w:numPr>
+          <w:ilvl w:val="2"/>
+          <w:numId w:val="2"/>
+        </w:numPr>
+        <w:rPr>
+          <w:rFonts w:cs="Calibri"/>
+          <w:sz w:val="20"/>
+          <w:szCs w:val="20"/>
+          <w:lang w:eastAsia="es-AR"/>
+        </w:rPr>
+      </w:pPr>
+      <w:r>
+        <w:rPr>
+          <w:rFonts w:cs="Calibri"/>
+          <w:sz w:val="20"/>
+          <w:szCs w:val="20"/>
+          <w:lang w:eastAsia="es-AR"/>
+        </w:rPr>
+        <w:t xml:space="preserve">Interacción inicial de </w:t>
+      </w:r>
+      <w:proofErr w:type="spellStart"/>
+      <w:r>
+        <w:rPr>
+          <w:rFonts w:cs="Calibri"/>
+          <w:sz w:val="20"/>
+          <w:szCs w:val="20"/>
+          <w:lang w:eastAsia="es-AR"/>
+        </w:rPr>
+        <w:t>Kinect</w:t>
+      </w:r>
+      <w:proofErr w:type="spellEnd"/>
+      <w:r>
+        <w:rPr>
+          <w:rFonts w:cs="Calibri"/>
+          <w:sz w:val="20"/>
+          <w:szCs w:val="20"/>
+          <w:lang w:eastAsia="es-AR"/>
+        </w:rPr>
+        <w:t xml:space="preserve"> con el cuerpo humano.</w:t>
+      </w:r>
+    </w:p>
+    <w:p>
+      <w:pPr>
+        <w:pStyle w:val="Prrafodelista"/>
+        <w:numPr>
+          <w:ilvl w:val="2"/>
+          <w:numId w:val="2"/>
+        </w:numPr>
+        <w:rPr>
+          <w:rFonts w:cs="Calibri"/>
+          <w:sz w:val="20"/>
+          <w:szCs w:val="20"/>
+          <w:lang w:eastAsia="es-AR"/>
+        </w:rPr>
+      </w:pPr>
+      <w:r>
+        <w:rPr>
+          <w:rFonts w:cs="Calibri"/>
+          <w:sz w:val="20"/>
+          <w:szCs w:val="20"/>
+          <w:lang w:eastAsia="es-AR"/>
+        </w:rPr>
+        <w:t xml:space="preserve">Captura de información del </w:t>
+      </w:r>
+      <w:proofErr w:type="spellStart"/>
+      <w:r>
+        <w:rPr>
+          <w:rFonts w:cs="Calibri"/>
+          <w:sz w:val="20"/>
+          <w:szCs w:val="20"/>
+          <w:lang w:eastAsia="es-AR"/>
+        </w:rPr>
+        <w:t>Kinect</w:t>
+      </w:r>
+      <w:proofErr w:type="spellEnd"/>
+      <w:r>
+        <w:rPr>
+          <w:rFonts w:cs="Calibri"/>
+          <w:sz w:val="20"/>
+          <w:szCs w:val="20"/>
+          <w:lang w:eastAsia="es-AR"/>
+        </w:rPr>
+        <w:t xml:space="preserve"> con el usuario.</w:t>
+      </w:r>
+    </w:p>
+    <w:p>
+      <w:pPr>
+        <w:pStyle w:val="Prrafodelista"/>
+        <w:numPr>
+          <w:ilvl w:val="2"/>
+          <w:numId w:val="2"/>
+        </w:numPr>
+        <w:rPr>
+          <w:rFonts w:cs="Calibri"/>
+          <w:sz w:val="20"/>
+          <w:szCs w:val="20"/>
+          <w:lang w:eastAsia="es-AR"/>
+        </w:rPr>
+      </w:pPr>
+      <w:r>
+        <w:rPr>
+          <w:rFonts w:cs="Calibri"/>
+          <w:sz w:val="20"/>
+          <w:szCs w:val="20"/>
+          <w:lang w:eastAsia="es-AR"/>
+        </w:rPr>
+        <w:t xml:space="preserve">Representación de movimientos del usuario con </w:t>
+      </w:r>
+      <w:proofErr w:type="spellStart"/>
+      <w:r>
+        <w:rPr>
+          <w:rFonts w:cs="Calibri"/>
+          <w:sz w:val="20"/>
+          <w:szCs w:val="20"/>
+          <w:lang w:eastAsia="es-AR"/>
+        </w:rPr>
+        <w:t>Kinect</w:t>
+      </w:r>
+      <w:proofErr w:type="spellEnd"/>
+      <w:r>
+        <w:rPr>
+          <w:rFonts w:cs="Calibri"/>
+          <w:sz w:val="20"/>
+          <w:szCs w:val="20"/>
+          <w:lang w:eastAsia="es-AR"/>
+        </w:rPr>
+        <w:t>.</w:t>
+      </w:r>
+    </w:p>
+    <w:p>
+      <w:pPr>
+        <w:pStyle w:val="Prrafodelista"/>
+        <w:numPr>
+          <w:ilvl w:val="2"/>
+          <w:numId w:val="2"/>
+        </w:numPr>
+        <w:rPr>
+          <w:rFonts w:cs="Calibri"/>
+          <w:sz w:val="20"/>
+          <w:szCs w:val="20"/>
+          <w:lang w:eastAsia="es-AR"/>
+        </w:rPr>
+      </w:pPr>
+      <w:r>
+        <w:rPr>
+          <w:rFonts w:cs="Calibri"/>
+          <w:sz w:val="20"/>
+          <w:szCs w:val="20"/>
+          <w:lang w:eastAsia="es-AR"/>
+        </w:rPr>
+        <w:t>Inicio del Modelado del modulo de interacción-</w:t>
+      </w:r>
+    </w:p>
+    <w:p>
+      <w:pPr>
+        <w:pStyle w:val="Prrafodelista"/>
+        <w:numPr>
+          <w:ilvl w:val="2"/>
+          <w:numId w:val="2"/>
+        </w:numPr>
+        <w:rPr>
+          <w:rFonts w:cs="Calibri"/>
+          <w:sz w:val="20"/>
+          <w:szCs w:val="20"/>
+          <w:lang w:eastAsia="es-AR"/>
+        </w:rPr>
+      </w:pPr>
+      <w:r>
+        <w:rPr>
+          <w:rFonts w:cs="Calibri"/>
+          <w:sz w:val="20"/>
+          <w:szCs w:val="20"/>
+          <w:lang w:eastAsia="es-AR"/>
+        </w:rPr>
+        <w:t>Modelado inicial del módulo web.</w:t>
+      </w:r>
+    </w:p>
+    <w:p>
+      <w:pPr>
+        <w:rPr>
+          <w:b/>
+        </w:rPr>
+      </w:pPr>
+    </w:p>
+    <w:p>
+      <w:pPr>
+        <w:pStyle w:val="Prrafodelista"/>
+        <w:ind w:left="0"/>
+        <w:rPr>
+          <w:noProof/>
+          <w:lang w:eastAsia="es-AR"/>
+        </w:rPr>
+      </w:pPr>
+      <w:r>
+        <w:rPr>
+          <w:b/>
+        </w:rPr>
+        <w:br w:type="page"/>
+      </w:r>
+      <w:r>
+        <w:rPr>
+          <w:rStyle w:val="Ttulo2Car"/>
+        </w:rPr>
+        <w:lastRenderedPageBreak/>
+        <w:t>Diagrama de Paquetes del Sistema</w:t>
+      </w:r>
+      <w:r>
+        <w:rPr>
+          <w:noProof/>
+          <w:lang w:eastAsia="es-AR"/>
+        </w:rPr>
+        <w:t xml:space="preserve"> (Version 0.1)</w:t>
+      </w:r>
+    </w:p>
+    <w:p>
+      <w:pPr>
+        <w:rPr>
+          <w:b/>
+        </w:rPr>
+      </w:pPr>
+      <w:r>
+        <w:rPr>
+          <w:noProof/>
+          <w:lang w:eastAsia="es-AR"/>
+        </w:rPr>
+        <w:drawing>
+          <wp:inline distT="0" distB="0" distL="0" distR="0">
+            <wp:extent cx="5571490" cy="3678555"/>
+            <wp:effectExtent l="0" t="0" r="0" b="0"/>
+            <wp:docPr id="1" name="Imagen 1"/>
+            <wp:cNvGraphicFramePr>
+              <a:graphicFrameLocks xmlns:a="http://schemas.openxmlformats.org/drawingml/2006/main" noChangeAspect="1"/>
+            </wp:cNvGraphicFramePr>
+            <a:graphic xmlns:a="http://schemas.openxmlformats.org/drawingml/2006/main">
+              <a:graphicData uri="http://schemas.openxmlformats.org/drawingml/2006/picture">
+                <pic:pic xmlns:pic="http://schemas.openxmlformats.org/drawingml/2006/picture">
+                  <pic:nvPicPr>
+                    <pic:cNvPr id="0" name="Imagen 3"/>
+                    <pic:cNvPicPr>
+                      <a:picLocks noChangeAspect="1" noChangeArrowheads="1"/>
+                    </pic:cNvPicPr>
+                  </pic:nvPicPr>
+                  <pic:blipFill>
+                    <a:blip r:embed="rId10">
+                      <a:extLst>
+                        <a:ext uri="{28A0092B-C50C-407E-A947-70E740481C1C}">
+                          <a14:useLocalDpi xmlns:a14="http://schemas.microsoft.com/office/drawing/2010/main" val="0"/>
+                        </a:ext>
+                      </a:extLst>
+                    </a:blip>
+                    <a:srcRect/>
+                    <a:stretch>
+                      <a:fillRect/>
+                    </a:stretch>
+                  </pic:blipFill>
+                  <pic:spPr bwMode="auto">
+                    <a:xfrm>
+                      <a:off x="0" y="0"/>
+                      <a:ext cx="5571490" cy="3678555"/>
+                    </a:xfrm>
+                    <a:prstGeom prst="rect">
+                      <a:avLst/>
+                    </a:prstGeom>
+                    <a:noFill/>
+                    <a:ln>
+                      <a:noFill/>
+                    </a:ln>
+                  </pic:spPr>
+                </pic:pic>
+              </a:graphicData>
+            </a:graphic>
+          </wp:inline>
+        </w:drawing>
+      </w:r>
+    </w:p>
+    <w:p>
+      <w:pPr>
+        <w:rPr>
+          <w:noProof/>
+          <w:lang w:eastAsia="es-AR"/>
+        </w:rPr>
+      </w:pPr>
+      <w:bookmarkStart w:id="7" w:name="_Toc332052014"/>
+      <w:r>
+        <w:br w:type="page"/>
+      </w:r>
+      <w:r>
+        <w:rPr>
+          <w:rStyle w:val="Ttulo2Car"/>
+          <w:lang w:eastAsia="es-AR"/>
+        </w:rPr>
+        <w:lastRenderedPageBreak/>
+        <w:t>Diagrama de clases de diseño del módulo Interacción</w:t>
+      </w:r>
+      <w:r>
+        <w:rPr>
+          <w:noProof/>
+          <w:lang w:eastAsia="es-AR"/>
+        </w:rPr>
+        <w:t xml:space="preserve"> (Paquete InteractionAdverdManager) (Version 0.1)</w:t>
+      </w:r>
+      <w:r>
+        <w:rPr>
+          <w:noProof/>
+          <w:lang w:eastAsia="es-AR"/>
+        </w:rPr>
+        <w:br/>
+      </w:r>
+      <w:r>
+        <w:rPr>
+          <w:noProof/>
+          <w:lang w:eastAsia="es-AR"/>
+        </w:rPr>
+        <w:br/>
+      </w:r>
+      <w:r>
+        <w:rPr>
+          <w:noProof/>
+          <w:lang w:eastAsia="es-AR"/>
+        </w:rPr>
+        <w:drawing>
+          <wp:inline distT="0" distB="0" distL="0" distR="0" wp14:anchorId="281D8594" wp14:editId="0F9A53F6">
+            <wp:extent cx="5607050" cy="4330700"/>
+            <wp:effectExtent l="0" t="0" r="0" b="0"/>
+            <wp:docPr id="2" name="Imagen 2"/>
+            <wp:cNvGraphicFramePr>
+              <a:graphicFrameLocks xmlns:a="http://schemas.openxmlformats.org/drawingml/2006/main" noChangeAspect="1"/>
+            </wp:cNvGraphicFramePr>
+            <a:graphic xmlns:a="http://schemas.openxmlformats.org/drawingml/2006/main">
+              <a:graphicData uri="http://schemas.openxmlformats.org/drawingml/2006/picture">
+                <pic:pic xmlns:pic="http://schemas.openxmlformats.org/drawingml/2006/picture">
+                  <pic:nvPicPr>
+                    <pic:cNvPr id="0" name="Picture 3"/>
+                    <pic:cNvPicPr>
+                      <a:picLocks noChangeAspect="1" noChangeArrowheads="1"/>
+                    </pic:cNvPicPr>
+                  </pic:nvPicPr>
+                  <pic:blipFill>
+                    <a:blip r:embed="rId11">
+                      <a:extLst>
+                        <a:ext uri="{28A0092B-C50C-407E-A947-70E740481C1C}">
+                          <a14:useLocalDpi xmlns:a14="http://schemas.microsoft.com/office/drawing/2010/main" val="0"/>
+                        </a:ext>
+                      </a:extLst>
+                    </a:blip>
+                    <a:srcRect/>
+                    <a:stretch>
+                      <a:fillRect/>
+                    </a:stretch>
+                  </pic:blipFill>
+                  <pic:spPr bwMode="auto">
+                    <a:xfrm>
+                      <a:off x="0" y="0"/>
+                      <a:ext cx="5607050" cy="4330700"/>
+                    </a:xfrm>
+                    <a:prstGeom prst="rect">
+                      <a:avLst/>
+                    </a:prstGeom>
+                    <a:noFill/>
+                    <a:ln>
+                      <a:noFill/>
+                    </a:ln>
+                  </pic:spPr>
+                </pic:pic>
+              </a:graphicData>
+            </a:graphic>
+          </wp:inline>
+        </w:drawing>
+      </w:r>
+    </w:p>
+    <w:p>
+      <w:pPr>
+        <w:pStyle w:val="Prrafodelista"/>
+        <w:ind w:left="0"/>
+      </w:pPr>
+    </w:p>
+    <w:p>
+      <w:pPr>
+        <w:rPr>
+          <w:rStyle w:val="Ttulo2Car"/>
+          <w:lang w:eastAsia="es-AR"/>
+        </w:rPr>
+      </w:pPr>
+      <w:r>
+        <w:rPr>
+          <w:rStyle w:val="Ttulo2Car"/>
+          <w:lang w:eastAsia="es-AR"/>
+        </w:rPr>
+        <w:br w:type="page"/>
+      </w:r>
+    </w:p>
+    <w:p>
+      <w:r>
+        <w:rPr>
+          <w:rStyle w:val="Ttulo2Car"/>
+          <w:lang w:eastAsia="es-AR"/>
+        </w:rPr>
+        <w:lastRenderedPageBreak/>
+        <w:t xml:space="preserve">Diagrama de clases de diseño del módulo Interacción </w:t>
+      </w:r>
+      <w:r>
+        <w:rPr>
+          <w:noProof/>
+          <w:lang w:eastAsia="es-AR"/>
+        </w:rPr>
+        <w:t>(Paquete ColorStream) (Version 0.1)</w:t>
+      </w:r>
+    </w:p>
+    <w:p>
+      <w:pPr>
+        <w:pStyle w:val="Prrafodelista"/>
+        <w:sectPr>
+          <w:footerReference w:type="default" r:id="rId12"/>
+          <w:pgSz w:w="12240" w:h="15840"/>
+          <w:pgMar w:top="1418" w:right="1701" w:bottom="1418" w:left="1701" w:header="709" w:footer="709" w:gutter="0"/>
+          <w:cols w:space="708"/>
+          <w:titlePg/>
+          <w:docGrid w:linePitch="360"/>
+        </w:sectPr>
+      </w:pPr>
+      <w:r>
+        <w:rPr>
+          <w:noProof/>
+          <w:lang w:eastAsia="es-AR"/>
+        </w:rPr>
+        <w:drawing>
+          <wp:inline distT="0" distB="0" distL="0" distR="0" wp14:anchorId="63683EA0" wp14:editId="313765CE">
+            <wp:extent cx="5614035" cy="3816985"/>
+            <wp:effectExtent l="0" t="0" r="5715" b="0"/>
+            <wp:docPr id="4" name="Imagen 4"/>
+            <wp:cNvGraphicFramePr>
+              <a:graphicFrameLocks xmlns:a="http://schemas.openxmlformats.org/drawingml/2006/main" noChangeAspect="1"/>
+            </wp:cNvGraphicFramePr>
+            <a:graphic xmlns:a="http://schemas.openxmlformats.org/drawingml/2006/main">
+              <a:graphicData uri="http://schemas.openxmlformats.org/drawingml/2006/picture">
+                <pic:pic xmlns:pic="http://schemas.openxmlformats.org/drawingml/2006/picture">
+                  <pic:nvPicPr>
+                    <pic:cNvPr id="0" name="Picture 5"/>
+                    <pic:cNvPicPr>
+                      <a:picLocks noChangeAspect="1" noChangeArrowheads="1"/>
+                    </pic:cNvPicPr>
+                  </pic:nvPicPr>
+                  <pic:blipFill>
+                    <a:blip r:embed="rId13">
+                      <a:extLst>
+                        <a:ext uri="{28A0092B-C50C-407E-A947-70E740481C1C}">
+                          <a14:useLocalDpi xmlns:a14="http://schemas.microsoft.com/office/drawing/2010/main" val="0"/>
+                        </a:ext>
+                      </a:extLst>
+                    </a:blip>
+                    <a:srcRect/>
+                    <a:stretch>
+                      <a:fillRect/>
+                    </a:stretch>
+                  </pic:blipFill>
+                  <pic:spPr bwMode="auto">
+                    <a:xfrm>
+                      <a:off x="0" y="0"/>
+                      <a:ext cx="5614035" cy="3816985"/>
+                    </a:xfrm>
+                    <a:prstGeom prst="rect">
+                      <a:avLst/>
+                    </a:prstGeom>
+                    <a:noFill/>
+                    <a:ln>
+                      <a:noFill/>
+                    </a:ln>
+                  </pic:spPr>
+                </pic:pic>
+              </a:graphicData>
+            </a:graphic>
+          </wp:inline>
+        </w:drawing>
+      </w:r>
+    </w:p>
+    <w:p>
+      <w:pPr>
+        <w:rPr>
+          <w:noProof/>
+          <w:lang w:eastAsia="es-AR"/>
+        </w:rPr>
+      </w:pPr>
+      <w:r>
+        <w:rPr>
+          <w:rStyle w:val="Ttulo2Car"/>
+          <w:lang w:eastAsia="es-AR"/>
+        </w:rPr>
+        <w:lastRenderedPageBreak/>
+        <w:t xml:space="preserve">Diagrama de clases de diseño del módulo de Interacción </w:t>
+      </w:r>
+      <w:r>
+        <w:rPr>
+          <w:noProof/>
+          <w:lang w:eastAsia="es-AR"/>
+        </w:rPr>
+        <w:t>(Paquete SkeletonStream) (Version 0.1)</w:t>
+      </w:r>
+    </w:p>
+    <w:p>
+      <w:pPr>
+        <w:pStyle w:val="Prrafodelista"/>
+        <w:ind w:left="360"/>
+      </w:pPr>
+      <w:r>
+        <w:rPr>
+          <w:noProof/>
+          <w:lang w:eastAsia="es-AR"/>
+        </w:rPr>
+        <w:drawing>
+          <wp:inline distT="0" distB="0" distL="0" distR="0">
+            <wp:extent cx="5762625" cy="4603750"/>
+            <wp:effectExtent l="0" t="0" r="9525" b="6350"/>
+            <wp:docPr id="3" name="Imagen 3"/>
+            <wp:cNvGraphicFramePr>
+              <a:graphicFrameLocks xmlns:a="http://schemas.openxmlformats.org/drawingml/2006/main" noChangeAspect="1"/>
+            </wp:cNvGraphicFramePr>
+            <a:graphic xmlns:a="http://schemas.openxmlformats.org/drawingml/2006/main">
+              <a:graphicData uri="http://schemas.openxmlformats.org/drawingml/2006/picture">
+                <pic:pic xmlns:pic="http://schemas.openxmlformats.org/drawingml/2006/picture">
+                  <pic:nvPicPr>
+                    <pic:cNvPr id="0" name="Picture 6"/>
+                    <pic:cNvPicPr>
+                      <a:picLocks noChangeAspect="1" noChangeArrowheads="1"/>
+                    </pic:cNvPicPr>
+                  </pic:nvPicPr>
+                  <pic:blipFill>
+                    <a:blip r:embed="rId14">
+                      <a:extLst>
+                        <a:ext uri="{28A0092B-C50C-407E-A947-70E740481C1C}">
+                          <a14:useLocalDpi xmlns:a14="http://schemas.microsoft.com/office/drawing/2010/main" val="0"/>
+                        </a:ext>
+                      </a:extLst>
+                    </a:blip>
+                    <a:srcRect/>
+                    <a:stretch>
+                      <a:fillRect/>
+                    </a:stretch>
+                  </pic:blipFill>
+                  <pic:spPr bwMode="auto">
+                    <a:xfrm>
+                      <a:off x="0" y="0"/>
+                      <a:ext cx="5762625" cy="4603750"/>
+                    </a:xfrm>
+                    <a:prstGeom prst="rect">
+                      <a:avLst/>
+                    </a:prstGeom>
+                    <a:noFill/>
+                    <a:ln>
+                      <a:noFill/>
+                    </a:ln>
+                  </pic:spPr>
+                </pic:pic>
+              </a:graphicData>
+            </a:graphic>
+          </wp:inline>
+        </w:drawing>
+      </w:r>
+    </w:p>
+    <w:p>
+      <w:pPr>
+        <w:rPr>
+          <w:rFonts w:asciiTheme="majorHAnsi" w:eastAsiaTheme="majorEastAsia" w:hAnsiTheme="majorHAnsi" w:cstheme="majorBidi"/>
+          <w:b/>
+          <w:bCs/>
+          <w:color w:val="365F91" w:themeColor="accent1" w:themeShade="BF"/>
+          <w:sz w:val="28"/>
+          <w:szCs w:val="28"/>
+        </w:rPr>
+      </w:pPr>
+      <w:r>
+        <w:rPr>
+          <w:lang w:eastAsia="es-AR"/>
+        </w:rPr>
+        <w:br w:type="page"/>
+      </w:r>
+    </w:p>
+    <w:p>
+      <w:pPr>
+        <w:pStyle w:val="Ttulo1"/>
+      </w:pPr>
+      <w:r>
+        <w:lastRenderedPageBreak/>
+        <w:t>Problemas e Inconvenientes</w:t>
       </w:r>
       <w:bookmarkEnd w:id="7"/>
     </w:p>
     <w:p/>
     <w:p>
-      <w:pPr>
-        <w:pStyle w:val="Ttulo4"/>
-      </w:pPr>
-      <w:r>
-        <w:t>User Story: Desarrollar un módulo de almacenamiento de imágenes en base de datos</w:t>
-      </w:r>
-      <w:r>
-        <w:t>.</w:t>
-      </w:r>
+      <w:r>
+        <w:t>L</w:t>
+      </w:r>
+      <w:r>
+        <w:t>a</w:t>
+      </w:r>
+      <w:r>
+        <w:t>s p</w:t>
+      </w:r>
+      <w:r>
+        <w:t xml:space="preserve">rincipales dificultades del Sprint </w:t>
+      </w:r>
+      <w:r>
+        <w:t xml:space="preserve">2 se dieron </w:t>
+      </w:r>
+      <w:r>
+        <w:t xml:space="preserve">en </w:t>
+      </w:r>
+      <w:r>
+        <w:t xml:space="preserve">la generación del modelo de objetos e implementación de base de datos. </w:t>
+      </w:r>
+      <w:r>
+        <w:t>Estas</w:t>
+      </w:r>
+      <w:r>
+        <w:t xml:space="preserve"> dificultades </w:t>
+      </w:r>
+      <w:r>
+        <w:t>radican en có</w:t>
+      </w:r>
+      <w:r>
+        <w:t>mo mantener la información integra</w:t>
+      </w:r>
+      <w:r>
+        <w:t>da y consistente de las capturas</w:t>
+      </w:r>
+      <w:r>
+        <w:t xml:space="preserve">, que son almacenadas en el sistema de archivos, y </w:t>
+      </w:r>
+      <w:r>
+        <w:t xml:space="preserve">de </w:t>
+      </w:r>
+      <w:r>
+        <w:t>las abs</w:t>
+      </w:r>
+      <w:r>
+        <w:t>tracciones del modelo de objetos</w:t>
+      </w:r>
+      <w:r>
+        <w:t xml:space="preserve">. Para facilitar el desarrollo y mejora de la misma se </w:t>
+      </w:r>
+      <w:r>
+        <w:t xml:space="preserve">optó por </w:t>
+      </w:r>
+      <w:r>
+        <w:t xml:space="preserve"> un </w:t>
+      </w:r>
+      <w:proofErr w:type="spellStart"/>
+      <w:r>
+        <w:t>framework</w:t>
+      </w:r>
+      <w:proofErr w:type="spellEnd"/>
+      <w:r>
+        <w:t xml:space="preserve"> ORM</w:t>
+      </w:r>
+      <w:r>
+        <w:t xml:space="preserve"> (</w:t>
+      </w:r>
+      <w:proofErr w:type="spellStart"/>
+      <w:r>
+        <w:t>Object</w:t>
+      </w:r>
+      <w:proofErr w:type="spellEnd"/>
       <w:r>
         <w:t xml:space="preserve"> </w:t>
       </w:r>
+      <w:proofErr w:type="spellStart"/>
+      <w:r>
+        <w:t>Relational</w:t>
+      </w:r>
+      <w:proofErr w:type="spellEnd"/>
+      <w:r>
+        <w:t xml:space="preserve"> </w:t>
+      </w:r>
+      <w:proofErr w:type="spellStart"/>
+      <w:r>
+        <w:t>Mapping</w:t>
+      </w:r>
+      <w:proofErr w:type="spellEnd"/>
+      <w:r>
+        <w:t xml:space="preserve">) conocido como </w:t>
+      </w:r>
+      <w:proofErr w:type="spellStart"/>
+      <w:r>
+        <w:t>Entity</w:t>
+      </w:r>
+      <w:proofErr w:type="spellEnd"/>
+      <w:r>
+        <w:t xml:space="preserve"> Framework</w:t>
+      </w:r>
+      <w:r>
+        <w:t xml:space="preserve">. </w:t>
+      </w:r>
+    </w:p>
+    <w:p>
+      <w:r>
+        <w:t>En un segundo plano</w:t>
+      </w:r>
+      <w:r>
+        <w:t xml:space="preserve"> existieron</w:t>
+      </w:r>
+      <w:r>
+        <w:t xml:space="preserve"> percances </w:t>
+      </w:r>
+      <w:r>
+        <w:t>en el desarrollo inicial de</w:t>
+      </w:r>
+      <w:r>
+        <w:t xml:space="preserve"> las</w:t>
+      </w:r>
+      <w:r>
+        <w:t xml:space="preserve"> pruebas del módulo de HCI, tales como </w:t>
+      </w:r>
+      <w:r>
+        <w:t>el trazado y</w:t>
+      </w:r>
+      <w:r>
+        <w:t xml:space="preserve"> velocidad de </w:t>
+      </w:r>
+      <w:r>
+        <w:t>seguimiento</w:t>
+      </w:r>
+      <w:r>
+        <w:t xml:space="preserve"> </w:t>
+      </w:r>
+      <w:r>
+        <w:t>por parte de</w:t>
+      </w:r>
+      <w:r>
+        <w:t xml:space="preserve"> la </w:t>
+      </w:r>
+      <w:proofErr w:type="spellStart"/>
+      <w:r>
+        <w:t>Kinect</w:t>
+      </w:r>
+      <w:proofErr w:type="spellEnd"/>
+      <w:r>
+        <w:t xml:space="preserve"> y</w:t>
+      </w:r>
+      <w:r>
+        <w:t xml:space="preserve"> su</w:t>
+      </w:r>
+      <w:r>
+        <w:t xml:space="preserve"> configuración inicial</w:t>
+      </w:r>
+      <w:r>
+        <w:t>. Sin embargo, estas barreras  pudieron ser superadas con éxito.</w:t>
+      </w:r>
+    </w:p>
+    <w:p>
+      <w:r>
+        <w:t>Por último</w:t>
+      </w:r>
+      <w:r>
+        <w:t>,</w:t>
+      </w:r>
+      <w:r>
+        <w:t xml:space="preserve"> se tuv</w:t>
+      </w:r>
+      <w:r>
+        <w:t xml:space="preserve">ieron </w:t>
+      </w:r>
+      <w:r>
+        <w:t xml:space="preserve"> que añadir </w:t>
+      </w:r>
+      <w:r>
+        <w:t xml:space="preserve">tanto </w:t>
+      </w:r>
+      <w:proofErr w:type="spellStart"/>
+      <w:r>
+        <w:t>Technical</w:t>
+      </w:r>
+      <w:proofErr w:type="spellEnd"/>
+      <w:r>
+        <w:t xml:space="preserve"> </w:t>
+      </w:r>
+      <w:proofErr w:type="spellStart"/>
+      <w:r>
+        <w:t>T</w:t>
+      </w:r>
+      <w:r>
+        <w:t>ask</w:t>
+      </w:r>
+      <w:r>
+        <w:t>s</w:t>
+      </w:r>
+      <w:proofErr w:type="spellEnd"/>
+      <w:r>
+        <w:t>, como User S</w:t>
+      </w:r>
+      <w:r>
+        <w:t xml:space="preserve">tories al Sprint, </w:t>
+      </w:r>
+      <w:r>
+        <w:t>debido a la incorporación de un nuevo integrante. El nuevo ingeniero de soft</w:t>
+      </w:r>
+      <w:r>
+        <w:t>ware se incorporó al equipo de trabajo</w:t>
+      </w:r>
+      <w:r>
+        <w:t xml:space="preserve"> alterando la pl</w:t>
+      </w:r>
+      <w:r>
+        <w:t>anificació</w:t>
+      </w:r>
+      <w:r>
+        <w:t>n general del S</w:t>
+      </w:r>
+      <w:r>
+        <w:t xml:space="preserve">print y del proyecto. </w:t>
+      </w:r>
+      <w:r>
+        <w:t xml:space="preserve">Sus aportes funcionales involucran tanto desarrollo en </w:t>
+      </w:r>
+      <w:proofErr w:type="spellStart"/>
+      <w:r>
+        <w:t>K</w:t>
+      </w:r>
+      <w:r>
+        <w:t>inect</w:t>
+      </w:r>
+      <w:proofErr w:type="spellEnd"/>
+      <w:r>
+        <w:t xml:space="preserve"> como en plataforma web, y control sobre la base de datos.</w:t>
+      </w:r>
+    </w:p>
+    <w:p>
+      <w:pPr>
+        <w:rPr>
+          <w:rFonts w:asciiTheme="majorHAnsi" w:eastAsiaTheme="majorEastAsia" w:hAnsiTheme="majorHAnsi" w:cstheme="majorBidi"/>
+          <w:b/>
+          <w:bCs/>
+          <w:color w:val="365F91" w:themeColor="accent1" w:themeShade="BF"/>
+          <w:sz w:val="28"/>
+          <w:szCs w:val="28"/>
+        </w:rPr>
+      </w:pPr>
+      <w:bookmarkStart w:id="8" w:name="_Toc332052015"/>
+      <w:r>
+        <w:br w:type="page"/>
+      </w:r>
+    </w:p>
+    <w:p>
+      <w:pPr>
+        <w:pStyle w:val="Ttulo1"/>
+      </w:pPr>
+      <w:proofErr w:type="spellStart"/>
+      <w:r>
+        <w:lastRenderedPageBreak/>
+        <w:t>Technical</w:t>
+      </w:r>
+      <w:proofErr w:type="spellEnd"/>
+      <w:r>
+        <w:t xml:space="preserve"> </w:t>
+      </w:r>
+      <w:proofErr w:type="spellStart"/>
+      <w:r>
+        <w:t>Tasks</w:t>
+      </w:r>
+      <w:proofErr w:type="spellEnd"/>
     </w:p>
     <w:p/>
+    <w:tbl>
+      <w:tblPr>
+        <w:tblStyle w:val="Sombreadoclaro-nfasis1"/>
+        <w:tblW w:w="9606" w:type="dxa"/>
+        <w:tblLayout w:type="fixed"/>
+        <w:tblLook w:val="04A0" w:firstRow="1" w:lastRow="0" w:firstColumn="1" w:lastColumn="0" w:noHBand="0" w:noVBand="1"/>
+      </w:tblPr>
+      <w:tblGrid>
+        <w:gridCol w:w="1055"/>
+        <w:gridCol w:w="1460"/>
+        <w:gridCol w:w="3547"/>
+        <w:gridCol w:w="1258"/>
+        <w:gridCol w:w="1152"/>
+        <w:gridCol w:w="1134"/>
+      </w:tblGrid>
+      <w:tr>
+        <w:trPr>
+          <w:cnfStyle w:val="100000000000" w:firstRow="1" w:lastRow="0" w:firstColumn="0" w:lastColumn="0" w:oddVBand="0" w:evenVBand="0" w:oddHBand="0" w:evenHBand="0" w:firstRowFirstColumn="0" w:firstRowLastColumn="0" w:lastRowFirstColumn="0" w:lastRowLastColumn="0"/>
+        </w:trPr>
+        <w:tc>
+          <w:tcPr>
+            <w:cnfStyle w:val="001000000000" w:firstRow="0" w:lastRow="0" w:firstColumn="1" w:lastColumn="0" w:oddVBand="0" w:evenVBand="0" w:oddHBand="0" w:evenHBand="0" w:firstRowFirstColumn="0" w:firstRowLastColumn="0" w:lastRowFirstColumn="0" w:lastRowLastColumn="0"/>
+            <w:tcW w:w="1055" w:type="dxa"/>
+            <w:vAlign w:val="center"/>
+          </w:tcPr>
+          <w:p>
+            <w:pPr>
+              <w:jc w:val="center"/>
+            </w:pPr>
+            <w:r>
+              <w:t>Story ID</w:t>
+            </w:r>
+          </w:p>
+        </w:tc>
+        <w:tc>
+          <w:tcPr>
+            <w:tcW w:w="1460" w:type="dxa"/>
+            <w:vAlign w:val="center"/>
+          </w:tcPr>
+          <w:p>
+            <w:pPr>
+              <w:jc w:val="center"/>
+              <w:cnfStyle w:val="100000000000" w:firstRow="1" w:lastRow="0" w:firstColumn="0" w:lastColumn="0" w:oddVBand="0" w:evenVBand="0" w:oddHBand="0" w:evenHBand="0" w:firstRowFirstColumn="0" w:firstRowLastColumn="0" w:lastRowFirstColumn="0" w:lastRowLastColumn="0"/>
+            </w:pPr>
+            <w:r>
+              <w:t>TT ID</w:t>
+            </w:r>
+          </w:p>
+        </w:tc>
+        <w:tc>
+          <w:tcPr>
+            <w:tcW w:w="3547" w:type="dxa"/>
+            <w:vAlign w:val="center"/>
+          </w:tcPr>
+          <w:p>
+            <w:pPr>
+              <w:jc w:val="center"/>
+              <w:cnfStyle w:val="100000000000" w:firstRow="1" w:lastRow="0" w:firstColumn="0" w:lastColumn="0" w:oddVBand="0" w:evenVBand="0" w:oddHBand="0" w:evenHBand="0" w:firstRowFirstColumn="0" w:firstRowLastColumn="0" w:lastRowFirstColumn="0" w:lastRowLastColumn="0"/>
+            </w:pPr>
+            <w:proofErr w:type="spellStart"/>
+            <w:r>
+              <w:t>Technical</w:t>
+            </w:r>
+            <w:proofErr w:type="spellEnd"/>
+            <w:r>
+              <w:t xml:space="preserve"> </w:t>
+            </w:r>
+            <w:proofErr w:type="spellStart"/>
+            <w:r>
+              <w:t>Task</w:t>
+            </w:r>
+            <w:proofErr w:type="spellEnd"/>
+          </w:p>
+        </w:tc>
+        <w:tc>
+          <w:tcPr>
+            <w:tcW w:w="1258" w:type="dxa"/>
+            <w:vAlign w:val="center"/>
+          </w:tcPr>
+          <w:p>
+            <w:pPr>
+              <w:jc w:val="center"/>
+              <w:cnfStyle w:val="100000000000" w:firstRow="1" w:lastRow="0" w:firstColumn="0" w:lastColumn="0" w:oddVBand="0" w:evenVBand="0" w:oddHBand="0" w:evenHBand="0" w:firstRowFirstColumn="0" w:firstRowLastColumn="0" w:lastRowFirstColumn="0" w:lastRowLastColumn="0"/>
+            </w:pPr>
+            <w:r>
+              <w:t>Est</w:t>
+            </w:r>
+            <w:r>
+              <w:t>imado</w:t>
+            </w:r>
+          </w:p>
+        </w:tc>
+        <w:tc>
+          <w:tcPr>
+            <w:tcW w:w="1152" w:type="dxa"/>
+            <w:vAlign w:val="center"/>
+          </w:tcPr>
+          <w:p>
+            <w:pPr>
+              <w:jc w:val="center"/>
+              <w:cnfStyle w:val="100000000000" w:firstRow="1" w:lastRow="0" w:firstColumn="0" w:lastColumn="0" w:oddVBand="0" w:evenVBand="0" w:oddHBand="0" w:evenHBand="0" w:firstRowFirstColumn="0" w:firstRowLastColumn="0" w:lastRowFirstColumn="0" w:lastRowLastColumn="0"/>
+            </w:pPr>
+            <w:r>
+              <w:t>Prioridad</w:t>
+            </w:r>
+          </w:p>
+        </w:tc>
+        <w:tc>
+          <w:tcPr>
+            <w:tcW w:w="1134" w:type="dxa"/>
+            <w:vAlign w:val="center"/>
+          </w:tcPr>
+          <w:p>
+            <w:pPr>
+              <w:jc w:val="center"/>
+              <w:cnfStyle w:val="100000000000" w:firstRow="1" w:lastRow="0" w:firstColumn="0" w:lastColumn="0" w:oddVBand="0" w:evenVBand="0" w:oddHBand="0" w:evenHBand="0" w:firstRowFirstColumn="0" w:firstRowLastColumn="0" w:lastRowFirstColumn="0" w:lastRowLastColumn="0"/>
+            </w:pPr>
+            <w:proofErr w:type="spellStart"/>
+            <w:r>
+              <w:t>RefSprint</w:t>
+            </w:r>
+            <w:proofErr w:type="spellEnd"/>
+          </w:p>
+        </w:tc>
+      </w:tr>
+      <w:tr>
+        <w:trPr>
+          <w:cnfStyle w:val="000000100000" w:firstRow="0" w:lastRow="0" w:firstColumn="0" w:lastColumn="0" w:oddVBand="0" w:evenVBand="0" w:oddHBand="1" w:evenHBand="0" w:firstRowFirstColumn="0" w:firstRowLastColumn="0" w:lastRowFirstColumn="0" w:lastRowLastColumn="0"/>
+        </w:trPr>
+        <w:tc>
+          <w:tcPr>
+            <w:cnfStyle w:val="001000000000" w:firstRow="0" w:lastRow="0" w:firstColumn="1" w:lastColumn="0" w:oddVBand="0" w:evenVBand="0" w:oddHBand="0" w:evenHBand="0" w:firstRowFirstColumn="0" w:firstRowLastColumn="0" w:lastRowFirstColumn="0" w:lastRowLastColumn="0"/>
+            <w:tcW w:w="1055" w:type="dxa"/>
+            <w:vAlign w:val="center"/>
+          </w:tcPr>
+          <w:p>
+            <w:pPr>
+              <w:jc w:val="center"/>
+            </w:pPr>
+            <w:r>
+              <w:t>S-02001</w:t>
+            </w:r>
+          </w:p>
+        </w:tc>
+        <w:tc>
+          <w:tcPr>
+            <w:tcW w:w="1460" w:type="dxa"/>
+            <w:vAlign w:val="center"/>
+          </w:tcPr>
+          <w:p>
+            <w:pPr>
+              <w:jc w:val="center"/>
+              <w:cnfStyle w:val="000000100000" w:firstRow="0" w:lastRow="0" w:firstColumn="0" w:lastColumn="0" w:oddVBand="0" w:evenVBand="0" w:oddHBand="1" w:evenHBand="0" w:firstRowFirstColumn="0" w:firstRowLastColumn="0" w:lastRowFirstColumn="0" w:lastRowLastColumn="0"/>
+            </w:pPr>
+            <w:r>
+              <w:t>T-02001-001</w:t>
+            </w:r>
+          </w:p>
+        </w:tc>
+        <w:tc>
+          <w:tcPr>
+            <w:tcW w:w="3547" w:type="dxa"/>
+          </w:tcPr>
+          <w:p>
+            <w:pPr>
+              <w:cnfStyle w:val="000000100000" w:firstRow="0" w:lastRow="0" w:firstColumn="0" w:lastColumn="0" w:oddVBand="0" w:evenVBand="0" w:oddHBand="1" w:evenHBand="0" w:firstRowFirstColumn="0" w:firstRowLastColumn="0" w:lastRowFirstColumn="0" w:lastRowLastColumn="0"/>
+            </w:pPr>
+            <w:r>
+              <w:t xml:space="preserve">Desarrollar un </w:t>
+            </w:r>
+            <w:r>
+              <w:t>método</w:t>
+            </w:r>
+            <w:r>
+              <w:t xml:space="preserve"> que permita comprimir la imagen para almacenarla sin perder calidad.</w:t>
+            </w:r>
+          </w:p>
+        </w:tc>
+        <w:tc>
+          <w:tcPr>
+            <w:tcW w:w="1258" w:type="dxa"/>
+            <w:vAlign w:val="center"/>
+          </w:tcPr>
+          <w:p>
+            <w:pPr>
+              <w:jc w:val="center"/>
+              <w:cnfStyle w:val="000000100000" w:firstRow="0" w:lastRow="0" w:firstColumn="0" w:lastColumn="0" w:oddVBand="0" w:evenVBand="0" w:oddHBand="1" w:evenHBand="0" w:firstRowFirstColumn="0" w:firstRowLastColumn="0" w:lastRowFirstColumn="0" w:lastRowLastColumn="0"/>
+            </w:pPr>
+            <w:r>
+              <w:t>20</w:t>
+            </w:r>
+          </w:p>
+        </w:tc>
+        <w:tc>
+          <w:tcPr>
+            <w:tcW w:w="1152" w:type="dxa"/>
+            <w:vAlign w:val="center"/>
+          </w:tcPr>
+          <w:p>
+            <w:pPr>
+              <w:jc w:val="center"/>
+              <w:cnfStyle w:val="000000100000" w:firstRow="0" w:lastRow="0" w:firstColumn="0" w:lastColumn="0" w:oddVBand="0" w:evenVBand="0" w:oddHBand="1" w:evenHBand="0" w:firstRowFirstColumn="0" w:firstRowLastColumn="0" w:lastRowFirstColumn="0" w:lastRowLastColumn="0"/>
+            </w:pPr>
+            <w:r>
+              <w:t>High</w:t>
+            </w:r>
+          </w:p>
+        </w:tc>
+        <w:tc>
+          <w:tcPr>
+            <w:tcW w:w="1134" w:type="dxa"/>
+            <w:vAlign w:val="center"/>
+          </w:tcPr>
+          <w:p>
+            <w:pPr>
+              <w:jc w:val="center"/>
+              <w:cnfStyle w:val="000000100000" w:firstRow="0" w:lastRow="0" w:firstColumn="0" w:lastColumn="0" w:oddVBand="0" w:evenVBand="0" w:oddHBand="1" w:evenHBand="0" w:firstRowFirstColumn="0" w:firstRowLastColumn="0" w:lastRowFirstColumn="0" w:lastRowLastColumn="0"/>
+            </w:pPr>
+            <w:r>
+              <w:t>5</w:t>
+            </w:r>
+          </w:p>
+        </w:tc>
+      </w:tr>
+      <w:tr>
+        <w:tc>
+          <w:tcPr>
+            <w:cnfStyle w:val="001000000000" w:firstRow="0" w:lastRow="0" w:firstColumn="1" w:lastColumn="0" w:oddVBand="0" w:evenVBand="0" w:oddHBand="0" w:evenHBand="0" w:firstRowFirstColumn="0" w:firstRowLastColumn="0" w:lastRowFirstColumn="0" w:lastRowLastColumn="0"/>
+            <w:tcW w:w="1055" w:type="dxa"/>
+            <w:vAlign w:val="center"/>
+          </w:tcPr>
+          <w:p>
+            <w:pPr>
+              <w:jc w:val="center"/>
+            </w:pPr>
+          </w:p>
+        </w:tc>
+        <w:tc>
+          <w:tcPr>
+            <w:tcW w:w="1460" w:type="dxa"/>
+            <w:vAlign w:val="center"/>
+          </w:tcPr>
+          <w:p>
+            <w:pPr>
+              <w:jc w:val="center"/>
+              <w:cnfStyle w:val="000000000000" w:firstRow="0" w:lastRow="0" w:firstColumn="0" w:lastColumn="0" w:oddVBand="0" w:evenVBand="0" w:oddHBand="0" w:evenHBand="0" w:firstRowFirstColumn="0" w:firstRowLastColumn="0" w:lastRowFirstColumn="0" w:lastRowLastColumn="0"/>
+            </w:pPr>
+            <w:r>
+              <w:t>T-02001-002</w:t>
+            </w:r>
+          </w:p>
+        </w:tc>
+        <w:tc>
+          <w:tcPr>
+            <w:tcW w:w="3547" w:type="dxa"/>
+          </w:tcPr>
+          <w:p>
+            <w:pPr>
+              <w:cnfStyle w:val="000000000000" w:firstRow="0" w:lastRow="0" w:firstColumn="0" w:lastColumn="0" w:oddVBand="0" w:evenVBand="0" w:oddHBand="0" w:evenHBand="0" w:firstRowFirstColumn="0" w:firstRowLastColumn="0" w:lastRowFirstColumn="0" w:lastRowLastColumn="0"/>
+            </w:pPr>
+            <w:r>
+              <w:t xml:space="preserve">Desarrollar un método para descomprimir </w:t>
+            </w:r>
+            <w:r>
+              <w:t>imágenes</w:t>
+            </w:r>
+            <w:r>
+              <w:t xml:space="preserve"> </w:t>
+            </w:r>
+            <w:r>
+              <w:t>recuperándola</w:t>
+            </w:r>
+            <w:r>
+              <w:t xml:space="preserve"> de la BD con la mejor calidad posible.</w:t>
+            </w:r>
+          </w:p>
+        </w:tc>
+        <w:tc>
+          <w:tcPr>
+            <w:tcW w:w="1258" w:type="dxa"/>
+            <w:vAlign w:val="center"/>
+          </w:tcPr>
+          <w:p>
+            <w:pPr>
+              <w:jc w:val="center"/>
+              <w:cnfStyle w:val="000000000000" w:firstRow="0" w:lastRow="0" w:firstColumn="0" w:lastColumn="0" w:oddVBand="0" w:evenVBand="0" w:oddHBand="0" w:evenHBand="0" w:firstRowFirstColumn="0" w:firstRowLastColumn="0" w:lastRowFirstColumn="0" w:lastRowLastColumn="0"/>
+            </w:pPr>
+            <w:r>
+              <w:t>10</w:t>
+            </w:r>
+          </w:p>
+        </w:tc>
+        <w:tc>
+          <w:tcPr>
+            <w:tcW w:w="1152" w:type="dxa"/>
+            <w:vAlign w:val="center"/>
+          </w:tcPr>
+          <w:p>
+            <w:pPr>
+              <w:jc w:val="center"/>
+              <w:cnfStyle w:val="000000000000" w:firstRow="0" w:lastRow="0" w:firstColumn="0" w:lastColumn="0" w:oddVBand="0" w:evenVBand="0" w:oddHBand="0" w:evenHBand="0" w:firstRowFirstColumn="0" w:firstRowLastColumn="0" w:lastRowFirstColumn="0" w:lastRowLastColumn="0"/>
+            </w:pPr>
+            <w:r>
+              <w:t>High</w:t>
+            </w:r>
+          </w:p>
+        </w:tc>
+        <w:tc>
+          <w:tcPr>
+            <w:tcW w:w="1134" w:type="dxa"/>
+            <w:vAlign w:val="center"/>
+          </w:tcPr>
+          <w:p>
+            <w:pPr>
+              <w:jc w:val="center"/>
+              <w:cnfStyle w:val="000000000000" w:firstRow="0" w:lastRow="0" w:firstColumn="0" w:lastColumn="0" w:oddVBand="0" w:evenVBand="0" w:oddHBand="0" w:evenHBand="0" w:firstRowFirstColumn="0" w:firstRowLastColumn="0" w:lastRowFirstColumn="0" w:lastRowLastColumn="0"/>
+            </w:pPr>
+            <w:r>
+              <w:t>5</w:t>
+            </w:r>
+          </w:p>
+        </w:tc>
+      </w:tr>
+      <w:tr>
+        <w:trPr>
+          <w:cnfStyle w:val="000000100000" w:firstRow="0" w:lastRow="0" w:firstColumn="0" w:lastColumn="0" w:oddVBand="0" w:evenVBand="0" w:oddHBand="1" w:evenHBand="0" w:firstRowFirstColumn="0" w:firstRowLastColumn="0" w:lastRowFirstColumn="0" w:lastRowLastColumn="0"/>
+        </w:trPr>
+        <w:tc>
+          <w:tcPr>
+            <w:cnfStyle w:val="001000000000" w:firstRow="0" w:lastRow="0" w:firstColumn="1" w:lastColumn="0" w:oddVBand="0" w:evenVBand="0" w:oddHBand="0" w:evenHBand="0" w:firstRowFirstColumn="0" w:firstRowLastColumn="0" w:lastRowFirstColumn="0" w:lastRowLastColumn="0"/>
+            <w:tcW w:w="1055" w:type="dxa"/>
+            <w:vAlign w:val="center"/>
+          </w:tcPr>
+          <w:p>
+            <w:pPr>
+              <w:jc w:val="center"/>
+            </w:pPr>
+          </w:p>
+        </w:tc>
+        <w:tc>
+          <w:tcPr>
+            <w:tcW w:w="1460" w:type="dxa"/>
+            <w:vAlign w:val="center"/>
+          </w:tcPr>
+          <w:p>
+            <w:pPr>
+              <w:jc w:val="center"/>
+              <w:cnfStyle w:val="000000100000" w:firstRow="0" w:lastRow="0" w:firstColumn="0" w:lastColumn="0" w:oddVBand="0" w:evenVBand="0" w:oddHBand="1" w:evenHBand="0" w:firstRowFirstColumn="0" w:firstRowLastColumn="0" w:lastRowFirstColumn="0" w:lastRowLastColumn="0"/>
+            </w:pPr>
+            <w:r>
+              <w:t>T-02001-003</w:t>
+            </w:r>
+          </w:p>
+        </w:tc>
+        <w:tc>
+          <w:tcPr>
+            <w:tcW w:w="3547" w:type="dxa"/>
+          </w:tcPr>
+          <w:p>
+            <w:pPr>
+              <w:cnfStyle w:val="000000100000" w:firstRow="0" w:lastRow="0" w:firstColumn="0" w:lastColumn="0" w:oddVBand="0" w:evenVBand="0" w:oddHBand="1" w:evenHBand="0" w:firstRowFirstColumn="0" w:firstRowLastColumn="0" w:lastRowFirstColumn="0" w:lastRowLastColumn="0"/>
+            </w:pPr>
+            <w:r>
+              <w:t>Realizar casos de prueba de compresión y descompresión de imágenes.</w:t>
+            </w:r>
+          </w:p>
+        </w:tc>
+        <w:tc>
+          <w:tcPr>
+            <w:tcW w:w="1258" w:type="dxa"/>
+            <w:vAlign w:val="center"/>
+          </w:tcPr>
+          <w:p>
+            <w:pPr>
+              <w:jc w:val="center"/>
+              <w:cnfStyle w:val="000000100000" w:firstRow="0" w:lastRow="0" w:firstColumn="0" w:lastColumn="0" w:oddVBand="0" w:evenVBand="0" w:oddHBand="1" w:evenHBand="0" w:firstRowFirstColumn="0" w:firstRowLastColumn="0" w:lastRowFirstColumn="0" w:lastRowLastColumn="0"/>
+            </w:pPr>
+            <w:r>
+              <w:t>15</w:t>
+            </w:r>
+          </w:p>
+        </w:tc>
+        <w:tc>
+          <w:tcPr>
+            <w:tcW w:w="1152" w:type="dxa"/>
+            <w:vAlign w:val="center"/>
+          </w:tcPr>
+          <w:p>
+            <w:pPr>
+              <w:jc w:val="center"/>
+              <w:cnfStyle w:val="000000100000" w:firstRow="0" w:lastRow="0" w:firstColumn="0" w:lastColumn="0" w:oddVBand="0" w:evenVBand="0" w:oddHBand="1" w:evenHBand="0" w:firstRowFirstColumn="0" w:firstRowLastColumn="0" w:lastRowFirstColumn="0" w:lastRowLastColumn="0"/>
+            </w:pPr>
+            <w:r>
+              <w:t>High</w:t>
+            </w:r>
+          </w:p>
+        </w:tc>
+        <w:tc>
+          <w:tcPr>
+            <w:tcW w:w="1134" w:type="dxa"/>
+            <w:vAlign w:val="center"/>
+          </w:tcPr>
+          <w:p>
+            <w:pPr>
+              <w:jc w:val="center"/>
+              <w:cnfStyle w:val="000000100000" w:firstRow="0" w:lastRow="0" w:firstColumn="0" w:lastColumn="0" w:oddVBand="0" w:evenVBand="0" w:oddHBand="1" w:evenHBand="0" w:firstRowFirstColumn="0" w:firstRowLastColumn="0" w:lastRowFirstColumn="0" w:lastRowLastColumn="0"/>
+            </w:pPr>
+            <w:r>
+              <w:t>5</w:t>
+            </w:r>
+          </w:p>
+        </w:tc>
+      </w:tr>
+      <w:tr>
+        <w:tc>
+          <w:tcPr>
+            <w:cnfStyle w:val="001000000000" w:firstRow="0" w:lastRow="0" w:firstColumn="1" w:lastColumn="0" w:oddVBand="0" w:evenVBand="0" w:oddHBand="0" w:evenHBand="0" w:firstRowFirstColumn="0" w:firstRowLastColumn="0" w:lastRowFirstColumn="0" w:lastRowLastColumn="0"/>
+            <w:tcW w:w="1055" w:type="dxa"/>
+            <w:vAlign w:val="center"/>
+          </w:tcPr>
+          <w:p>
+            <w:pPr>
+              <w:jc w:val="center"/>
+            </w:pPr>
+          </w:p>
+        </w:tc>
+        <w:tc>
+          <w:tcPr>
+            <w:tcW w:w="1460" w:type="dxa"/>
+            <w:vAlign w:val="center"/>
+          </w:tcPr>
+          <w:p>
+            <w:pPr>
+              <w:jc w:val="center"/>
+              <w:cnfStyle w:val="000000000000" w:firstRow="0" w:lastRow="0" w:firstColumn="0" w:lastColumn="0" w:oddVBand="0" w:evenVBand="0" w:oddHBand="0" w:evenHBand="0" w:firstRowFirstColumn="0" w:firstRowLastColumn="0" w:lastRowFirstColumn="0" w:lastRowLastColumn="0"/>
+            </w:pPr>
+            <w:r>
+              <w:t>T-02001-004</w:t>
+            </w:r>
+          </w:p>
+        </w:tc>
+        <w:tc>
+          <w:tcPr>
+            <w:tcW w:w="3547" w:type="dxa"/>
+          </w:tcPr>
+          <w:p>
+            <w:pPr>
+              <w:cnfStyle w:val="000000000000" w:firstRow="0" w:lastRow="0" w:firstColumn="0" w:lastColumn="0" w:oddVBand="0" w:evenVBand="0" w:oddHBand="0" w:evenHBand="0" w:firstRowFirstColumn="0" w:firstRowLastColumn="0" w:lastRowFirstColumn="0" w:lastRowLastColumn="0"/>
+            </w:pPr>
+            <w:r>
+              <w:t xml:space="preserve">Realizar modelo de objetos para representar la compresión y descompresión de </w:t>
+            </w:r>
+            <w:r>
+              <w:t>imágenes</w:t>
+            </w:r>
+            <w:r>
+              <w:t>.</w:t>
+            </w:r>
+          </w:p>
+        </w:tc>
+        <w:tc>
+          <w:tcPr>
+            <w:tcW w:w="1258" w:type="dxa"/>
+            <w:vAlign w:val="center"/>
+          </w:tcPr>
+          <w:p>
+            <w:pPr>
+              <w:jc w:val="center"/>
+              <w:cnfStyle w:val="000000000000" w:firstRow="0" w:lastRow="0" w:firstColumn="0" w:lastColumn="0" w:oddVBand="0" w:evenVBand="0" w:oddHBand="0" w:evenHBand="0" w:firstRowFirstColumn="0" w:firstRowLastColumn="0" w:lastRowFirstColumn="0" w:lastRowLastColumn="0"/>
+            </w:pPr>
+            <w:r>
+              <w:t>10</w:t>
+            </w:r>
+          </w:p>
+        </w:tc>
+        <w:tc>
+          <w:tcPr>
+            <w:tcW w:w="1152" w:type="dxa"/>
+            <w:vAlign w:val="center"/>
+          </w:tcPr>
+          <w:p>
+            <w:pPr>
+              <w:jc w:val="center"/>
+              <w:cnfStyle w:val="000000000000" w:firstRow="0" w:lastRow="0" w:firstColumn="0" w:lastColumn="0" w:oddVBand="0" w:evenVBand="0" w:oddHBand="0" w:evenHBand="0" w:firstRowFirstColumn="0" w:firstRowLastColumn="0" w:lastRowFirstColumn="0" w:lastRowLastColumn="0"/>
+            </w:pPr>
+            <w:r>
+              <w:t>High</w:t>
+            </w:r>
+          </w:p>
+        </w:tc>
+        <w:tc>
+          <w:tcPr>
+            <w:tcW w:w="1134" w:type="dxa"/>
+            <w:vAlign w:val="center"/>
+          </w:tcPr>
+          <w:p>
+            <w:pPr>
+              <w:jc w:val="center"/>
+              <w:cnfStyle w:val="000000000000" w:firstRow="0" w:lastRow="0" w:firstColumn="0" w:lastColumn="0" w:oddVBand="0" w:evenVBand="0" w:oddHBand="0" w:evenHBand="0" w:firstRowFirstColumn="0" w:firstRowLastColumn="0" w:lastRowFirstColumn="0" w:lastRowLastColumn="0"/>
+            </w:pPr>
+            <w:r>
+              <w:t>5</w:t>
+            </w:r>
+          </w:p>
+        </w:tc>
+      </w:tr>
+      <w:tr>
+        <w:trPr>
+          <w:cnfStyle w:val="000000100000" w:firstRow="0" w:lastRow="0" w:firstColumn="0" w:lastColumn="0" w:oddVBand="0" w:evenVBand="0" w:oddHBand="1" w:evenHBand="0" w:firstRowFirstColumn="0" w:firstRowLastColumn="0" w:lastRowFirstColumn="0" w:lastRowLastColumn="0"/>
+        </w:trPr>
+        <w:tc>
+          <w:tcPr>
+            <w:cnfStyle w:val="001000000000" w:firstRow="0" w:lastRow="0" w:firstColumn="1" w:lastColumn="0" w:oddVBand="0" w:evenVBand="0" w:oddHBand="0" w:evenHBand="0" w:firstRowFirstColumn="0" w:firstRowLastColumn="0" w:lastRowFirstColumn="0" w:lastRowLastColumn="0"/>
+            <w:tcW w:w="1055" w:type="dxa"/>
+            <w:vAlign w:val="center"/>
+          </w:tcPr>
+          <w:p>
+            <w:pPr>
+              <w:jc w:val="center"/>
+            </w:pPr>
+          </w:p>
+        </w:tc>
+        <w:tc>
+          <w:tcPr>
+            <w:tcW w:w="1460" w:type="dxa"/>
+            <w:vAlign w:val="center"/>
+          </w:tcPr>
+          <w:p>
+            <w:pPr>
+              <w:jc w:val="center"/>
+              <w:cnfStyle w:val="000000100000" w:firstRow="0" w:lastRow="0" w:firstColumn="0" w:lastColumn="0" w:oddVBand="0" w:evenVBand="0" w:oddHBand="1" w:evenHBand="0" w:firstRowFirstColumn="0" w:firstRowLastColumn="0" w:lastRowFirstColumn="0" w:lastRowLastColumn="0"/>
+            </w:pPr>
+            <w:r>
+              <w:t>T-02001-005</w:t>
+            </w:r>
+          </w:p>
+        </w:tc>
+        <w:tc>
+          <w:tcPr>
+            <w:tcW w:w="3547" w:type="dxa"/>
+          </w:tcPr>
+          <w:p>
+            <w:pPr>
+              <w:cnfStyle w:val="000000100000" w:firstRow="0" w:lastRow="0" w:firstColumn="0" w:lastColumn="0" w:oddVBand="0" w:evenVBand="0" w:oddHBand="1" w:evenHBand="0" w:firstRowFirstColumn="0" w:firstRowLastColumn="0" w:lastRowFirstColumn="0" w:lastRowLastColumn="0"/>
+            </w:pPr>
+            <w:r>
+              <w:t>Realizar modelo de base de datos para compresión y descompresión de imágenes.</w:t>
+            </w:r>
+          </w:p>
+        </w:tc>
+        <w:tc>
+          <w:tcPr>
+            <w:tcW w:w="1258" w:type="dxa"/>
+            <w:vAlign w:val="center"/>
+          </w:tcPr>
+          <w:p>
+            <w:pPr>
+              <w:jc w:val="center"/>
+              <w:cnfStyle w:val="000000100000" w:firstRow="0" w:lastRow="0" w:firstColumn="0" w:lastColumn="0" w:oddVBand="0" w:evenVBand="0" w:oddHBand="1" w:evenHBand="0" w:firstRowFirstColumn="0" w:firstRowLastColumn="0" w:lastRowFirstColumn="0" w:lastRowLastColumn="0"/>
+            </w:pPr>
+            <w:r>
+              <w:t>15</w:t>
+            </w:r>
+          </w:p>
+        </w:tc>
+        <w:tc>
+          <w:tcPr>
+            <w:tcW w:w="1152" w:type="dxa"/>
+            <w:vAlign w:val="center"/>
+          </w:tcPr>
+          <w:p>
+            <w:pPr>
+              <w:jc w:val="center"/>
+              <w:cnfStyle w:val="000000100000" w:firstRow="0" w:lastRow="0" w:firstColumn="0" w:lastColumn="0" w:oddVBand="0" w:evenVBand="0" w:oddHBand="1" w:evenHBand="0" w:firstRowFirstColumn="0" w:firstRowLastColumn="0" w:lastRowFirstColumn="0" w:lastRowLastColumn="0"/>
+            </w:pPr>
+            <w:r>
+              <w:t>High</w:t>
+            </w:r>
+          </w:p>
+        </w:tc>
+        <w:tc>
+          <w:tcPr>
+            <w:tcW w:w="1134" w:type="dxa"/>
+            <w:vAlign w:val="center"/>
+          </w:tcPr>
+          <w:p>
+            <w:pPr>
+              <w:jc w:val="center"/>
+              <w:cnfStyle w:val="000000100000" w:firstRow="0" w:lastRow="0" w:firstColumn="0" w:lastColumn="0" w:oddVBand="0" w:evenVBand="0" w:oddHBand="1" w:evenHBand="0" w:firstRowFirstColumn="0" w:firstRowLastColumn="0" w:lastRowFirstColumn="0" w:lastRowLastColumn="0"/>
+            </w:pPr>
+            <w:r>
+              <w:t>5</w:t>
+            </w:r>
+          </w:p>
+        </w:tc>
+      </w:tr>
+      <w:tr>
+        <w:tc>
+          <w:tcPr>
+            <w:cnfStyle w:val="001000000000" w:firstRow="0" w:lastRow="0" w:firstColumn="1" w:lastColumn="0" w:oddVBand="0" w:evenVBand="0" w:oddHBand="0" w:evenHBand="0" w:firstRowFirstColumn="0" w:firstRowLastColumn="0" w:lastRowFirstColumn="0" w:lastRowLastColumn="0"/>
+            <w:tcW w:w="1055" w:type="dxa"/>
+            <w:vAlign w:val="center"/>
+          </w:tcPr>
+          <w:p>
+            <w:pPr>
+              <w:jc w:val="center"/>
+            </w:pPr>
+          </w:p>
+        </w:tc>
+        <w:tc>
+          <w:tcPr>
+            <w:tcW w:w="1460" w:type="dxa"/>
+            <w:vAlign w:val="center"/>
+          </w:tcPr>
+          <w:p>
+            <w:pPr>
+              <w:jc w:val="center"/>
+              <w:cnfStyle w:val="000000000000" w:firstRow="0" w:lastRow="0" w:firstColumn="0" w:lastColumn="0" w:oddVBand="0" w:evenVBand="0" w:oddHBand="0" w:evenHBand="0" w:firstRowFirstColumn="0" w:firstRowLastColumn="0" w:lastRowFirstColumn="0" w:lastRowLastColumn="0"/>
+            </w:pPr>
+            <w:r>
+              <w:t>T-02001-006</w:t>
+            </w:r>
+          </w:p>
+        </w:tc>
+        <w:tc>
+          <w:tcPr>
+            <w:tcW w:w="3547" w:type="dxa"/>
+          </w:tcPr>
+          <w:p>
+            <w:pPr>
+              <w:cnfStyle w:val="000000000000" w:firstRow="0" w:lastRow="0" w:firstColumn="0" w:lastColumn="0" w:oddVBand="0" w:evenVBand="0" w:oddHBand="0" w:evenHBand="0" w:firstRowFirstColumn="0" w:firstRowLastColumn="0" w:lastRowFirstColumn="0" w:lastRowLastColumn="0"/>
+            </w:pPr>
+            <w:r>
+              <w:t>Implementar en el motor de base de datos funcionalidad para almacenar imágenes.</w:t>
+            </w:r>
+          </w:p>
+        </w:tc>
+        <w:tc>
+          <w:tcPr>
+            <w:tcW w:w="1258" w:type="dxa"/>
+            <w:vAlign w:val="center"/>
+          </w:tcPr>
+          <w:p>
+            <w:pPr>
+              <w:jc w:val="center"/>
+              <w:cnfStyle w:val="000000000000" w:firstRow="0" w:lastRow="0" w:firstColumn="0" w:lastColumn="0" w:oddVBand="0" w:evenVBand="0" w:oddHBand="0" w:evenHBand="0" w:firstRowFirstColumn="0" w:firstRowLastColumn="0" w:lastRowFirstColumn="0" w:lastRowLastColumn="0"/>
+            </w:pPr>
+            <w:r>
+              <w:t>10</w:t>
+            </w:r>
+          </w:p>
+        </w:tc>
+        <w:tc>
+          <w:tcPr>
+            <w:tcW w:w="1152" w:type="dxa"/>
+            <w:vAlign w:val="center"/>
+          </w:tcPr>
+          <w:p>
+            <w:pPr>
+              <w:jc w:val="center"/>
+              <w:cnfStyle w:val="000000000000" w:firstRow="0" w:lastRow="0" w:firstColumn="0" w:lastColumn="0" w:oddVBand="0" w:evenVBand="0" w:oddHBand="0" w:evenHBand="0" w:firstRowFirstColumn="0" w:firstRowLastColumn="0" w:lastRowFirstColumn="0" w:lastRowLastColumn="0"/>
+            </w:pPr>
+            <w:r>
+              <w:t>High</w:t>
+            </w:r>
+          </w:p>
+        </w:tc>
+        <w:tc>
+          <w:tcPr>
+            <w:tcW w:w="1134" w:type="dxa"/>
+            <w:vAlign w:val="center"/>
+          </w:tcPr>
+          <w:p>
+            <w:pPr>
+              <w:jc w:val="center"/>
+              <w:cnfStyle w:val="000000000000" w:firstRow="0" w:lastRow="0" w:firstColumn="0" w:lastColumn="0" w:oddVBand="0" w:evenVBand="0" w:oddHBand="0" w:evenHBand="0" w:firstRowFirstColumn="0" w:firstRowLastColumn="0" w:lastRowFirstColumn="0" w:lastRowLastColumn="0"/>
+            </w:pPr>
+            <w:r>
+              <w:t>5</w:t>
+            </w:r>
+          </w:p>
+        </w:tc>
+      </w:tr>
+      <w:tr>
+        <w:trPr>
+          <w:cnfStyle w:val="000000100000" w:firstRow="0" w:lastRow="0" w:firstColumn="0" w:lastColumn="0" w:oddVBand="0" w:evenVBand="0" w:oddHBand="1" w:evenHBand="0" w:firstRowFirstColumn="0" w:firstRowLastColumn="0" w:lastRowFirstColumn="0" w:lastRowLastColumn="0"/>
+        </w:trPr>
+        <w:tc>
+          <w:tcPr>
+            <w:cnfStyle w:val="001000000000" w:firstRow="0" w:lastRow="0" w:firstColumn="1" w:lastColumn="0" w:oddVBand="0" w:evenVBand="0" w:oddHBand="0" w:evenHBand="0" w:firstRowFirstColumn="0" w:firstRowLastColumn="0" w:lastRowFirstColumn="0" w:lastRowLastColumn="0"/>
+            <w:tcW w:w="1055" w:type="dxa"/>
+            <w:vAlign w:val="center"/>
+          </w:tcPr>
+          <w:p>
+            <w:pPr>
+              <w:jc w:val="center"/>
+            </w:pPr>
+            <w:r>
+              <w:t>S-02002</w:t>
+            </w:r>
+          </w:p>
+        </w:tc>
+        <w:tc>
+          <w:tcPr>
+            <w:tcW w:w="1460" w:type="dxa"/>
+            <w:vAlign w:val="center"/>
+          </w:tcPr>
+          <w:p>
+            <w:pPr>
+              <w:jc w:val="center"/>
+              <w:cnfStyle w:val="000000100000" w:firstRow="0" w:lastRow="0" w:firstColumn="0" w:lastColumn="0" w:oddVBand="0" w:evenVBand="0" w:oddHBand="1" w:evenHBand="0" w:firstRowFirstColumn="0" w:firstRowLastColumn="0" w:lastRowFirstColumn="0" w:lastRowLastColumn="0"/>
+            </w:pPr>
+            <w:r>
+              <w:t>T-02002-001</w:t>
+            </w:r>
+          </w:p>
+        </w:tc>
+        <w:tc>
+          <w:tcPr>
+            <w:tcW w:w="3547" w:type="dxa"/>
+          </w:tcPr>
+          <w:p>
+            <w:pPr>
+              <w:cnfStyle w:val="000000100000" w:firstRow="0" w:lastRow="0" w:firstColumn="0" w:lastColumn="0" w:oddVBand="0" w:evenVBand="0" w:oddHBand="1" w:evenHBand="0" w:firstRowFirstColumn="0" w:firstRowLastColumn="0" w:lastRowFirstColumn="0" w:lastRowLastColumn="0"/>
+            </w:pPr>
+            <w:r>
+              <w:t xml:space="preserve">Realizar pruebas de recuperación de </w:t>
+            </w:r>
+            <w:r>
+              <w:t>imágenes</w:t>
+            </w:r>
+            <w:r>
+              <w:t xml:space="preserve"> comprimidas en la base de datos.</w:t>
+            </w:r>
+          </w:p>
+        </w:tc>
+        <w:tc>
+          <w:tcPr>
+            <w:tcW w:w="1258" w:type="dxa"/>
+            <w:vAlign w:val="center"/>
+          </w:tcPr>
+          <w:p>
+            <w:pPr>
+              <w:jc w:val="center"/>
+              <w:cnfStyle w:val="000000100000" w:firstRow="0" w:lastRow="0" w:firstColumn="0" w:lastColumn="0" w:oddVBand="0" w:evenVBand="0" w:oddHBand="1" w:evenHBand="0" w:firstRowFirstColumn="0" w:firstRowLastColumn="0" w:lastRowFirstColumn="0" w:lastRowLastColumn="0"/>
+            </w:pPr>
+            <w:r>
+              <w:t>20</w:t>
+            </w:r>
+          </w:p>
+        </w:tc>
+        <w:tc>
+          <w:tcPr>
+            <w:tcW w:w="1152" w:type="dxa"/>
+            <w:vAlign w:val="center"/>
+          </w:tcPr>
+          <w:p>
+            <w:pPr>
+              <w:jc w:val="center"/>
+              <w:cnfStyle w:val="000000100000" w:firstRow="0" w:lastRow="0" w:firstColumn="0" w:lastColumn="0" w:oddVBand="0" w:evenVBand="0" w:oddHBand="1" w:evenHBand="0" w:firstRowFirstColumn="0" w:firstRowLastColumn="0" w:lastRowFirstColumn="0" w:lastRowLastColumn="0"/>
+            </w:pPr>
+            <w:r>
+              <w:t>High</w:t>
+            </w:r>
+          </w:p>
+        </w:tc>
+        <w:tc>
+          <w:tcPr>
+            <w:tcW w:w="1134" w:type="dxa"/>
+            <w:vAlign w:val="center"/>
+          </w:tcPr>
+          <w:p>
+            <w:pPr>
+              <w:jc w:val="center"/>
+              <w:cnfStyle w:val="000000100000" w:firstRow="0" w:lastRow="0" w:firstColumn="0" w:lastColumn="0" w:oddVBand="0" w:evenVBand="0" w:oddHBand="1" w:evenHBand="0" w:firstRowFirstColumn="0" w:firstRowLastColumn="0" w:lastRowFirstColumn="0" w:lastRowLastColumn="0"/>
+            </w:pPr>
+            <w:r>
+              <w:t>5</w:t>
+            </w:r>
+          </w:p>
+        </w:tc>
+      </w:tr>
+      <w:tr>
+        <w:tc>
+          <w:tcPr>
+            <w:cnfStyle w:val="001000000000" w:firstRow="0" w:lastRow="0" w:firstColumn="1" w:lastColumn="0" w:oddVBand="0" w:evenVBand="0" w:oddHBand="0" w:evenHBand="0" w:firstRowFirstColumn="0" w:firstRowLastColumn="0" w:lastRowFirstColumn="0" w:lastRowLastColumn="0"/>
+            <w:tcW w:w="1055" w:type="dxa"/>
+            <w:vAlign w:val="center"/>
+          </w:tcPr>
+          <w:p>
+            <w:pPr>
+              <w:jc w:val="center"/>
+            </w:pPr>
+            <w:r>
+              <w:t>S-02003</w:t>
+            </w:r>
+          </w:p>
+        </w:tc>
+        <w:tc>
+          <w:tcPr>
+            <w:tcW w:w="1460" w:type="dxa"/>
+            <w:vAlign w:val="center"/>
+          </w:tcPr>
+          <w:p>
+            <w:pPr>
+              <w:jc w:val="center"/>
+              <w:cnfStyle w:val="000000000000" w:firstRow="0" w:lastRow="0" w:firstColumn="0" w:lastColumn="0" w:oddVBand="0" w:evenVBand="0" w:oddHBand="0" w:evenHBand="0" w:firstRowFirstColumn="0" w:firstRowLastColumn="0" w:lastRowFirstColumn="0" w:lastRowLastColumn="0"/>
+            </w:pPr>
+            <w:r>
+              <w:t>T-02003-001</w:t>
+            </w:r>
+          </w:p>
+        </w:tc>
+        <w:tc>
+          <w:tcPr>
+            <w:tcW w:w="3547" w:type="dxa"/>
+          </w:tcPr>
+          <w:p>
+            <w:pPr>
+              <w:cnfStyle w:val="000000000000" w:firstRow="0" w:lastRow="0" w:firstColumn="0" w:lastColumn="0" w:oddVBand="0" w:evenVBand="0" w:oddHBand="0" w:evenHBand="0" w:firstRowFirstColumn="0" w:firstRowLastColumn="0" w:lastRowFirstColumn="0" w:lastRowLastColumn="0"/>
+            </w:pPr>
+            <w:r>
+              <w:t>Investigar sobre HCI y HCI para interacción con el cuerpo humano.</w:t>
+            </w:r>
+          </w:p>
+        </w:tc>
+        <w:tc>
+          <w:tcPr>
+            <w:tcW w:w="1258" w:type="dxa"/>
+            <w:vAlign w:val="center"/>
+          </w:tcPr>
+          <w:p>
+            <w:pPr>
+              <w:jc w:val="center"/>
+              <w:cnfStyle w:val="000000000000" w:firstRow="0" w:lastRow="0" w:firstColumn="0" w:lastColumn="0" w:oddVBand="0" w:evenVBand="0" w:oddHBand="0" w:evenHBand="0" w:firstRowFirstColumn="0" w:firstRowLastColumn="0" w:lastRowFirstColumn="0" w:lastRowLastColumn="0"/>
+            </w:pPr>
+            <w:r>
+              <w:t>25</w:t>
+            </w:r>
+          </w:p>
+        </w:tc>
+        <w:tc>
+          <w:tcPr>
+            <w:tcW w:w="1152" w:type="dxa"/>
+            <w:vAlign w:val="center"/>
+          </w:tcPr>
+          <w:p>
+            <w:pPr>
+              <w:jc w:val="center"/>
+              <w:cnfStyle w:val="000000000000" w:firstRow="0" w:lastRow="0" w:firstColumn="0" w:lastColumn="0" w:oddVBand="0" w:evenVBand="0" w:oddHBand="0" w:evenHBand="0" w:firstRowFirstColumn="0" w:firstRowLastColumn="0" w:lastRowFirstColumn="0" w:lastRowLastColumn="0"/>
+            </w:pPr>
+            <w:r>
+              <w:t>Medium</w:t>
+            </w:r>
+          </w:p>
+        </w:tc>
+        <w:tc>
+          <w:tcPr>
+            <w:tcW w:w="1134" w:type="dxa"/>
+            <w:vAlign w:val="center"/>
+          </w:tcPr>
+          <w:p>
+            <w:pPr>
+              <w:jc w:val="center"/>
+              <w:cnfStyle w:val="000000000000" w:firstRow="0" w:lastRow="0" w:firstColumn="0" w:lastColumn="0" w:oddVBand="0" w:evenVBand="0" w:oddHBand="0" w:evenHBand="0" w:firstRowFirstColumn="0" w:firstRowLastColumn="0" w:lastRowFirstColumn="0" w:lastRowLastColumn="0"/>
+            </w:pPr>
+            <w:r>
+              <w:t>8</w:t>
+            </w:r>
+          </w:p>
+        </w:tc>
+      </w:tr>
+      <w:tr>
+        <w:trPr>
+          <w:cnfStyle w:val="000000100000" w:firstRow="0" w:lastRow="0" w:firstColumn="0" w:lastColumn="0" w:oddVBand="0" w:evenVBand="0" w:oddHBand="1" w:evenHBand="0" w:firstRowFirstColumn="0" w:firstRowLastColumn="0" w:lastRowFirstColumn="0" w:lastRowLastColumn="0"/>
+        </w:trPr>
+        <w:tc>
+          <w:tcPr>
+            <w:cnfStyle w:val="001000000000" w:firstRow="0" w:lastRow="0" w:firstColumn="1" w:lastColumn="0" w:oddVBand="0" w:evenVBand="0" w:oddHBand="0" w:evenHBand="0" w:firstRowFirstColumn="0" w:firstRowLastColumn="0" w:lastRowFirstColumn="0" w:lastRowLastColumn="0"/>
+            <w:tcW w:w="1055" w:type="dxa"/>
+            <w:vAlign w:val="center"/>
+          </w:tcPr>
+          <w:p>
+            <w:pPr>
+              <w:jc w:val="center"/>
+            </w:pPr>
+          </w:p>
+        </w:tc>
+        <w:tc>
+          <w:tcPr>
+            <w:tcW w:w="1460" w:type="dxa"/>
+            <w:vAlign w:val="center"/>
+          </w:tcPr>
+          <w:p>
+            <w:pPr>
+              <w:jc w:val="center"/>
+              <w:cnfStyle w:val="000000100000" w:firstRow="0" w:lastRow="0" w:firstColumn="0" w:lastColumn="0" w:oddVBand="0" w:evenVBand="0" w:oddHBand="1" w:evenHBand="0" w:firstRowFirstColumn="0" w:firstRowLastColumn="0" w:lastRowFirstColumn="0" w:lastRowLastColumn="0"/>
+            </w:pPr>
+            <w:r>
+              <w:t>T-02003-002</w:t>
+            </w:r>
+          </w:p>
+        </w:tc>
+        <w:tc>
+          <w:tcPr>
+            <w:tcW w:w="3547" w:type="dxa"/>
+          </w:tcPr>
+          <w:p>
+            <w:pPr>
+              <w:cnfStyle w:val="000000100000" w:firstRow="0" w:lastRow="0" w:firstColumn="0" w:lastColumn="0" w:oddVBand="0" w:evenVBand="0" w:oddHBand="1" w:evenHBand="0" w:firstRowFirstColumn="0" w:firstRowLastColumn="0" w:lastRowFirstColumn="0" w:lastRowLastColumn="0"/>
+            </w:pPr>
+            <w:r>
+              <w:t>Investigar sobre func</w:t>
+            </w:r>
+            <w:r>
+              <w:t>ionalidades de WPF y Microsoft B</w:t>
+            </w:r>
+            <w:r>
+              <w:t>lend.</w:t>
+            </w:r>
+          </w:p>
+        </w:tc>
+        <w:tc>
+          <w:tcPr>
+            <w:tcW w:w="1258" w:type="dxa"/>
+            <w:vAlign w:val="center"/>
+          </w:tcPr>
+          <w:p>
+            <w:pPr>
+              <w:jc w:val="center"/>
+              <w:cnfStyle w:val="000000100000" w:firstRow="0" w:lastRow="0" w:firstColumn="0" w:lastColumn="0" w:oddVBand="0" w:evenVBand="0" w:oddHBand="1" w:evenHBand="0" w:firstRowFirstColumn="0" w:firstRowLastColumn="0" w:lastRowFirstColumn="0" w:lastRowLastColumn="0"/>
+            </w:pPr>
+            <w:r>
+              <w:t>10</w:t>
+            </w:r>
+          </w:p>
+        </w:tc>
+        <w:tc>
+          <w:tcPr>
+            <w:tcW w:w="1152" w:type="dxa"/>
+            <w:vAlign w:val="center"/>
+          </w:tcPr>
+          <w:p>
+            <w:pPr>
+              <w:jc w:val="center"/>
+              <w:cnfStyle w:val="000000100000" w:firstRow="0" w:lastRow="0" w:firstColumn="0" w:lastColumn="0" w:oddVBand="0" w:evenVBand="0" w:oddHBand="1" w:evenHBand="0" w:firstRowFirstColumn="0" w:firstRowLastColumn="0" w:lastRowFirstColumn="0" w:lastRowLastColumn="0"/>
+            </w:pPr>
+            <w:r>
+              <w:t>Medium</w:t>
+            </w:r>
+          </w:p>
+        </w:tc>
+        <w:tc>
+          <w:tcPr>
+            <w:tcW w:w="1134" w:type="dxa"/>
+            <w:vAlign w:val="center"/>
+          </w:tcPr>
+          <w:p>
+            <w:pPr>
+              <w:jc w:val="center"/>
+              <w:cnfStyle w:val="000000100000" w:firstRow="0" w:lastRow="0" w:firstColumn="0" w:lastColumn="0" w:oddVBand="0" w:evenVBand="0" w:oddHBand="1" w:evenHBand="0" w:firstRowFirstColumn="0" w:firstRowLastColumn="0" w:lastRowFirstColumn="0" w:lastRowLastColumn="0"/>
+            </w:pPr>
+            <w:r>
+              <w:t>8</w:t>
+            </w:r>
+          </w:p>
+        </w:tc>
+      </w:tr>
+    </w:tbl>
+    <w:tbl>
+      <w:tblPr>
+        <w:tblStyle w:val="Sombreadoclaro-nfasis1"/>
+        <w:tblpPr w:leftFromText="141" w:rightFromText="141" w:vertAnchor="text" w:horzAnchor="margin" w:tblpY="830"/>
+        <w:tblW w:w="9606" w:type="dxa"/>
+        <w:tblLook w:val="04A0" w:firstRow="1" w:lastRow="0" w:firstColumn="1" w:lastColumn="0" w:noHBand="0" w:noVBand="1"/>
+      </w:tblPr>
+      <w:tblGrid>
+        <w:gridCol w:w="8472"/>
+        <w:gridCol w:w="1134"/>
+      </w:tblGrid>
+      <w:tr>
+        <w:trPr>
+          <w:cnfStyle w:val="100000000000" w:firstRow="1" w:lastRow="0" w:firstColumn="0" w:lastColumn="0" w:oddVBand="0" w:evenVBand="0" w:oddHBand="0" w:evenHBand="0" w:firstRowFirstColumn="0" w:firstRowLastColumn="0" w:lastRowFirstColumn="0" w:lastRowLastColumn="0"/>
+        </w:trPr>
+        <w:tc>
+          <w:tcPr>
+            <w:cnfStyle w:val="001000000000" w:firstRow="0" w:lastRow="0" w:firstColumn="1" w:lastColumn="0" w:oddVBand="0" w:evenVBand="0" w:oddHBand="0" w:evenHBand="0" w:firstRowFirstColumn="0" w:firstRowLastColumn="0" w:lastRowFirstColumn="0" w:lastRowLastColumn="0"/>
+            <w:tcW w:w="8472" w:type="dxa"/>
+          </w:tcPr>
+          <w:p>
+            <w:pPr>
+              <w:rPr>
+                <w:rFonts w:asciiTheme="majorHAnsi" w:eastAsiaTheme="majorEastAsia" w:hAnsiTheme="majorHAnsi" w:cstheme="majorBidi"/>
+                <w:b w:val="0"/>
+                <w:bCs w:val="0"/>
+                <w:sz w:val="28"/>
+                <w:szCs w:val="28"/>
+              </w:rPr>
+            </w:pPr>
+            <w:r>
+              <w:rPr>
+                <w:rFonts w:asciiTheme="majorHAnsi" w:eastAsiaTheme="majorEastAsia" w:hAnsiTheme="majorHAnsi" w:cstheme="majorBidi"/>
+                <w:b w:val="0"/>
+                <w:bCs w:val="0"/>
+                <w:sz w:val="28"/>
+                <w:szCs w:val="28"/>
+              </w:rPr>
+              <w:t>Tiempo Total Estimado</w:t>
+            </w:r>
+          </w:p>
+        </w:tc>
+        <w:tc>
+          <w:tcPr>
+            <w:tcW w:w="1134" w:type="dxa"/>
+          </w:tcPr>
+          <w:p>
+            <w:pPr>
+              <w:cnfStyle w:val="100000000000" w:firstRow="1" w:lastRow="0" w:firstColumn="0" w:lastColumn="0" w:oddVBand="0" w:evenVBand="0" w:oddHBand="0" w:evenHBand="0" w:firstRowFirstColumn="0" w:firstRowLastColumn="0" w:lastRowFirstColumn="0" w:lastRowLastColumn="0"/>
+              <w:rPr>
+                <w:rFonts w:asciiTheme="majorHAnsi" w:eastAsiaTheme="majorEastAsia" w:hAnsiTheme="majorHAnsi" w:cstheme="majorBidi"/>
+                <w:b w:val="0"/>
+                <w:bCs w:val="0"/>
+                <w:sz w:val="28"/>
+                <w:szCs w:val="28"/>
+              </w:rPr>
+            </w:pPr>
+            <w:r>
+              <w:rPr>
+                <w:rFonts w:asciiTheme="majorHAnsi" w:eastAsiaTheme="majorEastAsia" w:hAnsiTheme="majorHAnsi" w:cstheme="majorBidi"/>
+                <w:b w:val="0"/>
+                <w:bCs w:val="0"/>
+                <w:sz w:val="28"/>
+                <w:szCs w:val="28"/>
+              </w:rPr>
+              <w:t>135</w:t>
+            </w:r>
+          </w:p>
+        </w:tc>
+      </w:tr>
+    </w:tbl>
     <w:p>
-      <w:r>
-        <w:rPr>
+      <w:pPr>
+        <w:rPr>
+          <w:rFonts w:asciiTheme="majorHAnsi" w:eastAsiaTheme="majorEastAsia" w:hAnsiTheme="majorHAnsi" w:cstheme="majorBidi"/>
           <w:b/>
-        </w:rPr>
-        <w:t>ID:</w:t>
-      </w:r>
-      <w:r>
-        <w:t xml:space="preserve"> S-02001</w:t>
+          <w:bCs/>
+          <w:color w:val="365F91" w:themeColor="accent1" w:themeShade="BF"/>
+          <w:sz w:val="28"/>
+          <w:szCs w:val="28"/>
+        </w:rPr>
+      </w:pPr>
+      <w:r>
+        <w:br w:type="page"/>
       </w:r>
     </w:p>
     <w:p>
-      <w:r>
-        <w:rPr>
-          <w:b/>
-        </w:rPr>
-        <w:t>Nombre:</w:t>
-      </w:r>
-      <w:r>
-        <w:t xml:space="preserve"> Desarrollar un módulo de almacenamiento de imágenes en base de datos.</w:t>
+      <w:pPr>
+        <w:pStyle w:val="Ttulo1"/>
+      </w:pPr>
+      <w:proofErr w:type="spellStart"/>
+      <w:r>
+        <w:lastRenderedPageBreak/>
+        <w:t>Burndown</w:t>
+      </w:r>
+      <w:proofErr w:type="spellEnd"/>
+      <w:r>
+        <w:t xml:space="preserve"> Chart Sprint 2</w:t>
       </w:r>
     </w:p>
     <w:p>
-      <w:r>
-        <w:rPr>
+      <w:pPr>
+        <w:rPr>
+          <w:rFonts w:asciiTheme="majorHAnsi" w:eastAsiaTheme="majorEastAsia" w:hAnsiTheme="majorHAnsi" w:cstheme="majorBidi"/>
           <w:b/>
-        </w:rPr>
-        <w:t xml:space="preserve">Objetivo: </w:t>
-      </w:r>
-      <w:r>
-        <w:t>Desarrollar un módulo que permita realizar la compresión y descompresión de imágenes, mini</w:t>
-      </w:r>
-      <w:r>
-        <w:t xml:space="preserve">mizando </w:t>
-      </w:r>
-      <w:r>
-        <w:t>la p</w:t>
-      </w:r>
-      <w:r>
-        <w:t xml:space="preserve">érdida de calidad y </w:t>
-      </w:r>
-      <w:r>
-        <w:t>realiza</w:t>
-      </w:r>
-      <w:r>
-        <w:t xml:space="preserve">r </w:t>
-      </w:r>
-      <w:r>
-        <w:t>las pruebas necesarias</w:t>
-      </w:r>
-      <w:r>
-        <w:t>. Representar además, el modelo de objetos de su estructura y su correspondiente modelo de base de datos, e implementarlo.</w:t>
+          <w:bCs/>
+          <w:color w:val="365F91" w:themeColor="accent1" w:themeShade="BF"/>
+          <w:sz w:val="28"/>
+          <w:szCs w:val="28"/>
+        </w:rPr>
+      </w:pPr>
+      <w:r>
+        <w:br w:type="page"/>
       </w:r>
     </w:p>
     <w:p>
-      <w:r>
-        <w:rPr>
-          <w:b/>
-        </w:rPr>
-        <w:t xml:space="preserve">Cumplimiento del objetivo: </w:t>
-      </w:r>
-      <w:r>
-        <w:t xml:space="preserve">El objetivo se cumplió de forma parcial, pero con un alto porcentaje de avance. El módulo está </w:t>
-      </w:r>
-      <w:r>
-        <w:t>d</w:t>
-      </w:r>
-      <w:r>
-        <w:t>esarroll</w:t>
-      </w:r>
-      <w:r>
-        <w:t>ad</w:t>
-      </w:r>
-      <w:r>
-        <w:t xml:space="preserve">o con pruebas de compresión y descompresión </w:t>
-      </w:r>
-      <w:r>
-        <w:t>exitosas</w:t>
-      </w:r>
-      <w:r>
-        <w:t xml:space="preserve">. </w:t>
-      </w:r>
-      <w:r>
-        <w:t>Los</w:t>
-      </w:r>
-      <w:r>
-        <w:t xml:space="preserve"> modelo</w:t>
-      </w:r>
-      <w:r>
-        <w:t xml:space="preserve">s de objetos y </w:t>
-      </w:r>
-      <w:r>
-        <w:t xml:space="preserve">base de datos están prácticamente listos. Lo que resta es </w:t>
-      </w:r>
-      <w:r>
-        <w:t>l</w:t>
-      </w:r>
-      <w:r>
-        <w:t>a implementaci</w:t>
-      </w:r>
-      <w:r>
-        <w:t>ón.</w:t>
-      </w:r>
-    </w:p>
-    <w:p>
-      <w:pPr>
-        <w:rPr>
-          <w:b/>
-        </w:rPr>
-      </w:pPr>
-      <w:r>
-        <w:rPr>
-          <w:b/>
-        </w:rPr>
-        <w:t>Desarrollo</w:t>
-      </w:r>
-      <w:r>
-        <w:rPr>
-          <w:b/>
-        </w:rPr>
-        <w:t xml:space="preserve">: </w:t>
-      </w:r>
-    </w:p>
-    <w:p>
-      <w:pPr>
-        <w:rPr>
-          <w:b/>
-        </w:rPr>
-      </w:pPr>
-      <w:r>
-        <w:rPr>
-          <w:b/>
-        </w:rPr>
-        <w:t xml:space="preserve">Documentos generados:    </w:t>
-      </w:r>
-    </w:p>
-    <w:p>
-      <w:pPr>
-        <w:rPr>
-          <w:b/>
-        </w:rPr>
-      </w:pPr>
-      <w:r>
-        <w:rPr>
-          <w:b/>
-        </w:rPr>
-        <w:t>Pruebas realizadas:</w:t>
-      </w:r>
-    </w:p>
-    <w:p>
-      <w:pPr>
-        <w:rPr>
-          <w:b/>
-        </w:rPr>
-      </w:pPr>
-      <w:r>
-        <w:rPr>
-          <w:b/>
-        </w:rPr>
-        <w:br w:type="page"/>
-      </w:r>
-    </w:p>
-    <w:p>
-      <w:pPr>
-        <w:pStyle w:val="Ttulo4"/>
+      <w:pPr>
+        <w:pStyle w:val="Ttulo1"/>
       </w:pPr>
       <w:r>
         <w:lastRenderedPageBreak/>
-        <w:t>User Story: Realizar pruebas de almacenamiento de imágenes en la base de datos.</w:t>
-      </w:r>
-    </w:p>
-    <w:p>
-      <w:pPr>
-        <w:rPr>
-          <w:b/>
-        </w:rPr>
-      </w:pPr>
-    </w:p>
-    <w:p>
-      <w:r>
-        <w:rPr>
-          <w:b/>
-        </w:rPr>
-        <w:t xml:space="preserve">ID: </w:t>
-      </w:r>
-      <w:r>
-        <w:t>S-02002</w:t>
-      </w:r>
-    </w:p>
-    <w:p>
-      <w:r>
-        <w:rPr>
-          <w:b/>
-        </w:rPr>
-        <w:t xml:space="preserve">Nombre: </w:t>
-      </w:r>
-      <w:r>
-        <w:t>Realizar pruebas de almacenamiento de imágenes en la base de datos.</w:t>
-      </w:r>
-    </w:p>
-    <w:p>
-      <w:r>
-        <w:rPr>
-          <w:b/>
-        </w:rPr>
-        <w:t xml:space="preserve">Objetivo: </w:t>
-      </w:r>
-      <w:r>
-        <w:t xml:space="preserve">Realizar pruebas de recuperación de imágenes en base de datos, y medir su desempeño. </w:t>
-      </w:r>
-    </w:p>
-    <w:p>
-      <w:r>
-        <w:rPr>
-          <w:b/>
-        </w:rPr>
-        <w:t>Cumplimiento del objetivo:</w:t>
-      </w:r>
-      <w:r>
-        <w:rPr>
-          <w:b/>
-        </w:rPr>
-        <w:t xml:space="preserve"> </w:t>
-      </w:r>
-      <w:r>
-        <w:t>Las pruebas se realizaron de forma exitosa.</w:t>
-      </w:r>
-    </w:p>
-    <w:p>
-      <w:pPr>
-        <w:rPr>
-          <w:b/>
-        </w:rPr>
-      </w:pPr>
-      <w:r>
-        <w:rPr>
-          <w:b/>
-        </w:rPr>
-        <w:t xml:space="preserve">Desarrollo involucrado: </w:t>
-      </w:r>
-    </w:p>
-    <w:p>
-      <w:pPr>
-        <w:rPr>
-          <w:b/>
-        </w:rPr>
-      </w:pPr>
-      <w:r>
-        <w:rPr>
-          <w:b/>
-        </w:rPr>
-        <w:t xml:space="preserve">Documentos generados: </w:t>
-      </w:r>
-    </w:p>
-    <w:p>
-      <w:pPr>
-        <w:rPr>
-          <w:b/>
-        </w:rPr>
-      </w:pPr>
-      <w:r>
-        <w:rPr>
-          <w:b/>
-        </w:rPr>
-        <w:t>Pruebas realizadas:</w:t>
-      </w:r>
-    </w:p>
-    <w:p>
-      <w:pPr>
-        <w:rPr>
-          <w:b/>
-        </w:rPr>
-      </w:pPr>
-    </w:p>
-    <w:p>
-      <w:pPr>
-        <w:rPr>
-          <w:b/>
-        </w:rPr>
-      </w:pPr>
-      <w:r>
-        <w:rPr>
-          <w:b/>
-        </w:rPr>
-        <w:br w:type="page"/>
-      </w:r>
-    </w:p>
-    <w:p>
-      <w:pPr>
-        <w:pStyle w:val="Ttulo4"/>
-      </w:pPr>
-      <w:r>
-        <w:lastRenderedPageBreak/>
-        <w:t>User Story: Investigar sobre Human Computer Interaction para sistemas de interacción óptica</w:t>
-      </w:r>
-      <w:r>
-        <w:t>.</w:t>
-      </w:r>
-    </w:p>
-    <w:p/>
-    <w:p>
-      <w:r>
-        <w:rPr>
-          <w:b/>
-        </w:rPr>
-        <w:t xml:space="preserve">ID: </w:t>
-      </w:r>
-      <w:r>
-        <w:t>S-02003</w:t>
-      </w:r>
-    </w:p>
-    <w:p>
-      <w:r>
-        <w:rPr>
-          <w:b/>
-        </w:rPr>
-        <w:t xml:space="preserve">Nombre: </w:t>
-      </w:r>
-      <w:r>
-        <w:t>Investigar sobre Human Computer Interaction</w:t>
-      </w:r>
-      <w:r>
-        <w:t xml:space="preserve"> (HCI)</w:t>
-      </w:r>
-      <w:r>
-        <w:t xml:space="preserve"> para sistemas de interacción óptica.</w:t>
-      </w:r>
-    </w:p>
-    <w:p>
-      <w:r>
-        <w:rPr>
-          <w:b/>
-        </w:rPr>
-        <w:t xml:space="preserve">Objetivo: </w:t>
-      </w:r>
-      <w:r>
-        <w:t>Investigar acerca de las herramientas de software disponibles en el mercado para interactuar con sistemas de interacción óptica. Investigar los beneficios de WPF y Microsoft Blend como complemento a las tecnologías de HCI. Obtener documentación útil.</w:t>
-      </w:r>
-    </w:p>
-    <w:p>
-      <w:r>
-        <w:rPr>
-          <w:b/>
-        </w:rPr>
-        <w:t xml:space="preserve">Cumplimiento del objetivo: </w:t>
-      </w:r>
-    </w:p>
-    <w:p>
-      <w:pPr>
-        <w:rPr>
-          <w:b/>
-        </w:rPr>
-      </w:pPr>
-      <w:r>
-        <w:rPr>
-          <w:b/>
-        </w:rPr>
-        <w:t xml:space="preserve">Desarrollo involucrado: </w:t>
-      </w:r>
-    </w:p>
-    <w:p>
-      <w:pPr>
-        <w:rPr>
-          <w:b/>
-        </w:rPr>
-      </w:pPr>
-      <w:r>
-        <w:rPr>
-          <w:b/>
-        </w:rPr>
-        <w:t>Breve descripción de lo investigado:</w:t>
-      </w:r>
-    </w:p>
-    <w:p>
-      <w:pPr>
-        <w:rPr>
-          <w:b/>
-        </w:rPr>
-      </w:pPr>
-      <w:r>
-        <w:rPr>
-          <w:b/>
-        </w:rPr>
-        <w:t>Documentos generados:</w:t>
-      </w:r>
-    </w:p>
-    <w:p>
-      <w:pPr>
-        <w:rPr>
-          <w:b/>
-        </w:rPr>
-      </w:pPr>
-      <w:r>
-        <w:rPr>
-          <w:b/>
-        </w:rPr>
-        <w:t>Pruebas realizadas:</w:t>
-      </w:r>
-    </w:p>
-    <w:p>
-      <w:pPr>
-        <w:rPr>
-          <w:b/>
-        </w:rPr>
-      </w:pPr>
-      <w:r>
-        <w:rPr>
-          <w:b/>
-        </w:rPr>
-        <w:br w:type="page"/>
-      </w:r>
-    </w:p>
-    <w:p>
-      <w:pPr>
-        <w:pStyle w:val="Ttulo1"/>
-      </w:pPr>
-      <w:bookmarkStart w:id="8" w:name="_Toc332052014"/>
-      <w:r>
-        <w:lastRenderedPageBreak/>
-        <w:t>Problemas e Inconvenientes</w:t>
+        <w:t>Conclusión</w:t>
       </w:r>
       <w:bookmarkEnd w:id="8"/>
     </w:p>
     <w:p/>
     <w:p>
       <w:r>
-        <w:br w:type="page"/>
+        <w:t>Como conclusión, e</w:t>
+      </w:r>
+      <w:r>
+        <w:t>l Sprint</w:t>
+      </w:r>
+      <w:r>
+        <w:t xml:space="preserve"> </w:t>
+      </w:r>
+      <w:r>
+        <w:t>2 del proyecto</w:t>
+      </w:r>
+      <w:r>
+        <w:t xml:space="preserve"> ha sido </w:t>
+      </w:r>
+      <w:r>
+        <w:t xml:space="preserve">concretado en su mayoría, </w:t>
+      </w:r>
+      <w:r>
+        <w:t>quedando sólo</w:t>
+      </w:r>
+      <w:r>
+        <w:t xml:space="preserve"> </w:t>
+      </w:r>
+      <w:r>
+        <w:t xml:space="preserve">dos </w:t>
+      </w:r>
+      <w:proofErr w:type="spellStart"/>
+      <w:r>
+        <w:t>Technicals</w:t>
+      </w:r>
+      <w:proofErr w:type="spellEnd"/>
+      <w:r>
+        <w:t xml:space="preserve"> </w:t>
+      </w:r>
+      <w:proofErr w:type="spellStart"/>
+      <w:r>
+        <w:t>T</w:t>
+      </w:r>
+      <w:r>
+        <w:t>asks</w:t>
+      </w:r>
+      <w:proofErr w:type="spellEnd"/>
+      <w:r>
+        <w:t xml:space="preserve"> incompletas</w:t>
+      </w:r>
+      <w:r>
+        <w:t>.</w:t>
+      </w:r>
+      <w:r>
+        <w:t xml:space="preserve"> Como consecuencia, dichas tareas se incluirán en el Sprint posterior. </w:t>
       </w:r>
     </w:p>
     <w:p>
-      <w:pPr>
-        <w:pStyle w:val="Ttulo1"/>
-      </w:pPr>
-      <w:bookmarkStart w:id="9" w:name="_Toc332052015"/>
-      <w:r>
-        <w:lastRenderedPageBreak/>
-        <w:t>Conclusión</w:t>
-      </w:r>
+      <w:r>
+        <w:t xml:space="preserve">Las investigaciones </w:t>
+      </w:r>
+      <w:r>
+        <w:t xml:space="preserve">iniciales sobre </w:t>
+      </w:r>
+      <w:r>
+        <w:t>HCI fueron</w:t>
+      </w:r>
+      <w:r>
+        <w:t xml:space="preserve"> muy productivas y </w:t>
+      </w:r>
+      <w:r>
+        <w:t xml:space="preserve">exitosas. Las mismas </w:t>
+      </w:r>
+      <w:r>
+        <w:t>revelaron la clave para el desarrollo e inte</w:t>
+      </w:r>
+      <w:r>
+        <w:t xml:space="preserve">gración de </w:t>
+      </w:r>
+      <w:r>
+        <w:t xml:space="preserve">los componentes a implementar en el siguiente </w:t>
+      </w:r>
+      <w:r>
+        <w:t>Sprint.</w:t>
+      </w:r>
+    </w:p>
+    <w:p>
+      <w:r>
+        <w:t xml:space="preserve">Al </w:t>
+      </w:r>
+      <w:r>
+        <w:t xml:space="preserve">término de este Sprint se “cierra” lo que sería una </w:t>
+      </w:r>
+      <w:r>
+        <w:t xml:space="preserve">etapa </w:t>
+      </w:r>
+      <w:r>
+        <w:t xml:space="preserve">“formal” de </w:t>
+      </w:r>
+      <w:r>
+        <w:t>investigación.</w:t>
+      </w:r>
+      <w:r>
+        <w:t xml:space="preserve"> Por supuesto, esto no significa que la investigación se haya dado por completada, si no que la investigación no será el foco o la principal actividad del equipo.</w:t>
+      </w:r>
+      <w:r>
+        <w:t xml:space="preserve"> </w:t>
+      </w:r>
+    </w:p>
+    <w:p>
+      <w:r>
+        <w:t xml:space="preserve">Por otra parte, el módulo de base de datos pudo desarrollarse en su gran mayoría, sin embargo es necesario mejorar </w:t>
+      </w:r>
+      <w:r>
+        <w:t xml:space="preserve">ciertos </w:t>
+      </w:r>
+      <w:r>
+        <w:t>aspectos</w:t>
+      </w:r>
+      <w:r>
+        <w:t xml:space="preserve"> importantes,</w:t>
+      </w:r>
+      <w:r>
+        <w:t xml:space="preserve"> como </w:t>
+      </w:r>
+      <w:r>
+        <w:t xml:space="preserve">la </w:t>
+      </w:r>
+      <w:r>
+        <w:t xml:space="preserve">relación entre </w:t>
+      </w:r>
+      <w:r>
+        <w:t>una</w:t>
+      </w:r>
+      <w:r>
+        <w:t xml:space="preserve"> base de datos relacional y </w:t>
+      </w:r>
+      <w:r>
+        <w:t xml:space="preserve">el almacenamiento propiamente dicho de </w:t>
+      </w:r>
+      <w:r>
+        <w:t xml:space="preserve">las </w:t>
+      </w:r>
+      <w:r>
+        <w:t>imágenes</w:t>
+      </w:r>
+      <w:r>
+        <w:t xml:space="preserve"> capturadas. </w:t>
+      </w:r>
+      <w:bookmarkStart w:id="9" w:name="_GoBack"/>
       <w:bookmarkEnd w:id="9"/>
     </w:p>
     <w:sectPr>
-      <w:headerReference w:type="default" r:id="rId10"/>
-      <w:footerReference w:type="default" r:id="rId11"/>
+      <w:headerReference w:type="default" r:id="rId15"/>
+      <w:footerReference w:type="default" r:id="rId16"/>
       <w:pgSz w:w="12240" w:h="15840"/>
       <w:pgMar w:top="1417" w:right="1701" w:bottom="1417" w:left="1701" w:header="708" w:footer="708" w:gutter="0"/>
       <w:pgNumType w:start="0"/>
@@ -3823,6 +6740,43 @@
 </file>
 
 <file path=word/footer1.xml><?xml version="1.0" encoding="utf-8"?>
+<w:ftr xmlns:wpc="http://schemas.microsoft.com/office/word/2010/wordprocessingCanvas" xmlns:mc="http://schemas.openxmlformats.org/markup-compatibility/2006" xmlns:o="urn:schemas-microsoft-com:office:office" xmlns:r="http://schemas.openxmlformats.org/officeDocument/2006/relationships" xmlns:m="http://schemas.openxmlformats.org/officeDocument/2006/math" xmlns:v="urn:schemas-microsoft-com:vml" xmlns:wp14="http://schemas.microsoft.com/office/word/2010/wordprocessingDrawing" xmlns:wp="http://schemas.openxmlformats.org/drawingml/2006/wordprocessingDrawing" xmlns:w10="urn:schemas-microsoft-com:office:word" xmlns:w="http://schemas.openxmlformats.org/wordprocessingml/2006/main" xmlns:w14="http://schemas.microsoft.com/office/word/2010/wordml" xmlns:wpg="http://schemas.microsoft.com/office/word/2010/wordprocessingGroup" xmlns:wpi="http://schemas.microsoft.com/office/word/2010/wordprocessingInk" xmlns:wne="http://schemas.microsoft.com/office/word/2006/wordml" xmlns:wps="http://schemas.microsoft.com/office/word/2010/wordprocessingShape" mc:Ignorable="w14 wp14">
+  <w:p>
+    <w:pPr>
+      <w:pStyle w:val="Piedepgina"/>
+      <w:jc w:val="right"/>
+    </w:pPr>
+    <w:r>
+      <w:fldChar w:fldCharType="begin"/>
+    </w:r>
+    <w:r>
+      <w:instrText xml:space="preserve"> PAGE   \* MERGEFORMAT </w:instrText>
+    </w:r>
+    <w:r>
+      <w:fldChar w:fldCharType="separate"/>
+    </w:r>
+    <w:r>
+      <w:rPr>
+        <w:noProof/>
+      </w:rPr>
+      <w:t>10</w:t>
+    </w:r>
+    <w:r>
+      <w:rPr>
+        <w:noProof/>
+      </w:rPr>
+      <w:fldChar w:fldCharType="end"/>
+    </w:r>
+  </w:p>
+  <w:p>
+    <w:pPr>
+      <w:pStyle w:val="Piedepgina"/>
+    </w:pPr>
+  </w:p>
+</w:ftr>
+</file>
+
+<file path=word/footer2.xml><?xml version="1.0" encoding="utf-8"?>
 <w:ftr xmlns:wpc="http://schemas.microsoft.com/office/word/2010/wordprocessingCanvas" xmlns:mc="http://schemas.openxmlformats.org/markup-compatibility/2006" xmlns:o="urn:schemas-microsoft-com:office:office" xmlns:r="http://schemas.openxmlformats.org/officeDocument/2006/relationships" xmlns:m="http://schemas.openxmlformats.org/officeDocument/2006/math" xmlns:v="urn:schemas-microsoft-com:vml" xmlns:wp14="http://schemas.microsoft.com/office/word/2010/wordprocessingDrawing" xmlns:wp="http://schemas.openxmlformats.org/drawingml/2006/wordprocessingDrawing" xmlns:w10="urn:schemas-microsoft-com:office:word" xmlns:w="http://schemas.openxmlformats.org/wordprocessingml/2006/main" xmlns:w14="http://schemas.microsoft.com/office/word/2010/wordml" xmlns:wpg="http://schemas.microsoft.com/office/word/2010/wordprocessingGroup" xmlns:wpi="http://schemas.microsoft.com/office/word/2010/wordprocessingInk" xmlns:wne="http://schemas.microsoft.com/office/word/2006/wordml" xmlns:wps="http://schemas.microsoft.com/office/word/2010/wordprocessingShape" mc:Ignorable="w14 wp14">
   <w:tbl>
     <w:tblPr>
@@ -4022,6 +6976,7 @@
         <w:color w:val="1F497D" w:themeColor="text2"/>
         <w:sz w:val="28"/>
         <w:szCs w:val="28"/>
+        <w:lang w:val="en-US"/>
       </w:rPr>
       <w:alias w:val="Título"/>
       <w:id w:val="77887899"/>
@@ -4031,6 +6986,7 @@
       <w:dataBinding w:prefixMappings="xmlns:ns0='http://schemas.openxmlformats.org/package/2006/metadata/core-properties' xmlns:ns1='http://purl.org/dc/elements/1.1/'" w:xpath="/ns0:coreProperties[1]/ns1:title[1]" w:storeItemID="{6C3C8BC8-F283-45AE-878A-BAB7291924A1}"/>
       <w:text/>
     </w:sdtPr>
+    <w:sdtEndPr/>
     <w:sdtContent>
       <w:p>
         <w:pPr>
@@ -4047,6 +7003,7 @@
             <w:color w:val="1F497D" w:themeColor="text2"/>
             <w:sz w:val="28"/>
             <w:szCs w:val="28"/>
+            <w:lang w:val="en-US"/>
           </w:rPr>
         </w:pPr>
         <w:r>
@@ -4056,6 +7013,7 @@
             <w:color w:val="1F497D" w:themeColor="text2"/>
             <w:sz w:val="28"/>
             <w:szCs w:val="28"/>
+            <w:lang w:val="en-US"/>
           </w:rPr>
           <w:t>Optical Marketing Sprint 2</w:t>
         </w:r>
@@ -4077,6 +7035,7 @@
       <w:dataBinding w:prefixMappings="xmlns:ns0='http://schemas.openxmlformats.org/package/2006/metadata/core-properties' xmlns:ns1='http://purl.org/dc/elements/1.1/'" w:xpath="/ns0:coreProperties[1]/ns1:subject[1]" w:storeItemID="{6C3C8BC8-F283-45AE-878A-BAB7291924A1}"/>
       <w:text/>
     </w:sdtPr>
+    <w:sdtEndPr/>
     <w:sdtContent>
       <w:p>
         <w:pPr>
@@ -4111,12 +7070,10 @@
       </w:rPr>
       <w:alias w:val="Autor"/>
       <w:id w:val="77887908"/>
-      <w:placeholder>
-        <w:docPart w:val="B6C34DA0A7DD400BA3D722B8E6B48FFF"/>
-      </w:placeholder>
       <w:dataBinding w:prefixMappings="xmlns:ns0='http://schemas.openxmlformats.org/package/2006/metadata/core-properties' xmlns:ns1='http://purl.org/dc/elements/1.1/'" w:xpath="/ns0:coreProperties[1]/ns1:creator[1]" w:storeItemID="{6C3C8BC8-F283-45AE-878A-BAB7291924A1}"/>
       <w:text/>
     </w:sdtPr>
+    <w:sdtEndPr/>
     <w:sdtContent>
       <w:p>
         <w:pPr>
@@ -4159,9 +7116,9 @@
 <file path=word/numbering.xml><?xml version="1.0" encoding="utf-8"?>
 <w:numbering xmlns:wpc="http://schemas.microsoft.com/office/word/2010/wordprocessingCanvas" xmlns:mc="http://schemas.openxmlformats.org/markup-compatibility/2006" xmlns:o="urn:schemas-microsoft-com:office:office" xmlns:r="http://schemas.openxmlformats.org/officeDocument/2006/relationships" xmlns:m="http://schemas.openxmlformats.org/officeDocument/2006/math" xmlns:v="urn:schemas-microsoft-com:vml" xmlns:wp14="http://schemas.microsoft.com/office/word/2010/wordprocessingDrawing" xmlns:wp="http://schemas.openxmlformats.org/drawingml/2006/wordprocessingDrawing" xmlns:w10="urn:schemas-microsoft-com:office:word" xmlns:w="http://schemas.openxmlformats.org/wordprocessingml/2006/main" xmlns:w14="http://schemas.microsoft.com/office/word/2010/wordml" xmlns:wpg="http://schemas.microsoft.com/office/word/2010/wordprocessingGroup" xmlns:wpi="http://schemas.microsoft.com/office/word/2010/wordprocessingInk" xmlns:wne="http://schemas.microsoft.com/office/word/2006/wordml" xmlns:wps="http://schemas.microsoft.com/office/word/2010/wordprocessingShape" mc:Ignorable="w14 wp14">
   <w:abstractNum w:abstractNumId="0">
-    <w:nsid w:val="30D465D6"/>
+    <w:nsid w:val="11081A14"/>
     <w:multiLevelType w:val="hybridMultilevel"/>
-    <w:tmpl w:val="3B4A0A18"/>
+    <w:tmpl w:val="3FEC9B38"/>
     <w:lvl w:ilvl="0" w:tplc="2C0A0001">
       <w:start w:val="1"/>
       <w:numFmt w:val="bullet"/>
@@ -4271,8 +7228,445 @@
       </w:rPr>
     </w:lvl>
   </w:abstractNum>
+  <w:abstractNum w:abstractNumId="1">
+    <w:nsid w:val="1D225BBF"/>
+    <w:multiLevelType w:val="hybridMultilevel"/>
+    <w:tmpl w:val="49B411E8"/>
+    <w:lvl w:ilvl="0" w:tplc="2C0A0001">
+      <w:start w:val="1"/>
+      <w:numFmt w:val="bullet"/>
+      <w:lvlText w:val=""/>
+      <w:lvlJc w:val="left"/>
+      <w:pPr>
+        <w:ind w:left="720" w:hanging="360"/>
+      </w:pPr>
+      <w:rPr>
+        <w:rFonts w:ascii="Symbol" w:hAnsi="Symbol" w:hint="default"/>
+      </w:rPr>
+    </w:lvl>
+    <w:lvl w:ilvl="1" w:tplc="2C0A0003">
+      <w:start w:val="1"/>
+      <w:numFmt w:val="bullet"/>
+      <w:lvlText w:val="o"/>
+      <w:lvlJc w:val="left"/>
+      <w:pPr>
+        <w:ind w:left="1440" w:hanging="360"/>
+      </w:pPr>
+      <w:rPr>
+        <w:rFonts w:ascii="Courier New" w:hAnsi="Courier New" w:hint="default"/>
+      </w:rPr>
+    </w:lvl>
+    <w:lvl w:ilvl="2" w:tplc="2C0A0005">
+      <w:start w:val="1"/>
+      <w:numFmt w:val="bullet"/>
+      <w:lvlText w:val=""/>
+      <w:lvlJc w:val="left"/>
+      <w:pPr>
+        <w:ind w:left="2160" w:hanging="360"/>
+      </w:pPr>
+      <w:rPr>
+        <w:rFonts w:ascii="Wingdings" w:hAnsi="Wingdings" w:hint="default"/>
+      </w:rPr>
+    </w:lvl>
+    <w:lvl w:ilvl="3" w:tplc="2C0A0001" w:tentative="1">
+      <w:start w:val="1"/>
+      <w:numFmt w:val="bullet"/>
+      <w:lvlText w:val=""/>
+      <w:lvlJc w:val="left"/>
+      <w:pPr>
+        <w:ind w:left="2880" w:hanging="360"/>
+      </w:pPr>
+      <w:rPr>
+        <w:rFonts w:ascii="Symbol" w:hAnsi="Symbol" w:hint="default"/>
+      </w:rPr>
+    </w:lvl>
+    <w:lvl w:ilvl="4" w:tplc="2C0A0003" w:tentative="1">
+      <w:start w:val="1"/>
+      <w:numFmt w:val="bullet"/>
+      <w:lvlText w:val="o"/>
+      <w:lvlJc w:val="left"/>
+      <w:pPr>
+        <w:ind w:left="3600" w:hanging="360"/>
+      </w:pPr>
+      <w:rPr>
+        <w:rFonts w:ascii="Courier New" w:hAnsi="Courier New" w:hint="default"/>
+      </w:rPr>
+    </w:lvl>
+    <w:lvl w:ilvl="5" w:tplc="2C0A0005" w:tentative="1">
+      <w:start w:val="1"/>
+      <w:numFmt w:val="bullet"/>
+      <w:lvlText w:val=""/>
+      <w:lvlJc w:val="left"/>
+      <w:pPr>
+        <w:ind w:left="4320" w:hanging="360"/>
+      </w:pPr>
+      <w:rPr>
+        <w:rFonts w:ascii="Wingdings" w:hAnsi="Wingdings" w:hint="default"/>
+      </w:rPr>
+    </w:lvl>
+    <w:lvl w:ilvl="6" w:tplc="2C0A0001" w:tentative="1">
+      <w:start w:val="1"/>
+      <w:numFmt w:val="bullet"/>
+      <w:lvlText w:val=""/>
+      <w:lvlJc w:val="left"/>
+      <w:pPr>
+        <w:ind w:left="5040" w:hanging="360"/>
+      </w:pPr>
+      <w:rPr>
+        <w:rFonts w:ascii="Symbol" w:hAnsi="Symbol" w:hint="default"/>
+      </w:rPr>
+    </w:lvl>
+    <w:lvl w:ilvl="7" w:tplc="2C0A0003" w:tentative="1">
+      <w:start w:val="1"/>
+      <w:numFmt w:val="bullet"/>
+      <w:lvlText w:val="o"/>
+      <w:lvlJc w:val="left"/>
+      <w:pPr>
+        <w:ind w:left="5760" w:hanging="360"/>
+      </w:pPr>
+      <w:rPr>
+        <w:rFonts w:ascii="Courier New" w:hAnsi="Courier New" w:hint="default"/>
+      </w:rPr>
+    </w:lvl>
+    <w:lvl w:ilvl="8" w:tplc="2C0A0005" w:tentative="1">
+      <w:start w:val="1"/>
+      <w:numFmt w:val="bullet"/>
+      <w:lvlText w:val=""/>
+      <w:lvlJc w:val="left"/>
+      <w:pPr>
+        <w:ind w:left="6480" w:hanging="360"/>
+      </w:pPr>
+      <w:rPr>
+        <w:rFonts w:ascii="Wingdings" w:hAnsi="Wingdings" w:hint="default"/>
+      </w:rPr>
+    </w:lvl>
+  </w:abstractNum>
+  <w:abstractNum w:abstractNumId="2">
+    <w:nsid w:val="30D465D6"/>
+    <w:multiLevelType w:val="hybridMultilevel"/>
+    <w:tmpl w:val="3B4A0A18"/>
+    <w:lvl w:ilvl="0" w:tplc="2C0A0001">
+      <w:start w:val="1"/>
+      <w:numFmt w:val="bullet"/>
+      <w:lvlText w:val=""/>
+      <w:lvlJc w:val="left"/>
+      <w:pPr>
+        <w:ind w:left="720" w:hanging="360"/>
+      </w:pPr>
+      <w:rPr>
+        <w:rFonts w:ascii="Symbol" w:hAnsi="Symbol" w:hint="default"/>
+      </w:rPr>
+    </w:lvl>
+    <w:lvl w:ilvl="1" w:tplc="2C0A0003" w:tentative="1">
+      <w:start w:val="1"/>
+      <w:numFmt w:val="bullet"/>
+      <w:lvlText w:val="o"/>
+      <w:lvlJc w:val="left"/>
+      <w:pPr>
+        <w:ind w:left="1440" w:hanging="360"/>
+      </w:pPr>
+      <w:rPr>
+        <w:rFonts w:ascii="Courier New" w:hAnsi="Courier New" w:cs="Courier New" w:hint="default"/>
+      </w:rPr>
+    </w:lvl>
+    <w:lvl w:ilvl="2" w:tplc="2C0A0005" w:tentative="1">
+      <w:start w:val="1"/>
+      <w:numFmt w:val="bullet"/>
+      <w:lvlText w:val=""/>
+      <w:lvlJc w:val="left"/>
+      <w:pPr>
+        <w:ind w:left="2160" w:hanging="360"/>
+      </w:pPr>
+      <w:rPr>
+        <w:rFonts w:ascii="Wingdings" w:hAnsi="Wingdings" w:hint="default"/>
+      </w:rPr>
+    </w:lvl>
+    <w:lvl w:ilvl="3" w:tplc="2C0A0001" w:tentative="1">
+      <w:start w:val="1"/>
+      <w:numFmt w:val="bullet"/>
+      <w:lvlText w:val=""/>
+      <w:lvlJc w:val="left"/>
+      <w:pPr>
+        <w:ind w:left="2880" w:hanging="360"/>
+      </w:pPr>
+      <w:rPr>
+        <w:rFonts w:ascii="Symbol" w:hAnsi="Symbol" w:hint="default"/>
+      </w:rPr>
+    </w:lvl>
+    <w:lvl w:ilvl="4" w:tplc="2C0A0003" w:tentative="1">
+      <w:start w:val="1"/>
+      <w:numFmt w:val="bullet"/>
+      <w:lvlText w:val="o"/>
+      <w:lvlJc w:val="left"/>
+      <w:pPr>
+        <w:ind w:left="3600" w:hanging="360"/>
+      </w:pPr>
+      <w:rPr>
+        <w:rFonts w:ascii="Courier New" w:hAnsi="Courier New" w:cs="Courier New" w:hint="default"/>
+      </w:rPr>
+    </w:lvl>
+    <w:lvl w:ilvl="5" w:tplc="2C0A0005" w:tentative="1">
+      <w:start w:val="1"/>
+      <w:numFmt w:val="bullet"/>
+      <w:lvlText w:val=""/>
+      <w:lvlJc w:val="left"/>
+      <w:pPr>
+        <w:ind w:left="4320" w:hanging="360"/>
+      </w:pPr>
+      <w:rPr>
+        <w:rFonts w:ascii="Wingdings" w:hAnsi="Wingdings" w:hint="default"/>
+      </w:rPr>
+    </w:lvl>
+    <w:lvl w:ilvl="6" w:tplc="2C0A0001" w:tentative="1">
+      <w:start w:val="1"/>
+      <w:numFmt w:val="bullet"/>
+      <w:lvlText w:val=""/>
+      <w:lvlJc w:val="left"/>
+      <w:pPr>
+        <w:ind w:left="5040" w:hanging="360"/>
+      </w:pPr>
+      <w:rPr>
+        <w:rFonts w:ascii="Symbol" w:hAnsi="Symbol" w:hint="default"/>
+      </w:rPr>
+    </w:lvl>
+    <w:lvl w:ilvl="7" w:tplc="2C0A0003" w:tentative="1">
+      <w:start w:val="1"/>
+      <w:numFmt w:val="bullet"/>
+      <w:lvlText w:val="o"/>
+      <w:lvlJc w:val="left"/>
+      <w:pPr>
+        <w:ind w:left="5760" w:hanging="360"/>
+      </w:pPr>
+      <w:rPr>
+        <w:rFonts w:ascii="Courier New" w:hAnsi="Courier New" w:cs="Courier New" w:hint="default"/>
+      </w:rPr>
+    </w:lvl>
+    <w:lvl w:ilvl="8" w:tplc="2C0A0005" w:tentative="1">
+      <w:start w:val="1"/>
+      <w:numFmt w:val="bullet"/>
+      <w:lvlText w:val=""/>
+      <w:lvlJc w:val="left"/>
+      <w:pPr>
+        <w:ind w:left="6480" w:hanging="360"/>
+      </w:pPr>
+      <w:rPr>
+        <w:rFonts w:ascii="Wingdings" w:hAnsi="Wingdings" w:hint="default"/>
+      </w:rPr>
+    </w:lvl>
+  </w:abstractNum>
+  <w:abstractNum w:abstractNumId="3">
+    <w:nsid w:val="43C9426A"/>
+    <w:multiLevelType w:val="hybridMultilevel"/>
+    <w:tmpl w:val="56D8F96E"/>
+    <w:lvl w:ilvl="0" w:tplc="2C0A000F">
+      <w:start w:val="1"/>
+      <w:numFmt w:val="decimal"/>
+      <w:lvlText w:val="%1."/>
+      <w:lvlJc w:val="left"/>
+      <w:pPr>
+        <w:ind w:left="720" w:hanging="360"/>
+      </w:pPr>
+    </w:lvl>
+    <w:lvl w:ilvl="1" w:tplc="2C0A0019" w:tentative="1">
+      <w:start w:val="1"/>
+      <w:numFmt w:val="lowerLetter"/>
+      <w:lvlText w:val="%2."/>
+      <w:lvlJc w:val="left"/>
+      <w:pPr>
+        <w:ind w:left="1440" w:hanging="360"/>
+      </w:pPr>
+    </w:lvl>
+    <w:lvl w:ilvl="2" w:tplc="2C0A001B">
+      <w:start w:val="1"/>
+      <w:numFmt w:val="lowerRoman"/>
+      <w:lvlText w:val="%3."/>
+      <w:lvlJc w:val="right"/>
+      <w:pPr>
+        <w:ind w:left="2160" w:hanging="180"/>
+      </w:pPr>
+    </w:lvl>
+    <w:lvl w:ilvl="3" w:tplc="2C0A000F" w:tentative="1">
+      <w:start w:val="1"/>
+      <w:numFmt w:val="decimal"/>
+      <w:lvlText w:val="%4."/>
+      <w:lvlJc w:val="left"/>
+      <w:pPr>
+        <w:ind w:left="2880" w:hanging="360"/>
+      </w:pPr>
+    </w:lvl>
+    <w:lvl w:ilvl="4" w:tplc="2C0A0019" w:tentative="1">
+      <w:start w:val="1"/>
+      <w:numFmt w:val="lowerLetter"/>
+      <w:lvlText w:val="%5."/>
+      <w:lvlJc w:val="left"/>
+      <w:pPr>
+        <w:ind w:left="3600" w:hanging="360"/>
+      </w:pPr>
+    </w:lvl>
+    <w:lvl w:ilvl="5" w:tplc="2C0A001B" w:tentative="1">
+      <w:start w:val="1"/>
+      <w:numFmt w:val="lowerRoman"/>
+      <w:lvlText w:val="%6."/>
+      <w:lvlJc w:val="right"/>
+      <w:pPr>
+        <w:ind w:left="4320" w:hanging="180"/>
+      </w:pPr>
+    </w:lvl>
+    <w:lvl w:ilvl="6" w:tplc="2C0A000F" w:tentative="1">
+      <w:start w:val="1"/>
+      <w:numFmt w:val="decimal"/>
+      <w:lvlText w:val="%7."/>
+      <w:lvlJc w:val="left"/>
+      <w:pPr>
+        <w:ind w:left="5040" w:hanging="360"/>
+      </w:pPr>
+    </w:lvl>
+    <w:lvl w:ilvl="7" w:tplc="2C0A0019" w:tentative="1">
+      <w:start w:val="1"/>
+      <w:numFmt w:val="lowerLetter"/>
+      <w:lvlText w:val="%8."/>
+      <w:lvlJc w:val="left"/>
+      <w:pPr>
+        <w:ind w:left="5760" w:hanging="360"/>
+      </w:pPr>
+    </w:lvl>
+    <w:lvl w:ilvl="8" w:tplc="2C0A001B" w:tentative="1">
+      <w:start w:val="1"/>
+      <w:numFmt w:val="lowerRoman"/>
+      <w:lvlText w:val="%9."/>
+      <w:lvlJc w:val="right"/>
+      <w:pPr>
+        <w:ind w:left="6480" w:hanging="180"/>
+      </w:pPr>
+    </w:lvl>
+  </w:abstractNum>
+  <w:abstractNum w:abstractNumId="4">
+    <w:nsid w:val="7D5028B6"/>
+    <w:multiLevelType w:val="hybridMultilevel"/>
+    <w:tmpl w:val="1820F384"/>
+    <w:lvl w:ilvl="0" w:tplc="2C0A0001">
+      <w:start w:val="1"/>
+      <w:numFmt w:val="bullet"/>
+      <w:lvlText w:val=""/>
+      <w:lvlJc w:val="left"/>
+      <w:pPr>
+        <w:ind w:left="720" w:hanging="360"/>
+      </w:pPr>
+      <w:rPr>
+        <w:rFonts w:ascii="Symbol" w:hAnsi="Symbol" w:hint="default"/>
+      </w:rPr>
+    </w:lvl>
+    <w:lvl w:ilvl="1" w:tplc="2C0A0003" w:tentative="1">
+      <w:start w:val="1"/>
+      <w:numFmt w:val="bullet"/>
+      <w:lvlText w:val="o"/>
+      <w:lvlJc w:val="left"/>
+      <w:pPr>
+        <w:ind w:left="1440" w:hanging="360"/>
+      </w:pPr>
+      <w:rPr>
+        <w:rFonts w:ascii="Courier New" w:hAnsi="Courier New" w:cs="Courier New" w:hint="default"/>
+      </w:rPr>
+    </w:lvl>
+    <w:lvl w:ilvl="2" w:tplc="2C0A0005">
+      <w:start w:val="1"/>
+      <w:numFmt w:val="bullet"/>
+      <w:lvlText w:val=""/>
+      <w:lvlJc w:val="left"/>
+      <w:pPr>
+        <w:ind w:left="2160" w:hanging="360"/>
+      </w:pPr>
+      <w:rPr>
+        <w:rFonts w:ascii="Wingdings" w:hAnsi="Wingdings" w:hint="default"/>
+      </w:rPr>
+    </w:lvl>
+    <w:lvl w:ilvl="3" w:tplc="2C0A0001" w:tentative="1">
+      <w:start w:val="1"/>
+      <w:numFmt w:val="bullet"/>
+      <w:lvlText w:val=""/>
+      <w:lvlJc w:val="left"/>
+      <w:pPr>
+        <w:ind w:left="2880" w:hanging="360"/>
+      </w:pPr>
+      <w:rPr>
+        <w:rFonts w:ascii="Symbol" w:hAnsi="Symbol" w:hint="default"/>
+      </w:rPr>
+    </w:lvl>
+    <w:lvl w:ilvl="4" w:tplc="2C0A0003" w:tentative="1">
+      <w:start w:val="1"/>
+      <w:numFmt w:val="bullet"/>
+      <w:lvlText w:val="o"/>
+      <w:lvlJc w:val="left"/>
+      <w:pPr>
+        <w:ind w:left="3600" w:hanging="360"/>
+      </w:pPr>
+      <w:rPr>
+        <w:rFonts w:ascii="Courier New" w:hAnsi="Courier New" w:cs="Courier New" w:hint="default"/>
+      </w:rPr>
+    </w:lvl>
+    <w:lvl w:ilvl="5" w:tplc="2C0A0005" w:tentative="1">
+      <w:start w:val="1"/>
+      <w:numFmt w:val="bullet"/>
+      <w:lvlText w:val=""/>
+      <w:lvlJc w:val="left"/>
+      <w:pPr>
+        <w:ind w:left="4320" w:hanging="360"/>
+      </w:pPr>
+      <w:rPr>
+        <w:rFonts w:ascii="Wingdings" w:hAnsi="Wingdings" w:hint="default"/>
+      </w:rPr>
+    </w:lvl>
+    <w:lvl w:ilvl="6" w:tplc="2C0A0001" w:tentative="1">
+      <w:start w:val="1"/>
+      <w:numFmt w:val="bullet"/>
+      <w:lvlText w:val=""/>
+      <w:lvlJc w:val="left"/>
+      <w:pPr>
+        <w:ind w:left="5040" w:hanging="360"/>
+      </w:pPr>
+      <w:rPr>
+        <w:rFonts w:ascii="Symbol" w:hAnsi="Symbol" w:hint="default"/>
+      </w:rPr>
+    </w:lvl>
+    <w:lvl w:ilvl="7" w:tplc="2C0A0003" w:tentative="1">
+      <w:start w:val="1"/>
+      <w:numFmt w:val="bullet"/>
+      <w:lvlText w:val="o"/>
+      <w:lvlJc w:val="left"/>
+      <w:pPr>
+        <w:ind w:left="5760" w:hanging="360"/>
+      </w:pPr>
+      <w:rPr>
+        <w:rFonts w:ascii="Courier New" w:hAnsi="Courier New" w:cs="Courier New" w:hint="default"/>
+      </w:rPr>
+    </w:lvl>
+    <w:lvl w:ilvl="8" w:tplc="2C0A0005" w:tentative="1">
+      <w:start w:val="1"/>
+      <w:numFmt w:val="bullet"/>
+      <w:lvlText w:val=""/>
+      <w:lvlJc w:val="left"/>
+      <w:pPr>
+        <w:ind w:left="6480" w:hanging="360"/>
+      </w:pPr>
+      <w:rPr>
+        <w:rFonts w:ascii="Wingdings" w:hAnsi="Wingdings" w:hint="default"/>
+      </w:rPr>
+    </w:lvl>
+  </w:abstractNum>
   <w:num w:numId="1">
+    <w:abstractNumId w:val="2"/>
+  </w:num>
+  <w:num w:numId="2">
+    <w:abstractNumId w:val="1"/>
+  </w:num>
+  <w:num w:numId="3">
     <w:abstractNumId w:val="0"/>
+  </w:num>
+  <w:num w:numId="4">
+    <w:abstractNumId w:val="3"/>
+  </w:num>
+  <w:num w:numId="5">
+    <w:abstractNumId w:val="4"/>
   </w:num>
 </w:numbering>
 </file>
@@ -4344,7 +7738,7 @@
     <w:lsdException w:name="Medium Shading 2 Accent 1" w:semiHidden="0" w:uiPriority="64" w:unhideWhenUsed="0"/>
     <w:lsdException w:name="Medium List 1 Accent 1" w:semiHidden="0" w:uiPriority="65" w:unhideWhenUsed="0"/>
     <w:lsdException w:name="Revision" w:unhideWhenUsed="0"/>
-    <w:lsdException w:name="List Paragraph" w:semiHidden="0" w:uiPriority="34" w:unhideWhenUsed="0" w:qFormat="1"/>
+    <w:lsdException w:name="List Paragraph" w:semiHidden="0" w:unhideWhenUsed="0" w:qFormat="1"/>
     <w:lsdException w:name="Quote" w:semiHidden="0" w:uiPriority="29" w:unhideWhenUsed="0" w:qFormat="1"/>
     <w:lsdException w:name="Intense Quote" w:semiHidden="0" w:uiPriority="30" w:unhideWhenUsed="0" w:qFormat="1"/>
     <w:lsdException w:name="Medium List 2 Accent 1" w:semiHidden="0" w:uiPriority="66" w:unhideWhenUsed="0"/>
@@ -4674,7 +8068,7 @@
   <w:style w:type="paragraph" w:styleId="Prrafodelista">
     <w:name w:val="List Paragraph"/>
     <w:basedOn w:val="Normal"/>
-    <w:uiPriority w:val="34"/>
+    <w:uiPriority w:val="99"/>
     <w:qFormat/>
     <w:rsid w:val="009A6020"/>
     <w:pPr>
@@ -4963,7 +8357,7 @@
     <w:lsdException w:name="Medium Shading 2 Accent 1" w:semiHidden="0" w:uiPriority="64" w:unhideWhenUsed="0"/>
     <w:lsdException w:name="Medium List 1 Accent 1" w:semiHidden="0" w:uiPriority="65" w:unhideWhenUsed="0"/>
     <w:lsdException w:name="Revision" w:unhideWhenUsed="0"/>
-    <w:lsdException w:name="List Paragraph" w:semiHidden="0" w:uiPriority="34" w:unhideWhenUsed="0" w:qFormat="1"/>
+    <w:lsdException w:name="List Paragraph" w:semiHidden="0" w:unhideWhenUsed="0" w:qFormat="1"/>
     <w:lsdException w:name="Quote" w:semiHidden="0" w:uiPriority="29" w:unhideWhenUsed="0" w:qFormat="1"/>
     <w:lsdException w:name="Intense Quote" w:semiHidden="0" w:uiPriority="30" w:unhideWhenUsed="0" w:qFormat="1"/>
     <w:lsdException w:name="Medium List 2 Accent 1" w:semiHidden="0" w:uiPriority="66" w:unhideWhenUsed="0"/>
@@ -5293,7 +8687,7 @@
   <w:style w:type="paragraph" w:styleId="Prrafodelista">
     <w:name w:val="List Paragraph"/>
     <w:basedOn w:val="Normal"/>
-    <w:uiPriority w:val="34"/>
+    <w:uiPriority w:val="99"/>
     <w:qFormat/>
     <w:rsid w:val="009A6020"/>
     <w:pPr>
@@ -5516,74 +8910,7 @@
 </file>
 
 <file path=word/glossary/document.xml><?xml version="1.0" encoding="utf-8"?>
-<w:glossaryDocument xmlns:wpc="http://schemas.microsoft.com/office/word/2010/wordprocessingCanvas" xmlns:mc="http://schemas.openxmlformats.org/markup-compatibility/2006" xmlns:o="urn:schemas-microsoft-com:office:office" xmlns:r="http://schemas.openxmlformats.org/officeDocument/2006/relationships" xmlns:m="http://schemas.openxmlformats.org/officeDocument/2006/math" xmlns:v="urn:schemas-microsoft-com:vml" xmlns:wp14="http://schemas.microsoft.com/office/word/2010/wordprocessingDrawing" xmlns:wp="http://schemas.openxmlformats.org/drawingml/2006/wordprocessingDrawing" xmlns:w10="urn:schemas-microsoft-com:office:word" xmlns:w="http://schemas.openxmlformats.org/wordprocessingml/2006/main" xmlns:w14="http://schemas.microsoft.com/office/word/2010/wordml" xmlns:wpg="http://schemas.microsoft.com/office/word/2010/wordprocessingGroup" xmlns:wpi="http://schemas.microsoft.com/office/word/2010/wordprocessingInk" xmlns:wne="http://schemas.microsoft.com/office/word/2006/wordml" xmlns:wps="http://schemas.microsoft.com/office/word/2010/wordprocessingShape" mc:Ignorable="w14 wp14">
-  <w:docParts>
-    <w:docPart>
-      <w:docPartPr>
-        <w:name w:val="F50E01E8ACAB4F25AAB992BEDCF3896C"/>
-        <w:category>
-          <w:name w:val="General"/>
-          <w:gallery w:val="placeholder"/>
-        </w:category>
-        <w:types>
-          <w:type w:val="bbPlcHdr"/>
-        </w:types>
-        <w:behaviors>
-          <w:behavior w:val="content"/>
-        </w:behaviors>
-        <w:guid w:val="{3B0478C7-8BFF-4920-A3E4-FD34F68D5145}"/>
-      </w:docPartPr>
-      <w:docPartBody>
-        <w:p>
-          <w:pPr>
-            <w:pStyle w:val="F50E01E8ACAB4F25AAB992BEDCF3896C"/>
-          </w:pPr>
-          <w:r>
-            <w:rPr>
-              <w:b/>
-              <w:bCs/>
-              <w:color w:val="1F497D" w:themeColor="text2"/>
-              <w:sz w:val="28"/>
-              <w:szCs w:val="28"/>
-              <w:lang w:val="es-ES"/>
-            </w:rPr>
-            <w:t>[Escriba el título del documento]</w:t>
-          </w:r>
-        </w:p>
-      </w:docPartBody>
-    </w:docPart>
-    <w:docPart>
-      <w:docPartPr>
-        <w:name w:val="D7602263CBC44223A98FF5FDD6A44ACD"/>
-        <w:category>
-          <w:name w:val="General"/>
-          <w:gallery w:val="placeholder"/>
-        </w:category>
-        <w:types>
-          <w:type w:val="bbPlcHdr"/>
-        </w:types>
-        <w:behaviors>
-          <w:behavior w:val="content"/>
-        </w:behaviors>
-        <w:guid w:val="{FE2E0677-49A0-4E77-823A-C65748E437A5}"/>
-      </w:docPartPr>
-      <w:docPartBody>
-        <w:p>
-          <w:pPr>
-            <w:pStyle w:val="D7602263CBC44223A98FF5FDD6A44ACD"/>
-          </w:pPr>
-          <w:r>
-            <w:rPr>
-              <w:color w:val="4F81BD" w:themeColor="accent1"/>
-              <w:lang w:val="es-ES"/>
-            </w:rPr>
-            <w:t>[Escriba el subtítulo del documento]</w:t>
-          </w:r>
-        </w:p>
-      </w:docPartBody>
-    </w:docPart>
-  </w:docParts>
-</w:glossaryDocument>
+<w:glossaryDocument xmlns:wpc="http://schemas.microsoft.com/office/word/2010/wordprocessingCanvas" xmlns:mc="http://schemas.openxmlformats.org/markup-compatibility/2006" xmlns:o="urn:schemas-microsoft-com:office:office" xmlns:r="http://schemas.openxmlformats.org/officeDocument/2006/relationships" xmlns:m="http://schemas.openxmlformats.org/officeDocument/2006/math" xmlns:v="urn:schemas-microsoft-com:vml" xmlns:wp14="http://schemas.microsoft.com/office/word/2010/wordprocessingDrawing" xmlns:wp="http://schemas.openxmlformats.org/drawingml/2006/wordprocessingDrawing" xmlns:w10="urn:schemas-microsoft-com:office:word" xmlns:w="http://schemas.openxmlformats.org/wordprocessingml/2006/main" xmlns:w14="http://schemas.microsoft.com/office/word/2010/wordml" xmlns:wpg="http://schemas.microsoft.com/office/word/2010/wordprocessingGroup" xmlns:wpi="http://schemas.microsoft.com/office/word/2010/wordprocessingInk" xmlns:wne="http://schemas.microsoft.com/office/word/2006/wordml" xmlns:wps="http://schemas.microsoft.com/office/word/2010/wordprocessingShape" mc:Ignorable="w14 wp14"/>
 </file>
 
 <file path=word/glossary/fontTable.xml><?xml version="1.0" encoding="utf-8"?>
@@ -5655,7 +8982,9 @@
   </w:compat>
   <w:rsids>
     <w:rsidRoot w:val="00B358F6"/>
+    <w:rsid w:val="00027DBF"/>
     <w:rsid w:val="00042E98"/>
+    <w:rsid w:val="00AB42AD"/>
     <w:rsid w:val="00B358F6"/>
   </w:rsids>
   <m:mathPr>
@@ -6406,7 +9735,7 @@
 </file>
 
 <file path=customXml/itemProps2.xml><?xml version="1.0" encoding="utf-8"?>
-<ds:datastoreItem xmlns:ds="http://schemas.openxmlformats.org/officeDocument/2006/customXml" ds:itemID="{644F1C71-FB2A-4BF4-AD68-67F92B67F393}">
+<ds:datastoreItem xmlns:ds="http://schemas.openxmlformats.org/officeDocument/2006/customXml" ds:itemID="{B392CBBC-2539-4D72-8EFC-3EBA9975B383}">
   <ds:schemaRefs>
     <ds:schemaRef ds:uri="http://schemas.openxmlformats.org/officeDocument/2006/bibliography"/>
   </ds:schemaRefs>

</xml_diff>

<commit_message>
Actualizacion de paquetes de la user storie 1
</commit_message>
<xml_diff>
--- a/Proyecto final/SprintsDevelopment/Branch 02/DocumentosAEntregar/PrimerEntregaSprint2.docx
+++ b/Proyecto final/SprintsDevelopment/Branch 02/DocumentosAEntregar/PrimerEntregaSprint2.docx
@@ -1,6 +1,6 @@
 
 <file path=word/document.xml><?xml version="1.0" encoding="utf-8"?>
-<w:document xmlns:ve="http://schemas.openxmlformats.org/markup-compatibility/2006" xmlns:o="urn:schemas-microsoft-com:office:office" xmlns:r="http://schemas.openxmlformats.org/officeDocument/2006/relationships" xmlns:m="http://schemas.openxmlformats.org/officeDocument/2006/math" xmlns:v="urn:schemas-microsoft-com:vml" xmlns:wp="http://schemas.openxmlformats.org/drawingml/2006/wordprocessingDrawing" xmlns:w10="urn:schemas-microsoft-com:office:word" xmlns:w="http://schemas.openxmlformats.org/wordprocessingml/2006/main" xmlns:wne="http://schemas.microsoft.com/office/word/2006/wordml">
+<w:document xmlns:wpc="http://schemas.microsoft.com/office/word/2010/wordprocessingCanvas" xmlns:mc="http://schemas.openxmlformats.org/markup-compatibility/2006" xmlns:o="urn:schemas-microsoft-com:office:office" xmlns:r="http://schemas.openxmlformats.org/officeDocument/2006/relationships" xmlns:m="http://schemas.openxmlformats.org/officeDocument/2006/math" xmlns:v="urn:schemas-microsoft-com:vml" xmlns:wp14="http://schemas.microsoft.com/office/word/2010/wordprocessingDrawing" xmlns:wp="http://schemas.openxmlformats.org/drawingml/2006/wordprocessingDrawing" xmlns:w10="urn:schemas-microsoft-com:office:word" xmlns:w="http://schemas.openxmlformats.org/wordprocessingml/2006/main" xmlns:w14="http://schemas.microsoft.com/office/word/2010/wordml" xmlns:wpg="http://schemas.microsoft.com/office/word/2010/wordprocessingGroup" xmlns:wpi="http://schemas.microsoft.com/office/word/2010/wordprocessingInk" xmlns:wne="http://schemas.microsoft.com/office/word/2006/wordml" xmlns:wps="http://schemas.microsoft.com/office/word/2010/wordprocessingShape" mc:Ignorable="w14 wp14">
   <w:body>
     <w:sdt>
       <w:sdtPr>
@@ -18,6 +18,7 @@
           <w:docPartUnique/>
         </w:docPartObj>
       </w:sdtPr>
+      <w:sdtEndPr/>
       <w:sdtContent>
         <w:p>
           <w:r>
@@ -81,6 +82,7 @@
                           <w:dataBinding w:prefixMappings="xmlns:ns0='http://schemas.openxmlformats.org/officeDocument/2006/extended-properties'" w:xpath="/ns0:Properties[1]/ns0:Company[1]" w:storeItemID="{6668398D-A668-4E3E-A5EB-62B293D839F1}"/>
                           <w:text/>
                         </w:sdtPr>
+                        <w:sdtEndPr/>
                         <w:sdtContent>
                           <w:p>
                             <w:pPr>
@@ -142,6 +144,7 @@
                             <w:calendar w:val="gregorian"/>
                           </w:date>
                         </w:sdtPr>
+                        <w:sdtEndPr/>
                         <w:sdtContent>
                           <w:p>
                             <w:pPr>
@@ -175,12 +178,14 @@
                             <w:color w:val="1F497D" w:themeColor="text2"/>
                             <w:sz w:val="96"/>
                             <w:szCs w:val="72"/>
+                            <w:lang w:val="en-US"/>
                           </w:rPr>
                           <w:alias w:val="Título"/>
                           <w:id w:val="80888103"/>
                           <w:dataBinding w:prefixMappings="xmlns:ns0='http://schemas.openxmlformats.org/package/2006/metadata/core-properties' xmlns:ns1='http://purl.org/dc/elements/1.1/'" w:xpath="/ns0:coreProperties[1]/ns1:title[1]" w:storeItemID="{6C3C8BC8-F283-45AE-878A-BAB7291924A1}"/>
                           <w:text/>
                         </w:sdtPr>
+                        <w:sdtEndPr/>
                         <w:sdtContent>
                           <w:p>
                             <w:pPr>
@@ -192,6 +197,7 @@
                                 <w:color w:val="1F497D" w:themeColor="text2"/>
                                 <w:sz w:val="96"/>
                                 <w:szCs w:val="72"/>
+                                <w:lang w:val="en-US"/>
                               </w:rPr>
                             </w:pPr>
                             <w:r>
@@ -201,6 +207,7 @@
                                 <w:color w:val="1F497D" w:themeColor="text2"/>
                                 <w:sz w:val="96"/>
                                 <w:szCs w:val="72"/>
+                                <w:lang w:val="en-US"/>
                               </w:rPr>
                               <w:t>Optical Marketing Sprint 2</w:t>
                             </w:r>
@@ -215,12 +222,14 @@
                             <w:color w:val="4F81BD" w:themeColor="accent1"/>
                             <w:sz w:val="40"/>
                             <w:szCs w:val="40"/>
+                            <w:lang w:val="en-US"/>
                           </w:rPr>
                           <w:alias w:val="Subtítulo"/>
                           <w:id w:val="-1024170735"/>
                           <w:dataBinding w:prefixMappings="xmlns:ns0='http://schemas.openxmlformats.org/package/2006/metadata/core-properties' xmlns:ns1='http://purl.org/dc/elements/1.1/'" w:xpath="/ns0:coreProperties[1]/ns1:subject[1]" w:storeItemID="{6C3C8BC8-F283-45AE-878A-BAB7291924A1}"/>
                           <w:text/>
                         </w:sdtPr>
+                        <w:sdtEndPr/>
                         <w:sdtContent>
                           <w:p>
                             <w:pPr>
@@ -230,6 +239,7 @@
                                 <w:color w:val="4F81BD" w:themeColor="accent1"/>
                                 <w:sz w:val="40"/>
                                 <w:szCs w:val="40"/>
+                                <w:lang w:val="en-US"/>
                               </w:rPr>
                             </w:pPr>
                             <w:r>
@@ -239,6 +249,7 @@
                                 <w:color w:val="4F81BD" w:themeColor="accent1"/>
                                 <w:sz w:val="40"/>
                                 <w:szCs w:val="40"/>
+                                <w:lang w:val="en-US"/>
                               </w:rPr>
                               <w:t>Proyecto Final</w:t>
                             </w:r>
@@ -356,7 +367,7 @@
           <w:pPr>
             <w:pStyle w:val="Ttulo1"/>
           </w:pPr>
-          <w:bookmarkStart w:id="0" w:name="_Toc332124668"/>
+          <w:bookmarkStart w:id="0" w:name="_Toc332729433"/>
           <w:r>
             <w:lastRenderedPageBreak/>
             <w:t>Índice</w:t>
@@ -380,6 +391,7 @@
               <w:docPartUnique/>
             </w:docPartObj>
           </w:sdtPr>
+          <w:sdtEndPr/>
           <w:sdtContent>
             <w:p>
               <w:pPr>
@@ -391,6 +403,8 @@
                 </w:rPr>
                 <w:t>Contenido</w:t>
               </w:r>
+              <w:bookmarkStart w:id="1" w:name="_GoBack"/>
+              <w:bookmarkEnd w:id="1"/>
             </w:p>
             <w:p>
               <w:pPr>
@@ -413,7 +427,7 @@
               <w:r>
                 <w:fldChar w:fldCharType="separate"/>
               </w:r>
-              <w:hyperlink w:anchor="_Toc332124668" w:history="1">
+              <w:hyperlink w:anchor="_Toc332729433" w:history="1">
                 <w:r>
                   <w:rPr>
                     <w:rStyle w:val="Hipervnculo"/>
@@ -440,7 +454,7 @@
                     <w:noProof/>
                     <w:webHidden/>
                   </w:rPr>
-                  <w:instrText xml:space="preserve"> PAGEREF _Toc332124668 \h </w:instrText>
+                  <w:instrText xml:space="preserve"> PAGEREF _Toc332729433 \h </w:instrText>
                 </w:r>
                 <w:r>
                   <w:rPr>
@@ -483,7 +497,7 @@
                   <w:lang w:eastAsia="es-AR"/>
                 </w:rPr>
               </w:pPr>
-              <w:hyperlink w:anchor="_Toc332124669" w:history="1">
+              <w:hyperlink w:anchor="_Toc332729434" w:history="1">
                 <w:r>
                   <w:rPr>
                     <w:rStyle w:val="Hipervnculo"/>
@@ -510,7 +524,7 @@
                     <w:noProof/>
                     <w:webHidden/>
                   </w:rPr>
-                  <w:instrText xml:space="preserve"> PAGEREF _Toc332124669 \h </w:instrText>
+                  <w:instrText xml:space="preserve"> PAGEREF _Toc332729434 \h </w:instrText>
                 </w:r>
                 <w:r>
                   <w:rPr>
@@ -553,7 +567,7 @@
                   <w:lang w:eastAsia="es-AR"/>
                 </w:rPr>
               </w:pPr>
-              <w:hyperlink w:anchor="_Toc332124670" w:history="1">
+              <w:hyperlink w:anchor="_Toc332729435" w:history="1">
                 <w:r>
                   <w:rPr>
                     <w:rStyle w:val="Hipervnculo"/>
@@ -580,7 +594,7 @@
                     <w:noProof/>
                     <w:webHidden/>
                   </w:rPr>
-                  <w:instrText xml:space="preserve"> PAGEREF _Toc332124670 \h </w:instrText>
+                  <w:instrText xml:space="preserve"> PAGEREF _Toc332729435 \h </w:instrText>
                 </w:r>
                 <w:r>
                   <w:rPr>
@@ -623,7 +637,7 @@
                   <w:lang w:eastAsia="es-AR"/>
                 </w:rPr>
               </w:pPr>
-              <w:hyperlink w:anchor="_Toc332124671" w:history="1">
+              <w:hyperlink w:anchor="_Toc332729436" w:history="1">
                 <w:r>
                   <w:rPr>
                     <w:rStyle w:val="Hipervnculo"/>
@@ -650,7 +664,7 @@
                     <w:noProof/>
                     <w:webHidden/>
                   </w:rPr>
-                  <w:instrText xml:space="preserve"> PAGEREF _Toc332124671 \h </w:instrText>
+                  <w:instrText xml:space="preserve"> PAGEREF _Toc332729436 \h </w:instrText>
                 </w:r>
                 <w:r>
                   <w:rPr>
@@ -693,7 +707,7 @@
                   <w:lang w:eastAsia="es-AR"/>
                 </w:rPr>
               </w:pPr>
-              <w:hyperlink w:anchor="_Toc332124672" w:history="1">
+              <w:hyperlink w:anchor="_Toc332729437" w:history="1">
                 <w:r>
                   <w:rPr>
                     <w:rStyle w:val="Hipervnculo"/>
@@ -720,7 +734,7 @@
                     <w:noProof/>
                     <w:webHidden/>
                   </w:rPr>
-                  <w:instrText xml:space="preserve"> PAGEREF _Toc332124672 \h </w:instrText>
+                  <w:instrText xml:space="preserve"> PAGEREF _Toc332729437 \h </w:instrText>
                 </w:r>
                 <w:r>
                   <w:rPr>
@@ -763,7 +777,7 @@
                   <w:lang w:eastAsia="es-AR"/>
                 </w:rPr>
               </w:pPr>
-              <w:hyperlink w:anchor="_Toc332124673" w:history="1">
+              <w:hyperlink w:anchor="_Toc332729438" w:history="1">
                 <w:r>
                   <w:rPr>
                     <w:rStyle w:val="Hipervnculo"/>
@@ -790,7 +804,7 @@
                     <w:noProof/>
                     <w:webHidden/>
                   </w:rPr>
-                  <w:instrText xml:space="preserve"> PAGEREF _Toc332124673 \h </w:instrText>
+                  <w:instrText xml:space="preserve"> PAGEREF _Toc332729438 \h </w:instrText>
                 </w:r>
                 <w:r>
                   <w:rPr>
@@ -833,7 +847,7 @@
                   <w:lang w:eastAsia="es-AR"/>
                 </w:rPr>
               </w:pPr>
-              <w:hyperlink w:anchor="_Toc332124674" w:history="1">
+              <w:hyperlink w:anchor="_Toc332729439" w:history="1">
                 <w:r>
                   <w:rPr>
                     <w:rStyle w:val="Hipervnculo"/>
@@ -860,7 +874,7 @@
                     <w:noProof/>
                     <w:webHidden/>
                   </w:rPr>
-                  <w:instrText xml:space="preserve"> PAGEREF _Toc332124674 \h </w:instrText>
+                  <w:instrText xml:space="preserve"> PAGEREF _Toc332729439 \h </w:instrText>
                 </w:r>
                 <w:r>
                   <w:rPr>
@@ -903,7 +917,7 @@
                   <w:lang w:eastAsia="es-AR"/>
                 </w:rPr>
               </w:pPr>
-              <w:hyperlink w:anchor="_Toc332124675" w:history="1">
+              <w:hyperlink w:anchor="_Toc332729440" w:history="1">
                 <w:r>
                   <w:rPr>
                     <w:rStyle w:val="Hipervnculo"/>
@@ -930,7 +944,7 @@
                     <w:noProof/>
                     <w:webHidden/>
                   </w:rPr>
-                  <w:instrText xml:space="preserve"> PAGEREF _Toc332124675 \h </w:instrText>
+                  <w:instrText xml:space="preserve"> PAGEREF _Toc332729440 \h </w:instrText>
                 </w:r>
                 <w:r>
                   <w:rPr>
@@ -950,7 +964,7 @@
                     <w:noProof/>
                     <w:webHidden/>
                   </w:rPr>
-                  <w:t>8</w:t>
+                  <w:t>9</w:t>
                 </w:r>
                 <w:r>
                   <w:rPr>
@@ -973,13 +987,13 @@
                   <w:lang w:eastAsia="es-AR"/>
                 </w:rPr>
               </w:pPr>
-              <w:hyperlink w:anchor="_Toc332124676" w:history="1">
+              <w:hyperlink w:anchor="_Toc332729441" w:history="1">
                 <w:r>
                   <w:rPr>
                     <w:rStyle w:val="Hipervnculo"/>
                     <w:noProof/>
                   </w:rPr>
-                  <w:t>Diagrama de clases de diseño del módulo Interacción</w:t>
+                  <w:t>Diagrama de clases del módulo Interacción</w:t>
                 </w:r>
                 <w:r>
                   <w:rPr>
@@ -1000,7 +1014,7 @@
                     <w:noProof/>
                     <w:webHidden/>
                   </w:rPr>
-                  <w:instrText xml:space="preserve"> PAGEREF _Toc332124676 \h </w:instrText>
+                  <w:instrText xml:space="preserve"> PAGEREF _Toc332729441 \h </w:instrText>
                 </w:r>
                 <w:r>
                   <w:rPr>
@@ -1020,7 +1034,7 @@
                     <w:noProof/>
                     <w:webHidden/>
                   </w:rPr>
-                  <w:t>9</w:t>
+                  <w:t>10</w:t>
                 </w:r>
                 <w:r>
                   <w:rPr>
@@ -1043,13 +1057,13 @@
                   <w:lang w:eastAsia="es-AR"/>
                 </w:rPr>
               </w:pPr>
-              <w:hyperlink w:anchor="_Toc332124677" w:history="1">
+              <w:hyperlink w:anchor="_Toc332729442" w:history="1">
                 <w:r>
                   <w:rPr>
                     <w:rStyle w:val="Hipervnculo"/>
                     <w:noProof/>
                   </w:rPr>
-                  <w:t>Diagrama de clases de diseño del módulo Interacción</w:t>
+                  <w:t>Diagrama de clases del módulo Interacción</w:t>
                 </w:r>
                 <w:r>
                   <w:rPr>
@@ -1070,7 +1084,7 @@
                     <w:noProof/>
                     <w:webHidden/>
                   </w:rPr>
-                  <w:instrText xml:space="preserve"> PAGEREF _Toc332124677 \h </w:instrText>
+                  <w:instrText xml:space="preserve"> PAGEREF _Toc332729442 \h </w:instrText>
                 </w:r>
                 <w:r>
                   <w:rPr>
@@ -1090,7 +1104,7 @@
                     <w:noProof/>
                     <w:webHidden/>
                   </w:rPr>
-                  <w:t>10</w:t>
+                  <w:t>11</w:t>
                 </w:r>
                 <w:r>
                   <w:rPr>
@@ -1113,13 +1127,13 @@
                   <w:lang w:eastAsia="es-AR"/>
                 </w:rPr>
               </w:pPr>
-              <w:hyperlink w:anchor="_Toc332124678" w:history="1">
+              <w:hyperlink w:anchor="_Toc332729443" w:history="1">
                 <w:r>
                   <w:rPr>
                     <w:rStyle w:val="Hipervnculo"/>
                     <w:noProof/>
                   </w:rPr>
-                  <w:t>Diagrama de clases de diseño del módulo de Interacción</w:t>
+                  <w:t>Diagrama de clases del módulo de Interacción</w:t>
                 </w:r>
                 <w:r>
                   <w:rPr>
@@ -1140,7 +1154,7 @@
                     <w:noProof/>
                     <w:webHidden/>
                   </w:rPr>
-                  <w:instrText xml:space="preserve"> PAGEREF _Toc332124678 \h </w:instrText>
+                  <w:instrText xml:space="preserve"> PAGEREF _Toc332729443 \h </w:instrText>
                 </w:r>
                 <w:r>
                   <w:rPr>
@@ -1183,7 +1197,7 @@
                   <w:lang w:eastAsia="es-AR"/>
                 </w:rPr>
               </w:pPr>
-              <w:hyperlink w:anchor="_Toc332124679" w:history="1">
+              <w:hyperlink w:anchor="_Toc332729444" w:history="1">
                 <w:r>
                   <w:rPr>
                     <w:rStyle w:val="Hipervnculo"/>
@@ -1210,7 +1224,7 @@
                     <w:noProof/>
                     <w:webHidden/>
                   </w:rPr>
-                  <w:instrText xml:space="preserve"> PAGEREF _Toc332124679 \h </w:instrText>
+                  <w:instrText xml:space="preserve"> PAGEREF _Toc332729444 \h </w:instrText>
                 </w:r>
                 <w:r>
                   <w:rPr>
@@ -1253,7 +1267,7 @@
                   <w:lang w:eastAsia="es-AR"/>
                 </w:rPr>
               </w:pPr>
-              <w:hyperlink w:anchor="_Toc332124680" w:history="1">
+              <w:hyperlink w:anchor="_Toc332729445" w:history="1">
                 <w:r>
                   <w:rPr>
                     <w:rStyle w:val="Hipervnculo"/>
@@ -1280,7 +1294,7 @@
                     <w:noProof/>
                     <w:webHidden/>
                   </w:rPr>
-                  <w:instrText xml:space="preserve"> PAGEREF _Toc332124680 \h </w:instrText>
+                  <w:instrText xml:space="preserve"> PAGEREF _Toc332729445 \h </w:instrText>
                 </w:r>
                 <w:r>
                   <w:rPr>
@@ -1323,7 +1337,7 @@
                   <w:lang w:eastAsia="es-AR"/>
                 </w:rPr>
               </w:pPr>
-              <w:hyperlink w:anchor="_Toc332124681" w:history="1">
+              <w:hyperlink w:anchor="_Toc332729446" w:history="1">
                 <w:r>
                   <w:rPr>
                     <w:rStyle w:val="Hipervnculo"/>
@@ -1350,7 +1364,7 @@
                     <w:noProof/>
                     <w:webHidden/>
                   </w:rPr>
-                  <w:instrText xml:space="preserve"> PAGEREF _Toc332124681 \h </w:instrText>
+                  <w:instrText xml:space="preserve"> PAGEREF _Toc332729446 \h </w:instrText>
                 </w:r>
                 <w:r>
                   <w:rPr>
@@ -1393,7 +1407,7 @@
                   <w:lang w:eastAsia="es-AR"/>
                 </w:rPr>
               </w:pPr>
-              <w:hyperlink w:anchor="_Toc332124682" w:history="1">
+              <w:hyperlink w:anchor="_Toc332729447" w:history="1">
                 <w:r>
                   <w:rPr>
                     <w:rStyle w:val="Hipervnculo"/>
@@ -1420,7 +1434,7 @@
                     <w:noProof/>
                     <w:webHidden/>
                   </w:rPr>
-                  <w:instrText xml:space="preserve"> PAGEREF _Toc332124682 \h </w:instrText>
+                  <w:instrText xml:space="preserve"> PAGEREF _Toc332729447 \h </w:instrText>
                 </w:r>
                 <w:r>
                   <w:rPr>
@@ -1482,12 +1496,12 @@
           <w:pPr>
             <w:pStyle w:val="Ttulo1"/>
           </w:pPr>
-          <w:bookmarkStart w:id="1" w:name="_Toc332124669"/>
+          <w:bookmarkStart w:id="2" w:name="_Toc332729434"/>
           <w:r>
             <w:lastRenderedPageBreak/>
             <w:t>Introducción</w:t>
           </w:r>
-          <w:bookmarkEnd w:id="1"/>
+          <w:bookmarkEnd w:id="2"/>
         </w:p>
         <w:p/>
         <w:p>
@@ -1551,12 +1565,12 @@
           <w:pPr>
             <w:pStyle w:val="Ttulo1"/>
           </w:pPr>
-          <w:bookmarkStart w:id="2" w:name="_Toc332124670"/>
+          <w:bookmarkStart w:id="3" w:name="_Toc332729435"/>
           <w:r>
             <w:lastRenderedPageBreak/>
             <w:t>Objetivos del Sprint</w:t>
           </w:r>
-          <w:bookmarkEnd w:id="2"/>
+          <w:bookmarkEnd w:id="3"/>
         </w:p>
         <w:p/>
         <w:p>
@@ -1619,18 +1633,18 @@
           <w:pPr>
             <w:pStyle w:val="Ttulo1"/>
           </w:pPr>
-          <w:bookmarkStart w:id="3" w:name="_Toc332124671"/>
+          <w:bookmarkStart w:id="4" w:name="_Toc332729436"/>
           <w:r>
             <w:t>User Stories</w:t>
           </w:r>
-          <w:bookmarkEnd w:id="3"/>
+          <w:bookmarkEnd w:id="4"/>
         </w:p>
         <w:p/>
         <w:tbl>
           <w:tblPr>
-            <w:tblStyle w:val="Sombreadoclaro-nfasis1"/>
+            <w:tblStyle w:val="Sombreadoclaro-nfasis11"/>
             <w:tblW w:w="0" w:type="auto"/>
-            <w:tblLook w:val="04A0"/>
+            <w:tblLook w:val="04A0" w:firstRow="1" w:lastRow="0" w:firstColumn="1" w:lastColumn="0" w:noHBand="0" w:noVBand="1"/>
           </w:tblPr>
           <w:tblGrid>
             <w:gridCol w:w="1384"/>
@@ -1639,11 +1653,11 @@
           </w:tblGrid>
           <w:tr>
             <w:trPr>
-              <w:cnfStyle w:val="100000000000"/>
+              <w:cnfStyle w:val="100000000000" w:firstRow="1" w:lastRow="0" w:firstColumn="0" w:lastColumn="0" w:oddVBand="0" w:evenVBand="0" w:oddHBand="0" w:evenHBand="0" w:firstRowFirstColumn="0" w:firstRowLastColumn="0" w:lastRowFirstColumn="0" w:lastRowLastColumn="0"/>
             </w:trPr>
             <w:tc>
               <w:tcPr>
-                <w:cnfStyle w:val="001000000000"/>
+                <w:cnfStyle w:val="001000000000" w:firstRow="0" w:lastRow="0" w:firstColumn="1" w:lastColumn="0" w:oddVBand="0" w:evenVBand="0" w:oddHBand="0" w:evenHBand="0" w:firstRowFirstColumn="0" w:firstRowLastColumn="0" w:lastRowFirstColumn="0" w:lastRowLastColumn="0"/>
                 <w:tcW w:w="1384" w:type="dxa"/>
                 <w:vAlign w:val="center"/>
               </w:tcPr>
@@ -1670,7 +1684,7 @@
               <w:p>
                 <w:pPr>
                   <w:jc w:val="center"/>
-                  <w:cnfStyle w:val="100000000000"/>
+                  <w:cnfStyle w:val="100000000000" w:firstRow="1" w:lastRow="0" w:firstColumn="0" w:lastColumn="0" w:oddVBand="0" w:evenVBand="0" w:oddHBand="0" w:evenHBand="0" w:firstRowFirstColumn="0" w:firstRowLastColumn="0" w:lastRowFirstColumn="0" w:lastRowLastColumn="0"/>
                   <w:rPr>
                     <w:b w:val="0"/>
                   </w:rPr>
@@ -1691,7 +1705,7 @@
               <w:p>
                 <w:pPr>
                   <w:jc w:val="center"/>
-                  <w:cnfStyle w:val="100000000000"/>
+                  <w:cnfStyle w:val="100000000000" w:firstRow="1" w:lastRow="0" w:firstColumn="0" w:lastColumn="0" w:oddVBand="0" w:evenVBand="0" w:oddHBand="0" w:evenHBand="0" w:firstRowFirstColumn="0" w:firstRowLastColumn="0" w:lastRowFirstColumn="0" w:lastRowLastColumn="0"/>
                   <w:rPr>
                     <w:b w:val="0"/>
                   </w:rPr>
@@ -1707,11 +1721,11 @@
           </w:tr>
           <w:tr>
             <w:trPr>
-              <w:cnfStyle w:val="000000100000"/>
+              <w:cnfStyle w:val="000000100000" w:firstRow="0" w:lastRow="0" w:firstColumn="0" w:lastColumn="0" w:oddVBand="0" w:evenVBand="0" w:oddHBand="1" w:evenHBand="0" w:firstRowFirstColumn="0" w:firstRowLastColumn="0" w:lastRowFirstColumn="0" w:lastRowLastColumn="0"/>
             </w:trPr>
             <w:tc>
               <w:tcPr>
-                <w:cnfStyle w:val="001000000000"/>
+                <w:cnfStyle w:val="001000000000" w:firstRow="0" w:lastRow="0" w:firstColumn="1" w:lastColumn="0" w:oddVBand="0" w:evenVBand="0" w:oddHBand="0" w:evenHBand="0" w:firstRowFirstColumn="0" w:firstRowLastColumn="0" w:lastRowFirstColumn="0" w:lastRowLastColumn="0"/>
                 <w:tcW w:w="1384" w:type="dxa"/>
                 <w:vAlign w:val="center"/>
               </w:tcPr>
@@ -1731,7 +1745,7 @@
               </w:tcPr>
               <w:p>
                 <w:pPr>
-                  <w:cnfStyle w:val="000000100000"/>
+                  <w:cnfStyle w:val="000000100000" w:firstRow="0" w:lastRow="0" w:firstColumn="0" w:lastColumn="0" w:oddVBand="0" w:evenVBand="0" w:oddHBand="1" w:evenHBand="0" w:firstRowFirstColumn="0" w:firstRowLastColumn="0" w:lastRowFirstColumn="0" w:lastRowLastColumn="0"/>
                 </w:pPr>
                 <w:r>
                   <w:t>Desarrollar un módulo de almacenamiento de imágenes en base de datos</w:t>
@@ -1746,7 +1760,7 @@
               <w:p>
                 <w:pPr>
                   <w:jc w:val="center"/>
-                  <w:cnfStyle w:val="000000100000"/>
+                  <w:cnfStyle w:val="000000100000" w:firstRow="0" w:lastRow="0" w:firstColumn="0" w:lastColumn="0" w:oddVBand="0" w:evenVBand="0" w:oddHBand="1" w:evenHBand="0" w:firstRowFirstColumn="0" w:firstRowLastColumn="0" w:lastRowFirstColumn="0" w:lastRowLastColumn="0"/>
                 </w:pPr>
                 <w:r>
                   <w:t>S-02001</w:t>
@@ -1757,7 +1771,7 @@
           <w:tr>
             <w:tc>
               <w:tcPr>
-                <w:cnfStyle w:val="001000000000"/>
+                <w:cnfStyle w:val="001000000000" w:firstRow="0" w:lastRow="0" w:firstColumn="1" w:lastColumn="0" w:oddVBand="0" w:evenVBand="0" w:oddHBand="0" w:evenHBand="0" w:firstRowFirstColumn="0" w:firstRowLastColumn="0" w:lastRowFirstColumn="0" w:lastRowLastColumn="0"/>
                 <w:tcW w:w="1384" w:type="dxa"/>
                 <w:vAlign w:val="center"/>
               </w:tcPr>
@@ -1777,7 +1791,7 @@
               </w:tcPr>
               <w:p>
                 <w:pPr>
-                  <w:cnfStyle w:val="000000000000"/>
+                  <w:cnfStyle w:val="000000000000" w:firstRow="0" w:lastRow="0" w:firstColumn="0" w:lastColumn="0" w:oddVBand="0" w:evenVBand="0" w:oddHBand="0" w:evenHBand="0" w:firstRowFirstColumn="0" w:firstRowLastColumn="0" w:lastRowFirstColumn="0" w:lastRowLastColumn="0"/>
                 </w:pPr>
                 <w:r>
                   <w:t>Realizar pruebas de almacenamiento de imágenes en la base de datos.</w:t>
@@ -1792,7 +1806,7 @@
               <w:p>
                 <w:pPr>
                   <w:jc w:val="center"/>
-                  <w:cnfStyle w:val="000000000000"/>
+                  <w:cnfStyle w:val="000000000000" w:firstRow="0" w:lastRow="0" w:firstColumn="0" w:lastColumn="0" w:oddVBand="0" w:evenVBand="0" w:oddHBand="0" w:evenHBand="0" w:firstRowFirstColumn="0" w:firstRowLastColumn="0" w:lastRowFirstColumn="0" w:lastRowLastColumn="0"/>
                 </w:pPr>
                 <w:r>
                   <w:t>S-02002</w:t>
@@ -1802,11 +1816,11 @@
           </w:tr>
           <w:tr>
             <w:trPr>
-              <w:cnfStyle w:val="000000100000"/>
+              <w:cnfStyle w:val="000000100000" w:firstRow="0" w:lastRow="0" w:firstColumn="0" w:lastColumn="0" w:oddVBand="0" w:evenVBand="0" w:oddHBand="1" w:evenHBand="0" w:firstRowFirstColumn="0" w:firstRowLastColumn="0" w:lastRowFirstColumn="0" w:lastRowLastColumn="0"/>
             </w:trPr>
             <w:tc>
               <w:tcPr>
-                <w:cnfStyle w:val="001000000000"/>
+                <w:cnfStyle w:val="001000000000" w:firstRow="0" w:lastRow="0" w:firstColumn="1" w:lastColumn="0" w:oddVBand="0" w:evenVBand="0" w:oddHBand="0" w:evenHBand="0" w:firstRowFirstColumn="0" w:firstRowLastColumn="0" w:lastRowFirstColumn="0" w:lastRowLastColumn="0"/>
                 <w:tcW w:w="1384" w:type="dxa"/>
                 <w:vAlign w:val="center"/>
               </w:tcPr>
@@ -1826,7 +1840,7 @@
               </w:tcPr>
               <w:p>
                 <w:pPr>
-                  <w:cnfStyle w:val="000000100000"/>
+                  <w:cnfStyle w:val="000000100000" w:firstRow="0" w:lastRow="0" w:firstColumn="0" w:lastColumn="0" w:oddVBand="0" w:evenVBand="0" w:oddHBand="1" w:evenHBand="0" w:firstRowFirstColumn="0" w:firstRowLastColumn="0" w:lastRowFirstColumn="0" w:lastRowLastColumn="0"/>
                 </w:pPr>
                 <w:r>
                   <w:t>Investigar sobre Human Computer Interaction para sistemas de interacción óptica</w:t>
@@ -1841,7 +1855,7 @@
               <w:p>
                 <w:pPr>
                   <w:jc w:val="center"/>
-                  <w:cnfStyle w:val="000000100000"/>
+                  <w:cnfStyle w:val="000000100000" w:firstRow="0" w:lastRow="0" w:firstColumn="0" w:lastColumn="0" w:oddVBand="0" w:evenVBand="0" w:oddHBand="1" w:evenHBand="0" w:firstRowFirstColumn="0" w:firstRowLastColumn="0" w:lastRowFirstColumn="0" w:lastRowLastColumn="0"/>
                 </w:pPr>
                 <w:r>
                   <w:t>S-02003</w:t>
@@ -1854,20 +1868,20 @@
           <w:pPr>
             <w:pStyle w:val="Ttulo1"/>
           </w:pPr>
-          <w:bookmarkStart w:id="4" w:name="_Toc332124672"/>
+          <w:bookmarkStart w:id="5" w:name="_Toc332729437"/>
           <w:r>
             <w:t>Estimación y Prioridad</w:t>
           </w:r>
         </w:p>
       </w:sdtContent>
     </w:sdt>
-    <w:bookmarkEnd w:id="4" w:displacedByCustomXml="prev"/>
+    <w:bookmarkEnd w:id="5" w:displacedByCustomXml="prev"/>
     <w:p/>
     <w:tbl>
       <w:tblPr>
-        <w:tblStyle w:val="Sombreadoclaro-nfasis1"/>
+        <w:tblStyle w:val="Sombreadoclaro-nfasis11"/>
         <w:tblW w:w="0" w:type="auto"/>
-        <w:tblLook w:val="04A0"/>
+        <w:tblLook w:val="04A0" w:firstRow="1" w:lastRow="0" w:firstColumn="1" w:lastColumn="0" w:noHBand="0" w:noVBand="1"/>
       </w:tblPr>
       <w:tblGrid>
         <w:gridCol w:w="1244"/>
@@ -1877,11 +1891,11 @@
       </w:tblGrid>
       <w:tr>
         <w:trPr>
-          <w:cnfStyle w:val="100000000000"/>
+          <w:cnfStyle w:val="100000000000" w:firstRow="1" w:lastRow="0" w:firstColumn="0" w:lastColumn="0" w:oddVBand="0" w:evenVBand="0" w:oddHBand="0" w:evenHBand="0" w:firstRowFirstColumn="0" w:firstRowLastColumn="0" w:lastRowFirstColumn="0" w:lastRowLastColumn="0"/>
         </w:trPr>
         <w:tc>
           <w:tcPr>
-            <w:cnfStyle w:val="001000000000"/>
+            <w:cnfStyle w:val="001000000000" w:firstRow="0" w:lastRow="0" w:firstColumn="1" w:lastColumn="0" w:oddVBand="0" w:evenVBand="0" w:oddHBand="0" w:evenHBand="0" w:firstRowFirstColumn="0" w:firstRowLastColumn="0" w:lastRowFirstColumn="0" w:lastRowLastColumn="0"/>
             <w:tcW w:w="1244" w:type="dxa"/>
             <w:vAlign w:val="center"/>
           </w:tcPr>
@@ -1908,7 +1922,7 @@
           <w:p>
             <w:pPr>
               <w:jc w:val="center"/>
-              <w:cnfStyle w:val="100000000000"/>
+              <w:cnfStyle w:val="100000000000" w:firstRow="1" w:lastRow="0" w:firstColumn="0" w:lastColumn="0" w:oddVBand="0" w:evenVBand="0" w:oddHBand="0" w:evenHBand="0" w:firstRowFirstColumn="0" w:firstRowLastColumn="0" w:lastRowFirstColumn="0" w:lastRowLastColumn="0"/>
               <w:rPr>
                 <w:b w:val="0"/>
               </w:rPr>
@@ -1929,7 +1943,7 @@
           <w:p>
             <w:pPr>
               <w:jc w:val="center"/>
-              <w:cnfStyle w:val="100000000000"/>
+              <w:cnfStyle w:val="100000000000" w:firstRow="1" w:lastRow="0" w:firstColumn="0" w:lastColumn="0" w:oddVBand="0" w:evenVBand="0" w:oddHBand="0" w:evenHBand="0" w:firstRowFirstColumn="0" w:firstRowLastColumn="0" w:lastRowFirstColumn="0" w:lastRowLastColumn="0"/>
               <w:rPr>
                 <w:b w:val="0"/>
               </w:rPr>
@@ -1950,7 +1964,7 @@
           <w:p>
             <w:pPr>
               <w:jc w:val="center"/>
-              <w:cnfStyle w:val="100000000000"/>
+              <w:cnfStyle w:val="100000000000" w:firstRow="1" w:lastRow="0" w:firstColumn="0" w:lastColumn="0" w:oddVBand="0" w:evenVBand="0" w:oddHBand="0" w:evenHBand="0" w:firstRowFirstColumn="0" w:firstRowLastColumn="0" w:lastRowFirstColumn="0" w:lastRowLastColumn="0"/>
               <w:rPr>
                 <w:b w:val="0"/>
               </w:rPr>
@@ -1966,11 +1980,11 @@
       </w:tr>
       <w:tr>
         <w:trPr>
-          <w:cnfStyle w:val="000000100000"/>
+          <w:cnfStyle w:val="000000100000" w:firstRow="0" w:lastRow="0" w:firstColumn="0" w:lastColumn="0" w:oddVBand="0" w:evenVBand="0" w:oddHBand="1" w:evenHBand="0" w:firstRowFirstColumn="0" w:firstRowLastColumn="0" w:lastRowFirstColumn="0" w:lastRowLastColumn="0"/>
         </w:trPr>
         <w:tc>
           <w:tcPr>
-            <w:cnfStyle w:val="001000000000"/>
+            <w:cnfStyle w:val="001000000000" w:firstRow="0" w:lastRow="0" w:firstColumn="1" w:lastColumn="0" w:oddVBand="0" w:evenVBand="0" w:oddHBand="0" w:evenHBand="0" w:firstRowFirstColumn="0" w:firstRowLastColumn="0" w:lastRowFirstColumn="0" w:lastRowLastColumn="0"/>
             <w:tcW w:w="1244" w:type="dxa"/>
             <w:vAlign w:val="center"/>
           </w:tcPr>
@@ -1990,7 +2004,7 @@
           </w:tcPr>
           <w:p>
             <w:pPr>
-              <w:cnfStyle w:val="000000100000"/>
+              <w:cnfStyle w:val="000000100000" w:firstRow="0" w:lastRow="0" w:firstColumn="0" w:lastColumn="0" w:oddVBand="0" w:evenVBand="0" w:oddHBand="1" w:evenHBand="0" w:firstRowFirstColumn="0" w:firstRowLastColumn="0" w:lastRowFirstColumn="0" w:lastRowLastColumn="0"/>
             </w:pPr>
             <w:r>
               <w:t>Desarrollar un módulo de almacenamiento de imágenes en base de datos</w:t>
@@ -2005,7 +2019,7 @@
           <w:p>
             <w:pPr>
               <w:jc w:val="center"/>
-              <w:cnfStyle w:val="000000100000"/>
+              <w:cnfStyle w:val="000000100000" w:firstRow="0" w:lastRow="0" w:firstColumn="0" w:lastColumn="0" w:oddVBand="0" w:evenVBand="0" w:oddHBand="1" w:evenHBand="0" w:firstRowFirstColumn="0" w:firstRowLastColumn="0" w:lastRowFirstColumn="0" w:lastRowLastColumn="0"/>
             </w:pPr>
             <w:r>
               <w:t>80</w:t>
@@ -2020,7 +2034,7 @@
           <w:p>
             <w:pPr>
               <w:jc w:val="center"/>
-              <w:cnfStyle w:val="000000100000"/>
+              <w:cnfStyle w:val="000000100000" w:firstRow="0" w:lastRow="0" w:firstColumn="0" w:lastColumn="0" w:oddVBand="0" w:evenVBand="0" w:oddHBand="1" w:evenHBand="0" w:firstRowFirstColumn="0" w:firstRowLastColumn="0" w:lastRowFirstColumn="0" w:lastRowLastColumn="0"/>
             </w:pPr>
             <w:r>
               <w:t>High</w:t>
@@ -2031,7 +2045,7 @@
       <w:tr>
         <w:tc>
           <w:tcPr>
-            <w:cnfStyle w:val="001000000000"/>
+            <w:cnfStyle w:val="001000000000" w:firstRow="0" w:lastRow="0" w:firstColumn="1" w:lastColumn="0" w:oddVBand="0" w:evenVBand="0" w:oddHBand="0" w:evenHBand="0" w:firstRowFirstColumn="0" w:firstRowLastColumn="0" w:lastRowFirstColumn="0" w:lastRowLastColumn="0"/>
             <w:tcW w:w="1244" w:type="dxa"/>
             <w:vAlign w:val="center"/>
           </w:tcPr>
@@ -2051,7 +2065,7 @@
           </w:tcPr>
           <w:p>
             <w:pPr>
-              <w:cnfStyle w:val="000000000000"/>
+              <w:cnfStyle w:val="000000000000" w:firstRow="0" w:lastRow="0" w:firstColumn="0" w:lastColumn="0" w:oddVBand="0" w:evenVBand="0" w:oddHBand="0" w:evenHBand="0" w:firstRowFirstColumn="0" w:firstRowLastColumn="0" w:lastRowFirstColumn="0" w:lastRowLastColumn="0"/>
             </w:pPr>
             <w:r>
               <w:t>Realizar pruebas de almacenamiento de imágenes en la base de datos.</w:t>
@@ -2066,7 +2080,7 @@
           <w:p>
             <w:pPr>
               <w:jc w:val="center"/>
-              <w:cnfStyle w:val="000000000000"/>
+              <w:cnfStyle w:val="000000000000" w:firstRow="0" w:lastRow="0" w:firstColumn="0" w:lastColumn="0" w:oddVBand="0" w:evenVBand="0" w:oddHBand="0" w:evenHBand="0" w:firstRowFirstColumn="0" w:firstRowLastColumn="0" w:lastRowFirstColumn="0" w:lastRowLastColumn="0"/>
             </w:pPr>
             <w:r>
               <w:t>25</w:t>
@@ -2081,7 +2095,7 @@
           <w:p>
             <w:pPr>
               <w:jc w:val="center"/>
-              <w:cnfStyle w:val="000000000000"/>
+              <w:cnfStyle w:val="000000000000" w:firstRow="0" w:lastRow="0" w:firstColumn="0" w:lastColumn="0" w:oddVBand="0" w:evenVBand="0" w:oddHBand="0" w:evenHBand="0" w:firstRowFirstColumn="0" w:firstRowLastColumn="0" w:lastRowFirstColumn="0" w:lastRowLastColumn="0"/>
             </w:pPr>
             <w:r>
               <w:t>High</w:t>
@@ -2091,11 +2105,11 @@
       </w:tr>
       <w:tr>
         <w:trPr>
-          <w:cnfStyle w:val="000000100000"/>
+          <w:cnfStyle w:val="000000100000" w:firstRow="0" w:lastRow="0" w:firstColumn="0" w:lastColumn="0" w:oddVBand="0" w:evenVBand="0" w:oddHBand="1" w:evenHBand="0" w:firstRowFirstColumn="0" w:firstRowLastColumn="0" w:lastRowFirstColumn="0" w:lastRowLastColumn="0"/>
         </w:trPr>
         <w:tc>
           <w:tcPr>
-            <w:cnfStyle w:val="001000000000"/>
+            <w:cnfStyle w:val="001000000000" w:firstRow="0" w:lastRow="0" w:firstColumn="1" w:lastColumn="0" w:oddVBand="0" w:evenVBand="0" w:oddHBand="0" w:evenHBand="0" w:firstRowFirstColumn="0" w:firstRowLastColumn="0" w:lastRowFirstColumn="0" w:lastRowLastColumn="0"/>
             <w:tcW w:w="1244" w:type="dxa"/>
             <w:vAlign w:val="center"/>
           </w:tcPr>
@@ -2115,7 +2129,7 @@
           </w:tcPr>
           <w:p>
             <w:pPr>
-              <w:cnfStyle w:val="000000100000"/>
+              <w:cnfStyle w:val="000000100000" w:firstRow="0" w:lastRow="0" w:firstColumn="0" w:lastColumn="0" w:oddVBand="0" w:evenVBand="0" w:oddHBand="1" w:evenHBand="0" w:firstRowFirstColumn="0" w:firstRowLastColumn="0" w:lastRowFirstColumn="0" w:lastRowLastColumn="0"/>
             </w:pPr>
             <w:r>
               <w:t>Investigar sobre Human Computer Interaction para sistemas de interacción óptica</w:t>
@@ -2130,7 +2144,7 @@
           <w:p>
             <w:pPr>
               <w:jc w:val="center"/>
-              <w:cnfStyle w:val="000000100000"/>
+              <w:cnfStyle w:val="000000100000" w:firstRow="0" w:lastRow="0" w:firstColumn="0" w:lastColumn="0" w:oddVBand="0" w:evenVBand="0" w:oddHBand="1" w:evenHBand="0" w:firstRowFirstColumn="0" w:firstRowLastColumn="0" w:lastRowFirstColumn="0" w:lastRowLastColumn="0"/>
             </w:pPr>
             <w:r>
               <w:t>35</w:t>
@@ -2145,7 +2159,7 @@
           <w:p>
             <w:pPr>
               <w:jc w:val="center"/>
-              <w:cnfStyle w:val="000000100000"/>
+              <w:cnfStyle w:val="000000100000" w:firstRow="0" w:lastRow="0" w:firstColumn="0" w:lastColumn="0" w:oddVBand="0" w:evenVBand="0" w:oddHBand="1" w:evenHBand="0" w:firstRowFirstColumn="0" w:firstRowLastColumn="0" w:lastRowFirstColumn="0" w:lastRowLastColumn="0"/>
             </w:pPr>
             <w:r>
               <w:t>Medium</w:t>
@@ -2158,18 +2172,18 @@
       <w:pPr>
         <w:pStyle w:val="Ttulo1"/>
       </w:pPr>
-      <w:bookmarkStart w:id="5" w:name="_Toc332124673"/>
+      <w:bookmarkStart w:id="6" w:name="_Toc332729438"/>
       <w:r>
         <w:t>Tiempo real invertido y porcentaje cubierto</w:t>
       </w:r>
-      <w:bookmarkEnd w:id="5"/>
+      <w:bookmarkEnd w:id="6"/>
     </w:p>
     <w:p/>
     <w:tbl>
       <w:tblPr>
-        <w:tblStyle w:val="Sombreadoclaro-nfasis1"/>
+        <w:tblStyle w:val="Sombreadoclaro-nfasis11"/>
         <w:tblW w:w="0" w:type="auto"/>
-        <w:tblLook w:val="04A0"/>
+        <w:tblLook w:val="04A0" w:firstRow="1" w:lastRow="0" w:firstColumn="1" w:lastColumn="0" w:noHBand="0" w:noVBand="1"/>
       </w:tblPr>
       <w:tblGrid>
         <w:gridCol w:w="1244"/>
@@ -2179,11 +2193,11 @@
       </w:tblGrid>
       <w:tr>
         <w:trPr>
-          <w:cnfStyle w:val="100000000000"/>
+          <w:cnfStyle w:val="100000000000" w:firstRow="1" w:lastRow="0" w:firstColumn="0" w:lastColumn="0" w:oddVBand="0" w:evenVBand="0" w:oddHBand="0" w:evenHBand="0" w:firstRowFirstColumn="0" w:firstRowLastColumn="0" w:lastRowFirstColumn="0" w:lastRowLastColumn="0"/>
         </w:trPr>
         <w:tc>
           <w:tcPr>
-            <w:cnfStyle w:val="001000000000"/>
+            <w:cnfStyle w:val="001000000000" w:firstRow="0" w:lastRow="0" w:firstColumn="1" w:lastColumn="0" w:oddVBand="0" w:evenVBand="0" w:oddHBand="0" w:evenHBand="0" w:firstRowFirstColumn="0" w:firstRowLastColumn="0" w:lastRowFirstColumn="0" w:lastRowLastColumn="0"/>
             <w:tcW w:w="1244" w:type="dxa"/>
             <w:vAlign w:val="center"/>
           </w:tcPr>
@@ -2210,7 +2224,7 @@
           <w:p>
             <w:pPr>
               <w:jc w:val="center"/>
-              <w:cnfStyle w:val="100000000000"/>
+              <w:cnfStyle w:val="100000000000" w:firstRow="1" w:lastRow="0" w:firstColumn="0" w:lastColumn="0" w:oddVBand="0" w:evenVBand="0" w:oddHBand="0" w:evenHBand="0" w:firstRowFirstColumn="0" w:firstRowLastColumn="0" w:lastRowFirstColumn="0" w:lastRowLastColumn="0"/>
               <w:rPr>
                 <w:b w:val="0"/>
               </w:rPr>
@@ -2231,7 +2245,7 @@
           <w:p>
             <w:pPr>
               <w:jc w:val="center"/>
-              <w:cnfStyle w:val="100000000000"/>
+              <w:cnfStyle w:val="100000000000" w:firstRow="1" w:lastRow="0" w:firstColumn="0" w:lastColumn="0" w:oddVBand="0" w:evenVBand="0" w:oddHBand="0" w:evenHBand="0" w:firstRowFirstColumn="0" w:firstRowLastColumn="0" w:lastRowFirstColumn="0" w:lastRowLastColumn="0"/>
               <w:rPr>
                 <w:b w:val="0"/>
               </w:rPr>
@@ -2264,7 +2278,7 @@
           <w:p>
             <w:pPr>
               <w:jc w:val="center"/>
-              <w:cnfStyle w:val="100000000000"/>
+              <w:cnfStyle w:val="100000000000" w:firstRow="1" w:lastRow="0" w:firstColumn="0" w:lastColumn="0" w:oddVBand="0" w:evenVBand="0" w:oddHBand="0" w:evenHBand="0" w:firstRowFirstColumn="0" w:firstRowLastColumn="0" w:lastRowFirstColumn="0" w:lastRowLastColumn="0"/>
               <w:rPr>
                 <w:b w:val="0"/>
               </w:rPr>
@@ -2280,11 +2294,11 @@
       </w:tr>
       <w:tr>
         <w:trPr>
-          <w:cnfStyle w:val="000000100000"/>
+          <w:cnfStyle w:val="000000100000" w:firstRow="0" w:lastRow="0" w:firstColumn="0" w:lastColumn="0" w:oddVBand="0" w:evenVBand="0" w:oddHBand="1" w:evenHBand="0" w:firstRowFirstColumn="0" w:firstRowLastColumn="0" w:lastRowFirstColumn="0" w:lastRowLastColumn="0"/>
         </w:trPr>
         <w:tc>
           <w:tcPr>
-            <w:cnfStyle w:val="001000000000"/>
+            <w:cnfStyle w:val="001000000000" w:firstRow="0" w:lastRow="0" w:firstColumn="1" w:lastColumn="0" w:oddVBand="0" w:evenVBand="0" w:oddHBand="0" w:evenHBand="0" w:firstRowFirstColumn="0" w:firstRowLastColumn="0" w:lastRowFirstColumn="0" w:lastRowLastColumn="0"/>
             <w:tcW w:w="1244" w:type="dxa"/>
             <w:vAlign w:val="center"/>
           </w:tcPr>
@@ -2304,7 +2318,7 @@
           </w:tcPr>
           <w:p>
             <w:pPr>
-              <w:cnfStyle w:val="000000100000"/>
+              <w:cnfStyle w:val="000000100000" w:firstRow="0" w:lastRow="0" w:firstColumn="0" w:lastColumn="0" w:oddVBand="0" w:evenVBand="0" w:oddHBand="1" w:evenHBand="0" w:firstRowFirstColumn="0" w:firstRowLastColumn="0" w:lastRowFirstColumn="0" w:lastRowLastColumn="0"/>
             </w:pPr>
             <w:r>
               <w:t>Desarrollar un módulo de almacenamiento de imágenes en base de datos</w:t>
@@ -2319,7 +2333,7 @@
           <w:p>
             <w:pPr>
               <w:jc w:val="center"/>
-              <w:cnfStyle w:val="000000100000"/>
+              <w:cnfStyle w:val="000000100000" w:firstRow="0" w:lastRow="0" w:firstColumn="0" w:lastColumn="0" w:oddVBand="0" w:evenVBand="0" w:oddHBand="1" w:evenHBand="0" w:firstRowFirstColumn="0" w:firstRowLastColumn="0" w:lastRowFirstColumn="0" w:lastRowLastColumn="0"/>
             </w:pPr>
             <w:r>
               <w:t>9</w:t>
@@ -2337,7 +2351,7 @@
           <w:p>
             <w:pPr>
               <w:jc w:val="center"/>
-              <w:cnfStyle w:val="000000100000"/>
+              <w:cnfStyle w:val="000000100000" w:firstRow="0" w:lastRow="0" w:firstColumn="0" w:lastColumn="0" w:oddVBand="0" w:evenVBand="0" w:oddHBand="1" w:evenHBand="0" w:firstRowFirstColumn="0" w:firstRowLastColumn="0" w:lastRowFirstColumn="0" w:lastRowLastColumn="0"/>
             </w:pPr>
             <w:r>
               <w:t>80</w:t>
@@ -2348,7 +2362,7 @@
       <w:tr>
         <w:tc>
           <w:tcPr>
-            <w:cnfStyle w:val="001000000000"/>
+            <w:cnfStyle w:val="001000000000" w:firstRow="0" w:lastRow="0" w:firstColumn="1" w:lastColumn="0" w:oddVBand="0" w:evenVBand="0" w:oddHBand="0" w:evenHBand="0" w:firstRowFirstColumn="0" w:firstRowLastColumn="0" w:lastRowFirstColumn="0" w:lastRowLastColumn="0"/>
             <w:tcW w:w="1244" w:type="dxa"/>
             <w:vAlign w:val="center"/>
           </w:tcPr>
@@ -2368,7 +2382,7 @@
           </w:tcPr>
           <w:p>
             <w:pPr>
-              <w:cnfStyle w:val="000000000000"/>
+              <w:cnfStyle w:val="000000000000" w:firstRow="0" w:lastRow="0" w:firstColumn="0" w:lastColumn="0" w:oddVBand="0" w:evenVBand="0" w:oddHBand="0" w:evenHBand="0" w:firstRowFirstColumn="0" w:firstRowLastColumn="0" w:lastRowFirstColumn="0" w:lastRowLastColumn="0"/>
             </w:pPr>
             <w:r>
               <w:t>Realizar pruebas de almacenamiento de imágenes en la base de datos.</w:t>
@@ -2383,7 +2397,7 @@
           <w:p>
             <w:pPr>
               <w:jc w:val="center"/>
-              <w:cnfStyle w:val="000000000000"/>
+              <w:cnfStyle w:val="000000000000" w:firstRow="0" w:lastRow="0" w:firstColumn="0" w:lastColumn="0" w:oddVBand="0" w:evenVBand="0" w:oddHBand="0" w:evenHBand="0" w:firstRowFirstColumn="0" w:firstRowLastColumn="0" w:lastRowFirstColumn="0" w:lastRowLastColumn="0"/>
             </w:pPr>
             <w:r>
               <w:t>2</w:t>
@@ -2401,7 +2415,7 @@
           <w:p>
             <w:pPr>
               <w:jc w:val="center"/>
-              <w:cnfStyle w:val="000000000000"/>
+              <w:cnfStyle w:val="000000000000" w:firstRow="0" w:lastRow="0" w:firstColumn="0" w:lastColumn="0" w:oddVBand="0" w:evenVBand="0" w:oddHBand="0" w:evenHBand="0" w:firstRowFirstColumn="0" w:firstRowLastColumn="0" w:lastRowFirstColumn="0" w:lastRowLastColumn="0"/>
             </w:pPr>
             <w:r>
               <w:t>85</w:t>
@@ -2411,11 +2425,11 @@
       </w:tr>
       <w:tr>
         <w:trPr>
-          <w:cnfStyle w:val="000000100000"/>
+          <w:cnfStyle w:val="000000100000" w:firstRow="0" w:lastRow="0" w:firstColumn="0" w:lastColumn="0" w:oddVBand="0" w:evenVBand="0" w:oddHBand="1" w:evenHBand="0" w:firstRowFirstColumn="0" w:firstRowLastColumn="0" w:lastRowFirstColumn="0" w:lastRowLastColumn="0"/>
         </w:trPr>
         <w:tc>
           <w:tcPr>
-            <w:cnfStyle w:val="001000000000"/>
+            <w:cnfStyle w:val="001000000000" w:firstRow="0" w:lastRow="0" w:firstColumn="1" w:lastColumn="0" w:oddVBand="0" w:evenVBand="0" w:oddHBand="0" w:evenHBand="0" w:firstRowFirstColumn="0" w:firstRowLastColumn="0" w:lastRowFirstColumn="0" w:lastRowLastColumn="0"/>
             <w:tcW w:w="1244" w:type="dxa"/>
             <w:vAlign w:val="center"/>
           </w:tcPr>
@@ -2435,7 +2449,7 @@
           </w:tcPr>
           <w:p>
             <w:pPr>
-              <w:cnfStyle w:val="000000100000"/>
+              <w:cnfStyle w:val="000000100000" w:firstRow="0" w:lastRow="0" w:firstColumn="0" w:lastColumn="0" w:oddVBand="0" w:evenVBand="0" w:oddHBand="1" w:evenHBand="0" w:firstRowFirstColumn="0" w:firstRowLastColumn="0" w:lastRowFirstColumn="0" w:lastRowLastColumn="0"/>
             </w:pPr>
             <w:r>
               <w:t>Investigar sobre Human Computer Interaction para sistemas de interacción óptica</w:t>
@@ -2450,7 +2464,7 @@
           <w:p>
             <w:pPr>
               <w:jc w:val="center"/>
-              <w:cnfStyle w:val="000000100000"/>
+              <w:cnfStyle w:val="000000100000" w:firstRow="0" w:lastRow="0" w:firstColumn="0" w:lastColumn="0" w:oddVBand="0" w:evenVBand="0" w:oddHBand="1" w:evenHBand="0" w:firstRowFirstColumn="0" w:firstRowLastColumn="0" w:lastRowFirstColumn="0" w:lastRowLastColumn="0"/>
             </w:pPr>
             <w:r>
               <w:t>30</w:t>
@@ -2465,7 +2479,7 @@
           <w:p>
             <w:pPr>
               <w:jc w:val="center"/>
-              <w:cnfStyle w:val="000000100000"/>
+              <w:cnfStyle w:val="000000100000" w:firstRow="0" w:lastRow="0" w:firstColumn="0" w:lastColumn="0" w:oddVBand="0" w:evenVBand="0" w:oddHBand="1" w:evenHBand="0" w:firstRowFirstColumn="0" w:firstRowLastColumn="0" w:lastRowFirstColumn="0" w:lastRowLastColumn="0"/>
             </w:pPr>
             <w:r>
               <w:t>100</w:t>
@@ -2478,12 +2492,12 @@
       <w:pPr>
         <w:pStyle w:val="Ttulo1"/>
       </w:pPr>
-      <w:bookmarkStart w:id="6" w:name="_Toc332124674"/>
+      <w:bookmarkStart w:id="7" w:name="_Toc332729439"/>
       <w:r>
         <w:lastRenderedPageBreak/>
         <w:t>Detalle de User Stories</w:t>
       </w:r>
-      <w:bookmarkEnd w:id="6"/>
+      <w:bookmarkEnd w:id="7"/>
     </w:p>
     <w:p/>
     <w:p>
@@ -2645,8 +2659,19 @@
           <w:szCs w:val="20"/>
           <w:lang w:eastAsia="es-AR"/>
         </w:rPr>
-        <w:t>librería de OpenCV</w:t>
-      </w:r>
+        <w:t xml:space="preserve">librería de </w:t>
+      </w:r>
+      <w:proofErr w:type="spellStart"/>
+      <w:r>
+        <w:rPr>
+          <w:rFonts w:cs="Calibri"/>
+          <w:sz w:val="20"/>
+          <w:szCs w:val="20"/>
+          <w:lang w:eastAsia="es-AR"/>
+        </w:rPr>
+        <w:t>OpenCV</w:t>
+      </w:r>
+      <w:proofErr w:type="spellEnd"/>
       <w:r>
         <w:rPr>
           <w:rFonts w:cs="Calibri"/>
@@ -2734,7 +2759,27 @@
           <w:szCs w:val="20"/>
           <w:lang w:eastAsia="es-AR"/>
         </w:rPr>
-        <w:t>Prueba exitosa de compresión de imágenes con OpenCV.</w:t>
+        <w:t xml:space="preserve">Prueba exitosa de compresión de imágenes con </w:t>
+      </w:r>
+      <w:proofErr w:type="spellStart"/>
+      <w:r>
+        <w:rPr>
+          <w:rFonts w:cs="Calibri"/>
+          <w:sz w:val="20"/>
+          <w:szCs w:val="20"/>
+          <w:lang w:eastAsia="es-AR"/>
+        </w:rPr>
+        <w:t>OpenCV</w:t>
+      </w:r>
+      <w:proofErr w:type="spellEnd"/>
+      <w:r>
+        <w:rPr>
+          <w:rFonts w:cs="Calibri"/>
+          <w:sz w:val="20"/>
+          <w:szCs w:val="20"/>
+          <w:lang w:eastAsia="es-AR"/>
+        </w:rPr>
+        <w:t>.</w:t>
       </w:r>
     </w:p>
     <w:p>
@@ -2781,921 +2826,131 @@
           <w:szCs w:val="20"/>
           <w:lang w:eastAsia="es-AR"/>
         </w:rPr>
-        <w:t>ágenes con OpenCV</w:t>
-      </w:r>
+        <w:t xml:space="preserve">ágenes con </w:t>
+      </w:r>
+      <w:proofErr w:type="spellStart"/>
       <w:r>
         <w:rPr>
           <w:sz w:val="20"/>
           <w:szCs w:val="20"/>
           <w:lang w:eastAsia="es-AR"/>
         </w:rPr>
-        <w:t>.</w:t>
-      </w:r>
-    </w:p>
-    <w:p>
-      <w:pPr>
-        <w:rPr>
-          <w:b/>
-        </w:rPr>
-      </w:pPr>
-    </w:p>
-    <w:p>
-      <w:pPr>
-        <w:rPr>
-          <w:b/>
-        </w:rPr>
-      </w:pPr>
-      <w:r>
-        <w:rPr>
-          <w:b/>
-        </w:rPr>
-        <w:br w:type="page"/>
-      </w:r>
-    </w:p>
-    <w:p>
-      <w:pPr>
-        <w:pStyle w:val="Ttulo4"/>
-      </w:pPr>
-      <w:r>
-        <w:lastRenderedPageBreak/>
-        <w:t>User Story: Realizar pruebas de almacenamiento de imágenes en la base de datos.</w:t>
-      </w:r>
-    </w:p>
-    <w:p>
-      <w:pPr>
-        <w:rPr>
-          <w:b/>
-        </w:rPr>
-      </w:pPr>
-    </w:p>
-    <w:p>
-      <w:r>
-        <w:rPr>
-          <w:b/>
-        </w:rPr>
-        <w:t xml:space="preserve">ID: </w:t>
-      </w:r>
-      <w:r>
-        <w:t>S-02002</w:t>
-      </w:r>
-    </w:p>
-    <w:p>
-      <w:r>
-        <w:rPr>
-          <w:b/>
-        </w:rPr>
-        <w:t xml:space="preserve">Nombre: </w:t>
-      </w:r>
-      <w:r>
-        <w:t>Realizar pruebas de almacenamiento de imágenes en la base de datos.</w:t>
-      </w:r>
-    </w:p>
-    <w:p>
-      <w:pPr>
-        <w:rPr>
-          <w:rFonts w:cs="Calibri"/>
+        <w:t>OpenCV</w:t>
+      </w:r>
+      <w:proofErr w:type="spellEnd"/>
+      <w:r>
+        <w:rPr>
           <w:sz w:val="20"/>
           <w:szCs w:val="20"/>
           <w:lang w:eastAsia="es-AR"/>
         </w:rPr>
-      </w:pPr>
-      <w:r>
+        <w:t>.</w:t>
+      </w:r>
+    </w:p>
+    <w:p>
+      <w:pPr>
+        <w:rPr>
+          <w:lang w:eastAsia="es-AR"/>
+        </w:rPr>
+      </w:pPr>
+    </w:p>
+    <w:p>
+      <w:pPr>
+        <w:rPr>
+          <w:lang w:eastAsia="es-AR"/>
+        </w:rPr>
+      </w:pPr>
+    </w:p>
+    <w:p>
+      <w:pPr>
+        <w:rPr>
+          <w:lang w:eastAsia="es-AR"/>
+        </w:rPr>
+      </w:pPr>
+    </w:p>
+    <w:p>
+      <w:pPr>
+        <w:rPr>
+          <w:lang w:eastAsia="es-AR"/>
+        </w:rPr>
+      </w:pPr>
+    </w:p>
+    <w:p>
+      <w:pPr>
+        <w:ind w:firstLine="708"/>
+        <w:rPr>
+          <w:lang w:eastAsia="es-AR"/>
+        </w:rPr>
+      </w:pPr>
+    </w:p>
+    <w:p>
+      <w:pPr>
         <w:rPr>
           <w:b/>
-        </w:rPr>
-        <w:t xml:space="preserve">Objetivo: </w:t>
-      </w:r>
-      <w:r>
-        <w:rPr>
-          <w:rFonts w:cs="Calibri"/>
-          <w:sz w:val="20"/>
-          <w:szCs w:val="20"/>
-          <w:lang w:eastAsia="es-AR"/>
-        </w:rPr>
-        <w:t>Realizar un set de pruebas que evalúen la consistencia e integración de las capturas realizadas por la Kinect y su correspondiente almacenamiento en la base de datos</w:t>
-      </w:r>
-      <w:r>
-        <w:rPr>
-          <w:rFonts w:cs="Calibri"/>
-          <w:sz w:val="20"/>
-          <w:szCs w:val="20"/>
-          <w:lang w:eastAsia="es-AR"/>
-        </w:rPr>
-        <w:t>.</w:t>
-      </w:r>
-    </w:p>
-    <w:p>
-      <w:pPr>
-        <w:rPr>
-          <w:rFonts w:cs="Calibri"/>
-          <w:sz w:val="20"/>
-          <w:szCs w:val="20"/>
-          <w:lang w:eastAsia="es-AR"/>
-        </w:rPr>
-      </w:pPr>
-      <w:r>
+          <w:noProof/>
+          <w:lang w:eastAsia="es-AR"/>
+        </w:rPr>
+      </w:pPr>
+    </w:p>
+    <w:p>
+      <w:pPr>
         <w:rPr>
           <w:b/>
-        </w:rPr>
-        <w:t>Cumplimiento del objetivo:</w:t>
-      </w:r>
-      <w:r>
-        <w:t>E</w:t>
-      </w:r>
-      <w:r>
-        <w:rPr>
-          <w:rFonts w:cs="Calibri"/>
-          <w:sz w:val="20"/>
-          <w:szCs w:val="20"/>
-          <w:lang w:eastAsia="es-AR"/>
-        </w:rPr>
-        <w:t>l</w:t>
-      </w:r>
-      <w:r>
-        <w:rPr>
-          <w:rFonts w:cs="Calibri"/>
-          <w:sz w:val="20"/>
-          <w:szCs w:val="20"/>
-          <w:lang w:eastAsia="es-AR"/>
-        </w:rPr>
-        <w:t xml:space="preserve"> objetivo</w:t>
-      </w:r>
-      <w:r>
-        <w:rPr>
-          <w:rFonts w:cs="Calibri"/>
-          <w:sz w:val="20"/>
-          <w:szCs w:val="20"/>
-          <w:lang w:eastAsia="es-AR"/>
-        </w:rPr>
-        <w:t xml:space="preserve"> no</w:t>
-      </w:r>
-      <w:r>
-        <w:rPr>
-          <w:rFonts w:cs="Calibri"/>
-          <w:sz w:val="20"/>
-          <w:szCs w:val="20"/>
-          <w:lang w:eastAsia="es-AR"/>
-        </w:rPr>
-        <w:t xml:space="preserve"> fue </w:t>
-      </w:r>
-      <w:r>
-        <w:rPr>
-          <w:rFonts w:cs="Calibri"/>
-          <w:sz w:val="20"/>
-          <w:szCs w:val="20"/>
-          <w:lang w:eastAsia="es-AR"/>
-        </w:rPr>
-        <w:t>completado aún</w:t>
-      </w:r>
-      <w:r>
-        <w:rPr>
-          <w:rFonts w:cs="Calibri"/>
-          <w:sz w:val="20"/>
-          <w:szCs w:val="20"/>
-          <w:lang w:eastAsia="es-AR"/>
-        </w:rPr>
-        <w:t xml:space="preserve">. </w:t>
-      </w:r>
-      <w:r>
-        <w:rPr>
-          <w:rFonts w:cs="Calibri"/>
-          <w:sz w:val="20"/>
-          <w:szCs w:val="20"/>
-          <w:lang w:eastAsia="es-AR"/>
-        </w:rPr>
-        <w:t>Se realizaron pruebas de almacenamiento de imágenes comprimidas y luego descomprimidas. La compresión de imágenes no es factible para el almacenamiento la base de datos. Lo conveniente es realizar el almacenamiento de las rutas de las imágenes en la base de datos, y las mismas en el sistema de archivos.</w:t>
-      </w:r>
+          <w:noProof/>
+          <w:lang w:eastAsia="es-AR"/>
+        </w:rPr>
+      </w:pPr>
     </w:p>
     <w:p>
       <w:pPr>
         <w:rPr>
           <w:b/>
-        </w:rPr>
-      </w:pPr>
-      <w:r>
+          <w:noProof/>
+          <w:lang w:eastAsia="es-AR"/>
+        </w:rPr>
+      </w:pPr>
+    </w:p>
+    <w:p>
+      <w:pPr>
+        <w:pStyle w:val="Ttulo4"/>
+        <w:rPr>
+          <w:noProof/>
+          <w:lang w:eastAsia="es-AR"/>
+        </w:rPr>
+      </w:pPr>
+      <w:r>
+        <w:rPr>
+          <w:noProof/>
+          <w:lang w:eastAsia="es-AR"/>
+        </w:rPr>
+        <w:lastRenderedPageBreak/>
+        <w:t>Diagrama de clases del módulo de Preprocesamiento de imágenes (Compresión y Descompresión)</w:t>
+      </w:r>
+    </w:p>
+    <w:p>
+      <w:pPr>
+        <w:rPr>
+          <w:lang w:eastAsia="es-AR"/>
+        </w:rPr>
+      </w:pPr>
+    </w:p>
+    <w:p>
+      <w:pPr>
         <w:rPr>
           <w:b/>
         </w:rPr>
-        <w:t xml:space="preserve">Desarrollo involucrado: </w:t>
-      </w:r>
-      <w:r>
-        <w:rPr>
-          <w:rFonts w:cs="Calibri"/>
-          <w:sz w:val="20"/>
-          <w:szCs w:val="20"/>
-          <w:lang w:eastAsia="es-AR"/>
-        </w:rPr>
-        <w:t>Pruebas de almacenamiento en MSSQL Server 2008</w:t>
-      </w:r>
-      <w:r>
-        <w:rPr>
-          <w:rFonts w:cs="Calibri"/>
-          <w:sz w:val="20"/>
-          <w:szCs w:val="20"/>
-          <w:lang w:eastAsia="es-AR"/>
-        </w:rPr>
-        <w:t>.</w:t>
-      </w:r>
-    </w:p>
-    <w:p>
-      <w:pPr>
+      </w:pPr>
+      <w:r>
         <w:rPr>
           <w:b/>
-        </w:rPr>
-      </w:pPr>
-      <w:r>
-        <w:rPr>
-          <w:b/>
-        </w:rPr>
-        <w:t xml:space="preserve">Documentos generados: </w:t>
-      </w:r>
-      <w:r>
-        <w:rPr>
-          <w:rFonts w:cs="Calibri"/>
-          <w:sz w:val="20"/>
-          <w:szCs w:val="20"/>
-          <w:lang w:eastAsia="es-AR"/>
-        </w:rPr>
-        <w:t>Modelo de base de datos de captura y almacenamiento de imágenes comprimidas.</w:t>
-      </w:r>
-    </w:p>
-    <w:p>
-      <w:pPr>
-        <w:rPr>
-          <w:b/>
-        </w:rPr>
-      </w:pPr>
-      <w:r>
-        <w:rPr>
-          <w:b/>
-        </w:rPr>
-        <w:t>Pruebas realizadas:</w:t>
-      </w:r>
-    </w:p>
-    <w:p>
-      <w:pPr>
-        <w:pStyle w:val="Prrafodelista"/>
-        <w:numPr>
-          <w:ilvl w:val="0"/>
-          <w:numId w:val="3"/>
-        </w:numPr>
-      </w:pPr>
-      <w:r>
-        <w:t>Prueba</w:t>
-      </w:r>
-      <w:r>
-        <w:t xml:space="preserve"> insatisfactoria</w:t>
-      </w:r>
-      <w:r>
-        <w:t xml:space="preserve"> de almacenar una imagen comprimida.</w:t>
-      </w:r>
-    </w:p>
-    <w:p>
-      <w:pPr>
-        <w:pStyle w:val="Prrafodelista"/>
-        <w:numPr>
-          <w:ilvl w:val="0"/>
-          <w:numId w:val="3"/>
-        </w:numPr>
-      </w:pPr>
-      <w:r>
-        <w:t xml:space="preserve">Prueba </w:t>
-      </w:r>
-      <w:r>
-        <w:t xml:space="preserve">exitosa de almacenar las rutas de las imágenes </w:t>
-      </w:r>
-      <w:r>
-        <w:t xml:space="preserve">y </w:t>
-      </w:r>
-      <w:r>
-        <w:t xml:space="preserve">guardado de las mismas </w:t>
-      </w:r>
-      <w:r>
-        <w:t>en</w:t>
-      </w:r>
-      <w:r>
-        <w:t xml:space="preserve"> el sistema de archivos.</w:t>
-      </w:r>
-    </w:p>
-    <w:p>
-      <w:pPr>
-        <w:rPr>
-          <w:b/>
-        </w:rPr>
-      </w:pPr>
-    </w:p>
-    <w:p>
-      <w:pPr>
-        <w:rPr>
-          <w:b/>
-        </w:rPr>
-      </w:pPr>
-      <w:r>
-        <w:rPr>
-          <w:b/>
-        </w:rPr>
-        <w:br w:type="page"/>
-      </w:r>
-    </w:p>
-    <w:p>
-      <w:pPr>
-        <w:pStyle w:val="Ttulo4"/>
-      </w:pPr>
-      <w:r>
-        <w:lastRenderedPageBreak/>
-        <w:t>User Story: Investigar sobre Human Computer Interaction para sistemas de interacción óptica</w:t>
-      </w:r>
-      <w:r>
-        <w:t>.</w:t>
-      </w:r>
-    </w:p>
-    <w:p/>
-    <w:p>
-      <w:r>
-        <w:rPr>
-          <w:b/>
-        </w:rPr>
-        <w:t xml:space="preserve">ID: </w:t>
-      </w:r>
-      <w:r>
-        <w:t>S-02003</w:t>
-      </w:r>
-    </w:p>
-    <w:p>
-      <w:r>
-        <w:rPr>
-          <w:b/>
-        </w:rPr>
-        <w:t xml:space="preserve">Nombre: </w:t>
-      </w:r>
-      <w:r>
-        <w:t>Investigar sobre Human Computer Interaction</w:t>
-      </w:r>
-      <w:r>
-        <w:t xml:space="preserve"> (HCI)</w:t>
-      </w:r>
-      <w:r>
-        <w:t xml:space="preserve"> para sistemas de interacción óptica.</w:t>
-      </w:r>
-    </w:p>
-    <w:p>
-      <w:r>
-        <w:rPr>
-          <w:b/>
-        </w:rPr>
-        <w:t xml:space="preserve">Objetivo: </w:t>
-      </w:r>
-      <w:r>
-        <w:t>Investigar acerca de las herramientas de software disponibles en el mercado para interactuar con sistemas de interacción óptica.</w:t>
-      </w:r>
-      <w:r>
-        <w:rPr>
-          <w:rFonts w:cs="Calibri"/>
-          <w:sz w:val="20"/>
-          <w:szCs w:val="20"/>
-          <w:lang w:eastAsia="es-AR"/>
-        </w:rPr>
-        <w:t xml:space="preserve">Conocer las funciones principales de Kinect. </w:t>
-      </w:r>
-      <w:r>
-        <w:t>Investigar los beneficios de WPF y Microsoft Blend como complemento a las tecnologías de HCI. Obtener documentación útil.</w:t>
-      </w:r>
-    </w:p>
-    <w:p>
-      <w:r>
-        <w:rPr>
-          <w:b/>
-        </w:rPr>
-        <w:t xml:space="preserve">Cumplimiento del objetivo: </w:t>
-      </w:r>
-      <w:r>
-        <w:rPr>
-          <w:rFonts w:cs="Calibri"/>
-          <w:sz w:val="20"/>
-          <w:szCs w:val="20"/>
-          <w:lang w:eastAsia="es-AR"/>
-        </w:rPr>
-        <w:t>El objetivo fue prácticamente cumplido</w:t>
-      </w:r>
-      <w:r>
-        <w:rPr>
-          <w:rFonts w:cs="Calibri"/>
-          <w:sz w:val="20"/>
-          <w:szCs w:val="20"/>
-          <w:lang w:eastAsia="es-AR"/>
-        </w:rPr>
-        <w:t xml:space="preserve">. </w:t>
-      </w:r>
-      <w:r>
-        <w:rPr>
-          <w:rFonts w:cs="Calibri"/>
-          <w:sz w:val="20"/>
-          <w:szCs w:val="20"/>
-          <w:lang w:eastAsia="es-AR"/>
-        </w:rPr>
-        <w:t>Se realizó</w:t>
-      </w:r>
-      <w:r>
-        <w:rPr>
-          <w:rFonts w:cs="Calibri"/>
-          <w:sz w:val="20"/>
-          <w:szCs w:val="20"/>
-          <w:lang w:eastAsia="es-AR"/>
-        </w:rPr>
-        <w:t xml:space="preserve"> un diagrama de clases inicial del módulo interacción</w:t>
-      </w:r>
-      <w:r>
-        <w:rPr>
-          <w:rFonts w:cs="Calibri"/>
-          <w:sz w:val="20"/>
-          <w:szCs w:val="20"/>
-          <w:lang w:eastAsia="es-AR"/>
-        </w:rPr>
-        <w:t>.</w:t>
-      </w:r>
-    </w:p>
-    <w:p>
-      <w:pPr>
-        <w:rPr>
-          <w:b/>
-        </w:rPr>
-      </w:pPr>
-      <w:r>
-        <w:rPr>
-          <w:b/>
-        </w:rPr>
-        <w:t xml:space="preserve">Desarrollo involucrado: </w:t>
-      </w:r>
-      <w:r>
-        <w:t>D</w:t>
-      </w:r>
-      <w:r>
-        <w:rPr>
-          <w:rFonts w:cs="Calibri"/>
-          <w:sz w:val="20"/>
-          <w:szCs w:val="20"/>
-          <w:lang w:eastAsia="es-AR"/>
-        </w:rPr>
-        <w:t>iagrama</w:t>
-      </w:r>
-      <w:r>
-        <w:rPr>
-          <w:rFonts w:cs="Calibri"/>
-          <w:sz w:val="20"/>
-          <w:szCs w:val="20"/>
-          <w:lang w:eastAsia="es-AR"/>
-        </w:rPr>
-        <w:t xml:space="preserve"> de clases del módulo de captura. Implementación de código en WPF, C# y C/C++</w:t>
-      </w:r>
-      <w:r>
-        <w:rPr>
-          <w:rFonts w:cs="Calibri"/>
-          <w:sz w:val="20"/>
-          <w:szCs w:val="20"/>
-          <w:lang w:eastAsia="es-AR"/>
-        </w:rPr>
-        <w:t>.</w:t>
-      </w:r>
-    </w:p>
-    <w:p>
-      <w:pPr>
-        <w:rPr>
-          <w:b/>
-        </w:rPr>
-      </w:pPr>
-      <w:r>
-        <w:rPr>
-          <w:b/>
-        </w:rPr>
-        <w:t>Breve descripción de lo investigado:</w:t>
-      </w:r>
-    </w:p>
-    <w:p>
-      <w:r>
-        <w:rPr>
-          <w:b/>
-        </w:rPr>
-        <w:t>Documentos generados</w:t>
-      </w:r>
-      <w:r>
-        <w:rPr>
-          <w:b/>
-        </w:rPr>
-        <w:t>:</w:t>
-      </w:r>
-      <w:r>
-        <w:t xml:space="preserve"> Diagramas</w:t>
-      </w:r>
-      <w:r>
-        <w:t xml:space="preserve"> de clases del módulo de </w:t>
-      </w:r>
-      <w:r>
-        <w:t>Interacción.</w:t>
-      </w:r>
-    </w:p>
-    <w:p>
-      <w:pPr>
-        <w:rPr>
-          <w:b/>
-        </w:rPr>
-      </w:pPr>
-      <w:r>
-        <w:rPr>
-          <w:b/>
-        </w:rPr>
-        <w:t>Pruebas realizadas:</w:t>
-      </w:r>
-    </w:p>
-    <w:p>
-      <w:pPr>
-        <w:pStyle w:val="Prrafodelista"/>
-        <w:numPr>
-          <w:ilvl w:val="0"/>
-          <w:numId w:val="5"/>
-        </w:numPr>
-        <w:rPr>
-          <w:rFonts w:cs="Calibri"/>
-          <w:sz w:val="20"/>
-          <w:szCs w:val="20"/>
-          <w:lang w:eastAsia="es-AR"/>
-        </w:rPr>
-      </w:pPr>
-      <w:r>
-        <w:rPr>
-          <w:rFonts w:cs="Calibri"/>
-          <w:sz w:val="20"/>
-          <w:szCs w:val="20"/>
-          <w:lang w:eastAsia="es-AR"/>
-        </w:rPr>
-        <w:t>Pruebas realizadas en Windows exitosamente</w:t>
-      </w:r>
-      <w:r>
-        <w:rPr>
-          <w:rFonts w:cs="Calibri"/>
-          <w:sz w:val="20"/>
-          <w:szCs w:val="20"/>
-          <w:lang w:eastAsia="es-AR"/>
-        </w:rPr>
-        <w:t>.</w:t>
-      </w:r>
-    </w:p>
-    <w:p>
-      <w:pPr>
-        <w:pStyle w:val="Prrafodelista"/>
-        <w:numPr>
-          <w:ilvl w:val="2"/>
-          <w:numId w:val="5"/>
-        </w:numPr>
-        <w:rPr>
-          <w:rFonts w:cs="Calibri"/>
-          <w:sz w:val="20"/>
-          <w:szCs w:val="20"/>
-          <w:lang w:eastAsia="es-AR"/>
-        </w:rPr>
-      </w:pPr>
-      <w:r>
-        <w:rPr>
-          <w:rFonts w:cs="Calibri"/>
-          <w:sz w:val="20"/>
-          <w:szCs w:val="20"/>
-          <w:lang w:eastAsia="es-AR"/>
-        </w:rPr>
-        <w:t>Prueba de Juego inicial: éxito.</w:t>
-      </w:r>
-    </w:p>
-    <w:p>
-      <w:pPr>
-        <w:pStyle w:val="Prrafodelista"/>
-        <w:numPr>
-          <w:ilvl w:val="2"/>
-          <w:numId w:val="5"/>
-        </w:numPr>
-        <w:rPr>
-          <w:rFonts w:cs="Calibri"/>
-          <w:sz w:val="20"/>
-          <w:szCs w:val="20"/>
-          <w:lang w:eastAsia="es-AR"/>
-        </w:rPr>
-      </w:pPr>
-      <w:r>
-        <w:rPr>
-          <w:rFonts w:cs="Calibri"/>
-          <w:sz w:val="20"/>
-          <w:szCs w:val="20"/>
-          <w:lang w:eastAsia="es-AR"/>
-        </w:rPr>
-        <w:t>Prueba de reconocimiento de cabeza y torso: éxito.</w:t>
-      </w:r>
-    </w:p>
-    <w:p>
-      <w:pPr>
-        <w:pStyle w:val="Prrafodelista"/>
-        <w:numPr>
-          <w:ilvl w:val="2"/>
-          <w:numId w:val="5"/>
-        </w:numPr>
-        <w:rPr>
-          <w:rFonts w:cs="Calibri"/>
-          <w:sz w:val="20"/>
-          <w:szCs w:val="20"/>
-          <w:lang w:eastAsia="es-AR"/>
-        </w:rPr>
-      </w:pPr>
-      <w:r>
-        <w:rPr>
-          <w:rFonts w:cs="Calibri"/>
-          <w:sz w:val="20"/>
-          <w:szCs w:val="20"/>
-          <w:lang w:eastAsia="es-AR"/>
-        </w:rPr>
-        <w:t>Prueba de reconocimiento de piernas: éxito.</w:t>
-      </w:r>
-    </w:p>
-    <w:p>
-      <w:pPr>
-        <w:pStyle w:val="Prrafodelista"/>
-        <w:numPr>
-          <w:ilvl w:val="2"/>
-          <w:numId w:val="5"/>
-        </w:numPr>
-        <w:rPr>
-          <w:rFonts w:cs="Calibri"/>
-          <w:sz w:val="20"/>
-          <w:szCs w:val="20"/>
-          <w:lang w:eastAsia="es-AR"/>
-        </w:rPr>
-      </w:pPr>
-      <w:r>
-        <w:rPr>
-          <w:rFonts w:cs="Calibri"/>
-          <w:sz w:val="20"/>
-          <w:szCs w:val="20"/>
-          <w:lang w:eastAsia="es-AR"/>
-        </w:rPr>
-        <w:t>Prueba de reconocimiento de profundidad: éxito.</w:t>
-      </w:r>
-    </w:p>
-    <w:p>
-      <w:pPr>
-        <w:pStyle w:val="Prrafodelista"/>
-        <w:numPr>
-          <w:ilvl w:val="2"/>
-          <w:numId w:val="5"/>
-        </w:numPr>
-        <w:rPr>
-          <w:rFonts w:cs="Calibri"/>
-          <w:sz w:val="20"/>
-          <w:szCs w:val="20"/>
-          <w:lang w:eastAsia="es-AR"/>
-        </w:rPr>
-      </w:pPr>
-      <w:r>
-        <w:rPr>
-          <w:rFonts w:cs="Calibri"/>
-          <w:sz w:val="20"/>
-          <w:szCs w:val="20"/>
-          <w:lang w:eastAsia="es-AR"/>
-        </w:rPr>
-        <w:t>Pruebas de reconocimiento del esqueleto humano completo: éxito.</w:t>
-      </w:r>
-    </w:p>
-    <w:p>
-      <w:pPr>
-        <w:pStyle w:val="Prrafodelista"/>
-        <w:numPr>
-          <w:ilvl w:val="2"/>
-          <w:numId w:val="5"/>
-        </w:numPr>
-        <w:rPr>
-          <w:rFonts w:cs="Calibri"/>
-          <w:sz w:val="20"/>
-          <w:szCs w:val="20"/>
-          <w:lang w:eastAsia="es-AR"/>
-        </w:rPr>
-      </w:pPr>
-      <w:r>
-        <w:rPr>
-          <w:rFonts w:cs="Calibri"/>
-          <w:sz w:val="20"/>
-          <w:szCs w:val="20"/>
-          <w:lang w:eastAsia="es-AR"/>
-        </w:rPr>
-        <w:t>Pruebas de integración con WPF: éxito.</w:t>
-      </w:r>
-    </w:p>
-    <w:p>
-      <w:pPr>
-        <w:rPr>
-          <w:rFonts w:cs="Calibri"/>
-          <w:sz w:val="20"/>
-          <w:szCs w:val="20"/>
-          <w:lang w:eastAsia="es-AR"/>
-        </w:rPr>
-      </w:pPr>
-      <w:r>
-        <w:rPr>
-          <w:rFonts w:cs="Calibri"/>
-          <w:sz w:val="20"/>
-          <w:szCs w:val="20"/>
-          <w:lang w:eastAsia="es-AR"/>
-        </w:rPr>
-        <w:t>Las pruebas realizadas generan integración con el producto y añaden nuevas funcionalidades.</w:t>
-      </w:r>
-    </w:p>
-    <w:p>
-      <w:pPr>
-        <w:rPr>
-          <w:rFonts w:cs="Calibri"/>
-          <w:b/>
-          <w:szCs w:val="20"/>
-          <w:lang w:eastAsia="es-AR"/>
-        </w:rPr>
-      </w:pPr>
-      <w:r>
-        <w:rPr>
-          <w:rFonts w:cs="Calibri"/>
-          <w:b/>
-          <w:szCs w:val="20"/>
-          <w:lang w:eastAsia="es-AR"/>
-        </w:rPr>
-        <w:t xml:space="preserve">Funcionalidades añadidas: </w:t>
-      </w:r>
-    </w:p>
-    <w:p>
-      <w:pPr>
-        <w:pStyle w:val="Prrafodelista"/>
-        <w:numPr>
-          <w:ilvl w:val="2"/>
-          <w:numId w:val="2"/>
-        </w:numPr>
-        <w:rPr>
-          <w:rFonts w:cs="Calibri"/>
-          <w:sz w:val="20"/>
-          <w:szCs w:val="20"/>
-          <w:lang w:eastAsia="es-AR"/>
-        </w:rPr>
-      </w:pPr>
-      <w:r>
-        <w:rPr>
-          <w:rFonts w:cs="Calibri"/>
-          <w:sz w:val="20"/>
-          <w:szCs w:val="20"/>
-          <w:lang w:eastAsia="es-AR"/>
-        </w:rPr>
-        <w:t>Interacción inicial de Kinect con el cuerpo humano.</w:t>
-      </w:r>
-    </w:p>
-    <w:p>
-      <w:pPr>
-        <w:pStyle w:val="Prrafodelista"/>
-        <w:numPr>
-          <w:ilvl w:val="2"/>
-          <w:numId w:val="2"/>
-        </w:numPr>
-        <w:rPr>
-          <w:rFonts w:cs="Calibri"/>
-          <w:sz w:val="20"/>
-          <w:szCs w:val="20"/>
-          <w:lang w:eastAsia="es-AR"/>
-        </w:rPr>
-      </w:pPr>
-      <w:r>
-        <w:rPr>
-          <w:rFonts w:cs="Calibri"/>
-          <w:sz w:val="20"/>
-          <w:szCs w:val="20"/>
-          <w:lang w:eastAsia="es-AR"/>
-        </w:rPr>
-        <w:t>Captura de información del Kinect con el usuario.</w:t>
-      </w:r>
-    </w:p>
-    <w:p>
-      <w:pPr>
-        <w:pStyle w:val="Prrafodelista"/>
-        <w:numPr>
-          <w:ilvl w:val="2"/>
-          <w:numId w:val="2"/>
-        </w:numPr>
-        <w:rPr>
-          <w:rFonts w:cs="Calibri"/>
-          <w:sz w:val="20"/>
-          <w:szCs w:val="20"/>
-          <w:lang w:eastAsia="es-AR"/>
-        </w:rPr>
-      </w:pPr>
-      <w:r>
-        <w:rPr>
-          <w:rFonts w:cs="Calibri"/>
-          <w:sz w:val="20"/>
-          <w:szCs w:val="20"/>
-          <w:lang w:eastAsia="es-AR"/>
-        </w:rPr>
-        <w:t>Representación de movimientos del usuario con Kinect.</w:t>
-      </w:r>
-    </w:p>
-    <w:p>
-      <w:pPr>
-        <w:pStyle w:val="Prrafodelista"/>
-        <w:numPr>
-          <w:ilvl w:val="2"/>
-          <w:numId w:val="2"/>
-        </w:numPr>
-        <w:rPr>
-          <w:rFonts w:cs="Calibri"/>
-          <w:sz w:val="20"/>
-          <w:szCs w:val="20"/>
-          <w:lang w:eastAsia="es-AR"/>
-        </w:rPr>
-      </w:pPr>
-      <w:r>
-        <w:rPr>
-          <w:rFonts w:cs="Calibri"/>
-          <w:sz w:val="20"/>
-          <w:szCs w:val="20"/>
-          <w:lang w:eastAsia="es-AR"/>
-        </w:rPr>
-        <w:t>Inicio del Modelado del modulo de interacción-</w:t>
-      </w:r>
-    </w:p>
-    <w:p>
-      <w:pPr>
-        <w:pStyle w:val="Prrafodelista"/>
-        <w:numPr>
-          <w:ilvl w:val="2"/>
-          <w:numId w:val="2"/>
-        </w:numPr>
-        <w:rPr>
-          <w:rFonts w:cs="Calibri"/>
-          <w:sz w:val="20"/>
-          <w:szCs w:val="20"/>
-          <w:lang w:eastAsia="es-AR"/>
-        </w:rPr>
-      </w:pPr>
-      <w:r>
-        <w:rPr>
-          <w:rFonts w:cs="Calibri"/>
-          <w:sz w:val="20"/>
-          <w:szCs w:val="20"/>
-          <w:lang w:eastAsia="es-AR"/>
-        </w:rPr>
-        <w:t>Modelado inicial del módulo web.</w:t>
-      </w:r>
-    </w:p>
-    <w:p>
-      <w:pPr>
-        <w:rPr>
-          <w:b/>
-        </w:rPr>
-      </w:pPr>
-    </w:p>
-    <w:p>
-      <w:pPr>
-        <w:pStyle w:val="Prrafodelista"/>
-        <w:ind w:left="0"/>
-        <w:rPr>
-          <w:noProof/>
-          <w:lang w:eastAsia="es-AR"/>
-        </w:rPr>
-      </w:pPr>
-      <w:r>
-        <w:rPr>
-          <w:b/>
-        </w:rPr>
-        <w:br w:type="page"/>
-      </w:r>
-      <w:bookmarkStart w:id="7" w:name="_Toc332124675"/>
-      <w:r>
-        <w:rPr>
-          <w:rStyle w:val="Ttulo1Car"/>
-        </w:rPr>
-        <w:lastRenderedPageBreak/>
-        <w:t>Diagrama de Paquetes del Sistema</w:t>
-      </w:r>
-      <w:bookmarkEnd w:id="7"/>
-      <w:r>
-        <w:rPr>
-          <w:noProof/>
-          <w:lang w:eastAsia="es-AR"/>
-        </w:rPr>
-        <w:t xml:space="preserve"> (Version 0.1)</w:t>
-      </w:r>
-    </w:p>
-    <w:p>
-      <w:pPr>
-        <w:rPr>
-          <w:b/>
-        </w:rPr>
-      </w:pPr>
-      <w:r>
-        <w:rPr>
           <w:noProof/>
           <w:lang w:eastAsia="es-AR"/>
         </w:rPr>
         <w:drawing>
           <wp:inline distT="0" distB="0" distL="0" distR="0">
-            <wp:extent cx="5571490" cy="3678555"/>
+            <wp:extent cx="5612130" cy="4996138"/>
             <wp:effectExtent l="0" t="0" r="0" b="0"/>
-            <wp:docPr id="1" name="Imagen 1"/>
+            <wp:docPr id="8" name="Imagen 8"/>
             <wp:cNvGraphicFramePr>
               <a:graphicFrameLocks xmlns:a="http://schemas.openxmlformats.org/drawingml/2006/main" noChangeAspect="1"/>
             </wp:cNvGraphicFramePr>
@@ -3703,16 +2958,16 @@
               <a:graphicData uri="http://schemas.openxmlformats.org/drawingml/2006/picture">
                 <pic:pic xmlns:pic="http://schemas.openxmlformats.org/drawingml/2006/picture">
                   <pic:nvPicPr>
-                    <pic:cNvPr id="0" name="Imagen 3"/>
+                    <pic:cNvPr id="0" name="Picture 3"/>
                     <pic:cNvPicPr>
                       <a:picLocks noChangeAspect="1" noChangeArrowheads="1"/>
                     </pic:cNvPicPr>
                   </pic:nvPicPr>
                   <pic:blipFill>
-                    <a:blip r:embed="rId9">
+                    <a:blip r:embed="rId10">
                       <a:extLst>
                         <a:ext uri="{28A0092B-C50C-407E-A947-70E740481C1C}">
-                          <a14:useLocalDpi xmlns:a14="http://schemas.microsoft.com/office/drawing/2010/main" xmlns:wps="http://schemas.microsoft.com/office/word/2010/wordprocessingShape" xmlns:wpi="http://schemas.microsoft.com/office/word/2010/wordprocessingInk" xmlns:wpg="http://schemas.microsoft.com/office/word/2010/wordprocessingGroup" xmlns:w14="http://schemas.microsoft.com/office/word/2010/wordml" xmlns:w="http://schemas.openxmlformats.org/wordprocessingml/2006/main" xmlns:w10="urn:schemas-microsoft-com:office:word" xmlns:wp14="http://schemas.microsoft.com/office/word/2010/wordprocessingDrawing" xmlns:v="urn:schemas-microsoft-com:vml" xmlns:o="urn:schemas-microsoft-com:office:office" xmlns:mc="http://schemas.openxmlformats.org/markup-compatibility/2006" xmlns:wpc="http://schemas.microsoft.com/office/word/2010/wordprocessingCanvas" xmlns="" val="0"/>
+                          <a14:useLocalDpi xmlns:a14="http://schemas.microsoft.com/office/drawing/2010/main" val="0"/>
                         </a:ext>
                       </a:extLst>
                     </a:blip>
@@ -3724,7 +2979,7 @@
                   <pic:spPr bwMode="auto">
                     <a:xfrm>
                       <a:off x="0" y="0"/>
-                      <a:ext cx="5571490" cy="3678555"/>
+                      <a:ext cx="5612130" cy="4996138"/>
                     </a:xfrm>
                     <a:prstGeom prst="rect">
                       <a:avLst/>
@@ -3740,18 +2995,1084 @@
           </wp:inline>
         </w:drawing>
       </w:r>
-    </w:p>
-    <w:p>
-      <w:pPr>
+      <w:r>
+        <w:rPr>
+          <w:b/>
+        </w:rPr>
+        <w:br w:type="page"/>
+      </w:r>
+    </w:p>
+    <w:p>
+      <w:pPr>
+        <w:pStyle w:val="Ttulo4"/>
+      </w:pPr>
+      <w:r>
+        <w:lastRenderedPageBreak/>
+        <w:t>User Story: Realizar pruebas de almacenamiento de imágenes en la base de datos.</w:t>
+      </w:r>
+    </w:p>
+    <w:p>
+      <w:pPr>
+        <w:rPr>
+          <w:b/>
+        </w:rPr>
+      </w:pPr>
+    </w:p>
+    <w:p>
+      <w:r>
+        <w:rPr>
+          <w:b/>
+        </w:rPr>
+        <w:t xml:space="preserve">ID: </w:t>
+      </w:r>
+      <w:r>
+        <w:t>S-02002</w:t>
+      </w:r>
+    </w:p>
+    <w:p>
+      <w:r>
+        <w:rPr>
+          <w:b/>
+        </w:rPr>
+        <w:t xml:space="preserve">Nombre: </w:t>
+      </w:r>
+      <w:r>
+        <w:t>Realizar pruebas de almacenamiento de imágenes en la base de datos.</w:t>
+      </w:r>
+    </w:p>
+    <w:p>
+      <w:pPr>
+        <w:rPr>
+          <w:rFonts w:cs="Calibri"/>
+          <w:sz w:val="20"/>
+          <w:szCs w:val="20"/>
+          <w:lang w:eastAsia="es-AR"/>
+        </w:rPr>
+      </w:pPr>
+      <w:r>
+        <w:rPr>
+          <w:b/>
+        </w:rPr>
+        <w:t xml:space="preserve">Objetivo: </w:t>
+      </w:r>
+      <w:r>
+        <w:rPr>
+          <w:rFonts w:cs="Calibri"/>
+          <w:sz w:val="20"/>
+          <w:szCs w:val="20"/>
+          <w:lang w:eastAsia="es-AR"/>
+        </w:rPr>
+        <w:t xml:space="preserve">Realizar un set de pruebas que evalúen la consistencia e integración de las capturas realizadas por la </w:t>
+      </w:r>
+      <w:proofErr w:type="spellStart"/>
+      <w:r>
+        <w:rPr>
+          <w:rFonts w:cs="Calibri"/>
+          <w:sz w:val="20"/>
+          <w:szCs w:val="20"/>
+          <w:lang w:eastAsia="es-AR"/>
+        </w:rPr>
+        <w:t>Kinect</w:t>
+      </w:r>
+      <w:proofErr w:type="spellEnd"/>
+      <w:r>
+        <w:rPr>
+          <w:rFonts w:cs="Calibri"/>
+          <w:sz w:val="20"/>
+          <w:szCs w:val="20"/>
+          <w:lang w:eastAsia="es-AR"/>
+        </w:rPr>
+        <w:t xml:space="preserve"> y su correspondiente almacenamiento en la base de datos</w:t>
+      </w:r>
+      <w:r>
+        <w:rPr>
+          <w:rFonts w:cs="Calibri"/>
+          <w:sz w:val="20"/>
+          <w:szCs w:val="20"/>
+          <w:lang w:eastAsia="es-AR"/>
+        </w:rPr>
+        <w:t>.</w:t>
+      </w:r>
+    </w:p>
+    <w:p>
+      <w:pPr>
+        <w:rPr>
+          <w:rFonts w:cs="Calibri"/>
+          <w:sz w:val="20"/>
+          <w:szCs w:val="20"/>
+          <w:lang w:eastAsia="es-AR"/>
+        </w:rPr>
+      </w:pPr>
+      <w:r>
+        <w:rPr>
+          <w:b/>
+        </w:rPr>
+        <w:t xml:space="preserve">Cumplimiento del </w:t>
+      </w:r>
+      <w:proofErr w:type="spellStart"/>
+      <w:r>
+        <w:rPr>
+          <w:b/>
+        </w:rPr>
+        <w:t>objetivo</w:t>
+      </w:r>
+      <w:proofErr w:type="gramStart"/>
+      <w:r>
+        <w:rPr>
+          <w:b/>
+        </w:rPr>
+        <w:t>:</w:t>
+      </w:r>
+      <w:r>
+        <w:t>E</w:t>
+      </w:r>
+      <w:r>
+        <w:rPr>
+          <w:rFonts w:cs="Calibri"/>
+          <w:sz w:val="20"/>
+          <w:szCs w:val="20"/>
+          <w:lang w:eastAsia="es-AR"/>
+        </w:rPr>
+        <w:t>l</w:t>
+      </w:r>
+      <w:proofErr w:type="spellEnd"/>
+      <w:proofErr w:type="gramEnd"/>
+      <w:r>
+        <w:rPr>
+          <w:rFonts w:cs="Calibri"/>
+          <w:sz w:val="20"/>
+          <w:szCs w:val="20"/>
+          <w:lang w:eastAsia="es-AR"/>
+        </w:rPr>
+        <w:t xml:space="preserve"> objetivo</w:t>
+      </w:r>
+      <w:r>
+        <w:rPr>
+          <w:rFonts w:cs="Calibri"/>
+          <w:sz w:val="20"/>
+          <w:szCs w:val="20"/>
+          <w:lang w:eastAsia="es-AR"/>
+        </w:rPr>
+        <w:t xml:space="preserve"> no</w:t>
+      </w:r>
+      <w:r>
+        <w:rPr>
+          <w:rFonts w:cs="Calibri"/>
+          <w:sz w:val="20"/>
+          <w:szCs w:val="20"/>
+          <w:lang w:eastAsia="es-AR"/>
+        </w:rPr>
+        <w:t xml:space="preserve"> fue </w:t>
+      </w:r>
+      <w:r>
+        <w:rPr>
+          <w:rFonts w:cs="Calibri"/>
+          <w:sz w:val="20"/>
+          <w:szCs w:val="20"/>
+          <w:lang w:eastAsia="es-AR"/>
+        </w:rPr>
+        <w:t>completado aún</w:t>
+      </w:r>
+      <w:r>
+        <w:rPr>
+          <w:rFonts w:cs="Calibri"/>
+          <w:sz w:val="20"/>
+          <w:szCs w:val="20"/>
+          <w:lang w:eastAsia="es-AR"/>
+        </w:rPr>
+        <w:t xml:space="preserve">. </w:t>
+      </w:r>
+      <w:r>
+        <w:rPr>
+          <w:rFonts w:cs="Calibri"/>
+          <w:sz w:val="20"/>
+          <w:szCs w:val="20"/>
+          <w:lang w:eastAsia="es-AR"/>
+        </w:rPr>
+        <w:t>Se realizaron pruebas de almacenamiento de imágenes comprimidas y luego descomprimidas. La compresión de imágenes no es factible para el almacenamiento la base de datos. Lo conveniente es realizar el almacenamiento de las rutas de las imágenes en la base de datos, y las mismas en el sistema de archivos.</w:t>
+      </w:r>
+    </w:p>
+    <w:p>
+      <w:pPr>
+        <w:rPr>
+          <w:b/>
+        </w:rPr>
+      </w:pPr>
+      <w:r>
+        <w:rPr>
+          <w:b/>
+        </w:rPr>
+        <w:t xml:space="preserve">Desarrollo involucrado: </w:t>
+      </w:r>
+      <w:r>
+        <w:rPr>
+          <w:rFonts w:cs="Calibri"/>
+          <w:sz w:val="20"/>
+          <w:szCs w:val="20"/>
+          <w:lang w:eastAsia="es-AR"/>
+        </w:rPr>
+        <w:t>Pruebas de almacenamiento en MSSQL Server 2008</w:t>
+      </w:r>
+      <w:r>
+        <w:rPr>
+          <w:rFonts w:cs="Calibri"/>
+          <w:sz w:val="20"/>
+          <w:szCs w:val="20"/>
+          <w:lang w:eastAsia="es-AR"/>
+        </w:rPr>
+        <w:t>.</w:t>
+      </w:r>
+    </w:p>
+    <w:p>
+      <w:pPr>
+        <w:rPr>
+          <w:b/>
+        </w:rPr>
+      </w:pPr>
+      <w:r>
+        <w:rPr>
+          <w:b/>
+        </w:rPr>
+        <w:t xml:space="preserve">Documentos generados: </w:t>
+      </w:r>
+      <w:r>
+        <w:rPr>
+          <w:rFonts w:cs="Calibri"/>
+          <w:sz w:val="20"/>
+          <w:szCs w:val="20"/>
+          <w:lang w:eastAsia="es-AR"/>
+        </w:rPr>
+        <w:t>Modelo de base de datos de captura y almacenamiento de imágenes comprimidas.</w:t>
+      </w:r>
+    </w:p>
+    <w:p>
+      <w:pPr>
+        <w:rPr>
+          <w:b/>
+        </w:rPr>
+      </w:pPr>
+      <w:r>
+        <w:rPr>
+          <w:b/>
+        </w:rPr>
+        <w:t>Pruebas realizadas:</w:t>
+      </w:r>
+    </w:p>
+    <w:p>
+      <w:pPr>
+        <w:pStyle w:val="Prrafodelista"/>
+        <w:numPr>
+          <w:ilvl w:val="0"/>
+          <w:numId w:val="3"/>
+        </w:numPr>
+      </w:pPr>
+      <w:r>
+        <w:t>Prueba</w:t>
+      </w:r>
+      <w:r>
+        <w:t xml:space="preserve"> insatisfactoria</w:t>
+      </w:r>
+      <w:r>
+        <w:t xml:space="preserve"> de almacenar una imagen comprimida.</w:t>
+      </w:r>
+    </w:p>
+    <w:p>
+      <w:pPr>
+        <w:pStyle w:val="Prrafodelista"/>
+        <w:numPr>
+          <w:ilvl w:val="0"/>
+          <w:numId w:val="3"/>
+        </w:numPr>
+      </w:pPr>
+      <w:r>
+        <w:t xml:space="preserve">Prueba </w:t>
+      </w:r>
+      <w:r>
+        <w:t xml:space="preserve">exitosa de almacenar las rutas de las imágenes </w:t>
+      </w:r>
+      <w:r>
+        <w:t xml:space="preserve">y </w:t>
+      </w:r>
+      <w:r>
+        <w:t xml:space="preserve">guardado de las mismas </w:t>
+      </w:r>
+      <w:r>
+        <w:t>en</w:t>
+      </w:r>
+      <w:r>
+        <w:t xml:space="preserve"> el sistema de archivos.</w:t>
+      </w:r>
+    </w:p>
+    <w:p>
+      <w:pPr>
+        <w:rPr>
+          <w:b/>
+        </w:rPr>
+      </w:pPr>
+    </w:p>
+    <w:p>
+      <w:pPr>
+        <w:rPr>
+          <w:b/>
+        </w:rPr>
+      </w:pPr>
+      <w:r>
+        <w:rPr>
+          <w:b/>
+        </w:rPr>
+        <w:br w:type="page"/>
+      </w:r>
+    </w:p>
+    <w:p>
+      <w:pPr>
+        <w:pStyle w:val="Ttulo4"/>
+      </w:pPr>
+      <w:r>
+        <w:lastRenderedPageBreak/>
+        <w:t>User Story: Investigar sobre Human Computer Interaction para sistemas de interacción óptica</w:t>
+      </w:r>
+      <w:r>
+        <w:t>.</w:t>
+      </w:r>
+    </w:p>
+    <w:p/>
+    <w:p>
+      <w:r>
+        <w:rPr>
+          <w:b/>
+        </w:rPr>
+        <w:t xml:space="preserve">ID: </w:t>
+      </w:r>
+      <w:r>
+        <w:t>S-02003</w:t>
+      </w:r>
+    </w:p>
+    <w:p>
+      <w:r>
+        <w:rPr>
+          <w:b/>
+        </w:rPr>
+        <w:t xml:space="preserve">Nombre: </w:t>
+      </w:r>
+      <w:r>
+        <w:t>Investigar sobre Human Computer Interaction</w:t>
+      </w:r>
+      <w:r>
+        <w:t xml:space="preserve"> (HCI)</w:t>
+      </w:r>
+      <w:r>
+        <w:t xml:space="preserve"> para sistemas de interacción óptica.</w:t>
+      </w:r>
+    </w:p>
+    <w:p>
+      <w:r>
+        <w:rPr>
+          <w:b/>
+        </w:rPr>
+        <w:t xml:space="preserve">Objetivo: </w:t>
+      </w:r>
+      <w:r>
+        <w:t xml:space="preserve">Investigar acerca de las herramientas de software disponibles en el mercado para interactuar con sistemas de interacción </w:t>
+      </w:r>
+      <w:proofErr w:type="spellStart"/>
+      <w:r>
+        <w:t>óptica.</w:t>
+      </w:r>
+      <w:r>
+        <w:rPr>
+          <w:rFonts w:cs="Calibri"/>
+          <w:sz w:val="20"/>
+          <w:szCs w:val="20"/>
+          <w:lang w:eastAsia="es-AR"/>
+        </w:rPr>
+        <w:t>Conocer</w:t>
+      </w:r>
+      <w:proofErr w:type="spellEnd"/>
+      <w:r>
+        <w:rPr>
+          <w:rFonts w:cs="Calibri"/>
+          <w:sz w:val="20"/>
+          <w:szCs w:val="20"/>
+          <w:lang w:eastAsia="es-AR"/>
+        </w:rPr>
+        <w:t xml:space="preserve"> las funciones principales de </w:t>
+      </w:r>
+      <w:proofErr w:type="spellStart"/>
+      <w:r>
+        <w:rPr>
+          <w:rFonts w:cs="Calibri"/>
+          <w:sz w:val="20"/>
+          <w:szCs w:val="20"/>
+          <w:lang w:eastAsia="es-AR"/>
+        </w:rPr>
+        <w:t>Kinect</w:t>
+      </w:r>
+      <w:proofErr w:type="spellEnd"/>
+      <w:r>
+        <w:rPr>
+          <w:rFonts w:cs="Calibri"/>
+          <w:sz w:val="20"/>
+          <w:szCs w:val="20"/>
+          <w:lang w:eastAsia="es-AR"/>
+        </w:rPr>
+        <w:t xml:space="preserve">. </w:t>
+      </w:r>
+      <w:r>
+        <w:t>Investigar los beneficios de WPF y Microsoft Blend como complemento a las tecnologías de HCI. Obtener documentación útil.</w:t>
+      </w:r>
+    </w:p>
+    <w:p>
+      <w:r>
+        <w:rPr>
+          <w:b/>
+        </w:rPr>
+        <w:t xml:space="preserve">Cumplimiento del objetivo: </w:t>
+      </w:r>
+      <w:r>
+        <w:rPr>
+          <w:rFonts w:cs="Calibri"/>
+          <w:sz w:val="20"/>
+          <w:szCs w:val="20"/>
+          <w:lang w:eastAsia="es-AR"/>
+        </w:rPr>
+        <w:t>El objetivo fue prácticamente cumplido</w:t>
+      </w:r>
+      <w:r>
+        <w:rPr>
+          <w:rFonts w:cs="Calibri"/>
+          <w:sz w:val="20"/>
+          <w:szCs w:val="20"/>
+          <w:lang w:eastAsia="es-AR"/>
+        </w:rPr>
+        <w:t xml:space="preserve">. </w:t>
+      </w:r>
+      <w:r>
+        <w:rPr>
+          <w:rFonts w:cs="Calibri"/>
+          <w:sz w:val="20"/>
+          <w:szCs w:val="20"/>
+          <w:lang w:eastAsia="es-AR"/>
+        </w:rPr>
+        <w:t>Se realizó</w:t>
+      </w:r>
+      <w:r>
+        <w:rPr>
+          <w:rFonts w:cs="Calibri"/>
+          <w:sz w:val="20"/>
+          <w:szCs w:val="20"/>
+          <w:lang w:eastAsia="es-AR"/>
+        </w:rPr>
+        <w:t xml:space="preserve"> un diagrama de clases inicial del módulo interacción</w:t>
+      </w:r>
+      <w:r>
+        <w:rPr>
+          <w:rFonts w:cs="Calibri"/>
+          <w:sz w:val="20"/>
+          <w:szCs w:val="20"/>
+          <w:lang w:eastAsia="es-AR"/>
+        </w:rPr>
+        <w:t>.</w:t>
+      </w:r>
+    </w:p>
+    <w:p>
+      <w:pPr>
+        <w:rPr>
+          <w:b/>
+        </w:rPr>
+      </w:pPr>
+      <w:r>
+        <w:rPr>
+          <w:b/>
+        </w:rPr>
+        <w:t xml:space="preserve">Desarrollo involucrado: </w:t>
+      </w:r>
+      <w:r>
+        <w:t>D</w:t>
+      </w:r>
+      <w:r>
+        <w:rPr>
+          <w:rFonts w:cs="Calibri"/>
+          <w:sz w:val="20"/>
+          <w:szCs w:val="20"/>
+          <w:lang w:eastAsia="es-AR"/>
+        </w:rPr>
+        <w:t>iagrama</w:t>
+      </w:r>
+      <w:r>
+        <w:rPr>
+          <w:rFonts w:cs="Calibri"/>
+          <w:sz w:val="20"/>
+          <w:szCs w:val="20"/>
+          <w:lang w:eastAsia="es-AR"/>
+        </w:rPr>
+        <w:t xml:space="preserve"> de clases del módulo de captura. Implementación de código en WPF, C# y C/C++</w:t>
+      </w:r>
+      <w:r>
+        <w:rPr>
+          <w:rFonts w:cs="Calibri"/>
+          <w:sz w:val="20"/>
+          <w:szCs w:val="20"/>
+          <w:lang w:eastAsia="es-AR"/>
+        </w:rPr>
+        <w:t>.</w:t>
+      </w:r>
+    </w:p>
+    <w:p>
+      <w:pPr>
+        <w:rPr>
+          <w:b/>
+        </w:rPr>
+      </w:pPr>
+      <w:r>
+        <w:rPr>
+          <w:b/>
+        </w:rPr>
+        <w:t>Breve descripción de lo investigado:</w:t>
+      </w:r>
+    </w:p>
+    <w:p>
+      <w:r>
+        <w:rPr>
+          <w:b/>
+        </w:rPr>
+        <w:t>Documentos generados</w:t>
+      </w:r>
+      <w:r>
+        <w:rPr>
+          <w:b/>
+        </w:rPr>
+        <w:t>:</w:t>
+      </w:r>
+      <w:r>
+        <w:t xml:space="preserve"> Diagramas</w:t>
+      </w:r>
+      <w:r>
+        <w:t xml:space="preserve"> de clases del módulo de </w:t>
+      </w:r>
+      <w:r>
+        <w:t>Interacción.</w:t>
+      </w:r>
+    </w:p>
+    <w:p>
+      <w:pPr>
+        <w:rPr>
+          <w:b/>
+        </w:rPr>
+      </w:pPr>
+      <w:r>
+        <w:rPr>
+          <w:b/>
+        </w:rPr>
+        <w:t>Pruebas realizadas:</w:t>
+      </w:r>
+    </w:p>
+    <w:p>
+      <w:pPr>
+        <w:pStyle w:val="Prrafodelista"/>
+        <w:numPr>
+          <w:ilvl w:val="0"/>
+          <w:numId w:val="5"/>
+        </w:numPr>
+        <w:rPr>
+          <w:rFonts w:cs="Calibri"/>
+          <w:sz w:val="20"/>
+          <w:szCs w:val="20"/>
+          <w:lang w:eastAsia="es-AR"/>
+        </w:rPr>
+      </w:pPr>
+      <w:r>
+        <w:rPr>
+          <w:rFonts w:cs="Calibri"/>
+          <w:sz w:val="20"/>
+          <w:szCs w:val="20"/>
+          <w:lang w:eastAsia="es-AR"/>
+        </w:rPr>
+        <w:t>Pruebas realizadas en Windows exitosamente</w:t>
+      </w:r>
+      <w:r>
+        <w:rPr>
+          <w:rFonts w:cs="Calibri"/>
+          <w:sz w:val="20"/>
+          <w:szCs w:val="20"/>
+          <w:lang w:eastAsia="es-AR"/>
+        </w:rPr>
+        <w:t>.</w:t>
+      </w:r>
+    </w:p>
+    <w:p>
+      <w:pPr>
+        <w:pStyle w:val="Prrafodelista"/>
+        <w:numPr>
+          <w:ilvl w:val="2"/>
+          <w:numId w:val="5"/>
+        </w:numPr>
+        <w:rPr>
+          <w:rFonts w:cs="Calibri"/>
+          <w:sz w:val="20"/>
+          <w:szCs w:val="20"/>
+          <w:lang w:eastAsia="es-AR"/>
+        </w:rPr>
+      </w:pPr>
+      <w:r>
+        <w:rPr>
+          <w:rFonts w:cs="Calibri"/>
+          <w:sz w:val="20"/>
+          <w:szCs w:val="20"/>
+          <w:lang w:eastAsia="es-AR"/>
+        </w:rPr>
+        <w:t>Prueba de Juego inicial: éxito.</w:t>
+      </w:r>
+    </w:p>
+    <w:p>
+      <w:pPr>
+        <w:pStyle w:val="Prrafodelista"/>
+        <w:numPr>
+          <w:ilvl w:val="2"/>
+          <w:numId w:val="5"/>
+        </w:numPr>
+        <w:rPr>
+          <w:rFonts w:cs="Calibri"/>
+          <w:sz w:val="20"/>
+          <w:szCs w:val="20"/>
+          <w:lang w:eastAsia="es-AR"/>
+        </w:rPr>
+      </w:pPr>
+      <w:r>
+        <w:rPr>
+          <w:rFonts w:cs="Calibri"/>
+          <w:sz w:val="20"/>
+          <w:szCs w:val="20"/>
+          <w:lang w:eastAsia="es-AR"/>
+        </w:rPr>
+        <w:t>Prueba de reconocimiento de cabeza y torso: éxito.</w:t>
+      </w:r>
+    </w:p>
+    <w:p>
+      <w:pPr>
+        <w:pStyle w:val="Prrafodelista"/>
+        <w:numPr>
+          <w:ilvl w:val="2"/>
+          <w:numId w:val="5"/>
+        </w:numPr>
+        <w:rPr>
+          <w:rFonts w:cs="Calibri"/>
+          <w:sz w:val="20"/>
+          <w:szCs w:val="20"/>
+          <w:lang w:eastAsia="es-AR"/>
+        </w:rPr>
+      </w:pPr>
+      <w:r>
+        <w:rPr>
+          <w:rFonts w:cs="Calibri"/>
+          <w:sz w:val="20"/>
+          <w:szCs w:val="20"/>
+          <w:lang w:eastAsia="es-AR"/>
+        </w:rPr>
+        <w:t>Prueba de reconocimiento de piernas: éxito.</w:t>
+      </w:r>
+    </w:p>
+    <w:p>
+      <w:pPr>
+        <w:pStyle w:val="Prrafodelista"/>
+        <w:numPr>
+          <w:ilvl w:val="2"/>
+          <w:numId w:val="5"/>
+        </w:numPr>
+        <w:rPr>
+          <w:rFonts w:cs="Calibri"/>
+          <w:sz w:val="20"/>
+          <w:szCs w:val="20"/>
+          <w:lang w:eastAsia="es-AR"/>
+        </w:rPr>
+      </w:pPr>
+      <w:r>
+        <w:rPr>
+          <w:rFonts w:cs="Calibri"/>
+          <w:sz w:val="20"/>
+          <w:szCs w:val="20"/>
+          <w:lang w:eastAsia="es-AR"/>
+        </w:rPr>
+        <w:t>Prueba de reconocimiento de profundidad: éxito.</w:t>
+      </w:r>
+    </w:p>
+    <w:p>
+      <w:pPr>
+        <w:pStyle w:val="Prrafodelista"/>
+        <w:numPr>
+          <w:ilvl w:val="2"/>
+          <w:numId w:val="5"/>
+        </w:numPr>
+        <w:rPr>
+          <w:rFonts w:cs="Calibri"/>
+          <w:sz w:val="20"/>
+          <w:szCs w:val="20"/>
+          <w:lang w:eastAsia="es-AR"/>
+        </w:rPr>
+      </w:pPr>
+      <w:r>
+        <w:rPr>
+          <w:rFonts w:cs="Calibri"/>
+          <w:sz w:val="20"/>
+          <w:szCs w:val="20"/>
+          <w:lang w:eastAsia="es-AR"/>
+        </w:rPr>
+        <w:t>Pruebas de reconocimiento del esqueleto humano completo: éxito.</w:t>
+      </w:r>
+    </w:p>
+    <w:p>
+      <w:pPr>
+        <w:pStyle w:val="Prrafodelista"/>
+        <w:numPr>
+          <w:ilvl w:val="2"/>
+          <w:numId w:val="5"/>
+        </w:numPr>
+        <w:rPr>
+          <w:rFonts w:cs="Calibri"/>
+          <w:sz w:val="20"/>
+          <w:szCs w:val="20"/>
+          <w:lang w:eastAsia="es-AR"/>
+        </w:rPr>
+      </w:pPr>
+      <w:r>
+        <w:rPr>
+          <w:rFonts w:cs="Calibri"/>
+          <w:sz w:val="20"/>
+          <w:szCs w:val="20"/>
+          <w:lang w:eastAsia="es-AR"/>
+        </w:rPr>
+        <w:t>Pruebas de integración con WPF: éxito.</w:t>
+      </w:r>
+    </w:p>
+    <w:p>
+      <w:pPr>
+        <w:rPr>
+          <w:rFonts w:cs="Calibri"/>
+          <w:sz w:val="20"/>
+          <w:szCs w:val="20"/>
+          <w:lang w:eastAsia="es-AR"/>
+        </w:rPr>
+      </w:pPr>
+      <w:r>
+        <w:rPr>
+          <w:rFonts w:cs="Calibri"/>
+          <w:sz w:val="20"/>
+          <w:szCs w:val="20"/>
+          <w:lang w:eastAsia="es-AR"/>
+        </w:rPr>
+        <w:t>Las pruebas realizadas generan integración con el producto y añaden nuevas funcionalidades.</w:t>
+      </w:r>
+    </w:p>
+    <w:p>
+      <w:pPr>
+        <w:rPr>
+          <w:rFonts w:cs="Calibri"/>
+          <w:b/>
+          <w:szCs w:val="20"/>
+          <w:lang w:eastAsia="es-AR"/>
+        </w:rPr>
+      </w:pPr>
+      <w:r>
+        <w:rPr>
+          <w:rFonts w:cs="Calibri"/>
+          <w:b/>
+          <w:szCs w:val="20"/>
+          <w:lang w:eastAsia="es-AR"/>
+        </w:rPr>
+        <w:t xml:space="preserve">Funcionalidades añadidas: </w:t>
+      </w:r>
+    </w:p>
+    <w:p>
+      <w:pPr>
+        <w:pStyle w:val="Prrafodelista"/>
+        <w:numPr>
+          <w:ilvl w:val="2"/>
+          <w:numId w:val="2"/>
+        </w:numPr>
+        <w:rPr>
+          <w:rFonts w:cs="Calibri"/>
+          <w:sz w:val="20"/>
+          <w:szCs w:val="20"/>
+          <w:lang w:eastAsia="es-AR"/>
+        </w:rPr>
+      </w:pPr>
+      <w:r>
+        <w:rPr>
+          <w:rFonts w:cs="Calibri"/>
+          <w:sz w:val="20"/>
+          <w:szCs w:val="20"/>
+          <w:lang w:eastAsia="es-AR"/>
+        </w:rPr>
+        <w:t xml:space="preserve">Interacción inicial de </w:t>
+      </w:r>
+      <w:proofErr w:type="spellStart"/>
+      <w:r>
+        <w:rPr>
+          <w:rFonts w:cs="Calibri"/>
+          <w:sz w:val="20"/>
+          <w:szCs w:val="20"/>
+          <w:lang w:eastAsia="es-AR"/>
+        </w:rPr>
+        <w:t>Kinect</w:t>
+      </w:r>
+      <w:proofErr w:type="spellEnd"/>
+      <w:r>
+        <w:rPr>
+          <w:rFonts w:cs="Calibri"/>
+          <w:sz w:val="20"/>
+          <w:szCs w:val="20"/>
+          <w:lang w:eastAsia="es-AR"/>
+        </w:rPr>
+        <w:t xml:space="preserve"> con el cuerpo humano.</w:t>
+      </w:r>
+    </w:p>
+    <w:p>
+      <w:pPr>
+        <w:pStyle w:val="Prrafodelista"/>
+        <w:numPr>
+          <w:ilvl w:val="2"/>
+          <w:numId w:val="2"/>
+        </w:numPr>
+        <w:rPr>
+          <w:rFonts w:cs="Calibri"/>
+          <w:sz w:val="20"/>
+          <w:szCs w:val="20"/>
+          <w:lang w:eastAsia="es-AR"/>
+        </w:rPr>
+      </w:pPr>
+      <w:r>
+        <w:rPr>
+          <w:rFonts w:cs="Calibri"/>
+          <w:sz w:val="20"/>
+          <w:szCs w:val="20"/>
+          <w:lang w:eastAsia="es-AR"/>
+        </w:rPr>
+        <w:t xml:space="preserve">Captura de información del </w:t>
+      </w:r>
+      <w:proofErr w:type="spellStart"/>
+      <w:r>
+        <w:rPr>
+          <w:rFonts w:cs="Calibri"/>
+          <w:sz w:val="20"/>
+          <w:szCs w:val="20"/>
+          <w:lang w:eastAsia="es-AR"/>
+        </w:rPr>
+        <w:t>Kinect</w:t>
+      </w:r>
+      <w:proofErr w:type="spellEnd"/>
+      <w:r>
+        <w:rPr>
+          <w:rFonts w:cs="Calibri"/>
+          <w:sz w:val="20"/>
+          <w:szCs w:val="20"/>
+          <w:lang w:eastAsia="es-AR"/>
+        </w:rPr>
+        <w:t xml:space="preserve"> con el usuario.</w:t>
+      </w:r>
+    </w:p>
+    <w:p>
+      <w:pPr>
+        <w:pStyle w:val="Prrafodelista"/>
+        <w:numPr>
+          <w:ilvl w:val="2"/>
+          <w:numId w:val="2"/>
+        </w:numPr>
+        <w:rPr>
+          <w:rFonts w:cs="Calibri"/>
+          <w:sz w:val="20"/>
+          <w:szCs w:val="20"/>
+          <w:lang w:eastAsia="es-AR"/>
+        </w:rPr>
+      </w:pPr>
+      <w:r>
+        <w:rPr>
+          <w:rFonts w:cs="Calibri"/>
+          <w:sz w:val="20"/>
+          <w:szCs w:val="20"/>
+          <w:lang w:eastAsia="es-AR"/>
+        </w:rPr>
+        <w:t xml:space="preserve">Representación de movimientos del usuario con </w:t>
+      </w:r>
+      <w:proofErr w:type="spellStart"/>
+      <w:r>
+        <w:rPr>
+          <w:rFonts w:cs="Calibri"/>
+          <w:sz w:val="20"/>
+          <w:szCs w:val="20"/>
+          <w:lang w:eastAsia="es-AR"/>
+        </w:rPr>
+        <w:t>Kinect</w:t>
+      </w:r>
+      <w:proofErr w:type="spellEnd"/>
+      <w:r>
+        <w:rPr>
+          <w:rFonts w:cs="Calibri"/>
+          <w:sz w:val="20"/>
+          <w:szCs w:val="20"/>
+          <w:lang w:eastAsia="es-AR"/>
+        </w:rPr>
+        <w:t>.</w:t>
+      </w:r>
+    </w:p>
+    <w:p>
+      <w:pPr>
+        <w:pStyle w:val="Prrafodelista"/>
+        <w:numPr>
+          <w:ilvl w:val="2"/>
+          <w:numId w:val="2"/>
+        </w:numPr>
+        <w:rPr>
+          <w:rFonts w:cs="Calibri"/>
+          <w:sz w:val="20"/>
+          <w:szCs w:val="20"/>
+          <w:lang w:eastAsia="es-AR"/>
+        </w:rPr>
+      </w:pPr>
+      <w:r>
+        <w:rPr>
+          <w:rFonts w:cs="Calibri"/>
+          <w:sz w:val="20"/>
+          <w:szCs w:val="20"/>
+          <w:lang w:eastAsia="es-AR"/>
+        </w:rPr>
+        <w:t>Inicio del Modelado del modulo de interacción-</w:t>
+      </w:r>
+    </w:p>
+    <w:p>
+      <w:pPr>
+        <w:pStyle w:val="Prrafodelista"/>
+        <w:numPr>
+          <w:ilvl w:val="2"/>
+          <w:numId w:val="2"/>
+        </w:numPr>
+        <w:rPr>
+          <w:rFonts w:cs="Calibri"/>
+          <w:sz w:val="20"/>
+          <w:szCs w:val="20"/>
+          <w:lang w:eastAsia="es-AR"/>
+        </w:rPr>
+      </w:pPr>
+      <w:r>
+        <w:rPr>
+          <w:rFonts w:cs="Calibri"/>
+          <w:sz w:val="20"/>
+          <w:szCs w:val="20"/>
+          <w:lang w:eastAsia="es-AR"/>
+        </w:rPr>
+        <w:t>Modelado inicial del módulo web.</w:t>
+      </w:r>
+    </w:p>
+    <w:p>
+      <w:pPr>
+        <w:rPr>
+          <w:b/>
+        </w:rPr>
+      </w:pPr>
+    </w:p>
+    <w:p>
+      <w:pPr>
+        <w:pStyle w:val="Prrafodelista"/>
+        <w:ind w:left="0"/>
         <w:rPr>
           <w:noProof/>
           <w:lang w:eastAsia="es-AR"/>
         </w:rPr>
       </w:pPr>
       <w:r>
+        <w:rPr>
+          <w:b/>
+        </w:rPr>
         <w:br w:type="page"/>
       </w:r>
-      <w:bookmarkStart w:id="8" w:name="_Toc332124676"/>
+      <w:bookmarkStart w:id="8" w:name="_Toc332729440"/>
+      <w:r>
+        <w:rPr>
+          <w:rStyle w:val="Ttulo1Car"/>
+        </w:rPr>
+        <w:lastRenderedPageBreak/>
+        <w:t>Diagrama de Paquetes del Sistema</w:t>
+      </w:r>
+      <w:bookmarkEnd w:id="8"/>
+      <w:r>
+        <w:rPr>
+          <w:noProof/>
+          <w:lang w:eastAsia="es-AR"/>
+        </w:rPr>
+        <w:t xml:space="preserve"> (Version 0.1)</w:t>
+      </w:r>
+    </w:p>
+    <w:p>
+      <w:pPr>
+        <w:rPr>
+          <w:b/>
+        </w:rPr>
+      </w:pPr>
+      <w:r>
+        <w:rPr>
+          <w:b/>
+          <w:noProof/>
+          <w:lang w:eastAsia="es-AR"/>
+        </w:rPr>
+        <w:drawing>
+          <wp:inline distT="0" distB="0" distL="0" distR="0">
+            <wp:extent cx="5612130" cy="5194711"/>
+            <wp:effectExtent l="0" t="0" r="0" b="0"/>
+            <wp:docPr id="6" name="Imagen 6"/>
+            <wp:cNvGraphicFramePr>
+              <a:graphicFrameLocks xmlns:a="http://schemas.openxmlformats.org/drawingml/2006/main" noChangeAspect="1"/>
+            </wp:cNvGraphicFramePr>
+            <a:graphic xmlns:a="http://schemas.openxmlformats.org/drawingml/2006/main">
+              <a:graphicData uri="http://schemas.openxmlformats.org/drawingml/2006/picture">
+                <pic:pic xmlns:pic="http://schemas.openxmlformats.org/drawingml/2006/picture">
+                  <pic:nvPicPr>
+                    <pic:cNvPr id="0" name="Picture 1"/>
+                    <pic:cNvPicPr>
+                      <a:picLocks noChangeAspect="1" noChangeArrowheads="1"/>
+                    </pic:cNvPicPr>
+                  </pic:nvPicPr>
+                  <pic:blipFill>
+                    <a:blip r:embed="rId11">
+                      <a:extLst>
+                        <a:ext uri="{28A0092B-C50C-407E-A947-70E740481C1C}">
+                          <a14:useLocalDpi xmlns:a14="http://schemas.microsoft.com/office/drawing/2010/main" val="0"/>
+                        </a:ext>
+                      </a:extLst>
+                    </a:blip>
+                    <a:srcRect/>
+                    <a:stretch>
+                      <a:fillRect/>
+                    </a:stretch>
+                  </pic:blipFill>
+                  <pic:spPr bwMode="auto">
+                    <a:xfrm>
+                      <a:off x="0" y="0"/>
+                      <a:ext cx="5612130" cy="5194711"/>
+                    </a:xfrm>
+                    <a:prstGeom prst="rect">
+                      <a:avLst/>
+                    </a:prstGeom>
+                    <a:noFill/>
+                    <a:ln>
+                      <a:noFill/>
+                    </a:ln>
+                  </pic:spPr>
+                </pic:pic>
+              </a:graphicData>
+            </a:graphic>
+          </wp:inline>
+        </w:drawing>
+      </w:r>
+    </w:p>
+    <w:p>
+      <w:pPr>
+        <w:rPr>
+          <w:noProof/>
+          <w:lang w:eastAsia="es-AR"/>
+        </w:rPr>
+      </w:pPr>
+      <w:r>
+        <w:br w:type="page"/>
+      </w:r>
+      <w:bookmarkStart w:id="9" w:name="_Toc332729441"/>
       <w:r>
         <w:rPr>
           <w:rStyle w:val="Ttulo1Car"/>
@@ -3765,7 +4086,7 @@
         </w:rPr>
         <w:t>del módulo Interacción</w:t>
       </w:r>
-      <w:bookmarkEnd w:id="8"/>
+      <w:bookmarkEnd w:id="9"/>
       <w:r>
         <w:rPr>
           <w:noProof/>
@@ -3793,7 +4114,7 @@
           <w:lang w:eastAsia="es-AR"/>
         </w:rPr>
         <w:drawing>
-          <wp:inline distT="0" distB="0" distL="0" distR="0">
+          <wp:inline distT="0" distB="0" distL="0" distR="0" wp14:anchorId="50DF2D49" wp14:editId="1CD920D0">
             <wp:extent cx="5607050" cy="4330700"/>
             <wp:effectExtent l="0" t="0" r="0" b="0"/>
             <wp:docPr id="2" name="Imagen 2"/>
@@ -3810,10 +4131,10 @@
                     </pic:cNvPicPr>
                   </pic:nvPicPr>
                   <pic:blipFill>
-                    <a:blip r:embed="rId10">
+                    <a:blip r:embed="rId12">
                       <a:extLst>
                         <a:ext uri="{28A0092B-C50C-407E-A947-70E740481C1C}">
-                          <a14:useLocalDpi xmlns:a14="http://schemas.microsoft.com/office/drawing/2010/main" xmlns:wps="http://schemas.microsoft.com/office/word/2010/wordprocessingShape" xmlns:wpi="http://schemas.microsoft.com/office/word/2010/wordprocessingInk" xmlns:wpg="http://schemas.microsoft.com/office/word/2010/wordprocessingGroup" xmlns:w14="http://schemas.microsoft.com/office/word/2010/wordml" xmlns:w="http://schemas.openxmlformats.org/wordprocessingml/2006/main" xmlns:w10="urn:schemas-microsoft-com:office:word" xmlns:wp14="http://schemas.microsoft.com/office/word/2010/wordprocessingDrawing" xmlns:v="urn:schemas-microsoft-com:vml" xmlns:o="urn:schemas-microsoft-com:office:office" xmlns:mc="http://schemas.openxmlformats.org/markup-compatibility/2006" xmlns:wpc="http://schemas.microsoft.com/office/word/2010/wordprocessingCanvas" xmlns="" val="0"/>
+                          <a14:useLocalDpi xmlns:a14="http://schemas.microsoft.com/office/drawing/2010/main" val="0"/>
                         </a:ext>
                       </a:extLst>
                     </a:blip>
@@ -3864,29 +4185,42 @@
       </w:r>
     </w:p>
     <w:p>
-      <w:bookmarkStart w:id="9" w:name="_Toc332124677"/>
+      <w:bookmarkStart w:id="10" w:name="_Toc332729442"/>
       <w:r>
         <w:rPr>
           <w:rStyle w:val="Ttulo1Car"/>
         </w:rPr>
         <w:lastRenderedPageBreak/>
-        <w:t>Diagrama de clases del módulo Interacción</w:t>
-      </w:r>
-      <w:bookmarkEnd w:id="9"/>
+        <w:t xml:space="preserve">Diagrama de clases del módulo </w:t>
+      </w:r>
+      <w:r>
+        <w:rPr>
+          <w:rStyle w:val="Ttulo1Car"/>
+        </w:rPr>
+        <w:t>Interacción</w:t>
+      </w:r>
+      <w:bookmarkEnd w:id="10"/>
       <w:r>
         <w:rPr>
           <w:noProof/>
           <w:lang w:eastAsia="es-AR"/>
         </w:rPr>
-        <w:t>(Paquete ColorStream) (Version 0.1)</w:t>
+        <w:t xml:space="preserve"> (</w:t>
+      </w:r>
+      <w:r>
+        <w:rPr>
+          <w:noProof/>
+          <w:lang w:eastAsia="es-AR"/>
+        </w:rPr>
+        <w:t>Paquete ColorStream) (Version 0.1)</w:t>
       </w:r>
     </w:p>
     <w:p>
       <w:pPr>
         <w:pStyle w:val="Prrafodelista"/>
         <w:sectPr>
-          <w:headerReference w:type="default" r:id="rId11"/>
-          <w:footerReference w:type="default" r:id="rId12"/>
+          <w:headerReference w:type="default" r:id="rId13"/>
+          <w:footerReference w:type="default" r:id="rId14"/>
           <w:pgSz w:w="12240" w:h="15840"/>
           <w:pgMar w:top="1418" w:right="1701" w:bottom="1418" w:left="1701" w:header="709" w:footer="709" w:gutter="0"/>
           <w:cols w:space="708"/>
@@ -3917,10 +4251,10 @@
                     </pic:cNvPicPr>
                   </pic:nvPicPr>
                   <pic:blipFill>
-                    <a:blip r:embed="rId13">
+                    <a:blip r:embed="rId15">
                       <a:extLst>
                         <a:ext uri="{28A0092B-C50C-407E-A947-70E740481C1C}">
-                          <a14:useLocalDpi xmlns:a14="http://schemas.microsoft.com/office/drawing/2010/main" xmlns:wps="http://schemas.microsoft.com/office/word/2010/wordprocessingShape" xmlns:wpi="http://schemas.microsoft.com/office/word/2010/wordprocessingInk" xmlns:wpg="http://schemas.microsoft.com/office/word/2010/wordprocessingGroup" xmlns:w14="http://schemas.microsoft.com/office/word/2010/wordml" xmlns:w="http://schemas.openxmlformats.org/wordprocessingml/2006/main" xmlns:w10="urn:schemas-microsoft-com:office:word" xmlns:wp14="http://schemas.microsoft.com/office/word/2010/wordprocessingDrawing" xmlns:v="urn:schemas-microsoft-com:vml" xmlns:o="urn:schemas-microsoft-com:office:office" xmlns:mc="http://schemas.openxmlformats.org/markup-compatibility/2006" xmlns:wpc="http://schemas.microsoft.com/office/word/2010/wordprocessingCanvas" xmlns="" val="0"/>
+                          <a14:useLocalDpi xmlns:a14="http://schemas.microsoft.com/office/drawing/2010/main" val="0"/>
                         </a:ext>
                       </a:extLst>
                     </a:blip>
@@ -3956,7 +4290,7 @@
           <w:lang w:eastAsia="es-AR"/>
         </w:rPr>
       </w:pPr>
-      <w:bookmarkStart w:id="10" w:name="_Toc332124678"/>
+      <w:bookmarkStart w:id="11" w:name="_Toc332729443"/>
       <w:r>
         <w:rPr>
           <w:rStyle w:val="Ttulo1Car"/>
@@ -3964,7 +4298,13 @@
         <w:lastRenderedPageBreak/>
         <w:t>Diagrama de clases del módulo de Interacción</w:t>
       </w:r>
-      <w:bookmarkEnd w:id="10"/>
+      <w:bookmarkEnd w:id="11"/>
+      <w:r>
+        <w:rPr>
+          <w:rStyle w:val="Ttulo1Car"/>
+        </w:rPr>
+        <w:t xml:space="preserve"> </w:t>
+      </w:r>
       <w:r>
         <w:rPr>
           <w:noProof/>
@@ -4001,10 +4341,10 @@
                     </pic:cNvPicPr>
                   </pic:nvPicPr>
                   <pic:blipFill>
-                    <a:blip r:embed="rId14">
+                    <a:blip r:embed="rId16">
                       <a:extLst>
                         <a:ext uri="{28A0092B-C50C-407E-A947-70E740481C1C}">
-                          <a14:useLocalDpi xmlns:a14="http://schemas.microsoft.com/office/drawing/2010/main" xmlns:wps="http://schemas.microsoft.com/office/word/2010/wordprocessingShape" xmlns:wpi="http://schemas.microsoft.com/office/word/2010/wordprocessingInk" xmlns:wpg="http://schemas.microsoft.com/office/word/2010/wordprocessingGroup" xmlns:w14="http://schemas.microsoft.com/office/word/2010/wordml" xmlns:w="http://schemas.openxmlformats.org/wordprocessingml/2006/main" xmlns:w10="urn:schemas-microsoft-com:office:word" xmlns:wp14="http://schemas.microsoft.com/office/word/2010/wordprocessingDrawing" xmlns:v="urn:schemas-microsoft-com:vml" xmlns:o="urn:schemas-microsoft-com:office:office" xmlns:mc="http://schemas.openxmlformats.org/markup-compatibility/2006" xmlns:wpc="http://schemas.microsoft.com/office/word/2010/wordprocessingCanvas" xmlns="" val="0"/>
+                          <a14:useLocalDpi xmlns:a14="http://schemas.microsoft.com/office/drawing/2010/main" val="0"/>
                         </a:ext>
                       </a:extLst>
                     </a:blip>
@@ -4055,27 +4395,75 @@
       <w:pPr>
         <w:pStyle w:val="Ttulo1"/>
       </w:pPr>
-      <w:bookmarkStart w:id="11" w:name="_Toc332124679"/>
+      <w:bookmarkStart w:id="12" w:name="_Toc332729444"/>
       <w:r>
         <w:lastRenderedPageBreak/>
         <w:t>Problemas e Inconvenientes</w:t>
       </w:r>
-      <w:bookmarkEnd w:id="11"/>
+      <w:bookmarkEnd w:id="12"/>
     </w:p>
     <w:p/>
     <w:p>
       <w:r>
-        <w:t xml:space="preserve">Las principales dificultades del Sprint 2 se dieron en la generación del modelo de objetos e implementación de base de datos. Estas dificultades radican en cómo mantener la información integrada y consistente de las capturas, que son almacenadas en el sistema de archivos, y de las abstracciones del modelo de objetos. Para facilitar el desarrollo y mejora de la misma se optó por  un framework ORM (ObjectRelationalMapping) conocido como Entity Framework. </w:t>
-      </w:r>
-    </w:p>
-    <w:p>
-      <w:r>
-        <w:t>En un segundo plano existieron percances en el desarrollo inicial de las pruebas del módulo de HCI, tales como el trazado y velocidad de seguimiento por parte de la Kinect y su configuración inicial. Sin embargo, estas barreras  pudieron ser superadas con éxito.</w:t>
-      </w:r>
-    </w:p>
-    <w:p>
-      <w:r>
-        <w:t>Por último, se tuvieron  que añadir tanto TechnicalTasks, como User Stories al Sprint, debido a la incorporación de un nuevo integrante. El nuevo ingeniero de software se incorporó al equipo de trabajo alterando la planificación general del Sprint y del proyecto. Sus aportes funcionales involucran tanto desarrollo en Kinect como en plataforma web, y control sobre la base de datos.</w:t>
+        <w:t xml:space="preserve">Las principales dificultades del Sprint 2 se dieron en la generación del modelo de objetos e implementación de base de datos. Estas dificultades radican en cómo mantener la información integrada y consistente de las capturas, que son almacenadas en el sistema de archivos, y de las abstracciones del modelo de objetos. Para facilitar el desarrollo y mejora de la misma se optó por  un </w:t>
+      </w:r>
+      <w:proofErr w:type="spellStart"/>
+      <w:r>
+        <w:t>framework</w:t>
+      </w:r>
+      <w:proofErr w:type="spellEnd"/>
+      <w:r>
+        <w:t xml:space="preserve"> ORM (</w:t>
+      </w:r>
+      <w:proofErr w:type="spellStart"/>
+      <w:r>
+        <w:t>ObjectRelationalMapping</w:t>
+      </w:r>
+      <w:proofErr w:type="spellEnd"/>
+      <w:r>
+        <w:t xml:space="preserve">) conocido como </w:t>
+      </w:r>
+      <w:proofErr w:type="spellStart"/>
+      <w:r>
+        <w:t>Entity</w:t>
+      </w:r>
+      <w:proofErr w:type="spellEnd"/>
+      <w:r>
+        <w:t xml:space="preserve"> Framework. </w:t>
+      </w:r>
+    </w:p>
+    <w:p>
+      <w:r>
+        <w:t xml:space="preserve">En un segundo plano existieron percances en el desarrollo inicial de las pruebas del módulo de HCI, tales como el trazado y velocidad de seguimiento por parte de la </w:t>
+      </w:r>
+      <w:proofErr w:type="spellStart"/>
+      <w:r>
+        <w:t>Kinect</w:t>
+      </w:r>
+      <w:proofErr w:type="spellEnd"/>
+      <w:r>
+        <w:t xml:space="preserve"> y su configuración inicial. Sin embargo, estas barreras  pudieron ser superadas con éxito.</w:t>
+      </w:r>
+    </w:p>
+    <w:p>
+      <w:r>
+        <w:t xml:space="preserve">Por último, se tuvieron  que añadir tanto </w:t>
+      </w:r>
+      <w:proofErr w:type="spellStart"/>
+      <w:r>
+        <w:t>TechnicalTasks</w:t>
+      </w:r>
+      <w:proofErr w:type="spellEnd"/>
+      <w:r>
+        <w:t xml:space="preserve">, como User Stories al Sprint, debido a la incorporación de un nuevo integrante. El nuevo ingeniero de software se incorporó al equipo de trabajo alterando la planificación general del Sprint y del proyecto. Sus aportes funcionales involucran tanto desarrollo en </w:t>
+      </w:r>
+      <w:proofErr w:type="spellStart"/>
+      <w:r>
+        <w:t>Kinect</w:t>
+      </w:r>
+      <w:proofErr w:type="spellEnd"/>
+      <w:r>
+        <w:t xml:space="preserve"> como en plataforma web, y control sobre la base de datos.</w:t>
       </w:r>
     </w:p>
     <w:p>
@@ -4097,20 +4485,28 @@
       <w:pPr>
         <w:pStyle w:val="Ttulo1"/>
       </w:pPr>
-      <w:bookmarkStart w:id="12" w:name="_Toc332124680"/>
+      <w:bookmarkStart w:id="13" w:name="_Toc332729445"/>
       <w:r>
         <w:lastRenderedPageBreak/>
-        <w:t>TechnicalTasks</w:t>
-      </w:r>
-      <w:bookmarkEnd w:id="12"/>
+        <w:t>Technical</w:t>
+      </w:r>
+      <w:r>
+        <w:t xml:space="preserve"> </w:t>
+      </w:r>
+      <w:proofErr w:type="spellStart"/>
+      <w:r>
+        <w:t>Tasks</w:t>
+      </w:r>
+      <w:bookmarkEnd w:id="13"/>
+      <w:proofErr w:type="spellEnd"/>
     </w:p>
     <w:p/>
     <w:tbl>
       <w:tblPr>
-        <w:tblStyle w:val="Sombreadoclaro-nfasis1"/>
+        <w:tblStyle w:val="Sombreadoclaro-nfasis11"/>
         <w:tblW w:w="9606" w:type="dxa"/>
         <w:tblLayout w:type="fixed"/>
-        <w:tblLook w:val="04A0"/>
+        <w:tblLook w:val="04A0" w:firstRow="1" w:lastRow="0" w:firstColumn="1" w:lastColumn="0" w:noHBand="0" w:noVBand="1"/>
       </w:tblPr>
       <w:tblGrid>
         <w:gridCol w:w="1055"/>
@@ -4122,11 +4518,11 @@
       </w:tblGrid>
       <w:tr>
         <w:trPr>
-          <w:cnfStyle w:val="100000000000"/>
+          <w:cnfStyle w:val="100000000000" w:firstRow="1" w:lastRow="0" w:firstColumn="0" w:lastColumn="0" w:oddVBand="0" w:evenVBand="0" w:oddHBand="0" w:evenHBand="0" w:firstRowFirstColumn="0" w:firstRowLastColumn="0" w:lastRowFirstColumn="0" w:lastRowLastColumn="0"/>
         </w:trPr>
         <w:tc>
           <w:tcPr>
-            <w:cnfStyle w:val="001000000000"/>
+            <w:cnfStyle w:val="001000000000" w:firstRow="0" w:lastRow="0" w:firstColumn="1" w:lastColumn="0" w:oddVBand="0" w:evenVBand="0" w:oddHBand="0" w:evenHBand="0" w:firstRowFirstColumn="0" w:firstRowLastColumn="0" w:lastRowFirstColumn="0" w:lastRowLastColumn="0"/>
             <w:tcW w:w="1055" w:type="dxa"/>
             <w:vAlign w:val="center"/>
           </w:tcPr>
@@ -4147,7 +4543,7 @@
           <w:p>
             <w:pPr>
               <w:jc w:val="center"/>
-              <w:cnfStyle w:val="100000000000"/>
+              <w:cnfStyle w:val="100000000000" w:firstRow="1" w:lastRow="0" w:firstColumn="0" w:lastColumn="0" w:oddVBand="0" w:evenVBand="0" w:oddHBand="0" w:evenHBand="0" w:firstRowFirstColumn="0" w:firstRowLastColumn="0" w:lastRowFirstColumn="0" w:lastRowLastColumn="0"/>
             </w:pPr>
             <w:r>
               <w:t>TT ID</w:t>
@@ -4162,11 +4558,13 @@
           <w:p>
             <w:pPr>
               <w:jc w:val="center"/>
-              <w:cnfStyle w:val="100000000000"/>
-            </w:pPr>
+              <w:cnfStyle w:val="100000000000" w:firstRow="1" w:lastRow="0" w:firstColumn="0" w:lastColumn="0" w:oddVBand="0" w:evenVBand="0" w:oddHBand="0" w:evenHBand="0" w:firstRowFirstColumn="0" w:firstRowLastColumn="0" w:lastRowFirstColumn="0" w:lastRowLastColumn="0"/>
+            </w:pPr>
+            <w:proofErr w:type="spellStart"/>
             <w:r>
               <w:t>TechnicalTask</w:t>
             </w:r>
+            <w:proofErr w:type="spellEnd"/>
           </w:p>
         </w:tc>
         <w:tc>
@@ -4177,7 +4575,7 @@
           <w:p>
             <w:pPr>
               <w:jc w:val="center"/>
-              <w:cnfStyle w:val="100000000000"/>
+              <w:cnfStyle w:val="100000000000" w:firstRow="1" w:lastRow="0" w:firstColumn="0" w:lastColumn="0" w:oddVBand="0" w:evenVBand="0" w:oddHBand="0" w:evenHBand="0" w:firstRowFirstColumn="0" w:firstRowLastColumn="0" w:lastRowFirstColumn="0" w:lastRowLastColumn="0"/>
             </w:pPr>
             <w:r>
               <w:t>Est</w:t>
@@ -4195,7 +4593,7 @@
           <w:p>
             <w:pPr>
               <w:jc w:val="center"/>
-              <w:cnfStyle w:val="100000000000"/>
+              <w:cnfStyle w:val="100000000000" w:firstRow="1" w:lastRow="0" w:firstColumn="0" w:lastColumn="0" w:oddVBand="0" w:evenVBand="0" w:oddHBand="0" w:evenHBand="0" w:firstRowFirstColumn="0" w:firstRowLastColumn="0" w:lastRowFirstColumn="0" w:lastRowLastColumn="0"/>
             </w:pPr>
             <w:r>
               <w:t>Prioridad</w:t>
@@ -4210,21 +4608,23 @@
           <w:p>
             <w:pPr>
               <w:jc w:val="center"/>
-              <w:cnfStyle w:val="100000000000"/>
-            </w:pPr>
+              <w:cnfStyle w:val="100000000000" w:firstRow="1" w:lastRow="0" w:firstColumn="0" w:lastColumn="0" w:oddVBand="0" w:evenVBand="0" w:oddHBand="0" w:evenHBand="0" w:firstRowFirstColumn="0" w:firstRowLastColumn="0" w:lastRowFirstColumn="0" w:lastRowLastColumn="0"/>
+            </w:pPr>
+            <w:proofErr w:type="spellStart"/>
             <w:r>
               <w:t>RefSprint</w:t>
             </w:r>
+            <w:proofErr w:type="spellEnd"/>
           </w:p>
         </w:tc>
       </w:tr>
       <w:tr>
         <w:trPr>
-          <w:cnfStyle w:val="000000100000"/>
+          <w:cnfStyle w:val="000000100000" w:firstRow="0" w:lastRow="0" w:firstColumn="0" w:lastColumn="0" w:oddVBand="0" w:evenVBand="0" w:oddHBand="1" w:evenHBand="0" w:firstRowFirstColumn="0" w:firstRowLastColumn="0" w:lastRowFirstColumn="0" w:lastRowLastColumn="0"/>
         </w:trPr>
         <w:tc>
           <w:tcPr>
-            <w:cnfStyle w:val="001000000000"/>
+            <w:cnfStyle w:val="001000000000" w:firstRow="0" w:lastRow="0" w:firstColumn="1" w:lastColumn="0" w:oddVBand="0" w:evenVBand="0" w:oddHBand="0" w:evenHBand="0" w:firstRowFirstColumn="0" w:firstRowLastColumn="0" w:lastRowFirstColumn="0" w:lastRowLastColumn="0"/>
             <w:tcW w:w="1055" w:type="dxa"/>
             <w:vAlign w:val="center"/>
           </w:tcPr>
@@ -4245,7 +4645,7 @@
           <w:p>
             <w:pPr>
               <w:jc w:val="center"/>
-              <w:cnfStyle w:val="000000100000"/>
+              <w:cnfStyle w:val="000000100000" w:firstRow="0" w:lastRow="0" w:firstColumn="0" w:lastColumn="0" w:oddVBand="0" w:evenVBand="0" w:oddHBand="1" w:evenHBand="0" w:firstRowFirstColumn="0" w:firstRowLastColumn="0" w:lastRowFirstColumn="0" w:lastRowLastColumn="0"/>
             </w:pPr>
             <w:r>
               <w:t>T-02001-001</w:t>
@@ -4258,7 +4658,7 @@
           </w:tcPr>
           <w:p>
             <w:pPr>
-              <w:cnfStyle w:val="000000100000"/>
+              <w:cnfStyle w:val="000000100000" w:firstRow="0" w:lastRow="0" w:firstColumn="0" w:lastColumn="0" w:oddVBand="0" w:evenVBand="0" w:oddHBand="1" w:evenHBand="0" w:firstRowFirstColumn="0" w:firstRowLastColumn="0" w:lastRowFirstColumn="0" w:lastRowLastColumn="0"/>
             </w:pPr>
             <w:r>
               <w:t>Desarrollar un método que permita comprimir la imagen para almacenarla sin perder calidad.</w:t>
@@ -4273,7 +4673,7 @@
           <w:p>
             <w:pPr>
               <w:jc w:val="center"/>
-              <w:cnfStyle w:val="000000100000"/>
+              <w:cnfStyle w:val="000000100000" w:firstRow="0" w:lastRow="0" w:firstColumn="0" w:lastColumn="0" w:oddVBand="0" w:evenVBand="0" w:oddHBand="1" w:evenHBand="0" w:firstRowFirstColumn="0" w:firstRowLastColumn="0" w:lastRowFirstColumn="0" w:lastRowLastColumn="0"/>
             </w:pPr>
             <w:r>
               <w:t>20</w:t>
@@ -4288,7 +4688,7 @@
           <w:p>
             <w:pPr>
               <w:jc w:val="center"/>
-              <w:cnfStyle w:val="000000100000"/>
+              <w:cnfStyle w:val="000000100000" w:firstRow="0" w:lastRow="0" w:firstColumn="0" w:lastColumn="0" w:oddVBand="0" w:evenVBand="0" w:oddHBand="1" w:evenHBand="0" w:firstRowFirstColumn="0" w:firstRowLastColumn="0" w:lastRowFirstColumn="0" w:lastRowLastColumn="0"/>
             </w:pPr>
             <w:r>
               <w:t>High</w:t>
@@ -4303,7 +4703,7 @@
           <w:p>
             <w:pPr>
               <w:jc w:val="center"/>
-              <w:cnfStyle w:val="000000100000"/>
+              <w:cnfStyle w:val="000000100000" w:firstRow="0" w:lastRow="0" w:firstColumn="0" w:lastColumn="0" w:oddVBand="0" w:evenVBand="0" w:oddHBand="1" w:evenHBand="0" w:firstRowFirstColumn="0" w:firstRowLastColumn="0" w:lastRowFirstColumn="0" w:lastRowLastColumn="0"/>
             </w:pPr>
             <w:r>
               <w:t>5</w:t>
@@ -4314,7 +4714,7 @@
       <w:tr>
         <w:tc>
           <w:tcPr>
-            <w:cnfStyle w:val="001000000000"/>
+            <w:cnfStyle w:val="001000000000" w:firstRow="0" w:lastRow="0" w:firstColumn="1" w:lastColumn="0" w:oddVBand="0" w:evenVBand="0" w:oddHBand="0" w:evenHBand="0" w:firstRowFirstColumn="0" w:firstRowLastColumn="0" w:lastRowFirstColumn="0" w:lastRowLastColumn="0"/>
             <w:tcW w:w="1055" w:type="dxa"/>
             <w:vAlign w:val="center"/>
           </w:tcPr>
@@ -4332,7 +4732,7 @@
           <w:p>
             <w:pPr>
               <w:jc w:val="center"/>
-              <w:cnfStyle w:val="000000000000"/>
+              <w:cnfStyle w:val="000000000000" w:firstRow="0" w:lastRow="0" w:firstColumn="0" w:lastColumn="0" w:oddVBand="0" w:evenVBand="0" w:oddHBand="0" w:evenHBand="0" w:firstRowFirstColumn="0" w:firstRowLastColumn="0" w:lastRowFirstColumn="0" w:lastRowLastColumn="0"/>
             </w:pPr>
             <w:r>
               <w:t>T-02001-002</w:t>
@@ -4345,7 +4745,7 @@
           </w:tcPr>
           <w:p>
             <w:pPr>
-              <w:cnfStyle w:val="000000000000"/>
+              <w:cnfStyle w:val="000000000000" w:firstRow="0" w:lastRow="0" w:firstColumn="0" w:lastColumn="0" w:oddVBand="0" w:evenVBand="0" w:oddHBand="0" w:evenHBand="0" w:firstRowFirstColumn="0" w:firstRowLastColumn="0" w:lastRowFirstColumn="0" w:lastRowLastColumn="0"/>
             </w:pPr>
             <w:r>
               <w:t>Desarrollar un método para descomprimir imágenes recuperándola de la BD con la mejor calidad posible.</w:t>
@@ -4360,7 +4760,7 @@
           <w:p>
             <w:pPr>
               <w:jc w:val="center"/>
-              <w:cnfStyle w:val="000000000000"/>
+              <w:cnfStyle w:val="000000000000" w:firstRow="0" w:lastRow="0" w:firstColumn="0" w:lastColumn="0" w:oddVBand="0" w:evenVBand="0" w:oddHBand="0" w:evenHBand="0" w:firstRowFirstColumn="0" w:firstRowLastColumn="0" w:lastRowFirstColumn="0" w:lastRowLastColumn="0"/>
             </w:pPr>
             <w:r>
               <w:t>10</w:t>
@@ -4375,7 +4775,7 @@
           <w:p>
             <w:pPr>
               <w:jc w:val="center"/>
-              <w:cnfStyle w:val="000000000000"/>
+              <w:cnfStyle w:val="000000000000" w:firstRow="0" w:lastRow="0" w:firstColumn="0" w:lastColumn="0" w:oddVBand="0" w:evenVBand="0" w:oddHBand="0" w:evenHBand="0" w:firstRowFirstColumn="0" w:firstRowLastColumn="0" w:lastRowFirstColumn="0" w:lastRowLastColumn="0"/>
             </w:pPr>
             <w:r>
               <w:t>High</w:t>
@@ -4390,7 +4790,7 @@
           <w:p>
             <w:pPr>
               <w:jc w:val="center"/>
-              <w:cnfStyle w:val="000000000000"/>
+              <w:cnfStyle w:val="000000000000" w:firstRow="0" w:lastRow="0" w:firstColumn="0" w:lastColumn="0" w:oddVBand="0" w:evenVBand="0" w:oddHBand="0" w:evenHBand="0" w:firstRowFirstColumn="0" w:firstRowLastColumn="0" w:lastRowFirstColumn="0" w:lastRowLastColumn="0"/>
             </w:pPr>
             <w:r>
               <w:t>5</w:t>
@@ -4400,11 +4800,11 @@
       </w:tr>
       <w:tr>
         <w:trPr>
-          <w:cnfStyle w:val="000000100000"/>
+          <w:cnfStyle w:val="000000100000" w:firstRow="0" w:lastRow="0" w:firstColumn="0" w:lastColumn="0" w:oddVBand="0" w:evenVBand="0" w:oddHBand="1" w:evenHBand="0" w:firstRowFirstColumn="0" w:firstRowLastColumn="0" w:lastRowFirstColumn="0" w:lastRowLastColumn="0"/>
         </w:trPr>
         <w:tc>
           <w:tcPr>
-            <w:cnfStyle w:val="001000000000"/>
+            <w:cnfStyle w:val="001000000000" w:firstRow="0" w:lastRow="0" w:firstColumn="1" w:lastColumn="0" w:oddVBand="0" w:evenVBand="0" w:oddHBand="0" w:evenHBand="0" w:firstRowFirstColumn="0" w:firstRowLastColumn="0" w:lastRowFirstColumn="0" w:lastRowLastColumn="0"/>
             <w:tcW w:w="1055" w:type="dxa"/>
             <w:vAlign w:val="center"/>
           </w:tcPr>
@@ -4422,7 +4822,7 @@
           <w:p>
             <w:pPr>
               <w:jc w:val="center"/>
-              <w:cnfStyle w:val="000000100000"/>
+              <w:cnfStyle w:val="000000100000" w:firstRow="0" w:lastRow="0" w:firstColumn="0" w:lastColumn="0" w:oddVBand="0" w:evenVBand="0" w:oddHBand="1" w:evenHBand="0" w:firstRowFirstColumn="0" w:firstRowLastColumn="0" w:lastRowFirstColumn="0" w:lastRowLastColumn="0"/>
             </w:pPr>
             <w:r>
               <w:t>T-02001-003</w:t>
@@ -4435,7 +4835,7 @@
           </w:tcPr>
           <w:p>
             <w:pPr>
-              <w:cnfStyle w:val="000000100000"/>
+              <w:cnfStyle w:val="000000100000" w:firstRow="0" w:lastRow="0" w:firstColumn="0" w:lastColumn="0" w:oddVBand="0" w:evenVBand="0" w:oddHBand="1" w:evenHBand="0" w:firstRowFirstColumn="0" w:firstRowLastColumn="0" w:lastRowFirstColumn="0" w:lastRowLastColumn="0"/>
             </w:pPr>
             <w:r>
               <w:t>Realizar casos de prueba de compresión y descompresión de imágenes.</w:t>
@@ -4450,7 +4850,7 @@
           <w:p>
             <w:pPr>
               <w:jc w:val="center"/>
-              <w:cnfStyle w:val="000000100000"/>
+              <w:cnfStyle w:val="000000100000" w:firstRow="0" w:lastRow="0" w:firstColumn="0" w:lastColumn="0" w:oddVBand="0" w:evenVBand="0" w:oddHBand="1" w:evenHBand="0" w:firstRowFirstColumn="0" w:firstRowLastColumn="0" w:lastRowFirstColumn="0" w:lastRowLastColumn="0"/>
             </w:pPr>
             <w:r>
               <w:t>15</w:t>
@@ -4465,7 +4865,7 @@
           <w:p>
             <w:pPr>
               <w:jc w:val="center"/>
-              <w:cnfStyle w:val="000000100000"/>
+              <w:cnfStyle w:val="000000100000" w:firstRow="0" w:lastRow="0" w:firstColumn="0" w:lastColumn="0" w:oddVBand="0" w:evenVBand="0" w:oddHBand="1" w:evenHBand="0" w:firstRowFirstColumn="0" w:firstRowLastColumn="0" w:lastRowFirstColumn="0" w:lastRowLastColumn="0"/>
             </w:pPr>
             <w:r>
               <w:t>High</w:t>
@@ -4480,7 +4880,7 @@
           <w:p>
             <w:pPr>
               <w:jc w:val="center"/>
-              <w:cnfStyle w:val="000000100000"/>
+              <w:cnfStyle w:val="000000100000" w:firstRow="0" w:lastRow="0" w:firstColumn="0" w:lastColumn="0" w:oddVBand="0" w:evenVBand="0" w:oddHBand="1" w:evenHBand="0" w:firstRowFirstColumn="0" w:firstRowLastColumn="0" w:lastRowFirstColumn="0" w:lastRowLastColumn="0"/>
             </w:pPr>
             <w:r>
               <w:t>5</w:t>
@@ -4491,7 +4891,7 @@
       <w:tr>
         <w:tc>
           <w:tcPr>
-            <w:cnfStyle w:val="001000000000"/>
+            <w:cnfStyle w:val="001000000000" w:firstRow="0" w:lastRow="0" w:firstColumn="1" w:lastColumn="0" w:oddVBand="0" w:evenVBand="0" w:oddHBand="0" w:evenHBand="0" w:firstRowFirstColumn="0" w:firstRowLastColumn="0" w:lastRowFirstColumn="0" w:lastRowLastColumn="0"/>
             <w:tcW w:w="1055" w:type="dxa"/>
             <w:vAlign w:val="center"/>
           </w:tcPr>
@@ -4509,7 +4909,7 @@
           <w:p>
             <w:pPr>
               <w:jc w:val="center"/>
-              <w:cnfStyle w:val="000000000000"/>
+              <w:cnfStyle w:val="000000000000" w:firstRow="0" w:lastRow="0" w:firstColumn="0" w:lastColumn="0" w:oddVBand="0" w:evenVBand="0" w:oddHBand="0" w:evenHBand="0" w:firstRowFirstColumn="0" w:firstRowLastColumn="0" w:lastRowFirstColumn="0" w:lastRowLastColumn="0"/>
             </w:pPr>
             <w:r>
               <w:t>T-02001-004</w:t>
@@ -4522,7 +4922,7 @@
           </w:tcPr>
           <w:p>
             <w:pPr>
-              <w:cnfStyle w:val="000000000000"/>
+              <w:cnfStyle w:val="000000000000" w:firstRow="0" w:lastRow="0" w:firstColumn="0" w:lastColumn="0" w:oddVBand="0" w:evenVBand="0" w:oddHBand="0" w:evenHBand="0" w:firstRowFirstColumn="0" w:firstRowLastColumn="0" w:lastRowFirstColumn="0" w:lastRowLastColumn="0"/>
             </w:pPr>
             <w:r>
               <w:t>Realizar modelo de objetos para representar la compresión y descompresión de imágenes.</w:t>
@@ -4537,7 +4937,7 @@
           <w:p>
             <w:pPr>
               <w:jc w:val="center"/>
-              <w:cnfStyle w:val="000000000000"/>
+              <w:cnfStyle w:val="000000000000" w:firstRow="0" w:lastRow="0" w:firstColumn="0" w:lastColumn="0" w:oddVBand="0" w:evenVBand="0" w:oddHBand="0" w:evenHBand="0" w:firstRowFirstColumn="0" w:firstRowLastColumn="0" w:lastRowFirstColumn="0" w:lastRowLastColumn="0"/>
             </w:pPr>
             <w:r>
               <w:t>10</w:t>
@@ -4552,7 +4952,7 @@
           <w:p>
             <w:pPr>
               <w:jc w:val="center"/>
-              <w:cnfStyle w:val="000000000000"/>
+              <w:cnfStyle w:val="000000000000" w:firstRow="0" w:lastRow="0" w:firstColumn="0" w:lastColumn="0" w:oddVBand="0" w:evenVBand="0" w:oddHBand="0" w:evenHBand="0" w:firstRowFirstColumn="0" w:firstRowLastColumn="0" w:lastRowFirstColumn="0" w:lastRowLastColumn="0"/>
             </w:pPr>
             <w:r>
               <w:t>High</w:t>
@@ -4567,7 +4967,7 @@
           <w:p>
             <w:pPr>
               <w:jc w:val="center"/>
-              <w:cnfStyle w:val="000000000000"/>
+              <w:cnfStyle w:val="000000000000" w:firstRow="0" w:lastRow="0" w:firstColumn="0" w:lastColumn="0" w:oddVBand="0" w:evenVBand="0" w:oddHBand="0" w:evenHBand="0" w:firstRowFirstColumn="0" w:firstRowLastColumn="0" w:lastRowFirstColumn="0" w:lastRowLastColumn="0"/>
             </w:pPr>
             <w:r>
               <w:t>5</w:t>
@@ -4577,11 +4977,11 @@
       </w:tr>
       <w:tr>
         <w:trPr>
-          <w:cnfStyle w:val="000000100000"/>
+          <w:cnfStyle w:val="000000100000" w:firstRow="0" w:lastRow="0" w:firstColumn="0" w:lastColumn="0" w:oddVBand="0" w:evenVBand="0" w:oddHBand="1" w:evenHBand="0" w:firstRowFirstColumn="0" w:firstRowLastColumn="0" w:lastRowFirstColumn="0" w:lastRowLastColumn="0"/>
         </w:trPr>
         <w:tc>
           <w:tcPr>
-            <w:cnfStyle w:val="001000000000"/>
+            <w:cnfStyle w:val="001000000000" w:firstRow="0" w:lastRow="0" w:firstColumn="1" w:lastColumn="0" w:oddVBand="0" w:evenVBand="0" w:oddHBand="0" w:evenHBand="0" w:firstRowFirstColumn="0" w:firstRowLastColumn="0" w:lastRowFirstColumn="0" w:lastRowLastColumn="0"/>
             <w:tcW w:w="1055" w:type="dxa"/>
             <w:vAlign w:val="center"/>
           </w:tcPr>
@@ -4599,7 +4999,7 @@
           <w:p>
             <w:pPr>
               <w:jc w:val="center"/>
-              <w:cnfStyle w:val="000000100000"/>
+              <w:cnfStyle w:val="000000100000" w:firstRow="0" w:lastRow="0" w:firstColumn="0" w:lastColumn="0" w:oddVBand="0" w:evenVBand="0" w:oddHBand="1" w:evenHBand="0" w:firstRowFirstColumn="0" w:firstRowLastColumn="0" w:lastRowFirstColumn="0" w:lastRowLastColumn="0"/>
             </w:pPr>
             <w:r>
               <w:t>T-02001-005</w:t>
@@ -4612,7 +5012,7 @@
           </w:tcPr>
           <w:p>
             <w:pPr>
-              <w:cnfStyle w:val="000000100000"/>
+              <w:cnfStyle w:val="000000100000" w:firstRow="0" w:lastRow="0" w:firstColumn="0" w:lastColumn="0" w:oddVBand="0" w:evenVBand="0" w:oddHBand="1" w:evenHBand="0" w:firstRowFirstColumn="0" w:firstRowLastColumn="0" w:lastRowFirstColumn="0" w:lastRowLastColumn="0"/>
             </w:pPr>
             <w:r>
               <w:t>Realizar modelo de base de datos para compresión y descompresión de imágenes.</w:t>
@@ -4627,7 +5027,7 @@
           <w:p>
             <w:pPr>
               <w:jc w:val="center"/>
-              <w:cnfStyle w:val="000000100000"/>
+              <w:cnfStyle w:val="000000100000" w:firstRow="0" w:lastRow="0" w:firstColumn="0" w:lastColumn="0" w:oddVBand="0" w:evenVBand="0" w:oddHBand="1" w:evenHBand="0" w:firstRowFirstColumn="0" w:firstRowLastColumn="0" w:lastRowFirstColumn="0" w:lastRowLastColumn="0"/>
             </w:pPr>
             <w:r>
               <w:t>15</w:t>
@@ -4642,7 +5042,7 @@
           <w:p>
             <w:pPr>
               <w:jc w:val="center"/>
-              <w:cnfStyle w:val="000000100000"/>
+              <w:cnfStyle w:val="000000100000" w:firstRow="0" w:lastRow="0" w:firstColumn="0" w:lastColumn="0" w:oddVBand="0" w:evenVBand="0" w:oddHBand="1" w:evenHBand="0" w:firstRowFirstColumn="0" w:firstRowLastColumn="0" w:lastRowFirstColumn="0" w:lastRowLastColumn="0"/>
             </w:pPr>
             <w:r>
               <w:t>High</w:t>
@@ -4657,7 +5057,7 @@
           <w:p>
             <w:pPr>
               <w:jc w:val="center"/>
-              <w:cnfStyle w:val="000000100000"/>
+              <w:cnfStyle w:val="000000100000" w:firstRow="0" w:lastRow="0" w:firstColumn="0" w:lastColumn="0" w:oddVBand="0" w:evenVBand="0" w:oddHBand="1" w:evenHBand="0" w:firstRowFirstColumn="0" w:firstRowLastColumn="0" w:lastRowFirstColumn="0" w:lastRowLastColumn="0"/>
             </w:pPr>
             <w:r>
               <w:t>5</w:t>
@@ -4668,7 +5068,7 @@
       <w:tr>
         <w:tc>
           <w:tcPr>
-            <w:cnfStyle w:val="001000000000"/>
+            <w:cnfStyle w:val="001000000000" w:firstRow="0" w:lastRow="0" w:firstColumn="1" w:lastColumn="0" w:oddVBand="0" w:evenVBand="0" w:oddHBand="0" w:evenHBand="0" w:firstRowFirstColumn="0" w:firstRowLastColumn="0" w:lastRowFirstColumn="0" w:lastRowLastColumn="0"/>
             <w:tcW w:w="1055" w:type="dxa"/>
             <w:vAlign w:val="center"/>
           </w:tcPr>
@@ -4686,7 +5086,7 @@
           <w:p>
             <w:pPr>
               <w:jc w:val="center"/>
-              <w:cnfStyle w:val="000000000000"/>
+              <w:cnfStyle w:val="000000000000" w:firstRow="0" w:lastRow="0" w:firstColumn="0" w:lastColumn="0" w:oddVBand="0" w:evenVBand="0" w:oddHBand="0" w:evenHBand="0" w:firstRowFirstColumn="0" w:firstRowLastColumn="0" w:lastRowFirstColumn="0" w:lastRowLastColumn="0"/>
             </w:pPr>
             <w:r>
               <w:t>T-02001-006</w:t>
@@ -4699,7 +5099,7 @@
           </w:tcPr>
           <w:p>
             <w:pPr>
-              <w:cnfStyle w:val="000000000000"/>
+              <w:cnfStyle w:val="000000000000" w:firstRow="0" w:lastRow="0" w:firstColumn="0" w:lastColumn="0" w:oddVBand="0" w:evenVBand="0" w:oddHBand="0" w:evenHBand="0" w:firstRowFirstColumn="0" w:firstRowLastColumn="0" w:lastRowFirstColumn="0" w:lastRowLastColumn="0"/>
             </w:pPr>
             <w:r>
               <w:t>Implementar en el motor de base de datos funcionalidad para almacenar imágenes.</w:t>
@@ -4714,7 +5114,7 @@
           <w:p>
             <w:pPr>
               <w:jc w:val="center"/>
-              <w:cnfStyle w:val="000000000000"/>
+              <w:cnfStyle w:val="000000000000" w:firstRow="0" w:lastRow="0" w:firstColumn="0" w:lastColumn="0" w:oddVBand="0" w:evenVBand="0" w:oddHBand="0" w:evenHBand="0" w:firstRowFirstColumn="0" w:firstRowLastColumn="0" w:lastRowFirstColumn="0" w:lastRowLastColumn="0"/>
             </w:pPr>
             <w:r>
               <w:t>10</w:t>
@@ -4729,7 +5129,7 @@
           <w:p>
             <w:pPr>
               <w:jc w:val="center"/>
-              <w:cnfStyle w:val="000000000000"/>
+              <w:cnfStyle w:val="000000000000" w:firstRow="0" w:lastRow="0" w:firstColumn="0" w:lastColumn="0" w:oddVBand="0" w:evenVBand="0" w:oddHBand="0" w:evenHBand="0" w:firstRowFirstColumn="0" w:firstRowLastColumn="0" w:lastRowFirstColumn="0" w:lastRowLastColumn="0"/>
             </w:pPr>
             <w:r>
               <w:t>High</w:t>
@@ -4744,7 +5144,7 @@
           <w:p>
             <w:pPr>
               <w:jc w:val="center"/>
-              <w:cnfStyle w:val="000000000000"/>
+              <w:cnfStyle w:val="000000000000" w:firstRow="0" w:lastRow="0" w:firstColumn="0" w:lastColumn="0" w:oddVBand="0" w:evenVBand="0" w:oddHBand="0" w:evenHBand="0" w:firstRowFirstColumn="0" w:firstRowLastColumn="0" w:lastRowFirstColumn="0" w:lastRowLastColumn="0"/>
             </w:pPr>
             <w:r>
               <w:t>5</w:t>
@@ -4754,11 +5154,11 @@
       </w:tr>
       <w:tr>
         <w:trPr>
-          <w:cnfStyle w:val="000000100000"/>
+          <w:cnfStyle w:val="000000100000" w:firstRow="0" w:lastRow="0" w:firstColumn="0" w:lastColumn="0" w:oddVBand="0" w:evenVBand="0" w:oddHBand="1" w:evenHBand="0" w:firstRowFirstColumn="0" w:firstRowLastColumn="0" w:lastRowFirstColumn="0" w:lastRowLastColumn="0"/>
         </w:trPr>
         <w:tc>
           <w:tcPr>
-            <w:cnfStyle w:val="001000000000"/>
+            <w:cnfStyle w:val="001000000000" w:firstRow="0" w:lastRow="0" w:firstColumn="1" w:lastColumn="0" w:oddVBand="0" w:evenVBand="0" w:oddHBand="0" w:evenHBand="0" w:firstRowFirstColumn="0" w:firstRowLastColumn="0" w:lastRowFirstColumn="0" w:lastRowLastColumn="0"/>
             <w:tcW w:w="1055" w:type="dxa"/>
             <w:vAlign w:val="center"/>
           </w:tcPr>
@@ -4779,7 +5179,7 @@
           <w:p>
             <w:pPr>
               <w:jc w:val="center"/>
-              <w:cnfStyle w:val="000000100000"/>
+              <w:cnfStyle w:val="000000100000" w:firstRow="0" w:lastRow="0" w:firstColumn="0" w:lastColumn="0" w:oddVBand="0" w:evenVBand="0" w:oddHBand="1" w:evenHBand="0" w:firstRowFirstColumn="0" w:firstRowLastColumn="0" w:lastRowFirstColumn="0" w:lastRowLastColumn="0"/>
             </w:pPr>
             <w:r>
               <w:t>T-02002-001</w:t>
@@ -4792,7 +5192,7 @@
           </w:tcPr>
           <w:p>
             <w:pPr>
-              <w:cnfStyle w:val="000000100000"/>
+              <w:cnfStyle w:val="000000100000" w:firstRow="0" w:lastRow="0" w:firstColumn="0" w:lastColumn="0" w:oddVBand="0" w:evenVBand="0" w:oddHBand="1" w:evenHBand="0" w:firstRowFirstColumn="0" w:firstRowLastColumn="0" w:lastRowFirstColumn="0" w:lastRowLastColumn="0"/>
             </w:pPr>
             <w:r>
               <w:t>Realizar pruebas de recuperación de imágenes comprimidas en la base de datos.</w:t>
@@ -4807,7 +5207,7 @@
           <w:p>
             <w:pPr>
               <w:jc w:val="center"/>
-              <w:cnfStyle w:val="000000100000"/>
+              <w:cnfStyle w:val="000000100000" w:firstRow="0" w:lastRow="0" w:firstColumn="0" w:lastColumn="0" w:oddVBand="0" w:evenVBand="0" w:oddHBand="1" w:evenHBand="0" w:firstRowFirstColumn="0" w:firstRowLastColumn="0" w:lastRowFirstColumn="0" w:lastRowLastColumn="0"/>
             </w:pPr>
             <w:r>
               <w:t>20</w:t>
@@ -4822,7 +5222,7 @@
           <w:p>
             <w:pPr>
               <w:jc w:val="center"/>
-              <w:cnfStyle w:val="000000100000"/>
+              <w:cnfStyle w:val="000000100000" w:firstRow="0" w:lastRow="0" w:firstColumn="0" w:lastColumn="0" w:oddVBand="0" w:evenVBand="0" w:oddHBand="1" w:evenHBand="0" w:firstRowFirstColumn="0" w:firstRowLastColumn="0" w:lastRowFirstColumn="0" w:lastRowLastColumn="0"/>
             </w:pPr>
             <w:r>
               <w:t>High</w:t>
@@ -4837,7 +5237,7 @@
           <w:p>
             <w:pPr>
               <w:jc w:val="center"/>
-              <w:cnfStyle w:val="000000100000"/>
+              <w:cnfStyle w:val="000000100000" w:firstRow="0" w:lastRow="0" w:firstColumn="0" w:lastColumn="0" w:oddVBand="0" w:evenVBand="0" w:oddHBand="1" w:evenHBand="0" w:firstRowFirstColumn="0" w:firstRowLastColumn="0" w:lastRowFirstColumn="0" w:lastRowLastColumn="0"/>
             </w:pPr>
             <w:r>
               <w:t>5</w:t>
@@ -4848,7 +5248,7 @@
       <w:tr>
         <w:tc>
           <w:tcPr>
-            <w:cnfStyle w:val="001000000000"/>
+            <w:cnfStyle w:val="001000000000" w:firstRow="0" w:lastRow="0" w:firstColumn="1" w:lastColumn="0" w:oddVBand="0" w:evenVBand="0" w:oddHBand="0" w:evenHBand="0" w:firstRowFirstColumn="0" w:firstRowLastColumn="0" w:lastRowFirstColumn="0" w:lastRowLastColumn="0"/>
             <w:tcW w:w="1055" w:type="dxa"/>
             <w:vAlign w:val="center"/>
           </w:tcPr>
@@ -4869,7 +5269,7 @@
           <w:p>
             <w:pPr>
               <w:jc w:val="center"/>
-              <w:cnfStyle w:val="000000000000"/>
+              <w:cnfStyle w:val="000000000000" w:firstRow="0" w:lastRow="0" w:firstColumn="0" w:lastColumn="0" w:oddVBand="0" w:evenVBand="0" w:oddHBand="0" w:evenHBand="0" w:firstRowFirstColumn="0" w:firstRowLastColumn="0" w:lastRowFirstColumn="0" w:lastRowLastColumn="0"/>
             </w:pPr>
             <w:r>
               <w:t>T-02003-001</w:t>
@@ -4882,7 +5282,7 @@
           </w:tcPr>
           <w:p>
             <w:pPr>
-              <w:cnfStyle w:val="000000000000"/>
+              <w:cnfStyle w:val="000000000000" w:firstRow="0" w:lastRow="0" w:firstColumn="0" w:lastColumn="0" w:oddVBand="0" w:evenVBand="0" w:oddHBand="0" w:evenHBand="0" w:firstRowFirstColumn="0" w:firstRowLastColumn="0" w:lastRowFirstColumn="0" w:lastRowLastColumn="0"/>
             </w:pPr>
             <w:r>
               <w:t>Investigar sobre HCI y HCI para interacción con el cuerpo humano.</w:t>
@@ -4897,7 +5297,7 @@
           <w:p>
             <w:pPr>
               <w:jc w:val="center"/>
-              <w:cnfStyle w:val="000000000000"/>
+              <w:cnfStyle w:val="000000000000" w:firstRow="0" w:lastRow="0" w:firstColumn="0" w:lastColumn="0" w:oddVBand="0" w:evenVBand="0" w:oddHBand="0" w:evenHBand="0" w:firstRowFirstColumn="0" w:firstRowLastColumn="0" w:lastRowFirstColumn="0" w:lastRowLastColumn="0"/>
             </w:pPr>
             <w:r>
               <w:t>25</w:t>
@@ -4912,7 +5312,7 @@
           <w:p>
             <w:pPr>
               <w:jc w:val="center"/>
-              <w:cnfStyle w:val="000000000000"/>
+              <w:cnfStyle w:val="000000000000" w:firstRow="0" w:lastRow="0" w:firstColumn="0" w:lastColumn="0" w:oddVBand="0" w:evenVBand="0" w:oddHBand="0" w:evenHBand="0" w:firstRowFirstColumn="0" w:firstRowLastColumn="0" w:lastRowFirstColumn="0" w:lastRowLastColumn="0"/>
             </w:pPr>
             <w:r>
               <w:t>Medium</w:t>
@@ -4927,7 +5327,7 @@
           <w:p>
             <w:pPr>
               <w:jc w:val="center"/>
-              <w:cnfStyle w:val="000000000000"/>
+              <w:cnfStyle w:val="000000000000" w:firstRow="0" w:lastRow="0" w:firstColumn="0" w:lastColumn="0" w:oddVBand="0" w:evenVBand="0" w:oddHBand="0" w:evenHBand="0" w:firstRowFirstColumn="0" w:firstRowLastColumn="0" w:lastRowFirstColumn="0" w:lastRowLastColumn="0"/>
             </w:pPr>
             <w:r>
               <w:t>8</w:t>
@@ -4937,11 +5337,11 @@
       </w:tr>
       <w:tr>
         <w:trPr>
-          <w:cnfStyle w:val="000000100000"/>
+          <w:cnfStyle w:val="000000100000" w:firstRow="0" w:lastRow="0" w:firstColumn="0" w:lastColumn="0" w:oddVBand="0" w:evenVBand="0" w:oddHBand="1" w:evenHBand="0" w:firstRowFirstColumn="0" w:firstRowLastColumn="0" w:lastRowFirstColumn="0" w:lastRowLastColumn="0"/>
         </w:trPr>
         <w:tc>
           <w:tcPr>
-            <w:cnfStyle w:val="001000000000"/>
+            <w:cnfStyle w:val="001000000000" w:firstRow="0" w:lastRow="0" w:firstColumn="1" w:lastColumn="0" w:oddVBand="0" w:evenVBand="0" w:oddHBand="0" w:evenHBand="0" w:firstRowFirstColumn="0" w:firstRowLastColumn="0" w:lastRowFirstColumn="0" w:lastRowLastColumn="0"/>
             <w:tcW w:w="1055" w:type="dxa"/>
             <w:vAlign w:val="center"/>
           </w:tcPr>
@@ -4959,7 +5359,7 @@
           <w:p>
             <w:pPr>
               <w:jc w:val="center"/>
-              <w:cnfStyle w:val="000000100000"/>
+              <w:cnfStyle w:val="000000100000" w:firstRow="0" w:lastRow="0" w:firstColumn="0" w:lastColumn="0" w:oddVBand="0" w:evenVBand="0" w:oddHBand="1" w:evenHBand="0" w:firstRowFirstColumn="0" w:firstRowLastColumn="0" w:lastRowFirstColumn="0" w:lastRowLastColumn="0"/>
             </w:pPr>
             <w:r>
               <w:t>T-02003-002</w:t>
@@ -4972,7 +5372,7 @@
           </w:tcPr>
           <w:p>
             <w:pPr>
-              <w:cnfStyle w:val="000000100000"/>
+              <w:cnfStyle w:val="000000100000" w:firstRow="0" w:lastRow="0" w:firstColumn="0" w:lastColumn="0" w:oddVBand="0" w:evenVBand="0" w:oddHBand="1" w:evenHBand="0" w:firstRowFirstColumn="0" w:firstRowLastColumn="0" w:lastRowFirstColumn="0" w:lastRowLastColumn="0"/>
             </w:pPr>
             <w:r>
               <w:t>Investigar sobre func</w:t>
@@ -4993,7 +5393,7 @@
           <w:p>
             <w:pPr>
               <w:jc w:val="center"/>
-              <w:cnfStyle w:val="000000100000"/>
+              <w:cnfStyle w:val="000000100000" w:firstRow="0" w:lastRow="0" w:firstColumn="0" w:lastColumn="0" w:oddVBand="0" w:evenVBand="0" w:oddHBand="1" w:evenHBand="0" w:firstRowFirstColumn="0" w:firstRowLastColumn="0" w:lastRowFirstColumn="0" w:lastRowLastColumn="0"/>
             </w:pPr>
             <w:r>
               <w:t>10</w:t>
@@ -5008,7 +5408,7 @@
           <w:p>
             <w:pPr>
               <w:jc w:val="center"/>
-              <w:cnfStyle w:val="000000100000"/>
+              <w:cnfStyle w:val="000000100000" w:firstRow="0" w:lastRow="0" w:firstColumn="0" w:lastColumn="0" w:oddVBand="0" w:evenVBand="0" w:oddHBand="1" w:evenHBand="0" w:firstRowFirstColumn="0" w:firstRowLastColumn="0" w:lastRowFirstColumn="0" w:lastRowLastColumn="0"/>
             </w:pPr>
             <w:r>
               <w:t>Medium</w:t>
@@ -5023,7 +5423,7 @@
           <w:p>
             <w:pPr>
               <w:jc w:val="center"/>
-              <w:cnfStyle w:val="000000100000"/>
+              <w:cnfStyle w:val="000000100000" w:firstRow="0" w:lastRow="0" w:firstColumn="0" w:lastColumn="0" w:oddVBand="0" w:evenVBand="0" w:oddHBand="1" w:evenHBand="0" w:firstRowFirstColumn="0" w:firstRowLastColumn="0" w:lastRowFirstColumn="0" w:lastRowLastColumn="0"/>
             </w:pPr>
             <w:r>
               <w:t>8</w:t>
@@ -5034,10 +5434,10 @@
     </w:tbl>
     <w:tbl>
       <w:tblPr>
-        <w:tblStyle w:val="Sombreadoclaro-nfasis1"/>
+        <w:tblStyle w:val="Sombreadoclaro-nfasis11"/>
         <w:tblpPr w:leftFromText="141" w:rightFromText="141" w:vertAnchor="text" w:horzAnchor="margin" w:tblpY="830"/>
         <w:tblW w:w="9606" w:type="dxa"/>
-        <w:tblLook w:val="04A0"/>
+        <w:tblLook w:val="04A0" w:firstRow="1" w:lastRow="0" w:firstColumn="1" w:lastColumn="0" w:noHBand="0" w:noVBand="1"/>
       </w:tblPr>
       <w:tblGrid>
         <w:gridCol w:w="8472"/>
@@ -5045,11 +5445,11 @@
       </w:tblGrid>
       <w:tr>
         <w:trPr>
-          <w:cnfStyle w:val="100000000000"/>
+          <w:cnfStyle w:val="100000000000" w:firstRow="1" w:lastRow="0" w:firstColumn="0" w:lastColumn="0" w:oddVBand="0" w:evenVBand="0" w:oddHBand="0" w:evenHBand="0" w:firstRowFirstColumn="0" w:firstRowLastColumn="0" w:lastRowFirstColumn="0" w:lastRowLastColumn="0"/>
         </w:trPr>
         <w:tc>
           <w:tcPr>
-            <w:cnfStyle w:val="001000000000"/>
+            <w:cnfStyle w:val="001000000000" w:firstRow="0" w:lastRow="0" w:firstColumn="1" w:lastColumn="0" w:oddVBand="0" w:evenVBand="0" w:oddHBand="0" w:evenHBand="0" w:firstRowFirstColumn="0" w:firstRowLastColumn="0" w:lastRowFirstColumn="0" w:lastRowLastColumn="0"/>
             <w:tcW w:w="8472" w:type="dxa"/>
           </w:tcPr>
           <w:p>
@@ -5080,7 +5480,7 @@
           </w:tcPr>
           <w:p>
             <w:pPr>
-              <w:cnfStyle w:val="100000000000"/>
+              <w:cnfStyle w:val="100000000000" w:firstRow="1" w:lastRow="0" w:firstColumn="0" w:lastColumn="0" w:oddVBand="0" w:evenVBand="0" w:oddHBand="0" w:evenHBand="0" w:firstRowFirstColumn="0" w:firstRowLastColumn="0" w:lastRowFirstColumn="0" w:lastRowLastColumn="0"/>
               <w:rPr>
                 <w:rFonts w:asciiTheme="majorHAnsi" w:eastAsiaTheme="majorEastAsia" w:hAnsiTheme="majorHAnsi" w:cstheme="majorBidi"/>
                 <w:b w:val="0"/>
@@ -5122,12 +5522,17 @@
       <w:pPr>
         <w:pStyle w:val="Ttulo1"/>
       </w:pPr>
-      <w:bookmarkStart w:id="13" w:name="_Toc332124681"/>
+      <w:bookmarkStart w:id="14" w:name="_Toc332729446"/>
+      <w:proofErr w:type="spellStart"/>
       <w:r>
         <w:lastRenderedPageBreak/>
-        <w:t>Burndown Chart Sprint 2</w:t>
-      </w:r>
-      <w:bookmarkEnd w:id="13"/>
+        <w:t>Burndown</w:t>
+      </w:r>
+      <w:proofErr w:type="spellEnd"/>
+      <w:r>
+        <w:t xml:space="preserve"> Chart Sprint 2</w:t>
+      </w:r>
+      <w:bookmarkEnd w:id="14"/>
       <w:r>
         <w:br/>
       </w:r>
@@ -5156,7 +5561,7 @@
                     </pic:cNvPicPr>
                   </pic:nvPicPr>
                   <pic:blipFill>
-                    <a:blip r:embed="rId15"/>
+                    <a:blip r:embed="rId17"/>
                     <a:srcRect/>
                     <a:stretch>
                       <a:fillRect/>
@@ -5192,12 +5597,12 @@
       <w:pPr>
         <w:pStyle w:val="Ttulo1"/>
       </w:pPr>
-      <w:bookmarkStart w:id="14" w:name="_Toc332124682"/>
+      <w:bookmarkStart w:id="15" w:name="_Toc332729447"/>
       <w:r>
         <w:lastRenderedPageBreak/>
         <w:t>Conclusión</w:t>
       </w:r>
-      <w:bookmarkEnd w:id="14"/>
+      <w:bookmarkEnd w:id="15"/>
     </w:p>
     <w:p/>
     <w:p>
@@ -5214,10 +5619,26 @@
         <w:t xml:space="preserve">concretado en su mayoría, </w:t>
       </w:r>
       <w:r>
-        <w:t>quedando sólodos TechnicalT</w:t>
-      </w:r>
-      <w:r>
-        <w:t>asks incompletas</w:t>
+        <w:t xml:space="preserve">quedando </w:t>
+      </w:r>
+      <w:proofErr w:type="spellStart"/>
+      <w:r>
+        <w:t>sólodos</w:t>
+      </w:r>
+      <w:proofErr w:type="spellEnd"/>
+      <w:r>
+        <w:t xml:space="preserve"> </w:t>
+      </w:r>
+      <w:proofErr w:type="spellStart"/>
+      <w:r>
+        <w:t>TechnicalT</w:t>
+      </w:r>
+      <w:r>
+        <w:t>asks</w:t>
+      </w:r>
+      <w:proofErr w:type="spellEnd"/>
+      <w:r>
+        <w:t xml:space="preserve"> incompletas</w:t>
       </w:r>
       <w:r>
         <w:t>.</w:t>
@@ -5231,12 +5652,7 @@
         <w:t xml:space="preserve">Las investigaciones </w:t>
       </w:r>
       <w:r>
-        <w:t>inici</w:t>
-      </w:r>
-      <w:bookmarkStart w:id="15" w:name="_GoBack"/>
-      <w:bookmarkEnd w:id="15"/>
-      <w:r>
-        <w:t xml:space="preserve">ales sobre </w:t>
+        <w:t xml:space="preserve">iniciales sobre </w:t>
       </w:r>
       <w:r>
         <w:t>HCI fueron</w:t>
@@ -5322,8 +5738,8 @@
       </w:r>
     </w:p>
     <w:sectPr>
-      <w:headerReference w:type="default" r:id="rId16"/>
-      <w:footerReference w:type="default" r:id="rId17"/>
+      <w:headerReference w:type="default" r:id="rId18"/>
+      <w:footerReference w:type="default" r:id="rId19"/>
       <w:pgSz w:w="12240" w:h="15840"/>
       <w:pgMar w:top="1417" w:right="1701" w:bottom="1417" w:left="1701" w:header="708" w:footer="708" w:gutter="0"/>
       <w:pgNumType w:start="0"/>
@@ -5336,8 +5752,8 @@
 </file>
 
 <file path=word/endnotes.xml><?xml version="1.0" encoding="utf-8"?>
-<w:endnotes xmlns:ve="http://schemas.openxmlformats.org/markup-compatibility/2006" xmlns:o="urn:schemas-microsoft-com:office:office" xmlns:r="http://schemas.openxmlformats.org/officeDocument/2006/relationships" xmlns:m="http://schemas.openxmlformats.org/officeDocument/2006/math" xmlns:v="urn:schemas-microsoft-com:vml" xmlns:wp="http://schemas.openxmlformats.org/drawingml/2006/wordprocessingDrawing" xmlns:w10="urn:schemas-microsoft-com:office:word" xmlns:w="http://schemas.openxmlformats.org/wordprocessingml/2006/main" xmlns:wne="http://schemas.microsoft.com/office/word/2006/wordml">
-  <w:endnote w:type="separator" w:id="0">
+<w:endnotes xmlns:wpc="http://schemas.microsoft.com/office/word/2010/wordprocessingCanvas" xmlns:mc="http://schemas.openxmlformats.org/markup-compatibility/2006" xmlns:o="urn:schemas-microsoft-com:office:office" xmlns:r="http://schemas.openxmlformats.org/officeDocument/2006/relationships" xmlns:m="http://schemas.openxmlformats.org/officeDocument/2006/math" xmlns:v="urn:schemas-microsoft-com:vml" xmlns:wp14="http://schemas.microsoft.com/office/word/2010/wordprocessingDrawing" xmlns:wp="http://schemas.openxmlformats.org/drawingml/2006/wordprocessingDrawing" xmlns:w10="urn:schemas-microsoft-com:office:word" xmlns:w="http://schemas.openxmlformats.org/wordprocessingml/2006/main" xmlns:w14="http://schemas.microsoft.com/office/word/2010/wordml" xmlns:wpg="http://schemas.microsoft.com/office/word/2010/wordprocessingGroup" xmlns:wpi="http://schemas.microsoft.com/office/word/2010/wordprocessingInk" xmlns:wne="http://schemas.microsoft.com/office/word/2006/wordml" xmlns:wps="http://schemas.microsoft.com/office/word/2010/wordprocessingShape" mc:Ignorable="w14 wp14">
+  <w:endnote w:type="separator" w:id="-1">
     <w:p>
       <w:pPr>
         <w:spacing w:after="0" w:line="240" w:lineRule="auto"/>
@@ -5347,7 +5763,7 @@
       </w:r>
     </w:p>
   </w:endnote>
-  <w:endnote w:type="continuationSeparator" w:id="1">
+  <w:endnote w:type="continuationSeparator" w:id="0">
     <w:p>
       <w:pPr>
         <w:spacing w:after="0" w:line="240" w:lineRule="auto"/>
@@ -5361,7 +5777,7 @@
 </file>
 
 <file path=word/footer1.xml><?xml version="1.0" encoding="utf-8"?>
-<w:ftr xmlns:ve="http://schemas.openxmlformats.org/markup-compatibility/2006" xmlns:o="urn:schemas-microsoft-com:office:office" xmlns:r="http://schemas.openxmlformats.org/officeDocument/2006/relationships" xmlns:m="http://schemas.openxmlformats.org/officeDocument/2006/math" xmlns:v="urn:schemas-microsoft-com:vml" xmlns:wp="http://schemas.openxmlformats.org/drawingml/2006/wordprocessingDrawing" xmlns:w10="urn:schemas-microsoft-com:office:word" xmlns:w="http://schemas.openxmlformats.org/wordprocessingml/2006/main" xmlns:wne="http://schemas.microsoft.com/office/word/2006/wordml">
+<w:ftr xmlns:wpc="http://schemas.microsoft.com/office/word/2010/wordprocessingCanvas" xmlns:mc="http://schemas.openxmlformats.org/markup-compatibility/2006" xmlns:o="urn:schemas-microsoft-com:office:office" xmlns:r="http://schemas.openxmlformats.org/officeDocument/2006/relationships" xmlns:m="http://schemas.openxmlformats.org/officeDocument/2006/math" xmlns:v="urn:schemas-microsoft-com:vml" xmlns:wp14="http://schemas.microsoft.com/office/word/2010/wordprocessingDrawing" xmlns:wp="http://schemas.openxmlformats.org/drawingml/2006/wordprocessingDrawing" xmlns:w10="urn:schemas-microsoft-com:office:word" xmlns:w="http://schemas.openxmlformats.org/wordprocessingml/2006/main" xmlns:w14="http://schemas.microsoft.com/office/word/2010/wordml" xmlns:wpg="http://schemas.microsoft.com/office/word/2010/wordprocessingGroup" xmlns:wpi="http://schemas.microsoft.com/office/word/2010/wordprocessingInk" xmlns:wne="http://schemas.microsoft.com/office/word/2006/wordml" xmlns:wps="http://schemas.microsoft.com/office/word/2010/wordprocessingShape" mc:Ignorable="w14 wp14">
   <w:p>
     <w:pPr>
       <w:pStyle w:val="Piedepgina"/>
@@ -5380,7 +5796,7 @@
       <w:rPr>
         <w:noProof/>
       </w:rPr>
-      <w:t>10</w:t>
+      <w:t>2</w:t>
     </w:r>
     <w:r>
       <w:rPr>
@@ -5398,12 +5814,12 @@
 </file>
 
 <file path=word/footer2.xml><?xml version="1.0" encoding="utf-8"?>
-<w:ftr xmlns:ve="http://schemas.openxmlformats.org/markup-compatibility/2006" xmlns:o="urn:schemas-microsoft-com:office:office" xmlns:r="http://schemas.openxmlformats.org/officeDocument/2006/relationships" xmlns:m="http://schemas.openxmlformats.org/officeDocument/2006/math" xmlns:v="urn:schemas-microsoft-com:vml" xmlns:wp="http://schemas.openxmlformats.org/drawingml/2006/wordprocessingDrawing" xmlns:w10="urn:schemas-microsoft-com:office:word" xmlns:w="http://schemas.openxmlformats.org/wordprocessingml/2006/main" xmlns:wne="http://schemas.microsoft.com/office/word/2006/wordml">
+<w:ftr xmlns:wpc="http://schemas.microsoft.com/office/word/2010/wordprocessingCanvas" xmlns:mc="http://schemas.openxmlformats.org/markup-compatibility/2006" xmlns:o="urn:schemas-microsoft-com:office:office" xmlns:r="http://schemas.openxmlformats.org/officeDocument/2006/relationships" xmlns:m="http://schemas.openxmlformats.org/officeDocument/2006/math" xmlns:v="urn:schemas-microsoft-com:vml" xmlns:wp14="http://schemas.microsoft.com/office/word/2010/wordprocessingDrawing" xmlns:wp="http://schemas.openxmlformats.org/drawingml/2006/wordprocessingDrawing" xmlns:w10="urn:schemas-microsoft-com:office:word" xmlns:w="http://schemas.openxmlformats.org/wordprocessingml/2006/main" xmlns:w14="http://schemas.microsoft.com/office/word/2010/wordml" xmlns:wpg="http://schemas.microsoft.com/office/word/2010/wordprocessingGroup" xmlns:wpi="http://schemas.microsoft.com/office/word/2010/wordprocessingInk" xmlns:wne="http://schemas.microsoft.com/office/word/2006/wordml" xmlns:wps="http://schemas.microsoft.com/office/word/2010/wordprocessingShape" mc:Ignorable="w14 wp14">
   <w:tbl>
     <w:tblPr>
       <w:tblpPr w:leftFromText="187" w:rightFromText="187" w:vertAnchor="text" w:tblpY="1"/>
       <w:tblW w:w="5000" w:type="pct"/>
-      <w:tblLook w:val="04A0"/>
+      <w:tblLook w:val="04A0" w:firstRow="1" w:lastRow="0" w:firstColumn="1" w:lastColumn="0" w:noHBand="0" w:noVBand="1"/>
     </w:tblPr>
     <w:tblGrid>
       <w:gridCol w:w="4075"/>
@@ -5464,7 +5880,7 @@
               <w:noProof/>
               <w:lang w:val="es-ES"/>
             </w:rPr>
-            <w:t>2</w:t>
+            <w:t>4</w:t>
           </w:r>
           <w:r>
             <w:rPr>
@@ -5563,8 +5979,8 @@
 </file>
 
 <file path=word/footnotes.xml><?xml version="1.0" encoding="utf-8"?>
-<w:footnotes xmlns:ve="http://schemas.openxmlformats.org/markup-compatibility/2006" xmlns:o="urn:schemas-microsoft-com:office:office" xmlns:r="http://schemas.openxmlformats.org/officeDocument/2006/relationships" xmlns:m="http://schemas.openxmlformats.org/officeDocument/2006/math" xmlns:v="urn:schemas-microsoft-com:vml" xmlns:wp="http://schemas.openxmlformats.org/drawingml/2006/wordprocessingDrawing" xmlns:w10="urn:schemas-microsoft-com:office:word" xmlns:w="http://schemas.openxmlformats.org/wordprocessingml/2006/main" xmlns:wne="http://schemas.microsoft.com/office/word/2006/wordml">
-  <w:footnote w:type="separator" w:id="0">
+<w:footnotes xmlns:wpc="http://schemas.microsoft.com/office/word/2010/wordprocessingCanvas" xmlns:mc="http://schemas.openxmlformats.org/markup-compatibility/2006" xmlns:o="urn:schemas-microsoft-com:office:office" xmlns:r="http://schemas.openxmlformats.org/officeDocument/2006/relationships" xmlns:m="http://schemas.openxmlformats.org/officeDocument/2006/math" xmlns:v="urn:schemas-microsoft-com:vml" xmlns:wp14="http://schemas.microsoft.com/office/word/2010/wordprocessingDrawing" xmlns:wp="http://schemas.openxmlformats.org/drawingml/2006/wordprocessingDrawing" xmlns:w10="urn:schemas-microsoft-com:office:word" xmlns:w="http://schemas.openxmlformats.org/wordprocessingml/2006/main" xmlns:w14="http://schemas.microsoft.com/office/word/2010/wordml" xmlns:wpg="http://schemas.microsoft.com/office/word/2010/wordprocessingGroup" xmlns:wpi="http://schemas.microsoft.com/office/word/2010/wordprocessingInk" xmlns:wne="http://schemas.microsoft.com/office/word/2006/wordml" xmlns:wps="http://schemas.microsoft.com/office/word/2010/wordprocessingShape" mc:Ignorable="w14 wp14">
+  <w:footnote w:type="separator" w:id="-1">
     <w:p>
       <w:pPr>
         <w:spacing w:after="0" w:line="240" w:lineRule="auto"/>
@@ -5574,7 +5990,7 @@
       </w:r>
     </w:p>
   </w:footnote>
-  <w:footnote w:type="continuationSeparator" w:id="1">
+  <w:footnote w:type="continuationSeparator" w:id="0">
     <w:p>
       <w:pPr>
         <w:spacing w:after="0" w:line="240" w:lineRule="auto"/>
@@ -5588,7 +6004,7 @@
 </file>
 
 <file path=word/header1.xml><?xml version="1.0" encoding="utf-8"?>
-<w:hdr xmlns:ve="http://schemas.openxmlformats.org/markup-compatibility/2006" xmlns:o="urn:schemas-microsoft-com:office:office" xmlns:r="http://schemas.openxmlformats.org/officeDocument/2006/relationships" xmlns:m="http://schemas.openxmlformats.org/officeDocument/2006/math" xmlns:v="urn:schemas-microsoft-com:vml" xmlns:wp="http://schemas.openxmlformats.org/drawingml/2006/wordprocessingDrawing" xmlns:w10="urn:schemas-microsoft-com:office:word" xmlns:w="http://schemas.openxmlformats.org/wordprocessingml/2006/main" xmlns:wne="http://schemas.microsoft.com/office/word/2006/wordml">
+<w:hdr xmlns:wpc="http://schemas.microsoft.com/office/word/2010/wordprocessingCanvas" xmlns:mc="http://schemas.openxmlformats.org/markup-compatibility/2006" xmlns:o="urn:schemas-microsoft-com:office:office" xmlns:r="http://schemas.openxmlformats.org/officeDocument/2006/relationships" xmlns:m="http://schemas.openxmlformats.org/officeDocument/2006/math" xmlns:v="urn:schemas-microsoft-com:vml" xmlns:wp14="http://schemas.microsoft.com/office/word/2010/wordprocessingDrawing" xmlns:wp="http://schemas.openxmlformats.org/drawingml/2006/wordprocessingDrawing" xmlns:w10="urn:schemas-microsoft-com:office:word" xmlns:w="http://schemas.openxmlformats.org/wordprocessingml/2006/main" xmlns:w14="http://schemas.microsoft.com/office/word/2010/wordml" xmlns:wpg="http://schemas.microsoft.com/office/word/2010/wordprocessingGroup" xmlns:wpi="http://schemas.microsoft.com/office/word/2010/wordprocessingInk" xmlns:wne="http://schemas.microsoft.com/office/word/2006/wordml" xmlns:wps="http://schemas.microsoft.com/office/word/2010/wordprocessingShape" mc:Ignorable="w14 wp14">
   <w:sdt>
     <w:sdtPr>
       <w:rPr>
@@ -5601,12 +6017,10 @@
       </w:rPr>
       <w:alias w:val="Título"/>
       <w:id w:val="-1963728085"/>
-      <w:placeholder>
-        <w:docPart w:val="6BF6B44CEB2E4B7AA6E2C2ED03353E31"/>
-      </w:placeholder>
       <w:dataBinding w:prefixMappings="xmlns:ns0='http://schemas.openxmlformats.org/package/2006/metadata/core-properties' xmlns:ns1='http://purl.org/dc/elements/1.1/'" w:xpath="/ns0:coreProperties[1]/ns1:title[1]" w:storeItemID="{6C3C8BC8-F283-45AE-878A-BAB7291924A1}"/>
       <w:text/>
     </w:sdtPr>
+    <w:sdtEndPr/>
     <w:sdtContent>
       <w:p>
         <w:pPr>
@@ -5648,12 +6062,10 @@
       </w:rPr>
       <w:alias w:val="Subtítulo"/>
       <w:id w:val="1387994687"/>
-      <w:placeholder>
-        <w:docPart w:val="D968C3EFE70D46D08C648CC2E7C2A1F4"/>
-      </w:placeholder>
       <w:dataBinding w:prefixMappings="xmlns:ns0='http://schemas.openxmlformats.org/package/2006/metadata/core-properties' xmlns:ns1='http://purl.org/dc/elements/1.1/'" w:xpath="/ns0:coreProperties[1]/ns1:subject[1]" w:storeItemID="{6C3C8BC8-F283-45AE-878A-BAB7291924A1}"/>
       <w:text/>
     </w:sdtPr>
+    <w:sdtEndPr/>
     <w:sdtContent>
       <w:p>
         <w:pPr>
@@ -5689,6 +6101,7 @@
       <w:dataBinding w:prefixMappings="xmlns:ns0='http://schemas.openxmlformats.org/package/2006/metadata/core-properties' xmlns:ns1='http://purl.org/dc/elements/1.1/'" w:xpath="/ns0:coreProperties[1]/ns1:creator[1]" w:storeItemID="{6C3C8BC8-F283-45AE-878A-BAB7291924A1}"/>
       <w:text/>
     </w:sdtPr>
+    <w:sdtEndPr/>
     <w:sdtContent>
       <w:p>
         <w:pPr>
@@ -5724,7 +6137,7 @@
 </file>
 
 <file path=word/header2.xml><?xml version="1.0" encoding="utf-8"?>
-<w:hdr xmlns:ve="http://schemas.openxmlformats.org/markup-compatibility/2006" xmlns:o="urn:schemas-microsoft-com:office:office" xmlns:r="http://schemas.openxmlformats.org/officeDocument/2006/relationships" xmlns:m="http://schemas.openxmlformats.org/officeDocument/2006/math" xmlns:v="urn:schemas-microsoft-com:vml" xmlns:wp="http://schemas.openxmlformats.org/drawingml/2006/wordprocessingDrawing" xmlns:w10="urn:schemas-microsoft-com:office:word" xmlns:w="http://schemas.openxmlformats.org/wordprocessingml/2006/main" xmlns:wne="http://schemas.microsoft.com/office/word/2006/wordml">
+<w:hdr xmlns:wpc="http://schemas.microsoft.com/office/word/2010/wordprocessingCanvas" xmlns:mc="http://schemas.openxmlformats.org/markup-compatibility/2006" xmlns:o="urn:schemas-microsoft-com:office:office" xmlns:r="http://schemas.openxmlformats.org/officeDocument/2006/relationships" xmlns:m="http://schemas.openxmlformats.org/officeDocument/2006/math" xmlns:v="urn:schemas-microsoft-com:vml" xmlns:wp14="http://schemas.microsoft.com/office/word/2010/wordprocessingDrawing" xmlns:wp="http://schemas.openxmlformats.org/drawingml/2006/wordprocessingDrawing" xmlns:w10="urn:schemas-microsoft-com:office:word" xmlns:w="http://schemas.openxmlformats.org/wordprocessingml/2006/main" xmlns:w14="http://schemas.microsoft.com/office/word/2010/wordml" xmlns:wpg="http://schemas.microsoft.com/office/word/2010/wordprocessingGroup" xmlns:wpi="http://schemas.microsoft.com/office/word/2010/wordprocessingInk" xmlns:wne="http://schemas.microsoft.com/office/word/2006/wordml" xmlns:wps="http://schemas.microsoft.com/office/word/2010/wordprocessingShape" mc:Ignorable="w14 wp14">
   <w:p>
     <w:pPr>
       <w:pStyle w:val="Encabezado"/>
@@ -5754,15 +6167,6 @@
       </w:rPr>
       <w:t>Optical Marketing Sprint 2</w:t>
     </w:r>
-    <w:r>
-      <w:rPr>
-        <w:b/>
-        <w:bCs/>
-        <w:sz w:val="28"/>
-        <w:szCs w:val="28"/>
-        <w:lang w:val="en-US"/>
-      </w:rPr>
-    </w:r>
   </w:p>
   <w:p>
     <w:pPr>
@@ -5785,12 +6189,6 @@
         <w:lang w:val="en-US"/>
       </w:rPr>
       <w:t>Proyecto Final</w:t>
-    </w:r>
-    <w:r>
-      <w:rPr>
-        <w:b/>
-        <w:lang w:val="en-US"/>
-      </w:rPr>
     </w:r>
   </w:p>
   <w:p>
@@ -5817,11 +6215,6 @@
       </w:rPr>
       <w:t>Grupo 4</w:t>
     </w:r>
-    <w:r>
-      <w:rPr>
-        <w:lang w:val="en-US"/>
-      </w:rPr>
-    </w:r>
   </w:p>
   <w:p>
     <w:pPr>
@@ -5835,7 +6228,7 @@
 </file>
 
 <file path=word/numbering.xml><?xml version="1.0" encoding="utf-8"?>
-<w:numbering xmlns:ve="http://schemas.openxmlformats.org/markup-compatibility/2006" xmlns:o="urn:schemas-microsoft-com:office:office" xmlns:r="http://schemas.openxmlformats.org/officeDocument/2006/relationships" xmlns:m="http://schemas.openxmlformats.org/officeDocument/2006/math" xmlns:v="urn:schemas-microsoft-com:vml" xmlns:wp="http://schemas.openxmlformats.org/drawingml/2006/wordprocessingDrawing" xmlns:w10="urn:schemas-microsoft-com:office:word" xmlns:w="http://schemas.openxmlformats.org/wordprocessingml/2006/main" xmlns:wne="http://schemas.microsoft.com/office/word/2006/wordml">
+<w:numbering xmlns:wpc="http://schemas.microsoft.com/office/word/2010/wordprocessingCanvas" xmlns:mc="http://schemas.openxmlformats.org/markup-compatibility/2006" xmlns:o="urn:schemas-microsoft-com:office:office" xmlns:r="http://schemas.openxmlformats.org/officeDocument/2006/relationships" xmlns:m="http://schemas.openxmlformats.org/officeDocument/2006/math" xmlns:v="urn:schemas-microsoft-com:vml" xmlns:wp14="http://schemas.microsoft.com/office/word/2010/wordprocessingDrawing" xmlns:wp="http://schemas.openxmlformats.org/drawingml/2006/wordprocessingDrawing" xmlns:w10="urn:schemas-microsoft-com:office:word" xmlns:w="http://schemas.openxmlformats.org/wordprocessingml/2006/main" xmlns:w14="http://schemas.microsoft.com/office/word/2010/wordml" xmlns:wpg="http://schemas.microsoft.com/office/word/2010/wordprocessingGroup" xmlns:wpi="http://schemas.microsoft.com/office/word/2010/wordprocessingInk" xmlns:wne="http://schemas.microsoft.com/office/word/2006/wordml" xmlns:wps="http://schemas.microsoft.com/office/word/2010/wordprocessingShape" mc:Ignorable="w14 wp14">
   <w:abstractNum w:abstractNumId="0">
     <w:nsid w:val="11081A14"/>
     <w:multiLevelType w:val="hybridMultilevel"/>
@@ -6393,7 +6786,7 @@
 </file>
 
 <file path=word/styles.xml><?xml version="1.0" encoding="utf-8"?>
-<w:styles xmlns:r="http://schemas.openxmlformats.org/officeDocument/2006/relationships" xmlns:w="http://schemas.openxmlformats.org/wordprocessingml/2006/main">
+<w:styles xmlns:mc="http://schemas.openxmlformats.org/markup-compatibility/2006" xmlns:r="http://schemas.openxmlformats.org/officeDocument/2006/relationships" xmlns:w="http://schemas.openxmlformats.org/wordprocessingml/2006/main" xmlns:w14="http://schemas.microsoft.com/office/word/2010/wordml" mc:Ignorable="w14">
   <w:docDefaults>
     <w:rPrDefault>
       <w:rPr>
@@ -6657,7 +7050,6 @@
     <w:uiPriority w:val="99"/>
     <w:semiHidden/>
     <w:unhideWhenUsed/>
-    <w:qFormat/>
     <w:tblPr>
       <w:tblInd w:w="0" w:type="dxa"/>
       <w:tblCellMar>
@@ -6825,8 +7217,8 @@
       </w:tblCellMar>
     </w:tblPr>
   </w:style>
-  <w:style w:type="table" w:customStyle="1" w:styleId="Sombreadoclaro-nfasis1">
-    <w:name w:val="Light Shading Accent 1"/>
+  <w:style w:type="table" w:customStyle="1" w:styleId="Sombreadoclaro-nfasis11">
+    <w:name w:val="Sombreado claro - Énfasis 11"/>
     <w:basedOn w:val="Tablanormal"/>
     <w:uiPriority w:val="60"/>
     <w:rsid w:val="009A6020"/>
@@ -7457,7 +7849,7 @@
       </w:tblCellMar>
     </w:tblPr>
   </w:style>
-  <w:style w:type="table" w:styleId="Sombreadoclaro-nfasis1">
+  <w:style w:type="table" w:styleId="Sombreadoclaro-nfasis11">
     <w:name w:val="Light Shading Accent 1"/>
     <w:basedOn w:val="Tablanormal"/>
     <w:uiPriority w:val="60"/>
@@ -7656,336 +8048,6 @@
     </w:pPr>
   </w:style>
 </w:styles>
-</file>
-
-<file path=word/glossary/document.xml><?xml version="1.0" encoding="utf-8"?>
-<w:glossaryDocument xmlns:ve="http://schemas.openxmlformats.org/markup-compatibility/2006" xmlns:o="urn:schemas-microsoft-com:office:office" xmlns:r="http://schemas.openxmlformats.org/officeDocument/2006/relationships" xmlns:m="http://schemas.openxmlformats.org/officeDocument/2006/math" xmlns:v="urn:schemas-microsoft-com:vml" xmlns:wp="http://schemas.openxmlformats.org/drawingml/2006/wordprocessingDrawing" xmlns:w10="urn:schemas-microsoft-com:office:word" xmlns:w="http://schemas.openxmlformats.org/wordprocessingml/2006/main" xmlns:wne="http://schemas.microsoft.com/office/word/2006/wordml">
-  <w:docParts/>
-</w:glossaryDocument>
-</file>
-
-<file path=word/glossary/fontTable.xml><?xml version="1.0" encoding="utf-8"?>
-<w:fonts xmlns:r="http://schemas.openxmlformats.org/officeDocument/2006/relationships" xmlns:w="http://schemas.openxmlformats.org/wordprocessingml/2006/main">
-  <w:font w:name="Symbol">
-    <w:panose1 w:val="05050102010706020507"/>
-    <w:charset w:val="02"/>
-    <w:family w:val="roman"/>
-    <w:pitch w:val="variable"/>
-    <w:sig w:usb0="00000000" w:usb1="10000000" w:usb2="00000000" w:usb3="00000000" w:csb0="80000000" w:csb1="00000000"/>
-  </w:font>
-  <w:font w:name="Times New Roman">
-    <w:panose1 w:val="02020603050405020304"/>
-    <w:charset w:val="00"/>
-    <w:family w:val="roman"/>
-    <w:pitch w:val="variable"/>
-    <w:sig w:usb0="E0002AFF" w:usb1="C0007841" w:usb2="00000009" w:usb3="00000000" w:csb0="000001FF" w:csb1="00000000"/>
-  </w:font>
-  <w:font w:name="Courier New">
-    <w:panose1 w:val="02070309020205020404"/>
-    <w:charset w:val="00"/>
-    <w:family w:val="modern"/>
-    <w:pitch w:val="fixed"/>
-    <w:sig w:usb0="E0002AFF" w:usb1="C0007843" w:usb2="00000009" w:usb3="00000000" w:csb0="000001FF" w:csb1="00000000"/>
-  </w:font>
-  <w:font w:name="Wingdings">
-    <w:panose1 w:val="05000000000000000000"/>
-    <w:charset w:val="02"/>
-    <w:family w:val="auto"/>
-    <w:pitch w:val="variable"/>
-    <w:sig w:usb0="00000000" w:usb1="10000000" w:usb2="00000000" w:usb3="00000000" w:csb0="80000000" w:csb1="00000000"/>
-  </w:font>
-  <w:font w:name="Calibri">
-    <w:panose1 w:val="020F0502020204030204"/>
-    <w:charset w:val="00"/>
-    <w:family w:val="swiss"/>
-    <w:pitch w:val="variable"/>
-    <w:sig w:usb0="E10002FF" w:usb1="4000ACFF" w:usb2="00000009" w:usb3="00000000" w:csb0="0000019F" w:csb1="00000000"/>
-  </w:font>
-  <w:font w:name="Cambria">
-    <w:panose1 w:val="02040503050406030204"/>
-    <w:charset w:val="00"/>
-    <w:family w:val="roman"/>
-    <w:pitch w:val="variable"/>
-    <w:sig w:usb0="A00002EF" w:usb1="4000004B" w:usb2="00000000" w:usb3="00000000" w:csb0="0000019F" w:csb1="00000000"/>
-  </w:font>
-  <w:font w:name="Tahoma">
-    <w:panose1 w:val="020B0604030504040204"/>
-    <w:charset w:val="00"/>
-    <w:family w:val="swiss"/>
-    <w:pitch w:val="variable"/>
-    <w:sig w:usb0="E1002EFF" w:usb1="C000605B" w:usb2="00000029" w:usb3="00000000" w:csb0="000101FF" w:csb1="00000000"/>
-  </w:font>
-</w:fonts>
-</file>
-
-<file path=word/glossary/settings.xml><?xml version="1.0" encoding="utf-8"?>
-<w:settings xmlns:o="urn:schemas-microsoft-com:office:office" xmlns:r="http://schemas.openxmlformats.org/officeDocument/2006/relationships" xmlns:m="http://schemas.openxmlformats.org/officeDocument/2006/math" xmlns:v="urn:schemas-microsoft-com:vml" xmlns:w10="urn:schemas-microsoft-com:office:word" xmlns:w="http://schemas.openxmlformats.org/wordprocessingml/2006/main" xmlns:sl="http://schemas.openxmlformats.org/schemaLibrary/2006/main">
-  <w:view w:val="normal"/>
-  <w:defaultTabStop w:val="708"/>
-  <w:hyphenationZone w:val="425"/>
-  <w:characterSpacingControl w:val="doNotCompress"/>
-  <w:compat>
-    <w:useFELayout/>
-  </w:compat>
-  <w:rsids>
-    <w:rsidRoot w:val="00B358F6"/>
-    <w:rsid w:val="00027DBF"/>
-    <w:rsid w:val="00042E98"/>
-    <w:rsid w:val="00087EB6"/>
-    <w:rsid w:val="00AB42AD"/>
-    <w:rsid w:val="00B358F6"/>
-    <w:rsid w:val="00D35889"/>
-    <w:rsid w:val="00D523EF"/>
-  </w:rsids>
-  <m:mathPr>
-    <m:mathFont m:val="Cambria Math"/>
-    <m:brkBin m:val="before"/>
-    <m:brkBinSub m:val="--"/>
-    <m:smallFrac/>
-    <m:dispDef/>
-    <m:lMargin m:val="0"/>
-    <m:rMargin m:val="0"/>
-    <m:defJc m:val="centerGroup"/>
-    <m:wrapIndent m:val="1440"/>
-    <m:intLim m:val="subSup"/>
-    <m:naryLim m:val="undOvr"/>
-  </m:mathPr>
-  <w:themeFontLang w:val="es-AR"/>
-  <w:clrSchemeMapping w:bg1="light1" w:t1="dark1" w:bg2="light2" w:t2="dark2" w:accent1="accent1" w:accent2="accent2" w:accent3="accent3" w:accent4="accent4" w:accent5="accent5" w:accent6="accent6" w:hyperlink="hyperlink" w:followedHyperlink="followedHyperlink"/>
-  <w:decimalSymbol w:val=","/>
-  <w:listSeparator w:val=","/>
-</w:settings>
-</file>
-
-<file path=word/glossary/styles.xml><?xml version="1.0" encoding="utf-8"?>
-<w:styles xmlns:r="http://schemas.openxmlformats.org/officeDocument/2006/relationships" xmlns:w="http://schemas.openxmlformats.org/wordprocessingml/2006/main">
-  <w:docDefaults>
-    <w:rPrDefault>
-      <w:rPr>
-        <w:rFonts w:asciiTheme="minorHAnsi" w:eastAsiaTheme="minorEastAsia" w:hAnsiTheme="minorHAnsi" w:cstheme="minorBidi"/>
-        <w:sz w:val="22"/>
-        <w:szCs w:val="22"/>
-        <w:lang w:val="es-AR" w:eastAsia="es-AR" w:bidi="ar-SA"/>
-      </w:rPr>
-    </w:rPrDefault>
-    <w:pPrDefault>
-      <w:pPr>
-        <w:spacing w:after="200" w:line="276" w:lineRule="auto"/>
-      </w:pPr>
-    </w:pPrDefault>
-  </w:docDefaults>
-  <w:latentStyles w:defLockedState="0" w:defUIPriority="99" w:defSemiHidden="1" w:defUnhideWhenUsed="1" w:defQFormat="0" w:count="267">
-    <w:lsdException w:name="Normal" w:semiHidden="0" w:uiPriority="0" w:unhideWhenUsed="0" w:qFormat="1"/>
-    <w:lsdException w:name="heading 1" w:semiHidden="0" w:uiPriority="9" w:unhideWhenUsed="0" w:qFormat="1"/>
-    <w:lsdException w:name="heading 2" w:uiPriority="9" w:qFormat="1"/>
-    <w:lsdException w:name="heading 3" w:uiPriority="9" w:qFormat="1"/>
-    <w:lsdException w:name="heading 4" w:uiPriority="9" w:qFormat="1"/>
-    <w:lsdException w:name="heading 5" w:uiPriority="9" w:qFormat="1"/>
-    <w:lsdException w:name="heading 6" w:uiPriority="9" w:qFormat="1"/>
-    <w:lsdException w:name="heading 7" w:uiPriority="9" w:qFormat="1"/>
-    <w:lsdException w:name="heading 8" w:uiPriority="9" w:qFormat="1"/>
-    <w:lsdException w:name="heading 9" w:uiPriority="9" w:qFormat="1"/>
-    <w:lsdException w:name="toc 1" w:uiPriority="39"/>
-    <w:lsdException w:name="toc 2" w:uiPriority="39"/>
-    <w:lsdException w:name="toc 3" w:uiPriority="39"/>
-    <w:lsdException w:name="toc 4" w:uiPriority="39"/>
-    <w:lsdException w:name="toc 5" w:uiPriority="39"/>
-    <w:lsdException w:name="toc 6" w:uiPriority="39"/>
-    <w:lsdException w:name="toc 7" w:uiPriority="39"/>
-    <w:lsdException w:name="toc 8" w:uiPriority="39"/>
-    <w:lsdException w:name="toc 9" w:uiPriority="39"/>
-    <w:lsdException w:name="caption" w:uiPriority="35" w:qFormat="1"/>
-    <w:lsdException w:name="Title" w:semiHidden="0" w:uiPriority="10" w:unhideWhenUsed="0" w:qFormat="1"/>
-    <w:lsdException w:name="Default Paragraph Font" w:uiPriority="1"/>
-    <w:lsdException w:name="Subtitle" w:semiHidden="0" w:uiPriority="11" w:unhideWhenUsed="0" w:qFormat="1"/>
-    <w:lsdException w:name="Strong" w:semiHidden="0" w:uiPriority="22" w:unhideWhenUsed="0" w:qFormat="1"/>
-    <w:lsdException w:name="Emphasis" w:semiHidden="0" w:uiPriority="20" w:unhideWhenUsed="0" w:qFormat="1"/>
-    <w:lsdException w:name="Table Grid" w:semiHidden="0" w:uiPriority="59" w:unhideWhenUsed="0"/>
-    <w:lsdException w:name="Placeholder Text" w:unhideWhenUsed="0"/>
-    <w:lsdException w:name="No Spacing" w:semiHidden="0" w:uiPriority="1" w:unhideWhenUsed="0" w:qFormat="1"/>
-    <w:lsdException w:name="Light Shading" w:semiHidden="0" w:uiPriority="60" w:unhideWhenUsed="0"/>
-    <w:lsdException w:name="Light List" w:semiHidden="0" w:uiPriority="61" w:unhideWhenUsed="0"/>
-    <w:lsdException w:name="Light Grid" w:semiHidden="0" w:uiPriority="62" w:unhideWhenUsed="0"/>
-    <w:lsdException w:name="Medium Shading 1" w:semiHidden="0" w:uiPriority="63" w:unhideWhenUsed="0"/>
-    <w:lsdException w:name="Medium Shading 2" w:semiHidden="0" w:uiPriority="64" w:unhideWhenUsed="0"/>
-    <w:lsdException w:name="Medium List 1" w:semiHidden="0" w:uiPriority="65" w:unhideWhenUsed="0"/>
-    <w:lsdException w:name="Medium List 2" w:semiHidden="0" w:uiPriority="66" w:unhideWhenUsed="0"/>
-    <w:lsdException w:name="Medium Grid 1" w:semiHidden="0" w:uiPriority="67" w:unhideWhenUsed="0"/>
-    <w:lsdException w:name="Medium Grid 2" w:semiHidden="0" w:uiPriority="68" w:unhideWhenUsed="0"/>
-    <w:lsdException w:name="Medium Grid 3" w:semiHidden="0" w:uiPriority="69" w:unhideWhenUsed="0"/>
-    <w:lsdException w:name="Dark List" w:semiHidden="0" w:uiPriority="70" w:unhideWhenUsed="0"/>
-    <w:lsdException w:name="Colorful Shading" w:semiHidden="0" w:uiPriority="71" w:unhideWhenUsed="0"/>
-    <w:lsdException w:name="Colorful List" w:semiHidden="0" w:uiPriority="72" w:unhideWhenUsed="0"/>
-    <w:lsdException w:name="Colorful Grid" w:semiHidden="0" w:uiPriority="73" w:unhideWhenUsed="0"/>
-    <w:lsdException w:name="Light Shading Accent 1" w:semiHidden="0" w:uiPriority="60" w:unhideWhenUsed="0"/>
-    <w:lsdException w:name="Light List Accent 1" w:semiHidden="0" w:uiPriority="61" w:unhideWhenUsed="0"/>
-    <w:lsdException w:name="Light Grid Accent 1" w:semiHidden="0" w:uiPriority="62" w:unhideWhenUsed="0"/>
-    <w:lsdException w:name="Medium Shading 1 Accent 1" w:semiHidden="0" w:uiPriority="63" w:unhideWhenUsed="0"/>
-    <w:lsdException w:name="Medium Shading 2 Accent 1" w:semiHidden="0" w:uiPriority="64" w:unhideWhenUsed="0"/>
-    <w:lsdException w:name="Medium List 1 Accent 1" w:semiHidden="0" w:uiPriority="65" w:unhideWhenUsed="0"/>
-    <w:lsdException w:name="Revision" w:unhideWhenUsed="0"/>
-    <w:lsdException w:name="List Paragraph" w:semiHidden="0" w:uiPriority="34" w:unhideWhenUsed="0" w:qFormat="1"/>
-    <w:lsdException w:name="Quote" w:semiHidden="0" w:uiPriority="29" w:unhideWhenUsed="0" w:qFormat="1"/>
-    <w:lsdException w:name="Intense Quote" w:semiHidden="0" w:uiPriority="30" w:unhideWhenUsed="0" w:qFormat="1"/>
-    <w:lsdException w:name="Medium List 2 Accent 1" w:semiHidden="0" w:uiPriority="66" w:unhideWhenUsed="0"/>
-    <w:lsdException w:name="Medium Grid 1 Accent 1" w:semiHidden="0" w:uiPriority="67" w:unhideWhenUsed="0"/>
-    <w:lsdException w:name="Medium Grid 2 Accent 1" w:semiHidden="0" w:uiPriority="68" w:unhideWhenUsed="0"/>
-    <w:lsdException w:name="Medium Grid 3 Accent 1" w:semiHidden="0" w:uiPriority="69" w:unhideWhenUsed="0"/>
-    <w:lsdException w:name="Dark List Accent 1" w:semiHidden="0" w:uiPriority="70" w:unhideWhenUsed="0"/>
-    <w:lsdException w:name="Colorful Shading Accent 1" w:semiHidden="0" w:uiPriority="71" w:unhideWhenUsed="0"/>
-    <w:lsdException w:name="Colorful List Accent 1" w:semiHidden="0" w:uiPriority="72" w:unhideWhenUsed="0"/>
-    <w:lsdException w:name="Colorful Grid Accent 1" w:semiHidden="0" w:uiPriority="73" w:unhideWhenUsed="0"/>
-    <w:lsdException w:name="Light Shading Accent 2" w:semiHidden="0" w:uiPriority="60" w:unhideWhenUsed="0"/>
-    <w:lsdException w:name="Light List Accent 2" w:semiHidden="0" w:uiPriority="61" w:unhideWhenUsed="0"/>
-    <w:lsdException w:name="Light Grid Accent 2" w:semiHidden="0" w:uiPriority="62" w:unhideWhenUsed="0"/>
-    <w:lsdException w:name="Medium Shading 1 Accent 2" w:semiHidden="0" w:uiPriority="63" w:unhideWhenUsed="0"/>
-    <w:lsdException w:name="Medium Shading 2 Accent 2" w:semiHidden="0" w:uiPriority="64" w:unhideWhenUsed="0"/>
-    <w:lsdException w:name="Medium List 1 Accent 2" w:semiHidden="0" w:uiPriority="65" w:unhideWhenUsed="0"/>
-    <w:lsdException w:name="Medium List 2 Accent 2" w:semiHidden="0" w:uiPriority="66" w:unhideWhenUsed="0"/>
-    <w:lsdException w:name="Medium Grid 1 Accent 2" w:semiHidden="0" w:uiPriority="67" w:unhideWhenUsed="0"/>
-    <w:lsdException w:name="Medium Grid 2 Accent 2" w:semiHidden="0" w:uiPriority="68" w:unhideWhenUsed="0"/>
-    <w:lsdException w:name="Medium Grid 3 Accent 2" w:semiHidden="0" w:uiPriority="69" w:unhideWhenUsed="0"/>
-    <w:lsdException w:name="Dark List Accent 2" w:semiHidden="0" w:uiPriority="70" w:unhideWhenUsed="0"/>
-    <w:lsdException w:name="Colorful Shading Accent 2" w:semiHidden="0" w:uiPriority="71" w:unhideWhenUsed="0"/>
-    <w:lsdException w:name="Colorful List Accent 2" w:semiHidden="0" w:uiPriority="72" w:unhideWhenUsed="0"/>
-    <w:lsdException w:name="Colorful Grid Accent 2" w:semiHidden="0" w:uiPriority="73" w:unhideWhenUsed="0"/>
-    <w:lsdException w:name="Light Shading Accent 3" w:semiHidden="0" w:uiPriority="60" w:unhideWhenUsed="0"/>
-    <w:lsdException w:name="Light List Accent 3" w:semiHidden="0" w:uiPriority="61" w:unhideWhenUsed="0"/>
-    <w:lsdException w:name="Light Grid Accent 3" w:semiHidden="0" w:uiPriority="62" w:unhideWhenUsed="0"/>
-    <w:lsdException w:name="Medium Shading 1 Accent 3" w:semiHidden="0" w:uiPriority="63" w:unhideWhenUsed="0"/>
-    <w:lsdException w:name="Medium Shading 2 Accent 3" w:semiHidden="0" w:uiPriority="64" w:unhideWhenUsed="0"/>
-    <w:lsdException w:name="Medium List 1 Accent 3" w:semiHidden="0" w:uiPriority="65" w:unhideWhenUsed="0"/>
-    <w:lsdException w:name="Medium List 2 Accent 3" w:semiHidden="0" w:uiPriority="66" w:unhideWhenUsed="0"/>
-    <w:lsdException w:name="Medium Grid 1 Accent 3" w:semiHidden="0" w:uiPriority="67" w:unhideWhenUsed="0"/>
-    <w:lsdException w:name="Medium Grid 2 Accent 3" w:semiHidden="0" w:uiPriority="68" w:unhideWhenUsed="0"/>
-    <w:lsdException w:name="Medium Grid 3 Accent 3" w:semiHidden="0" w:uiPriority="69" w:unhideWhenUsed="0"/>
-    <w:lsdException w:name="Dark List Accent 3" w:semiHidden="0" w:uiPriority="70" w:unhideWhenUsed="0"/>
-    <w:lsdException w:name="Colorful Shading Accent 3" w:semiHidden="0" w:uiPriority="71" w:unhideWhenUsed="0"/>
-    <w:lsdException w:name="Colorful List Accent 3" w:semiHidden="0" w:uiPriority="72" w:unhideWhenUsed="0"/>
-    <w:lsdException w:name="Colorful Grid Accent 3" w:semiHidden="0" w:uiPriority="73" w:unhideWhenUsed="0"/>
-    <w:lsdException w:name="Light Shading Accent 4" w:semiHidden="0" w:uiPriority="60" w:unhideWhenUsed="0"/>
-    <w:lsdException w:name="Light List Accent 4" w:semiHidden="0" w:uiPriority="61" w:unhideWhenUsed="0"/>
-    <w:lsdException w:name="Light Grid Accent 4" w:semiHidden="0" w:uiPriority="62" w:unhideWhenUsed="0"/>
-    <w:lsdException w:name="Medium Shading 1 Accent 4" w:semiHidden="0" w:uiPriority="63" w:unhideWhenUsed="0"/>
-    <w:lsdException w:name="Medium Shading 2 Accent 4" w:semiHidden="0" w:uiPriority="64" w:unhideWhenUsed="0"/>
-    <w:lsdException w:name="Medium List 1 Accent 4" w:semiHidden="0" w:uiPriority="65" w:unhideWhenUsed="0"/>
-    <w:lsdException w:name="Medium List 2 Accent 4" w:semiHidden="0" w:uiPriority="66" w:unhideWhenUsed="0"/>
-    <w:lsdException w:name="Medium Grid 1 Accent 4" w:semiHidden="0" w:uiPriority="67" w:unhideWhenUsed="0"/>
-    <w:lsdException w:name="Medium Grid 2 Accent 4" w:semiHidden="0" w:uiPriority="68" w:unhideWhenUsed="0"/>
-    <w:lsdException w:name="Medium Grid 3 Accent 4" w:semiHidden="0" w:uiPriority="69" w:unhideWhenUsed="0"/>
-    <w:lsdException w:name="Dark List Accent 4" w:semiHidden="0" w:uiPriority="70" w:unhideWhenUsed="0"/>
-    <w:lsdException w:name="Colorful Shading Accent 4" w:semiHidden="0" w:uiPriority="71" w:unhideWhenUsed="0"/>
-    <w:lsdException w:name="Colorful List Accent 4" w:semiHidden="0" w:uiPriority="72" w:unhideWhenUsed="0"/>
-    <w:lsdException w:name="Colorful Grid Accent 4" w:semiHidden="0" w:uiPriority="73" w:unhideWhenUsed="0"/>
-    <w:lsdException w:name="Light Shading Accent 5" w:semiHidden="0" w:uiPriority="60" w:unhideWhenUsed="0"/>
-    <w:lsdException w:name="Light List Accent 5" w:semiHidden="0" w:uiPriority="61" w:unhideWhenUsed="0"/>
-    <w:lsdException w:name="Light Grid Accent 5" w:semiHidden="0" w:uiPriority="62" w:unhideWhenUsed="0"/>
-    <w:lsdException w:name="Medium Shading 1 Accent 5" w:semiHidden="0" w:uiPriority="63" w:unhideWhenUsed="0"/>
-    <w:lsdException w:name="Medium Shading 2 Accent 5" w:semiHidden="0" w:uiPriority="64" w:unhideWhenUsed="0"/>
-    <w:lsdException w:name="Medium List 1 Accent 5" w:semiHidden="0" w:uiPriority="65" w:unhideWhenUsed="0"/>
-    <w:lsdException w:name="Medium List 2 Accent 5" w:semiHidden="0" w:uiPriority="66" w:unhideWhenUsed="0"/>
-    <w:lsdException w:name="Medium Grid 1 Accent 5" w:semiHidden="0" w:uiPriority="67" w:unhideWhenUsed="0"/>
-    <w:lsdException w:name="Medium Grid 2 Accent 5" w:semiHidden="0" w:uiPriority="68" w:unhideWhenUsed="0"/>
-    <w:lsdException w:name="Medium Grid 3 Accent 5" w:semiHidden="0" w:uiPriority="69" w:unhideWhenUsed="0"/>
-    <w:lsdException w:name="Dark List Accent 5" w:semiHidden="0" w:uiPriority="70" w:unhideWhenUsed="0"/>
-    <w:lsdException w:name="Colorful Shading Accent 5" w:semiHidden="0" w:uiPriority="71" w:unhideWhenUsed="0"/>
-    <w:lsdException w:name="Colorful List Accent 5" w:semiHidden="0" w:uiPriority="72" w:unhideWhenUsed="0"/>
-    <w:lsdException w:name="Colorful Grid Accent 5" w:semiHidden="0" w:uiPriority="73" w:unhideWhenUsed="0"/>
-    <w:lsdException w:name="Light Shading Accent 6" w:semiHidden="0" w:uiPriority="60" w:unhideWhenUsed="0"/>
-    <w:lsdException w:name="Light List Accent 6" w:semiHidden="0" w:uiPriority="61" w:unhideWhenUsed="0"/>
-    <w:lsdException w:name="Light Grid Accent 6" w:semiHidden="0" w:uiPriority="62" w:unhideWhenUsed="0"/>
-    <w:lsdException w:name="Medium Shading 1 Accent 6" w:semiHidden="0" w:uiPriority="63" w:unhideWhenUsed="0"/>
-    <w:lsdException w:name="Medium Shading 2 Accent 6" w:semiHidden="0" w:uiPriority="64" w:unhideWhenUsed="0"/>
-    <w:lsdException w:name="Medium List 1 Accent 6" w:semiHidden="0" w:uiPriority="65" w:unhideWhenUsed="0"/>
-    <w:lsdException w:name="Medium List 2 Accent 6" w:semiHidden="0" w:uiPriority="66" w:unhideWhenUsed="0"/>
-    <w:lsdException w:name="Medium Grid 1 Accent 6" w:semiHidden="0" w:uiPriority="67" w:unhideWhenUsed="0"/>
-    <w:lsdException w:name="Medium Grid 2 Accent 6" w:semiHidden="0" w:uiPriority="68" w:unhideWhenUsed="0"/>
-    <w:lsdException w:name="Medium Grid 3 Accent 6" w:semiHidden="0" w:uiPriority="69" w:unhideWhenUsed="0"/>
-    <w:lsdException w:name="Dark List Accent 6" w:semiHidden="0" w:uiPriority="70" w:unhideWhenUsed="0"/>
-    <w:lsdException w:name="Colorful Shading Accent 6" w:semiHidden="0" w:uiPriority="71" w:unhideWhenUsed="0"/>
-    <w:lsdException w:name="Colorful List Accent 6" w:semiHidden="0" w:uiPriority="72" w:unhideWhenUsed="0"/>
-    <w:lsdException w:name="Colorful Grid Accent 6" w:semiHidden="0" w:uiPriority="73" w:unhideWhenUsed="0"/>
-    <w:lsdException w:name="Subtle Emphasis" w:semiHidden="0" w:uiPriority="19" w:unhideWhenUsed="0" w:qFormat="1"/>
-    <w:lsdException w:name="Intense Emphasis" w:semiHidden="0" w:uiPriority="21" w:unhideWhenUsed="0" w:qFormat="1"/>
-    <w:lsdException w:name="Subtle Reference" w:semiHidden="0" w:uiPriority="31" w:unhideWhenUsed="0" w:qFormat="1"/>
-    <w:lsdException w:name="Intense Reference" w:semiHidden="0" w:uiPriority="32" w:unhideWhenUsed="0" w:qFormat="1"/>
-    <w:lsdException w:name="Book Title" w:semiHidden="0" w:uiPriority="33" w:unhideWhenUsed="0" w:qFormat="1"/>
-    <w:lsdException w:name="Bibliography" w:uiPriority="37"/>
-    <w:lsdException w:name="TOC Heading" w:uiPriority="39" w:qFormat="1"/>
-  </w:latentStyles>
-  <w:style w:type="paragraph" w:default="1" w:styleId="Normal">
-    <w:name w:val="Normal"/>
-    <w:qFormat/>
-    <w:rsid w:val="00087EB6"/>
-  </w:style>
-  <w:style w:type="character" w:default="1" w:styleId="Fuentedeprrafopredeter">
-    <w:name w:val="Default Paragraph Font"/>
-    <w:uiPriority w:val="1"/>
-    <w:semiHidden/>
-    <w:unhideWhenUsed/>
-  </w:style>
-  <w:style w:type="table" w:default="1" w:styleId="Tablanormal">
-    <w:name w:val="Normal Table"/>
-    <w:uiPriority w:val="99"/>
-    <w:semiHidden/>
-    <w:unhideWhenUsed/>
-    <w:qFormat/>
-    <w:tblPr>
-      <w:tblInd w:w="0" w:type="dxa"/>
-      <w:tblCellMar>
-        <w:top w:w="0" w:type="dxa"/>
-        <w:left w:w="108" w:type="dxa"/>
-        <w:bottom w:w="0" w:type="dxa"/>
-        <w:right w:w="108" w:type="dxa"/>
-      </w:tblCellMar>
-    </w:tblPr>
-  </w:style>
-  <w:style w:type="numbering" w:default="1" w:styleId="Sinlista">
-    <w:name w:val="No List"/>
-    <w:uiPriority w:val="99"/>
-    <w:semiHidden/>
-    <w:unhideWhenUsed/>
-  </w:style>
-  <w:style w:type="paragraph" w:customStyle="1" w:styleId="5F8B710110C1422DB0DF6CF644FCE333">
-    <w:name w:val="5F8B710110C1422DB0DF6CF644FCE333"/>
-    <w:rsid w:val="00B358F6"/>
-  </w:style>
-  <w:style w:type="paragraph" w:customStyle="1" w:styleId="F50E01E8ACAB4F25AAB992BEDCF3896C">
-    <w:name w:val="F50E01E8ACAB4F25AAB992BEDCF3896C"/>
-    <w:rsid w:val="00B358F6"/>
-  </w:style>
-  <w:style w:type="paragraph" w:customStyle="1" w:styleId="D7602263CBC44223A98FF5FDD6A44ACD">
-    <w:name w:val="D7602263CBC44223A98FF5FDD6A44ACD"/>
-    <w:rsid w:val="00B358F6"/>
-  </w:style>
-  <w:style w:type="paragraph" w:customStyle="1" w:styleId="B6C34DA0A7DD400BA3D722B8E6B48FFF">
-    <w:name w:val="B6C34DA0A7DD400BA3D722B8E6B48FFF"/>
-    <w:rsid w:val="00B358F6"/>
-  </w:style>
-  <w:style w:type="paragraph" w:customStyle="1" w:styleId="E9F83241C4AF47CD8C5C2C5ED5A11F6C">
-    <w:name w:val="E9F83241C4AF47CD8C5C2C5ED5A11F6C"/>
-    <w:rsid w:val="00D523EF"/>
-  </w:style>
-  <w:style w:type="paragraph" w:customStyle="1" w:styleId="6BF6B44CEB2E4B7AA6E2C2ED03353E31">
-    <w:name w:val="6BF6B44CEB2E4B7AA6E2C2ED03353E31"/>
-    <w:rsid w:val="00D523EF"/>
-  </w:style>
-  <w:style w:type="paragraph" w:customStyle="1" w:styleId="D968C3EFE70D46D08C648CC2E7C2A1F4">
-    <w:name w:val="D968C3EFE70D46D08C648CC2E7C2A1F4"/>
-    <w:rsid w:val="00D523EF"/>
-  </w:style>
-  <w:style w:type="paragraph" w:customStyle="1" w:styleId="1D1E984AF7604CB48003DB7D6CEEB94C">
-    <w:name w:val="1D1E984AF7604CB48003DB7D6CEEB94C"/>
-    <w:rsid w:val="00D523EF"/>
-  </w:style>
-</w:styles>
-</file>
-
-<file path=word/glossary/webSettings.xml><?xml version="1.0" encoding="utf-8"?>
-<w:webSettings xmlns:r="http://schemas.openxmlformats.org/officeDocument/2006/relationships" xmlns:w="http://schemas.openxmlformats.org/wordprocessingml/2006/main">
-  <w:optimizeForBrowser/>
-  <w:allowPNG/>
-</w:webSettings>
 </file>
 
 <file path=word/theme/theme1.xml><?xml version="1.0" encoding="utf-8"?>
@@ -8297,7 +8359,7 @@
 </file>
 
 <file path=customXml/itemProps2.xml><?xml version="1.0" encoding="utf-8"?>
-<ds:datastoreItem xmlns:ds="http://schemas.openxmlformats.org/officeDocument/2006/customXml" ds:itemID="{5BDED6AC-5533-4E59-BB04-3D90DD08D661}">
+<ds:datastoreItem xmlns:ds="http://schemas.openxmlformats.org/officeDocument/2006/customXml" ds:itemID="{4AE9D685-33BB-4CCE-92C9-412DACC23D77}">
   <ds:schemaRefs>
     <ds:schemaRef ds:uri="http://schemas.openxmlformats.org/officeDocument/2006/bibliography"/>
   </ds:schemaRefs>

</xml_diff>